<commit_message>
TDD: 3.003 Saving User to DB - backend
</commit_message>
<xml_diff>
--- a/tdd-spring-react-main/Spring Frame Work_TDD_Nov2022_Notes.docx
+++ b/tdd-spring-react-main/Spring Frame Work_TDD_Nov2022_Notes.docx
@@ -913,37 +913,303 @@
         <w:rPr>
           <w:lang w:val="en-US"/>
         </w:rPr>
-        <w:t xml:space="preserve"> works due to having end point of user mapping</w:t>
-      </w:r>
-    </w:p>
-    <w:p>
-      <w:pPr>
-        <w:rPr>
-          <w:lang w:val="en-US"/>
-        </w:rPr>
-      </w:pPr>
-    </w:p>
-    <w:p>
-      <w:pPr>
-        <w:rPr>
+        <w:t xml:space="preserve"> works due to having end point of </w:t>
+      </w:r>
+      <w:r>
+        <w:rPr>
+          <w:lang w:val="en-US"/>
+        </w:rPr>
+        <w:t xml:space="preserve">post </w:t>
+      </w:r>
+      <w:r>
+        <w:rPr>
+          <w:lang w:val="en-US"/>
+        </w:rPr>
+        <w:t>user mapping</w:t>
+      </w:r>
+    </w:p>
+    <w:p>
+      <w:pPr>
+        <w:rPr>
+          <w:lang w:val="en-US"/>
+        </w:rPr>
+      </w:pPr>
+    </w:p>
+    <w:p>
+      <w:pPr>
+        <w:rPr>
+          <w:b/>
+          <w:u w:val="single"/>
+          <w:lang w:val="en-US"/>
+        </w:rPr>
+      </w:pPr>
+      <w:r>
+        <w:rPr>
+          <w:b/>
+          <w:u w:val="single"/>
+          <w:lang w:val="en-US"/>
+        </w:rPr>
+        <w:t xml:space="preserve">Saving User to Database </w:t>
+      </w:r>
+      <w:r>
+        <w:rPr>
+          <w:b/>
+          <w:u w:val="single"/>
+          <w:lang w:val="en-US"/>
+        </w:rPr>
+        <w:t>–</w:t>
+      </w:r>
+      <w:r>
+        <w:rPr>
+          <w:b/>
+          <w:u w:val="single"/>
+          <w:lang w:val="en-US"/>
+        </w:rPr>
+        <w:t xml:space="preserve"> backend</w:t>
+      </w:r>
+    </w:p>
+    <w:p>
+      <w:pPr>
+        <w:pStyle w:val="ListParagraph"/>
+        <w:numPr>
+          <w:ilvl w:val="0"/>
+          <w:numId w:val="4"/>
+        </w:numPr>
+        <w:rPr>
+          <w:lang w:val="en-US"/>
+        </w:rPr>
+      </w:pPr>
+      <w:r>
+        <w:rPr>
+          <w:lang w:val="en-US"/>
+        </w:rPr>
+        <w:t>API extracted to constant</w:t>
+      </w:r>
+    </w:p>
+    <w:p>
+      <w:pPr>
+        <w:pStyle w:val="ListParagraph"/>
+        <w:numPr>
+          <w:ilvl w:val="0"/>
+          <w:numId w:val="4"/>
+        </w:numPr>
+        <w:rPr>
+          <w:lang w:val="en-US"/>
+        </w:rPr>
+      </w:pPr>
+      <w:r>
+        <w:rPr>
+          <w:lang w:val="en-US"/>
+        </w:rPr>
+        <w:t>Assert if user stored in database</w:t>
+      </w:r>
+    </w:p>
+    <w:p>
+      <w:pPr>
+        <w:pStyle w:val="ListParagraph"/>
+        <w:numPr>
+          <w:ilvl w:val="0"/>
+          <w:numId w:val="4"/>
+        </w:numPr>
+        <w:rPr>
+          <w:lang w:val="en-US"/>
+        </w:rPr>
+      </w:pPr>
+      <w:r>
+        <w:rPr>
+          <w:lang w:val="en-US"/>
+        </w:rPr>
+        <w:t>Run query in H2 database</w:t>
+      </w:r>
+    </w:p>
+    <w:p>
+      <w:pPr>
+        <w:pStyle w:val="ListParagraph"/>
+        <w:numPr>
+          <w:ilvl w:val="0"/>
+          <w:numId w:val="4"/>
+        </w:numPr>
+        <w:rPr>
+          <w:lang w:val="en-US"/>
+        </w:rPr>
+      </w:pPr>
+      <w:r>
+        <w:rPr>
+          <w:lang w:val="en-US"/>
+        </w:rPr>
+        <w:t xml:space="preserve">JPA repo comes with most </w:t>
+      </w:r>
+      <w:proofErr w:type="spellStart"/>
+      <w:r>
+        <w:rPr>
+          <w:lang w:val="en-US"/>
+        </w:rPr>
+        <w:t>db</w:t>
+      </w:r>
+      <w:proofErr w:type="spellEnd"/>
+      <w:r>
+        <w:rPr>
+          <w:lang w:val="en-US"/>
+        </w:rPr>
+        <w:t xml:space="preserve"> query methods</w:t>
+      </w:r>
+    </w:p>
+    <w:p>
+      <w:pPr>
+        <w:pStyle w:val="ListParagraph"/>
+        <w:numPr>
+          <w:ilvl w:val="0"/>
+          <w:numId w:val="4"/>
+        </w:numPr>
+        <w:rPr>
+          <w:lang w:val="en-US"/>
+        </w:rPr>
+      </w:pPr>
+      <w:r>
+        <w:rPr>
+          <w:lang w:val="en-US"/>
+        </w:rPr>
+        <w:t>Update test class</w:t>
+      </w:r>
+    </w:p>
+    <w:p>
+      <w:pPr>
+        <w:pStyle w:val="ListParagraph"/>
+        <w:numPr>
+          <w:ilvl w:val="0"/>
+          <w:numId w:val="4"/>
+        </w:numPr>
+        <w:rPr>
+          <w:lang w:val="en-US"/>
+        </w:rPr>
+      </w:pPr>
+      <w:r>
+        <w:rPr>
+          <w:lang w:val="en-US"/>
+        </w:rPr>
+        <w:t>Tests are run in a random order</w:t>
+      </w:r>
+    </w:p>
+    <w:p>
+      <w:pPr>
+        <w:pStyle w:val="ListParagraph"/>
+        <w:numPr>
+          <w:ilvl w:val="0"/>
+          <w:numId w:val="4"/>
+        </w:numPr>
+        <w:rPr>
+          <w:lang w:val="en-US"/>
+        </w:rPr>
+      </w:pPr>
+      <w:r>
+        <w:rPr>
+          <w:lang w:val="en-US"/>
+        </w:rPr>
+        <w:t xml:space="preserve">New test runs before old one. </w:t>
+      </w:r>
+    </w:p>
+    <w:p>
+      <w:pPr>
+        <w:pStyle w:val="ListParagraph"/>
+        <w:numPr>
+          <w:ilvl w:val="0"/>
+          <w:numId w:val="4"/>
+        </w:numPr>
+        <w:rPr>
+          <w:lang w:val="en-US"/>
+        </w:rPr>
+      </w:pPr>
+      <w:r>
+        <w:rPr>
+          <w:lang w:val="en-US"/>
+        </w:rPr>
+        <w:t>All starts in a known state and back to original after test</w:t>
+      </w:r>
+    </w:p>
+    <w:p>
+      <w:pPr>
+        <w:pStyle w:val="ListParagraph"/>
+        <w:numPr>
+          <w:ilvl w:val="0"/>
+          <w:numId w:val="4"/>
+        </w:numPr>
+        <w:rPr>
+          <w:lang w:val="en-US"/>
+        </w:rPr>
+      </w:pPr>
+      <w:r>
+        <w:rPr>
+          <w:lang w:val="en-US"/>
+        </w:rPr>
+        <w:t xml:space="preserve">Clean up method clears </w:t>
+      </w:r>
+      <w:proofErr w:type="spellStart"/>
+      <w:r>
+        <w:rPr>
+          <w:lang w:val="en-US"/>
+        </w:rPr>
+        <w:t>db</w:t>
+      </w:r>
+      <w:proofErr w:type="spellEnd"/>
+      <w:r>
+        <w:rPr>
+          <w:lang w:val="en-US"/>
+        </w:rPr>
+        <w:t xml:space="preserve"> before each test</w:t>
+      </w:r>
+    </w:p>
+    <w:p>
+      <w:pPr>
+        <w:rPr>
+          <w:b/>
+          <w:u w:val="single"/>
+          <w:lang w:val="en-US"/>
+        </w:rPr>
+      </w:pPr>
+    </w:p>
+    <w:p>
+      <w:pPr>
+        <w:rPr>
+          <w:b/>
+          <w:u w:val="single"/>
+          <w:lang w:val="en-US"/>
+        </w:rPr>
+      </w:pPr>
+      <w:r>
+        <w:rPr>
+          <w:b/>
+          <w:u w:val="single"/>
+          <w:lang w:val="en-US"/>
+        </w:rPr>
+        <w:t xml:space="preserve">Response Body </w:t>
+      </w:r>
+      <w:r>
+        <w:rPr>
+          <w:b/>
+          <w:u w:val="single"/>
+          <w:lang w:val="en-US"/>
+        </w:rPr>
+        <w:t>–</w:t>
+      </w:r>
+      <w:r>
+        <w:rPr>
+          <w:b/>
+          <w:u w:val="single"/>
+          <w:lang w:val="en-US"/>
+        </w:rPr>
+        <w:t xml:space="preserve"> backend</w:t>
+      </w:r>
+    </w:p>
+    <w:p>
+      <w:pPr>
+        <w:rPr>
+          <w:b/>
+          <w:u w:val="single"/>
           <w:lang w:val="en-US"/>
         </w:rPr>
       </w:pPr>
       <w:bookmarkStart w:id="0" w:name="_GoBack"/>
       <w:bookmarkEnd w:id="0"/>
-    </w:p>
-    <w:p>
-      <w:pPr>
-        <w:rPr>
-          <w:lang w:val="en-US"/>
-        </w:rPr>
-      </w:pPr>
-      <w:r>
-        <w:rPr>
-          <w:lang w:val="en-US"/>
-        </w:rPr>
-        <w:t xml:space="preserve"> </w:t>
-      </w:r>
     </w:p>
     <w:p>
       <w:pPr>
@@ -1205,6 +1471,119 @@
     </w:lvl>
   </w:abstractNum>
   <w:abstractNum w:abstractNumId="2" w15:restartNumberingAfterBreak="0">
+    <w:nsid w:val="65BE7D95"/>
+    <w:multiLevelType w:val="hybridMultilevel"/>
+    <w:tmpl w:val="A91AE324"/>
+    <w:lvl w:ilvl="0" w:tplc="1C090001">
+      <w:start w:val="1"/>
+      <w:numFmt w:val="bullet"/>
+      <w:lvlText w:val=""/>
+      <w:lvlJc w:val="left"/>
+      <w:pPr>
+        <w:ind w:left="720" w:hanging="360"/>
+      </w:pPr>
+      <w:rPr>
+        <w:rFonts w:ascii="Symbol" w:hAnsi="Symbol" w:hint="default"/>
+      </w:rPr>
+    </w:lvl>
+    <w:lvl w:ilvl="1" w:tplc="1C090003" w:tentative="1">
+      <w:start w:val="1"/>
+      <w:numFmt w:val="bullet"/>
+      <w:lvlText w:val="o"/>
+      <w:lvlJc w:val="left"/>
+      <w:pPr>
+        <w:ind w:left="1440" w:hanging="360"/>
+      </w:pPr>
+      <w:rPr>
+        <w:rFonts w:ascii="Courier New" w:hAnsi="Courier New" w:cs="Courier New" w:hint="default"/>
+      </w:rPr>
+    </w:lvl>
+    <w:lvl w:ilvl="2" w:tplc="1C090005" w:tentative="1">
+      <w:start w:val="1"/>
+      <w:numFmt w:val="bullet"/>
+      <w:lvlText w:val=""/>
+      <w:lvlJc w:val="left"/>
+      <w:pPr>
+        <w:ind w:left="2160" w:hanging="360"/>
+      </w:pPr>
+      <w:rPr>
+        <w:rFonts w:ascii="Wingdings" w:hAnsi="Wingdings" w:hint="default"/>
+      </w:rPr>
+    </w:lvl>
+    <w:lvl w:ilvl="3" w:tplc="1C090001" w:tentative="1">
+      <w:start w:val="1"/>
+      <w:numFmt w:val="bullet"/>
+      <w:lvlText w:val=""/>
+      <w:lvlJc w:val="left"/>
+      <w:pPr>
+        <w:ind w:left="2880" w:hanging="360"/>
+      </w:pPr>
+      <w:rPr>
+        <w:rFonts w:ascii="Symbol" w:hAnsi="Symbol" w:hint="default"/>
+      </w:rPr>
+    </w:lvl>
+    <w:lvl w:ilvl="4" w:tplc="1C090003" w:tentative="1">
+      <w:start w:val="1"/>
+      <w:numFmt w:val="bullet"/>
+      <w:lvlText w:val="o"/>
+      <w:lvlJc w:val="left"/>
+      <w:pPr>
+        <w:ind w:left="3600" w:hanging="360"/>
+      </w:pPr>
+      <w:rPr>
+        <w:rFonts w:ascii="Courier New" w:hAnsi="Courier New" w:cs="Courier New" w:hint="default"/>
+      </w:rPr>
+    </w:lvl>
+    <w:lvl w:ilvl="5" w:tplc="1C090005" w:tentative="1">
+      <w:start w:val="1"/>
+      <w:numFmt w:val="bullet"/>
+      <w:lvlText w:val=""/>
+      <w:lvlJc w:val="left"/>
+      <w:pPr>
+        <w:ind w:left="4320" w:hanging="360"/>
+      </w:pPr>
+      <w:rPr>
+        <w:rFonts w:ascii="Wingdings" w:hAnsi="Wingdings" w:hint="default"/>
+      </w:rPr>
+    </w:lvl>
+    <w:lvl w:ilvl="6" w:tplc="1C090001" w:tentative="1">
+      <w:start w:val="1"/>
+      <w:numFmt w:val="bullet"/>
+      <w:lvlText w:val=""/>
+      <w:lvlJc w:val="left"/>
+      <w:pPr>
+        <w:ind w:left="5040" w:hanging="360"/>
+      </w:pPr>
+      <w:rPr>
+        <w:rFonts w:ascii="Symbol" w:hAnsi="Symbol" w:hint="default"/>
+      </w:rPr>
+    </w:lvl>
+    <w:lvl w:ilvl="7" w:tplc="1C090003" w:tentative="1">
+      <w:start w:val="1"/>
+      <w:numFmt w:val="bullet"/>
+      <w:lvlText w:val="o"/>
+      <w:lvlJc w:val="left"/>
+      <w:pPr>
+        <w:ind w:left="5760" w:hanging="360"/>
+      </w:pPr>
+      <w:rPr>
+        <w:rFonts w:ascii="Courier New" w:hAnsi="Courier New" w:cs="Courier New" w:hint="default"/>
+      </w:rPr>
+    </w:lvl>
+    <w:lvl w:ilvl="8" w:tplc="1C090005" w:tentative="1">
+      <w:start w:val="1"/>
+      <w:numFmt w:val="bullet"/>
+      <w:lvlText w:val=""/>
+      <w:lvlJc w:val="left"/>
+      <w:pPr>
+        <w:ind w:left="6480" w:hanging="360"/>
+      </w:pPr>
+      <w:rPr>
+        <w:rFonts w:ascii="Wingdings" w:hAnsi="Wingdings" w:hint="default"/>
+      </w:rPr>
+    </w:lvl>
+  </w:abstractNum>
+  <w:abstractNum w:abstractNumId="3" w15:restartNumberingAfterBreak="0">
     <w:nsid w:val="75B57BF1"/>
     <w:multiLevelType w:val="hybridMultilevel"/>
     <w:tmpl w:val="53D2FCB8"/>
@@ -1318,13 +1697,16 @@
     </w:lvl>
   </w:abstractNum>
   <w:num w:numId="1">
-    <w:abstractNumId w:val="2"/>
+    <w:abstractNumId w:val="3"/>
   </w:num>
   <w:num w:numId="2">
     <w:abstractNumId w:val="1"/>
   </w:num>
   <w:num w:numId="3">
     <w:abstractNumId w:val="0"/>
+  </w:num>
+  <w:num w:numId="4">
+    <w:abstractNumId w:val="2"/>
   </w:num>
 </w:numbering>
 </file>

</xml_diff>

<commit_message>
TDD: 3.004 Response Body - backend
</commit_message>
<xml_diff>
--- a/tdd-spring-react-main/Spring Frame Work_TDD_Nov2022_Notes.docx
+++ b/tdd-spring-react-main/Spring Frame Work_TDD_Nov2022_Notes.docx
@@ -1202,17 +1202,182 @@
     </w:p>
     <w:p>
       <w:pPr>
+        <w:pStyle w:val="ListParagraph"/>
+        <w:numPr>
+          <w:ilvl w:val="0"/>
+          <w:numId w:val="5"/>
+        </w:numPr>
+        <w:rPr>
+          <w:lang w:val="en-US"/>
+        </w:rPr>
+      </w:pPr>
+      <w:r>
+        <w:rPr>
+          <w:lang w:val="en-US"/>
+        </w:rPr>
+        <w:t>Response type –</w:t>
+      </w:r>
+      <w:r>
+        <w:rPr>
+          <w:lang w:val="en-US"/>
+        </w:rPr>
+        <w:t xml:space="preserve"> </w:t>
+      </w:r>
+      <w:r>
+        <w:rPr>
+          <w:lang w:val="en-US"/>
+        </w:rPr>
+        <w:t>generic response template</w:t>
+      </w:r>
+    </w:p>
+    <w:p>
+      <w:pPr>
+        <w:pStyle w:val="ListParagraph"/>
+        <w:numPr>
+          <w:ilvl w:val="0"/>
+          <w:numId w:val="5"/>
+        </w:numPr>
+        <w:rPr>
+          <w:lang w:val="en-US"/>
+        </w:rPr>
+      </w:pPr>
+      <w:r>
+        <w:rPr>
+          <w:lang w:val="en-US"/>
+        </w:rPr>
+        <w:t>TDD cycles assists in refactoring code</w:t>
+      </w:r>
+    </w:p>
+    <w:p>
+      <w:pPr>
+        <w:pStyle w:val="ListParagraph"/>
+        <w:numPr>
+          <w:ilvl w:val="0"/>
+          <w:numId w:val="5"/>
+        </w:numPr>
+        <w:rPr>
+          <w:lang w:val="en-US"/>
+        </w:rPr>
+      </w:pPr>
+      <w:r>
+        <w:rPr>
+          <w:lang w:val="en-US"/>
+        </w:rPr>
+        <w:t>Can check response letters being received</w:t>
+      </w:r>
+    </w:p>
+    <w:p>
+      <w:pPr>
+        <w:pStyle w:val="ListParagraph"/>
+        <w:numPr>
+          <w:ilvl w:val="0"/>
+          <w:numId w:val="5"/>
+        </w:numPr>
+        <w:rPr>
+          <w:lang w:val="en-US"/>
+        </w:rPr>
+      </w:pPr>
+      <w:r>
+        <w:rPr>
+          <w:lang w:val="en-US"/>
+        </w:rPr>
+        <w:lastRenderedPageBreak/>
+        <w:t>Best way to write a test is to do a single assertion – focus on single requirement in each test</w:t>
+      </w:r>
+    </w:p>
+    <w:p>
+      <w:pPr>
+        <w:pStyle w:val="ListParagraph"/>
+        <w:numPr>
+          <w:ilvl w:val="0"/>
+          <w:numId w:val="5"/>
+        </w:numPr>
+        <w:rPr>
+          <w:lang w:val="en-US"/>
+        </w:rPr>
+      </w:pPr>
+      <w:r>
+        <w:rPr>
+          <w:lang w:val="en-US"/>
+        </w:rPr>
+        <w:t>Application requirements easier to pass if approach taken</w:t>
+      </w:r>
+    </w:p>
+    <w:p>
+      <w:pPr>
+        <w:pStyle w:val="ListParagraph"/>
+        <w:numPr>
+          <w:ilvl w:val="0"/>
+          <w:numId w:val="5"/>
+        </w:numPr>
+        <w:rPr>
+          <w:lang w:val="en-US"/>
+        </w:rPr>
+      </w:pPr>
+      <w:r>
+        <w:rPr>
+          <w:lang w:val="en-US"/>
+        </w:rPr>
+        <w:t xml:space="preserve"> Easy to find out which one would fail with new requ</w:t>
+      </w:r>
+      <w:bookmarkStart w:id="0" w:name="_GoBack"/>
+      <w:bookmarkEnd w:id="0"/>
+      <w:r>
+        <w:rPr>
+          <w:lang w:val="en-US"/>
+        </w:rPr>
+        <w:t>irements. If fail, debug</w:t>
+      </w:r>
+    </w:p>
+    <w:p>
+      <w:pPr>
+        <w:rPr>
+          <w:lang w:val="en-US"/>
+        </w:rPr>
+      </w:pPr>
+    </w:p>
+    <w:p>
+      <w:pPr>
         <w:rPr>
           <w:b/>
           <w:u w:val="single"/>
           <w:lang w:val="en-US"/>
         </w:rPr>
       </w:pPr>
-      <w:bookmarkStart w:id="0" w:name="_GoBack"/>
-      <w:bookmarkEnd w:id="0"/>
-    </w:p>
-    <w:p>
-      <w:pPr>
+      <w:r>
+        <w:rPr>
+          <w:b/>
+          <w:u w:val="single"/>
+          <w:lang w:val="en-US"/>
+        </w:rPr>
+        <w:t>Password Hashing – backend</w:t>
+      </w:r>
+    </w:p>
+    <w:p>
+      <w:pPr>
+        <w:pStyle w:val="ListParagraph"/>
+        <w:numPr>
+          <w:ilvl w:val="0"/>
+          <w:numId w:val="6"/>
+        </w:numPr>
+        <w:rPr>
+          <w:lang w:val="en-US"/>
+        </w:rPr>
+      </w:pPr>
+      <w:r>
+        <w:rPr>
+          <w:lang w:val="en-US"/>
+        </w:rPr>
+        <w:t>Data stored in mem – h2</w:t>
+      </w:r>
+    </w:p>
+    <w:p>
+      <w:pPr>
+        <w:pStyle w:val="ListParagraph"/>
+        <w:numPr>
+          <w:ilvl w:val="0"/>
+          <w:numId w:val="6"/>
+        </w:numPr>
         <w:rPr>
           <w:lang w:val="en-US"/>
         </w:rPr>
@@ -1245,6 +1410,119 @@
 <file path=word/numbering.xml><?xml version="1.0" encoding="utf-8"?>
 <w:numbering xmlns:wpc="http://schemas.microsoft.com/office/word/2010/wordprocessingCanvas" xmlns:cx="http://schemas.microsoft.com/office/drawing/2014/chartex" xmlns:cx1="http://schemas.microsoft.com/office/drawing/2015/9/8/chartex" xmlns:mc="http://schemas.openxmlformats.org/markup-compatibility/2006" xmlns:o="urn:schemas-microsoft-com:office:office" xmlns:r="http://schemas.openxmlformats.org/officeDocument/2006/relationships" xmlns:m="http://schemas.openxmlformats.org/officeDocument/2006/math" xmlns:v="urn:schemas-microsoft-com:vml" xmlns:wp14="http://schemas.microsoft.com/office/word/2010/wordprocessingDrawing" xmlns:wp="http://schemas.openxmlformats.org/drawingml/2006/wordprocessingDrawing" xmlns:w10="urn:schemas-microsoft-com:office:word" xmlns:w="http://schemas.openxmlformats.org/wordprocessingml/2006/main" xmlns:w14="http://schemas.microsoft.com/office/word/2010/wordml" xmlns:w15="http://schemas.microsoft.com/office/word/2012/wordml" xmlns:w16se="http://schemas.microsoft.com/office/word/2015/wordml/symex" xmlns:wpg="http://schemas.microsoft.com/office/word/2010/wordprocessingGroup" xmlns:wpi="http://schemas.microsoft.com/office/word/2010/wordprocessingInk" xmlns:wne="http://schemas.microsoft.com/office/word/2006/wordml" xmlns:wps="http://schemas.microsoft.com/office/word/2010/wordprocessingShape" mc:Ignorable="w14 w15 w16se wp14">
   <w:abstractNum w:abstractNumId="0" w15:restartNumberingAfterBreak="0">
+    <w:nsid w:val="0FBE2487"/>
+    <w:multiLevelType w:val="hybridMultilevel"/>
+    <w:tmpl w:val="25D0177A"/>
+    <w:lvl w:ilvl="0" w:tplc="1C090001">
+      <w:start w:val="1"/>
+      <w:numFmt w:val="bullet"/>
+      <w:lvlText w:val=""/>
+      <w:lvlJc w:val="left"/>
+      <w:pPr>
+        <w:ind w:left="720" w:hanging="360"/>
+      </w:pPr>
+      <w:rPr>
+        <w:rFonts w:ascii="Symbol" w:hAnsi="Symbol" w:hint="default"/>
+      </w:rPr>
+    </w:lvl>
+    <w:lvl w:ilvl="1" w:tplc="1C090003" w:tentative="1">
+      <w:start w:val="1"/>
+      <w:numFmt w:val="bullet"/>
+      <w:lvlText w:val="o"/>
+      <w:lvlJc w:val="left"/>
+      <w:pPr>
+        <w:ind w:left="1440" w:hanging="360"/>
+      </w:pPr>
+      <w:rPr>
+        <w:rFonts w:ascii="Courier New" w:hAnsi="Courier New" w:cs="Courier New" w:hint="default"/>
+      </w:rPr>
+    </w:lvl>
+    <w:lvl w:ilvl="2" w:tplc="1C090005" w:tentative="1">
+      <w:start w:val="1"/>
+      <w:numFmt w:val="bullet"/>
+      <w:lvlText w:val=""/>
+      <w:lvlJc w:val="left"/>
+      <w:pPr>
+        <w:ind w:left="2160" w:hanging="360"/>
+      </w:pPr>
+      <w:rPr>
+        <w:rFonts w:ascii="Wingdings" w:hAnsi="Wingdings" w:hint="default"/>
+      </w:rPr>
+    </w:lvl>
+    <w:lvl w:ilvl="3" w:tplc="1C090001" w:tentative="1">
+      <w:start w:val="1"/>
+      <w:numFmt w:val="bullet"/>
+      <w:lvlText w:val=""/>
+      <w:lvlJc w:val="left"/>
+      <w:pPr>
+        <w:ind w:left="2880" w:hanging="360"/>
+      </w:pPr>
+      <w:rPr>
+        <w:rFonts w:ascii="Symbol" w:hAnsi="Symbol" w:hint="default"/>
+      </w:rPr>
+    </w:lvl>
+    <w:lvl w:ilvl="4" w:tplc="1C090003" w:tentative="1">
+      <w:start w:val="1"/>
+      <w:numFmt w:val="bullet"/>
+      <w:lvlText w:val="o"/>
+      <w:lvlJc w:val="left"/>
+      <w:pPr>
+        <w:ind w:left="3600" w:hanging="360"/>
+      </w:pPr>
+      <w:rPr>
+        <w:rFonts w:ascii="Courier New" w:hAnsi="Courier New" w:cs="Courier New" w:hint="default"/>
+      </w:rPr>
+    </w:lvl>
+    <w:lvl w:ilvl="5" w:tplc="1C090005" w:tentative="1">
+      <w:start w:val="1"/>
+      <w:numFmt w:val="bullet"/>
+      <w:lvlText w:val=""/>
+      <w:lvlJc w:val="left"/>
+      <w:pPr>
+        <w:ind w:left="4320" w:hanging="360"/>
+      </w:pPr>
+      <w:rPr>
+        <w:rFonts w:ascii="Wingdings" w:hAnsi="Wingdings" w:hint="default"/>
+      </w:rPr>
+    </w:lvl>
+    <w:lvl w:ilvl="6" w:tplc="1C090001" w:tentative="1">
+      <w:start w:val="1"/>
+      <w:numFmt w:val="bullet"/>
+      <w:lvlText w:val=""/>
+      <w:lvlJc w:val="left"/>
+      <w:pPr>
+        <w:ind w:left="5040" w:hanging="360"/>
+      </w:pPr>
+      <w:rPr>
+        <w:rFonts w:ascii="Symbol" w:hAnsi="Symbol" w:hint="default"/>
+      </w:rPr>
+    </w:lvl>
+    <w:lvl w:ilvl="7" w:tplc="1C090003" w:tentative="1">
+      <w:start w:val="1"/>
+      <w:numFmt w:val="bullet"/>
+      <w:lvlText w:val="o"/>
+      <w:lvlJc w:val="left"/>
+      <w:pPr>
+        <w:ind w:left="5760" w:hanging="360"/>
+      </w:pPr>
+      <w:rPr>
+        <w:rFonts w:ascii="Courier New" w:hAnsi="Courier New" w:cs="Courier New" w:hint="default"/>
+      </w:rPr>
+    </w:lvl>
+    <w:lvl w:ilvl="8" w:tplc="1C090005" w:tentative="1">
+      <w:start w:val="1"/>
+      <w:numFmt w:val="bullet"/>
+      <w:lvlText w:val=""/>
+      <w:lvlJc w:val="left"/>
+      <w:pPr>
+        <w:ind w:left="6480" w:hanging="360"/>
+      </w:pPr>
+      <w:rPr>
+        <w:rFonts w:ascii="Wingdings" w:hAnsi="Wingdings" w:hint="default"/>
+      </w:rPr>
+    </w:lvl>
+  </w:abstractNum>
+  <w:abstractNum w:abstractNumId="1" w15:restartNumberingAfterBreak="0">
     <w:nsid w:val="11AC3564"/>
     <w:multiLevelType w:val="hybridMultilevel"/>
     <w:tmpl w:val="E0E07868"/>
@@ -1357,7 +1635,120 @@
       </w:rPr>
     </w:lvl>
   </w:abstractNum>
-  <w:abstractNum w:abstractNumId="1" w15:restartNumberingAfterBreak="0">
+  <w:abstractNum w:abstractNumId="2" w15:restartNumberingAfterBreak="0">
+    <w:nsid w:val="1ED34C67"/>
+    <w:multiLevelType w:val="hybridMultilevel"/>
+    <w:tmpl w:val="9E56B65E"/>
+    <w:lvl w:ilvl="0" w:tplc="1C090001">
+      <w:start w:val="1"/>
+      <w:numFmt w:val="bullet"/>
+      <w:lvlText w:val=""/>
+      <w:lvlJc w:val="left"/>
+      <w:pPr>
+        <w:ind w:left="720" w:hanging="360"/>
+      </w:pPr>
+      <w:rPr>
+        <w:rFonts w:ascii="Symbol" w:hAnsi="Symbol" w:hint="default"/>
+      </w:rPr>
+    </w:lvl>
+    <w:lvl w:ilvl="1" w:tplc="1C090003" w:tentative="1">
+      <w:start w:val="1"/>
+      <w:numFmt w:val="bullet"/>
+      <w:lvlText w:val="o"/>
+      <w:lvlJc w:val="left"/>
+      <w:pPr>
+        <w:ind w:left="1440" w:hanging="360"/>
+      </w:pPr>
+      <w:rPr>
+        <w:rFonts w:ascii="Courier New" w:hAnsi="Courier New" w:cs="Courier New" w:hint="default"/>
+      </w:rPr>
+    </w:lvl>
+    <w:lvl w:ilvl="2" w:tplc="1C090005" w:tentative="1">
+      <w:start w:val="1"/>
+      <w:numFmt w:val="bullet"/>
+      <w:lvlText w:val=""/>
+      <w:lvlJc w:val="left"/>
+      <w:pPr>
+        <w:ind w:left="2160" w:hanging="360"/>
+      </w:pPr>
+      <w:rPr>
+        <w:rFonts w:ascii="Wingdings" w:hAnsi="Wingdings" w:hint="default"/>
+      </w:rPr>
+    </w:lvl>
+    <w:lvl w:ilvl="3" w:tplc="1C090001" w:tentative="1">
+      <w:start w:val="1"/>
+      <w:numFmt w:val="bullet"/>
+      <w:lvlText w:val=""/>
+      <w:lvlJc w:val="left"/>
+      <w:pPr>
+        <w:ind w:left="2880" w:hanging="360"/>
+      </w:pPr>
+      <w:rPr>
+        <w:rFonts w:ascii="Symbol" w:hAnsi="Symbol" w:hint="default"/>
+      </w:rPr>
+    </w:lvl>
+    <w:lvl w:ilvl="4" w:tplc="1C090003" w:tentative="1">
+      <w:start w:val="1"/>
+      <w:numFmt w:val="bullet"/>
+      <w:lvlText w:val="o"/>
+      <w:lvlJc w:val="left"/>
+      <w:pPr>
+        <w:ind w:left="3600" w:hanging="360"/>
+      </w:pPr>
+      <w:rPr>
+        <w:rFonts w:ascii="Courier New" w:hAnsi="Courier New" w:cs="Courier New" w:hint="default"/>
+      </w:rPr>
+    </w:lvl>
+    <w:lvl w:ilvl="5" w:tplc="1C090005" w:tentative="1">
+      <w:start w:val="1"/>
+      <w:numFmt w:val="bullet"/>
+      <w:lvlText w:val=""/>
+      <w:lvlJc w:val="left"/>
+      <w:pPr>
+        <w:ind w:left="4320" w:hanging="360"/>
+      </w:pPr>
+      <w:rPr>
+        <w:rFonts w:ascii="Wingdings" w:hAnsi="Wingdings" w:hint="default"/>
+      </w:rPr>
+    </w:lvl>
+    <w:lvl w:ilvl="6" w:tplc="1C090001" w:tentative="1">
+      <w:start w:val="1"/>
+      <w:numFmt w:val="bullet"/>
+      <w:lvlText w:val=""/>
+      <w:lvlJc w:val="left"/>
+      <w:pPr>
+        <w:ind w:left="5040" w:hanging="360"/>
+      </w:pPr>
+      <w:rPr>
+        <w:rFonts w:ascii="Symbol" w:hAnsi="Symbol" w:hint="default"/>
+      </w:rPr>
+    </w:lvl>
+    <w:lvl w:ilvl="7" w:tplc="1C090003" w:tentative="1">
+      <w:start w:val="1"/>
+      <w:numFmt w:val="bullet"/>
+      <w:lvlText w:val="o"/>
+      <w:lvlJc w:val="left"/>
+      <w:pPr>
+        <w:ind w:left="5760" w:hanging="360"/>
+      </w:pPr>
+      <w:rPr>
+        <w:rFonts w:ascii="Courier New" w:hAnsi="Courier New" w:cs="Courier New" w:hint="default"/>
+      </w:rPr>
+    </w:lvl>
+    <w:lvl w:ilvl="8" w:tplc="1C090005" w:tentative="1">
+      <w:start w:val="1"/>
+      <w:numFmt w:val="bullet"/>
+      <w:lvlText w:val=""/>
+      <w:lvlJc w:val="left"/>
+      <w:pPr>
+        <w:ind w:left="6480" w:hanging="360"/>
+      </w:pPr>
+      <w:rPr>
+        <w:rFonts w:ascii="Wingdings" w:hAnsi="Wingdings" w:hint="default"/>
+      </w:rPr>
+    </w:lvl>
+  </w:abstractNum>
+  <w:abstractNum w:abstractNumId="3" w15:restartNumberingAfterBreak="0">
     <w:nsid w:val="368E1AAF"/>
     <w:multiLevelType w:val="hybridMultilevel"/>
     <w:tmpl w:val="CA28F138"/>
@@ -1470,7 +1861,7 @@
       </w:rPr>
     </w:lvl>
   </w:abstractNum>
-  <w:abstractNum w:abstractNumId="2" w15:restartNumberingAfterBreak="0">
+  <w:abstractNum w:abstractNumId="4" w15:restartNumberingAfterBreak="0">
     <w:nsid w:val="65BE7D95"/>
     <w:multiLevelType w:val="hybridMultilevel"/>
     <w:tmpl w:val="A91AE324"/>
@@ -1583,7 +1974,7 @@
       </w:rPr>
     </w:lvl>
   </w:abstractNum>
-  <w:abstractNum w:abstractNumId="3" w15:restartNumberingAfterBreak="0">
+  <w:abstractNum w:abstractNumId="5" w15:restartNumberingAfterBreak="0">
     <w:nsid w:val="75B57BF1"/>
     <w:multiLevelType w:val="hybridMultilevel"/>
     <w:tmpl w:val="53D2FCB8"/>
@@ -1697,15 +2088,21 @@
     </w:lvl>
   </w:abstractNum>
   <w:num w:numId="1">
+    <w:abstractNumId w:val="5"/>
+  </w:num>
+  <w:num w:numId="2">
     <w:abstractNumId w:val="3"/>
   </w:num>
-  <w:num w:numId="2">
+  <w:num w:numId="3">
     <w:abstractNumId w:val="1"/>
   </w:num>
-  <w:num w:numId="3">
+  <w:num w:numId="4">
+    <w:abstractNumId w:val="4"/>
+  </w:num>
+  <w:num w:numId="5">
     <w:abstractNumId w:val="0"/>
   </w:num>
-  <w:num w:numId="4">
+  <w:num w:numId="6">
     <w:abstractNumId w:val="2"/>
   </w:num>
 </w:numbering>

</xml_diff>

<commit_message>
TDD: 3.005 Password Hashing - backend
</commit_message>
<xml_diff>
--- a/tdd-spring-react-main/Spring Frame Work_TDD_Nov2022_Notes.docx
+++ b/tdd-spring-react-main/Spring Frame Work_TDD_Nov2022_Notes.docx
@@ -1318,66 +1318,442 @@
         <w:rPr>
           <w:lang w:val="en-US"/>
         </w:rPr>
-        <w:t xml:space="preserve"> Easy to find out which one would fail with new requ</w:t>
-      </w:r>
+        <w:t xml:space="preserve"> Easy to find out which one would fail with new requirements. If fail, debug</w:t>
+      </w:r>
+    </w:p>
+    <w:p>
+      <w:pPr>
+        <w:rPr>
+          <w:lang w:val="en-US"/>
+        </w:rPr>
+      </w:pPr>
+    </w:p>
+    <w:p>
+      <w:pPr>
+        <w:rPr>
+          <w:b/>
+          <w:u w:val="single"/>
+          <w:lang w:val="en-US"/>
+        </w:rPr>
+      </w:pPr>
+      <w:r>
+        <w:rPr>
+          <w:b/>
+          <w:u w:val="single"/>
+          <w:lang w:val="en-US"/>
+        </w:rPr>
+        <w:t>Password Hashing – backend</w:t>
+      </w:r>
+    </w:p>
+    <w:p>
+      <w:pPr>
+        <w:pStyle w:val="ListParagraph"/>
+        <w:numPr>
+          <w:ilvl w:val="0"/>
+          <w:numId w:val="6"/>
+        </w:numPr>
+        <w:rPr>
+          <w:lang w:val="en-US"/>
+        </w:rPr>
+      </w:pPr>
+      <w:r>
+        <w:rPr>
+          <w:lang w:val="en-US"/>
+        </w:rPr>
+        <w:t>Data stored in mem – h2</w:t>
+      </w:r>
+    </w:p>
+    <w:p>
+      <w:pPr>
+        <w:pStyle w:val="ListParagraph"/>
+        <w:numPr>
+          <w:ilvl w:val="0"/>
+          <w:numId w:val="6"/>
+        </w:numPr>
+        <w:rPr>
+          <w:lang w:val="en-US"/>
+        </w:rPr>
+      </w:pPr>
+      <w:r>
+        <w:rPr>
+          <w:lang w:val="en-US"/>
+        </w:rPr>
+        <w:t>When application is closed, data lost</w:t>
+      </w:r>
+    </w:p>
+    <w:p>
+      <w:pPr>
+        <w:pStyle w:val="ListParagraph"/>
+        <w:numPr>
+          <w:ilvl w:val="0"/>
+          <w:numId w:val="6"/>
+        </w:numPr>
+        <w:rPr>
+          <w:lang w:val="en-US"/>
+        </w:rPr>
+      </w:pPr>
+      <w:r>
+        <w:rPr>
+          <w:lang w:val="en-US"/>
+        </w:rPr>
+        <w:t xml:space="preserve">Mem – </w:t>
+      </w:r>
+      <w:proofErr w:type="spellStart"/>
+      <w:r>
+        <w:rPr>
+          <w:lang w:val="en-US"/>
+        </w:rPr>
+        <w:t>db</w:t>
+      </w:r>
+      <w:proofErr w:type="spellEnd"/>
+      <w:r>
+        <w:rPr>
+          <w:lang w:val="en-US"/>
+        </w:rPr>
+        <w:t xml:space="preserve"> to be stored in memory</w:t>
+      </w:r>
+    </w:p>
+    <w:p>
+      <w:pPr>
+        <w:pStyle w:val="ListParagraph"/>
+        <w:numPr>
+          <w:ilvl w:val="0"/>
+          <w:numId w:val="6"/>
+        </w:numPr>
+        <w:rPr>
+          <w:lang w:val="en-US"/>
+        </w:rPr>
+      </w:pPr>
+      <w:r>
+        <w:rPr>
+          <w:lang w:val="en-US"/>
+        </w:rPr>
+        <w:t xml:space="preserve">Dynamic </w:t>
+      </w:r>
+      <w:r>
+        <w:rPr>
+          <w:lang w:val="en-US"/>
+        </w:rPr>
+        <w:t>JDBC URL in STS, input it into field in h2 console</w:t>
+      </w:r>
+    </w:p>
+    <w:p>
+      <w:pPr>
+        <w:pStyle w:val="ListParagraph"/>
+        <w:numPr>
+          <w:ilvl w:val="0"/>
+          <w:numId w:val="6"/>
+        </w:numPr>
+        <w:rPr>
+          <w:lang w:val="en-US"/>
+        </w:rPr>
+      </w:pPr>
+    </w:p>
+    <w:p>
+      <w:pPr>
+        <w:rPr>
+          <w:lang w:val="en-US"/>
+        </w:rPr>
+      </w:pPr>
+      <w:r>
+        <w:rPr>
+          <w:noProof/>
+          <w:lang w:eastAsia="en-ZA"/>
+        </w:rPr>
+        <w:drawing>
+          <wp:inline distT="0" distB="0" distL="0" distR="0" wp14:anchorId="7BF82F08" wp14:editId="7B313E2A">
+            <wp:extent cx="5663665" cy="3528000"/>
+            <wp:effectExtent l="19050" t="19050" r="13335" b="15875"/>
+            <wp:docPr id="3" name="Picture 3"/>
+            <wp:cNvGraphicFramePr>
+              <a:graphicFrameLocks xmlns:a="http://schemas.openxmlformats.org/drawingml/2006/main" noChangeAspect="1"/>
+            </wp:cNvGraphicFramePr>
+            <a:graphic xmlns:a="http://schemas.openxmlformats.org/drawingml/2006/main">
+              <a:graphicData uri="http://schemas.openxmlformats.org/drawingml/2006/picture">
+                <pic:pic xmlns:pic="http://schemas.openxmlformats.org/drawingml/2006/picture">
+                  <pic:nvPicPr>
+                    <pic:cNvPr id="0" name="Picture 2"/>
+                    <pic:cNvPicPr>
+                      <a:picLocks noChangeAspect="1" noChangeArrowheads="1"/>
+                    </pic:cNvPicPr>
+                  </pic:nvPicPr>
+                  <pic:blipFill>
+                    <a:blip r:embed="rId7">
+                      <a:extLst>
+                        <a:ext uri="{28A0092B-C50C-407E-A947-70E740481C1C}">
+                          <a14:useLocalDpi xmlns:a14="http://schemas.microsoft.com/office/drawing/2010/main" val="0"/>
+                        </a:ext>
+                      </a:extLst>
+                    </a:blip>
+                    <a:srcRect/>
+                    <a:stretch>
+                      <a:fillRect/>
+                    </a:stretch>
+                  </pic:blipFill>
+                  <pic:spPr bwMode="auto">
+                    <a:xfrm>
+                      <a:off x="0" y="0"/>
+                      <a:ext cx="5663665" cy="3528000"/>
+                    </a:xfrm>
+                    <a:prstGeom prst="rect">
+                      <a:avLst/>
+                    </a:prstGeom>
+                    <a:noFill/>
+                    <a:ln>
+                      <a:solidFill>
+                        <a:schemeClr val="tx1"/>
+                      </a:solidFill>
+                    </a:ln>
+                  </pic:spPr>
+                </pic:pic>
+              </a:graphicData>
+            </a:graphic>
+          </wp:inline>
+        </w:drawing>
+      </w:r>
+    </w:p>
+    <w:p>
+      <w:pPr>
+        <w:rPr>
+          <w:lang w:val="en-US"/>
+        </w:rPr>
+      </w:pPr>
+    </w:p>
+    <w:p>
+      <w:pPr>
+        <w:pStyle w:val="ListParagraph"/>
+        <w:numPr>
+          <w:ilvl w:val="0"/>
+          <w:numId w:val="7"/>
+        </w:numPr>
+        <w:rPr>
+          <w:lang w:val="en-US"/>
+        </w:rPr>
+      </w:pPr>
+      <w:r>
+        <w:rPr>
+          <w:lang w:val="en-US"/>
+        </w:rPr>
+        <w:t>Create user object as JSON – used Insomnia REST testing tool</w:t>
+      </w:r>
+    </w:p>
+    <w:p>
+      <w:pPr>
+        <w:rPr>
+          <w:lang w:val="en-US"/>
+        </w:rPr>
+      </w:pPr>
+    </w:p>
+    <w:p>
+      <w:pPr>
+        <w:rPr>
+          <w:lang w:val="en-US"/>
+        </w:rPr>
+      </w:pPr>
+      <w:r>
+        <w:rPr>
+          <w:noProof/>
+          <w:lang w:eastAsia="en-ZA"/>
+        </w:rPr>
+        <w:drawing>
+          <wp:inline distT="0" distB="0" distL="0" distR="0" wp14:anchorId="5E30F81A">
+            <wp:extent cx="6516000" cy="1668004"/>
+            <wp:effectExtent l="0" t="0" r="0" b="8890"/>
+            <wp:docPr id="5" name="Picture 5"/>
+            <wp:cNvGraphicFramePr>
+              <a:graphicFrameLocks xmlns:a="http://schemas.openxmlformats.org/drawingml/2006/main" noChangeAspect="1"/>
+            </wp:cNvGraphicFramePr>
+            <a:graphic xmlns:a="http://schemas.openxmlformats.org/drawingml/2006/main">
+              <a:graphicData uri="http://schemas.openxmlformats.org/drawingml/2006/picture">
+                <pic:pic xmlns:pic="http://schemas.openxmlformats.org/drawingml/2006/picture">
+                  <pic:nvPicPr>
+                    <pic:cNvPr id="0" name="Picture 4"/>
+                    <pic:cNvPicPr>
+                      <a:picLocks noChangeAspect="1" noChangeArrowheads="1"/>
+                    </pic:cNvPicPr>
+                  </pic:nvPicPr>
+                  <pic:blipFill>
+                    <a:blip r:embed="rId8">
+                      <a:extLst>
+                        <a:ext uri="{28A0092B-C50C-407E-A947-70E740481C1C}">
+                          <a14:useLocalDpi xmlns:a14="http://schemas.microsoft.com/office/drawing/2010/main" val="0"/>
+                        </a:ext>
+                      </a:extLst>
+                    </a:blip>
+                    <a:srcRect/>
+                    <a:stretch>
+                      <a:fillRect/>
+                    </a:stretch>
+                  </pic:blipFill>
+                  <pic:spPr bwMode="auto">
+                    <a:xfrm>
+                      <a:off x="0" y="0"/>
+                      <a:ext cx="6516000" cy="1668004"/>
+                    </a:xfrm>
+                    <a:prstGeom prst="rect">
+                      <a:avLst/>
+                    </a:prstGeom>
+                    <a:noFill/>
+                  </pic:spPr>
+                </pic:pic>
+              </a:graphicData>
+            </a:graphic>
+          </wp:inline>
+        </w:drawing>
+      </w:r>
+    </w:p>
+    <w:p>
+      <w:pPr>
+        <w:rPr>
+          <w:lang w:val="en-US"/>
+        </w:rPr>
+      </w:pPr>
+    </w:p>
+    <w:p>
+      <w:pPr>
+        <w:rPr>
+          <w:lang w:val="en-US"/>
+        </w:rPr>
+      </w:pPr>
+      <w:r>
+        <w:rPr>
+          <w:noProof/>
+          <w:lang w:eastAsia="en-ZA"/>
+        </w:rPr>
+        <w:lastRenderedPageBreak/>
+        <mc:AlternateContent>
+          <mc:Choice Requires="wps">
+            <w:drawing>
+              <wp:anchor distT="0" distB="0" distL="114300" distR="114300" simplePos="0" relativeHeight="251659264" behindDoc="0" locked="0" layoutInCell="1" allowOverlap="1">
+                <wp:simplePos x="0" y="0"/>
+                <wp:positionH relativeFrom="column">
+                  <wp:posOffset>1000125</wp:posOffset>
+                </wp:positionH>
+                <wp:positionV relativeFrom="paragraph">
+                  <wp:posOffset>3724275</wp:posOffset>
+                </wp:positionV>
+                <wp:extent cx="4057650" cy="161925"/>
+                <wp:effectExtent l="19050" t="19050" r="19050" b="28575"/>
+                <wp:wrapNone/>
+                <wp:docPr id="7" name="Rectangle 7"/>
+                <wp:cNvGraphicFramePr/>
+                <a:graphic xmlns:a="http://schemas.openxmlformats.org/drawingml/2006/main">
+                  <a:graphicData uri="http://schemas.microsoft.com/office/word/2010/wordprocessingShape">
+                    <wps:wsp>
+                      <wps:cNvSpPr/>
+                      <wps:spPr>
+                        <a:xfrm>
+                          <a:off x="0" y="0"/>
+                          <a:ext cx="4057650" cy="161925"/>
+                        </a:xfrm>
+                        <a:prstGeom prst="rect">
+                          <a:avLst/>
+                        </a:prstGeom>
+                        <a:noFill/>
+                        <a:ln w="28575">
+                          <a:solidFill>
+                            <a:srgbClr val="FF0000"/>
+                          </a:solidFill>
+                        </a:ln>
+                      </wps:spPr>
+                      <wps:style>
+                        <a:lnRef idx="2">
+                          <a:schemeClr val="accent1">
+                            <a:shade val="50000"/>
+                          </a:schemeClr>
+                        </a:lnRef>
+                        <a:fillRef idx="1">
+                          <a:schemeClr val="accent1"/>
+                        </a:fillRef>
+                        <a:effectRef idx="0">
+                          <a:schemeClr val="accent1"/>
+                        </a:effectRef>
+                        <a:fontRef idx="minor">
+                          <a:schemeClr val="lt1"/>
+                        </a:fontRef>
+                      </wps:style>
+                      <wps:bodyPr rot="0" spcFirstLastPara="0" vertOverflow="overflow" horzOverflow="overflow" vert="horz" wrap="square" lIns="91440" tIns="45720" rIns="91440" bIns="45720" numCol="1" spcCol="0" rtlCol="0" fromWordArt="0" anchor="ctr" anchorCtr="0" forceAA="0" compatLnSpc="1">
+                        <a:prstTxWarp prst="textNoShape">
+                          <a:avLst/>
+                        </a:prstTxWarp>
+                        <a:noAutofit/>
+                      </wps:bodyPr>
+                    </wps:wsp>
+                  </a:graphicData>
+                </a:graphic>
+              </wp:anchor>
+            </w:drawing>
+          </mc:Choice>
+          <mc:Fallback>
+            <w:pict>
+              <v:rect w14:anchorId="5D8B2404" id="Rectangle 7" o:spid="_x0000_s1026" style="position:absolute;margin-left:78.75pt;margin-top:293.25pt;width:319.5pt;height:12.75pt;z-index:251659264;visibility:visible;mso-wrap-style:square;mso-wrap-distance-left:9pt;mso-wrap-distance-top:0;mso-wrap-distance-right:9pt;mso-wrap-distance-bottom:0;mso-position-horizontal:absolute;mso-position-horizontal-relative:text;mso-position-vertical:absolute;mso-position-vertical-relative:text;v-text-anchor:middle" o:gfxdata="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" filled="f" strokecolor="red" strokeweight="2.25pt"/>
+            </w:pict>
+          </mc:Fallback>
+        </mc:AlternateContent>
+      </w:r>
+      <w:r>
+        <w:rPr>
+          <w:noProof/>
+          <w:lang w:eastAsia="en-ZA"/>
+        </w:rPr>
+        <w:drawing>
+          <wp:inline distT="0" distB="0" distL="0" distR="0" wp14:anchorId="7211C00D">
+            <wp:extent cx="6433545" cy="4176000"/>
+            <wp:effectExtent l="0" t="0" r="5715" b="0"/>
+            <wp:docPr id="6" name="Picture 6"/>
+            <wp:cNvGraphicFramePr>
+              <a:graphicFrameLocks xmlns:a="http://schemas.openxmlformats.org/drawingml/2006/main" noChangeAspect="1"/>
+            </wp:cNvGraphicFramePr>
+            <a:graphic xmlns:a="http://schemas.openxmlformats.org/drawingml/2006/main">
+              <a:graphicData uri="http://schemas.openxmlformats.org/drawingml/2006/picture">
+                <pic:pic xmlns:pic="http://schemas.openxmlformats.org/drawingml/2006/picture">
+                  <pic:nvPicPr>
+                    <pic:cNvPr id="0" name="Picture 5"/>
+                    <pic:cNvPicPr>
+                      <a:picLocks noChangeAspect="1" noChangeArrowheads="1"/>
+                    </pic:cNvPicPr>
+                  </pic:nvPicPr>
+                  <pic:blipFill>
+                    <a:blip r:embed="rId9">
+                      <a:extLst>
+                        <a:ext uri="{28A0092B-C50C-407E-A947-70E740481C1C}">
+                          <a14:useLocalDpi xmlns:a14="http://schemas.microsoft.com/office/drawing/2010/main" val="0"/>
+                        </a:ext>
+                      </a:extLst>
+                    </a:blip>
+                    <a:srcRect/>
+                    <a:stretch>
+                      <a:fillRect/>
+                    </a:stretch>
+                  </pic:blipFill>
+                  <pic:spPr bwMode="auto">
+                    <a:xfrm>
+                      <a:off x="0" y="0"/>
+                      <a:ext cx="6433545" cy="4176000"/>
+                    </a:xfrm>
+                    <a:prstGeom prst="rect">
+                      <a:avLst/>
+                    </a:prstGeom>
+                    <a:noFill/>
+                  </pic:spPr>
+                </pic:pic>
+              </a:graphicData>
+            </a:graphic>
+          </wp:inline>
+        </w:drawing>
+      </w:r>
+    </w:p>
+    <w:p>
+      <w:pPr>
+        <w:rPr>
+          <w:lang w:val="en-US"/>
+        </w:rPr>
+      </w:pPr>
       <w:bookmarkStart w:id="0" w:name="_GoBack"/>
       <w:bookmarkEnd w:id="0"/>
-      <w:r>
-        <w:rPr>
-          <w:lang w:val="en-US"/>
-        </w:rPr>
-        <w:t>irements. If fail, debug</w:t>
-      </w:r>
-    </w:p>
-    <w:p>
-      <w:pPr>
-        <w:rPr>
-          <w:lang w:val="en-US"/>
-        </w:rPr>
-      </w:pPr>
-    </w:p>
-    <w:p>
-      <w:pPr>
-        <w:rPr>
-          <w:b/>
-          <w:u w:val="single"/>
-          <w:lang w:val="en-US"/>
-        </w:rPr>
-      </w:pPr>
-      <w:r>
-        <w:rPr>
-          <w:b/>
-          <w:u w:val="single"/>
-          <w:lang w:val="en-US"/>
-        </w:rPr>
-        <w:t>Password Hashing – backend</w:t>
-      </w:r>
-    </w:p>
-    <w:p>
-      <w:pPr>
-        <w:pStyle w:val="ListParagraph"/>
-        <w:numPr>
-          <w:ilvl w:val="0"/>
-          <w:numId w:val="6"/>
-        </w:numPr>
-        <w:rPr>
-          <w:lang w:val="en-US"/>
-        </w:rPr>
-      </w:pPr>
-      <w:r>
-        <w:rPr>
-          <w:lang w:val="en-US"/>
-        </w:rPr>
-        <w:t>Data stored in mem – h2</w:t>
-      </w:r>
-    </w:p>
-    <w:p>
-      <w:pPr>
-        <w:pStyle w:val="ListParagraph"/>
-        <w:numPr>
-          <w:ilvl w:val="0"/>
-          <w:numId w:val="6"/>
-        </w:numPr>
+    </w:p>
+    <w:p>
+      <w:pPr>
         <w:rPr>
           <w:lang w:val="en-US"/>
         </w:rPr>
@@ -1862,6 +2238,119 @@
     </w:lvl>
   </w:abstractNum>
   <w:abstractNum w:abstractNumId="4" w15:restartNumberingAfterBreak="0">
+    <w:nsid w:val="5194629A"/>
+    <w:multiLevelType w:val="hybridMultilevel"/>
+    <w:tmpl w:val="DD34C762"/>
+    <w:lvl w:ilvl="0" w:tplc="1C090001">
+      <w:start w:val="1"/>
+      <w:numFmt w:val="bullet"/>
+      <w:lvlText w:val=""/>
+      <w:lvlJc w:val="left"/>
+      <w:pPr>
+        <w:ind w:left="720" w:hanging="360"/>
+      </w:pPr>
+      <w:rPr>
+        <w:rFonts w:ascii="Symbol" w:hAnsi="Symbol" w:hint="default"/>
+      </w:rPr>
+    </w:lvl>
+    <w:lvl w:ilvl="1" w:tplc="1C090003" w:tentative="1">
+      <w:start w:val="1"/>
+      <w:numFmt w:val="bullet"/>
+      <w:lvlText w:val="o"/>
+      <w:lvlJc w:val="left"/>
+      <w:pPr>
+        <w:ind w:left="1440" w:hanging="360"/>
+      </w:pPr>
+      <w:rPr>
+        <w:rFonts w:ascii="Courier New" w:hAnsi="Courier New" w:cs="Courier New" w:hint="default"/>
+      </w:rPr>
+    </w:lvl>
+    <w:lvl w:ilvl="2" w:tplc="1C090005" w:tentative="1">
+      <w:start w:val="1"/>
+      <w:numFmt w:val="bullet"/>
+      <w:lvlText w:val=""/>
+      <w:lvlJc w:val="left"/>
+      <w:pPr>
+        <w:ind w:left="2160" w:hanging="360"/>
+      </w:pPr>
+      <w:rPr>
+        <w:rFonts w:ascii="Wingdings" w:hAnsi="Wingdings" w:hint="default"/>
+      </w:rPr>
+    </w:lvl>
+    <w:lvl w:ilvl="3" w:tplc="1C090001" w:tentative="1">
+      <w:start w:val="1"/>
+      <w:numFmt w:val="bullet"/>
+      <w:lvlText w:val=""/>
+      <w:lvlJc w:val="left"/>
+      <w:pPr>
+        <w:ind w:left="2880" w:hanging="360"/>
+      </w:pPr>
+      <w:rPr>
+        <w:rFonts w:ascii="Symbol" w:hAnsi="Symbol" w:hint="default"/>
+      </w:rPr>
+    </w:lvl>
+    <w:lvl w:ilvl="4" w:tplc="1C090003" w:tentative="1">
+      <w:start w:val="1"/>
+      <w:numFmt w:val="bullet"/>
+      <w:lvlText w:val="o"/>
+      <w:lvlJc w:val="left"/>
+      <w:pPr>
+        <w:ind w:left="3600" w:hanging="360"/>
+      </w:pPr>
+      <w:rPr>
+        <w:rFonts w:ascii="Courier New" w:hAnsi="Courier New" w:cs="Courier New" w:hint="default"/>
+      </w:rPr>
+    </w:lvl>
+    <w:lvl w:ilvl="5" w:tplc="1C090005" w:tentative="1">
+      <w:start w:val="1"/>
+      <w:numFmt w:val="bullet"/>
+      <w:lvlText w:val=""/>
+      <w:lvlJc w:val="left"/>
+      <w:pPr>
+        <w:ind w:left="4320" w:hanging="360"/>
+      </w:pPr>
+      <w:rPr>
+        <w:rFonts w:ascii="Wingdings" w:hAnsi="Wingdings" w:hint="default"/>
+      </w:rPr>
+    </w:lvl>
+    <w:lvl w:ilvl="6" w:tplc="1C090001" w:tentative="1">
+      <w:start w:val="1"/>
+      <w:numFmt w:val="bullet"/>
+      <w:lvlText w:val=""/>
+      <w:lvlJc w:val="left"/>
+      <w:pPr>
+        <w:ind w:left="5040" w:hanging="360"/>
+      </w:pPr>
+      <w:rPr>
+        <w:rFonts w:ascii="Symbol" w:hAnsi="Symbol" w:hint="default"/>
+      </w:rPr>
+    </w:lvl>
+    <w:lvl w:ilvl="7" w:tplc="1C090003" w:tentative="1">
+      <w:start w:val="1"/>
+      <w:numFmt w:val="bullet"/>
+      <w:lvlText w:val="o"/>
+      <w:lvlJc w:val="left"/>
+      <w:pPr>
+        <w:ind w:left="5760" w:hanging="360"/>
+      </w:pPr>
+      <w:rPr>
+        <w:rFonts w:ascii="Courier New" w:hAnsi="Courier New" w:cs="Courier New" w:hint="default"/>
+      </w:rPr>
+    </w:lvl>
+    <w:lvl w:ilvl="8" w:tplc="1C090005" w:tentative="1">
+      <w:start w:val="1"/>
+      <w:numFmt w:val="bullet"/>
+      <w:lvlText w:val=""/>
+      <w:lvlJc w:val="left"/>
+      <w:pPr>
+        <w:ind w:left="6480" w:hanging="360"/>
+      </w:pPr>
+      <w:rPr>
+        <w:rFonts w:ascii="Wingdings" w:hAnsi="Wingdings" w:hint="default"/>
+      </w:rPr>
+    </w:lvl>
+  </w:abstractNum>
+  <w:abstractNum w:abstractNumId="5" w15:restartNumberingAfterBreak="0">
     <w:nsid w:val="65BE7D95"/>
     <w:multiLevelType w:val="hybridMultilevel"/>
     <w:tmpl w:val="A91AE324"/>
@@ -1974,7 +2463,7 @@
       </w:rPr>
     </w:lvl>
   </w:abstractNum>
-  <w:abstractNum w:abstractNumId="5" w15:restartNumberingAfterBreak="0">
+  <w:abstractNum w:abstractNumId="6" w15:restartNumberingAfterBreak="0">
     <w:nsid w:val="75B57BF1"/>
     <w:multiLevelType w:val="hybridMultilevel"/>
     <w:tmpl w:val="53D2FCB8"/>
@@ -2088,7 +2577,7 @@
     </w:lvl>
   </w:abstractNum>
   <w:num w:numId="1">
-    <w:abstractNumId w:val="5"/>
+    <w:abstractNumId w:val="6"/>
   </w:num>
   <w:num w:numId="2">
     <w:abstractNumId w:val="3"/>
@@ -2097,13 +2586,16 @@
     <w:abstractNumId w:val="1"/>
   </w:num>
   <w:num w:numId="4">
-    <w:abstractNumId w:val="4"/>
+    <w:abstractNumId w:val="5"/>
   </w:num>
   <w:num w:numId="5">
     <w:abstractNumId w:val="0"/>
   </w:num>
   <w:num w:numId="6">
     <w:abstractNumId w:val="2"/>
+  </w:num>
+  <w:num w:numId="7">
+    <w:abstractNumId w:val="4"/>
   </w:num>
 </w:numbering>
 </file>

</xml_diff>

<commit_message>
TDD 3.006 User Sign Up - frontend
</commit_message>
<xml_diff>
--- a/tdd-spring-react-main/Spring Frame Work_TDD_Nov2022_Notes.docx
+++ b/tdd-spring-react-main/Spring Frame Work_TDD_Nov2022_Notes.docx
@@ -1686,7 +1686,7 @@
           </mc:Choice>
           <mc:Fallback>
             <w:pict>
-              <v:rect w14:anchorId="5D8B2404" id="Rectangle 7" o:spid="_x0000_s1026" style="position:absolute;margin-left:78.75pt;margin-top:293.25pt;width:319.5pt;height:12.75pt;z-index:251659264;visibility:visible;mso-wrap-style:square;mso-wrap-distance-left:9pt;mso-wrap-distance-top:0;mso-wrap-distance-right:9pt;mso-wrap-distance-bottom:0;mso-position-horizontal:absolute;mso-position-horizontal-relative:text;mso-position-vertical:absolute;mso-position-vertical-relative:text;v-text-anchor:middle" o:gfxdata="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" filled="f" strokecolor="red" strokeweight="2.25pt"/>
+              <v:rect w14:anchorId="1C696A20" id="Rectangle 7" o:spid="_x0000_s1026" style="position:absolute;margin-left:78.75pt;margin-top:293.25pt;width:319.5pt;height:12.75pt;z-index:251659264;visibility:visible;mso-wrap-style:square;mso-wrap-distance-left:9pt;mso-wrap-distance-top:0;mso-wrap-distance-right:9pt;mso-wrap-distance-bottom:0;mso-position-horizontal:absolute;mso-position-horizontal-relative:text;mso-position-vertical:absolute;mso-position-vertical-relative:text;v-text-anchor:middle" o:gfxdata="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" filled="f" strokecolor="red" strokeweight="2.25pt"/>
             </w:pict>
           </mc:Fallback>
         </mc:AlternateContent>
@@ -1749,29 +1749,436 @@
           <w:lang w:val="en-US"/>
         </w:rPr>
       </w:pPr>
+    </w:p>
+    <w:p>
+      <w:pPr>
+        <w:pStyle w:val="ListParagraph"/>
+        <w:numPr>
+          <w:ilvl w:val="0"/>
+          <w:numId w:val="7"/>
+        </w:numPr>
+        <w:rPr>
+          <w:lang w:val="en-US"/>
+        </w:rPr>
+      </w:pPr>
+      <w:r>
+        <w:rPr>
+          <w:lang w:val="en-US"/>
+        </w:rPr>
+        <w:t xml:space="preserve">Password hashed using creeped hashing algorithm </w:t>
+      </w:r>
+    </w:p>
+    <w:p>
+      <w:pPr>
+        <w:pStyle w:val="ListParagraph"/>
+        <w:numPr>
+          <w:ilvl w:val="0"/>
+          <w:numId w:val="7"/>
+        </w:numPr>
+        <w:rPr>
+          <w:lang w:val="en-US"/>
+        </w:rPr>
+      </w:pPr>
+      <w:r>
+        <w:rPr>
+          <w:lang w:val="en-US"/>
+        </w:rPr>
+        <w:t>Encoder dependency installed</w:t>
+      </w:r>
+    </w:p>
+    <w:p>
+      <w:pPr>
+        <w:rPr>
+          <w:lang w:val="en-US"/>
+        </w:rPr>
+      </w:pPr>
+    </w:p>
+    <w:p>
+      <w:pPr>
+        <w:rPr>
+          <w:b/>
+          <w:u w:val="single"/>
+          <w:lang w:val="en-US"/>
+        </w:rPr>
+      </w:pPr>
+      <w:r>
+        <w:rPr>
+          <w:b/>
+          <w:u w:val="single"/>
+          <w:lang w:val="en-US"/>
+        </w:rPr>
+        <w:t>User Signup Page</w:t>
+      </w:r>
+      <w:r>
+        <w:rPr>
+          <w:b/>
+          <w:u w:val="single"/>
+          <w:lang w:val="en-US"/>
+        </w:rPr>
+        <w:t xml:space="preserve"> - frontend</w:t>
+      </w:r>
+    </w:p>
+    <w:p>
+      <w:pPr>
+        <w:pStyle w:val="ListParagraph"/>
+        <w:numPr>
+          <w:ilvl w:val="0"/>
+          <w:numId w:val="8"/>
+        </w:numPr>
+        <w:rPr>
+          <w:lang w:val="en-US"/>
+        </w:rPr>
+      </w:pPr>
+      <w:r>
+        <w:rPr>
+          <w:lang w:val="en-US"/>
+        </w:rPr>
+        <w:t xml:space="preserve">Test project in react by running </w:t>
+      </w:r>
+      <w:proofErr w:type="spellStart"/>
+      <w:r>
+        <w:rPr>
+          <w:lang w:val="en-US"/>
+        </w:rPr>
+        <w:t>npm</w:t>
+      </w:r>
+      <w:proofErr w:type="spellEnd"/>
+      <w:r>
+        <w:rPr>
+          <w:lang w:val="en-US"/>
+        </w:rPr>
+        <w:t xml:space="preserve"> start and </w:t>
+      </w:r>
+      <w:proofErr w:type="spellStart"/>
+      <w:r>
+        <w:rPr>
+          <w:lang w:val="en-US"/>
+        </w:rPr>
+        <w:t>npm</w:t>
+      </w:r>
+      <w:proofErr w:type="spellEnd"/>
+      <w:r>
+        <w:rPr>
+          <w:lang w:val="en-US"/>
+        </w:rPr>
+        <w:t xml:space="preserve"> test</w:t>
+      </w:r>
+    </w:p>
+    <w:p>
+      <w:pPr>
+        <w:pStyle w:val="ListParagraph"/>
+        <w:numPr>
+          <w:ilvl w:val="0"/>
+          <w:numId w:val="8"/>
+        </w:numPr>
+        <w:rPr>
+          <w:lang w:val="en-US"/>
+        </w:rPr>
+      </w:pPr>
+      <w:r>
+        <w:rPr>
+          <w:lang w:val="en-US"/>
+        </w:rPr>
+        <w:t>Test files placed under components</w:t>
+      </w:r>
+    </w:p>
+    <w:p>
+      <w:pPr>
+        <w:pStyle w:val="ListParagraph"/>
+        <w:numPr>
+          <w:ilvl w:val="0"/>
+          <w:numId w:val="8"/>
+        </w:numPr>
+        <w:rPr>
+          <w:lang w:val="en-US"/>
+        </w:rPr>
+      </w:pPr>
+      <w:r>
+        <w:rPr>
+          <w:lang w:val="en-US"/>
+        </w:rPr>
+        <w:t>Spec.js or test.js</w:t>
+      </w:r>
+    </w:p>
+    <w:p>
+      <w:pPr>
+        <w:pStyle w:val="ListParagraph"/>
+        <w:numPr>
+          <w:ilvl w:val="0"/>
+          <w:numId w:val="8"/>
+        </w:numPr>
+        <w:rPr>
+          <w:lang w:val="en-US"/>
+        </w:rPr>
+      </w:pPr>
+      <w:r>
+        <w:rPr>
+          <w:lang w:val="en-US"/>
+        </w:rPr>
+        <w:t xml:space="preserve">Spec.js – specifies what the target component is </w:t>
+      </w:r>
+      <w:r>
+        <w:rPr>
+          <w:lang w:val="en-US"/>
+        </w:rPr>
+        <w:t>doing</w:t>
+      </w:r>
+    </w:p>
+    <w:p>
+      <w:pPr>
+        <w:pStyle w:val="ListParagraph"/>
+        <w:numPr>
+          <w:ilvl w:val="0"/>
+          <w:numId w:val="8"/>
+        </w:numPr>
+        <w:rPr>
+          <w:lang w:val="en-US"/>
+        </w:rPr>
+      </w:pPr>
+      <w:r>
+        <w:rPr>
+          <w:lang w:val="en-US"/>
+        </w:rPr>
+        <w:t xml:space="preserve">Test.js – </w:t>
+      </w:r>
+    </w:p>
+    <w:p>
+      <w:pPr>
+        <w:pStyle w:val="ListParagraph"/>
+        <w:numPr>
+          <w:ilvl w:val="0"/>
+          <w:numId w:val="8"/>
+        </w:numPr>
+        <w:rPr>
+          <w:lang w:val="en-US"/>
+        </w:rPr>
+      </w:pPr>
+      <w:r>
+        <w:rPr>
+          <w:lang w:val="en-US"/>
+        </w:rPr>
+        <w:t>Import rendering aspect from @testing-library/react</w:t>
+      </w:r>
+    </w:p>
+    <w:p>
+      <w:pPr>
+        <w:pStyle w:val="ListParagraph"/>
+        <w:numPr>
+          <w:ilvl w:val="0"/>
+          <w:numId w:val="8"/>
+        </w:numPr>
+        <w:rPr>
+          <w:lang w:val="en-US"/>
+        </w:rPr>
+      </w:pPr>
+      <w:r>
+        <w:rPr>
+          <w:lang w:val="en-US"/>
+        </w:rPr>
+        <w:t>Import rendering aspect from @testing-library/</w:t>
+      </w:r>
+      <w:r>
+        <w:rPr>
+          <w:lang w:val="en-US"/>
+        </w:rPr>
+        <w:t>jest-</w:t>
+      </w:r>
+      <w:proofErr w:type="spellStart"/>
+      <w:r>
+        <w:rPr>
+          <w:lang w:val="en-US"/>
+        </w:rPr>
+        <w:t>dom</w:t>
+      </w:r>
+      <w:proofErr w:type="spellEnd"/>
+      <w:r>
+        <w:rPr>
+          <w:lang w:val="en-US"/>
+        </w:rPr>
+        <w:t>/extend-expect – additional expect functionality</w:t>
+      </w:r>
+    </w:p>
+    <w:p>
+      <w:pPr>
+        <w:pStyle w:val="ListParagraph"/>
+        <w:numPr>
+          <w:ilvl w:val="0"/>
+          <w:numId w:val="8"/>
+        </w:numPr>
+        <w:rPr>
+          <w:lang w:val="en-US"/>
+        </w:rPr>
+      </w:pPr>
+      <w:r>
+        <w:rPr>
+          <w:lang w:val="en-US"/>
+        </w:rPr>
+        <w:t>Describe function used to organizing tests</w:t>
+      </w:r>
+    </w:p>
+    <w:p>
+      <w:pPr>
+        <w:pStyle w:val="ListParagraph"/>
+        <w:numPr>
+          <w:ilvl w:val="1"/>
+          <w:numId w:val="8"/>
+        </w:numPr>
+        <w:rPr>
+          <w:lang w:val="en-US"/>
+        </w:rPr>
+      </w:pPr>
+      <w:r>
+        <w:rPr>
+          <w:lang w:val="en-US"/>
+        </w:rPr>
+        <w:t>2 parameters – description and function including test functions, layout 2</w:t>
+      </w:r>
+      <w:r>
+        <w:rPr>
+          <w:vertAlign w:val="superscript"/>
+          <w:lang w:val="en-US"/>
+        </w:rPr>
+        <w:t>nd</w:t>
+      </w:r>
+      <w:r>
+        <w:rPr>
+          <w:lang w:val="en-US"/>
+        </w:rPr>
+        <w:t xml:space="preserve"> parameter</w:t>
+      </w:r>
+    </w:p>
+    <w:p>
+      <w:pPr>
+        <w:pStyle w:val="ListParagraph"/>
+        <w:numPr>
+          <w:ilvl w:val="0"/>
+          <w:numId w:val="8"/>
+        </w:numPr>
+        <w:rPr>
+          <w:lang w:val="en-US"/>
+        </w:rPr>
+      </w:pPr>
+      <w:r>
+        <w:rPr>
+          <w:lang w:val="en-US"/>
+        </w:rPr>
+        <w:t>It function – component being testing, takes description and function to run</w:t>
+      </w:r>
+    </w:p>
+    <w:p>
+      <w:pPr>
+        <w:pStyle w:val="ListParagraph"/>
+        <w:numPr>
+          <w:ilvl w:val="0"/>
+          <w:numId w:val="8"/>
+        </w:numPr>
+        <w:rPr>
+          <w:lang w:val="en-US"/>
+        </w:rPr>
+      </w:pPr>
+      <w:r>
+        <w:rPr>
+          <w:lang w:val="en-US"/>
+        </w:rPr>
+        <w:t xml:space="preserve">Render user sign up page </w:t>
+      </w:r>
+    </w:p>
+    <w:p>
+      <w:pPr>
+        <w:pStyle w:val="ListParagraph"/>
+        <w:numPr>
+          <w:ilvl w:val="0"/>
+          <w:numId w:val="8"/>
+        </w:numPr>
+        <w:rPr>
+          <w:lang w:val="en-US"/>
+        </w:rPr>
+      </w:pPr>
+      <w:r>
+        <w:rPr>
+          <w:lang w:val="en-US"/>
+        </w:rPr>
+        <w:t xml:space="preserve">Expect </w:t>
+      </w:r>
+    </w:p>
+    <w:p>
+      <w:pPr>
+        <w:pStyle w:val="ListParagraph"/>
+        <w:numPr>
+          <w:ilvl w:val="0"/>
+          <w:numId w:val="8"/>
+        </w:numPr>
+        <w:rPr>
+          <w:lang w:val="en-US"/>
+        </w:rPr>
+      </w:pPr>
+      <w:r>
+        <w:rPr>
+          <w:lang w:val="en-US"/>
+        </w:rPr>
+        <w:t>Tests to be running automatically</w:t>
+      </w:r>
+    </w:p>
+    <w:p>
+      <w:pPr>
+        <w:rPr>
+          <w:lang w:val="en-US"/>
+        </w:rPr>
+      </w:pPr>
       <w:bookmarkStart w:id="0" w:name="_GoBack"/>
+      <w:r>
+        <w:rPr>
+          <w:noProof/>
+          <w:lang w:eastAsia="en-ZA"/>
+        </w:rPr>
+        <w:lastRenderedPageBreak/>
+        <w:drawing>
+          <wp:inline distT="0" distB="0" distL="0" distR="0" wp14:anchorId="01B5AE61">
+            <wp:extent cx="5675055" cy="2962910"/>
+            <wp:effectExtent l="0" t="0" r="1905" b="8890"/>
+            <wp:docPr id="8" name="Picture 8"/>
+            <wp:cNvGraphicFramePr>
+              <a:graphicFrameLocks xmlns:a="http://schemas.openxmlformats.org/drawingml/2006/main" noChangeAspect="1"/>
+            </wp:cNvGraphicFramePr>
+            <a:graphic xmlns:a="http://schemas.openxmlformats.org/drawingml/2006/main">
+              <a:graphicData uri="http://schemas.openxmlformats.org/drawingml/2006/picture">
+                <pic:pic xmlns:pic="http://schemas.openxmlformats.org/drawingml/2006/picture">
+                  <pic:nvPicPr>
+                    <pic:cNvPr id="0" name="Picture 6"/>
+                    <pic:cNvPicPr>
+                      <a:picLocks noChangeAspect="1" noChangeArrowheads="1"/>
+                    </pic:cNvPicPr>
+                  </pic:nvPicPr>
+                  <pic:blipFill>
+                    <a:blip r:embed="rId10">
+                      <a:extLst>
+                        <a:ext uri="{28A0092B-C50C-407E-A947-70E740481C1C}">
+                          <a14:useLocalDpi xmlns:a14="http://schemas.microsoft.com/office/drawing/2010/main" val="0"/>
+                        </a:ext>
+                      </a:extLst>
+                    </a:blip>
+                    <a:srcRect/>
+                    <a:stretch>
+                      <a:fillRect/>
+                    </a:stretch>
+                  </pic:blipFill>
+                  <pic:spPr bwMode="auto">
+                    <a:xfrm>
+                      <a:off x="0" y="0"/>
+                      <a:ext cx="5692184" cy="2971853"/>
+                    </a:xfrm>
+                    <a:prstGeom prst="rect">
+                      <a:avLst/>
+                    </a:prstGeom>
+                    <a:noFill/>
+                  </pic:spPr>
+                </pic:pic>
+              </a:graphicData>
+            </a:graphic>
+          </wp:inline>
+        </w:drawing>
+      </w:r>
       <w:bookmarkEnd w:id="0"/>
-    </w:p>
-    <w:p>
-      <w:pPr>
-        <w:rPr>
-          <w:lang w:val="en-US"/>
-        </w:rPr>
-      </w:pPr>
-    </w:p>
-    <w:p>
-      <w:pPr>
-        <w:rPr>
-          <w:lang w:val="en-US"/>
-        </w:rPr>
-      </w:pPr>
-    </w:p>
-    <w:p>
-      <w:pPr>
-        <w:rPr>
-          <w:lang w:val="en-US"/>
-        </w:rPr>
-      </w:pPr>
     </w:p>
     <w:sectPr>
       <w:pgSz w:w="11906" w:h="16838"/>
@@ -2125,6 +2532,119 @@
     </w:lvl>
   </w:abstractNum>
   <w:abstractNum w:abstractNumId="3" w15:restartNumberingAfterBreak="0">
+    <w:nsid w:val="2387279D"/>
+    <w:multiLevelType w:val="hybridMultilevel"/>
+    <w:tmpl w:val="DF5427D4"/>
+    <w:lvl w:ilvl="0" w:tplc="1C090001">
+      <w:start w:val="1"/>
+      <w:numFmt w:val="bullet"/>
+      <w:lvlText w:val=""/>
+      <w:lvlJc w:val="left"/>
+      <w:pPr>
+        <w:ind w:left="720" w:hanging="360"/>
+      </w:pPr>
+      <w:rPr>
+        <w:rFonts w:ascii="Symbol" w:hAnsi="Symbol" w:hint="default"/>
+      </w:rPr>
+    </w:lvl>
+    <w:lvl w:ilvl="1" w:tplc="1C090003">
+      <w:start w:val="1"/>
+      <w:numFmt w:val="bullet"/>
+      <w:lvlText w:val="o"/>
+      <w:lvlJc w:val="left"/>
+      <w:pPr>
+        <w:ind w:left="1440" w:hanging="360"/>
+      </w:pPr>
+      <w:rPr>
+        <w:rFonts w:ascii="Courier New" w:hAnsi="Courier New" w:cs="Courier New" w:hint="default"/>
+      </w:rPr>
+    </w:lvl>
+    <w:lvl w:ilvl="2" w:tplc="1C090005" w:tentative="1">
+      <w:start w:val="1"/>
+      <w:numFmt w:val="bullet"/>
+      <w:lvlText w:val=""/>
+      <w:lvlJc w:val="left"/>
+      <w:pPr>
+        <w:ind w:left="2160" w:hanging="360"/>
+      </w:pPr>
+      <w:rPr>
+        <w:rFonts w:ascii="Wingdings" w:hAnsi="Wingdings" w:hint="default"/>
+      </w:rPr>
+    </w:lvl>
+    <w:lvl w:ilvl="3" w:tplc="1C090001" w:tentative="1">
+      <w:start w:val="1"/>
+      <w:numFmt w:val="bullet"/>
+      <w:lvlText w:val=""/>
+      <w:lvlJc w:val="left"/>
+      <w:pPr>
+        <w:ind w:left="2880" w:hanging="360"/>
+      </w:pPr>
+      <w:rPr>
+        <w:rFonts w:ascii="Symbol" w:hAnsi="Symbol" w:hint="default"/>
+      </w:rPr>
+    </w:lvl>
+    <w:lvl w:ilvl="4" w:tplc="1C090003" w:tentative="1">
+      <w:start w:val="1"/>
+      <w:numFmt w:val="bullet"/>
+      <w:lvlText w:val="o"/>
+      <w:lvlJc w:val="left"/>
+      <w:pPr>
+        <w:ind w:left="3600" w:hanging="360"/>
+      </w:pPr>
+      <w:rPr>
+        <w:rFonts w:ascii="Courier New" w:hAnsi="Courier New" w:cs="Courier New" w:hint="default"/>
+      </w:rPr>
+    </w:lvl>
+    <w:lvl w:ilvl="5" w:tplc="1C090005" w:tentative="1">
+      <w:start w:val="1"/>
+      <w:numFmt w:val="bullet"/>
+      <w:lvlText w:val=""/>
+      <w:lvlJc w:val="left"/>
+      <w:pPr>
+        <w:ind w:left="4320" w:hanging="360"/>
+      </w:pPr>
+      <w:rPr>
+        <w:rFonts w:ascii="Wingdings" w:hAnsi="Wingdings" w:hint="default"/>
+      </w:rPr>
+    </w:lvl>
+    <w:lvl w:ilvl="6" w:tplc="1C090001" w:tentative="1">
+      <w:start w:val="1"/>
+      <w:numFmt w:val="bullet"/>
+      <w:lvlText w:val=""/>
+      <w:lvlJc w:val="left"/>
+      <w:pPr>
+        <w:ind w:left="5040" w:hanging="360"/>
+      </w:pPr>
+      <w:rPr>
+        <w:rFonts w:ascii="Symbol" w:hAnsi="Symbol" w:hint="default"/>
+      </w:rPr>
+    </w:lvl>
+    <w:lvl w:ilvl="7" w:tplc="1C090003" w:tentative="1">
+      <w:start w:val="1"/>
+      <w:numFmt w:val="bullet"/>
+      <w:lvlText w:val="o"/>
+      <w:lvlJc w:val="left"/>
+      <w:pPr>
+        <w:ind w:left="5760" w:hanging="360"/>
+      </w:pPr>
+      <w:rPr>
+        <w:rFonts w:ascii="Courier New" w:hAnsi="Courier New" w:cs="Courier New" w:hint="default"/>
+      </w:rPr>
+    </w:lvl>
+    <w:lvl w:ilvl="8" w:tplc="1C090005" w:tentative="1">
+      <w:start w:val="1"/>
+      <w:numFmt w:val="bullet"/>
+      <w:lvlText w:val=""/>
+      <w:lvlJc w:val="left"/>
+      <w:pPr>
+        <w:ind w:left="6480" w:hanging="360"/>
+      </w:pPr>
+      <w:rPr>
+        <w:rFonts w:ascii="Wingdings" w:hAnsi="Wingdings" w:hint="default"/>
+      </w:rPr>
+    </w:lvl>
+  </w:abstractNum>
+  <w:abstractNum w:abstractNumId="4" w15:restartNumberingAfterBreak="0">
     <w:nsid w:val="368E1AAF"/>
     <w:multiLevelType w:val="hybridMultilevel"/>
     <w:tmpl w:val="CA28F138"/>
@@ -2237,10 +2757,10 @@
       </w:rPr>
     </w:lvl>
   </w:abstractNum>
-  <w:abstractNum w:abstractNumId="4" w15:restartNumberingAfterBreak="0">
+  <w:abstractNum w:abstractNumId="5" w15:restartNumberingAfterBreak="0">
     <w:nsid w:val="5194629A"/>
     <w:multiLevelType w:val="hybridMultilevel"/>
-    <w:tmpl w:val="DD34C762"/>
+    <w:tmpl w:val="07AA605A"/>
     <w:lvl w:ilvl="0" w:tplc="1C090001">
       <w:start w:val="1"/>
       <w:numFmt w:val="bullet"/>
@@ -2350,7 +2870,7 @@
       </w:rPr>
     </w:lvl>
   </w:abstractNum>
-  <w:abstractNum w:abstractNumId="5" w15:restartNumberingAfterBreak="0">
+  <w:abstractNum w:abstractNumId="6" w15:restartNumberingAfterBreak="0">
     <w:nsid w:val="65BE7D95"/>
     <w:multiLevelType w:val="hybridMultilevel"/>
     <w:tmpl w:val="A91AE324"/>
@@ -2463,7 +2983,7 @@
       </w:rPr>
     </w:lvl>
   </w:abstractNum>
-  <w:abstractNum w:abstractNumId="6" w15:restartNumberingAfterBreak="0">
+  <w:abstractNum w:abstractNumId="7" w15:restartNumberingAfterBreak="0">
     <w:nsid w:val="75B57BF1"/>
     <w:multiLevelType w:val="hybridMultilevel"/>
     <w:tmpl w:val="53D2FCB8"/>
@@ -2577,16 +3097,16 @@
     </w:lvl>
   </w:abstractNum>
   <w:num w:numId="1">
-    <w:abstractNumId w:val="6"/>
+    <w:abstractNumId w:val="7"/>
   </w:num>
   <w:num w:numId="2">
-    <w:abstractNumId w:val="3"/>
+    <w:abstractNumId w:val="4"/>
   </w:num>
   <w:num w:numId="3">
     <w:abstractNumId w:val="1"/>
   </w:num>
   <w:num w:numId="4">
-    <w:abstractNumId w:val="5"/>
+    <w:abstractNumId w:val="6"/>
   </w:num>
   <w:num w:numId="5">
     <w:abstractNumId w:val="0"/>
@@ -2595,7 +3115,10 @@
     <w:abstractNumId w:val="2"/>
   </w:num>
   <w:num w:numId="7">
-    <w:abstractNumId w:val="4"/>
+    <w:abstractNumId w:val="5"/>
+  </w:num>
+  <w:num w:numId="8">
+    <w:abstractNumId w:val="3"/>
   </w:num>
 </w:numbering>
 </file>

</xml_diff>

<commit_message>
TDD 3.007 Form Layout - front end
</commit_message>
<xml_diff>
--- a/tdd-spring-react-main/Spring Frame Work_TDD_Nov2022_Notes.docx
+++ b/tdd-spring-react-main/Spring Frame Work_TDD_Nov2022_Notes.docx
@@ -1686,7 +1686,7 @@
           </mc:Choice>
           <mc:Fallback>
             <w:pict>
-              <v:rect w14:anchorId="1C696A20" id="Rectangle 7" o:spid="_x0000_s1026" style="position:absolute;margin-left:78.75pt;margin-top:293.25pt;width:319.5pt;height:12.75pt;z-index:251659264;visibility:visible;mso-wrap-style:square;mso-wrap-distance-left:9pt;mso-wrap-distance-top:0;mso-wrap-distance-right:9pt;mso-wrap-distance-bottom:0;mso-position-horizontal:absolute;mso-position-horizontal-relative:text;mso-position-vertical:absolute;mso-position-vertical-relative:text;v-text-anchor:middle" o:gfxdata="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" filled="f" strokecolor="red" strokeweight="2.25pt"/>
+              <v:rect w14:anchorId="23E1E8B1" id="Rectangle 7" o:spid="_x0000_s1026" style="position:absolute;margin-left:78.75pt;margin-top:293.25pt;width:319.5pt;height:12.75pt;z-index:251659264;visibility:visible;mso-wrap-style:square;mso-wrap-distance-left:9pt;mso-wrap-distance-top:0;mso-wrap-distance-right:9pt;mso-wrap-distance-bottom:0;mso-position-horizontal:absolute;mso-position-horizontal-relative:text;mso-position-vertical:absolute;mso-position-vertical-relative:text;v-text-anchor:middle" o:gfxdata="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" filled="f" strokecolor="red" strokeweight="2.25pt"/>
             </w:pict>
           </mc:Fallback>
         </mc:AlternateContent>
@@ -2125,7 +2125,6 @@
           <w:lang w:val="en-US"/>
         </w:rPr>
       </w:pPr>
-      <w:bookmarkStart w:id="0" w:name="_GoBack"/>
       <w:r>
         <w:rPr>
           <w:noProof/>
@@ -2178,7 +2177,132 @@
           </wp:inline>
         </w:drawing>
       </w:r>
-      <w:bookmarkEnd w:id="0"/>
+    </w:p>
+    <w:p>
+      <w:pPr>
+        <w:rPr>
+          <w:lang w:val="en-US"/>
+        </w:rPr>
+      </w:pPr>
+    </w:p>
+    <w:p>
+      <w:pPr>
+        <w:rPr>
+          <w:b/>
+          <w:u w:val="single"/>
+          <w:lang w:val="en-US"/>
+        </w:rPr>
+      </w:pPr>
+      <w:bookmarkStart w:id="0" w:name="_GoBack"/>
+      <w:r>
+        <w:rPr>
+          <w:b/>
+          <w:u w:val="single"/>
+          <w:lang w:val="en-US"/>
+        </w:rPr>
+        <w:t>Form Layout – front end</w:t>
+      </w:r>
+    </w:p>
+    <w:bookmarkEnd w:id="0"/>
+    <w:p>
+      <w:pPr>
+        <w:pStyle w:val="ListParagraph"/>
+        <w:numPr>
+          <w:ilvl w:val="0"/>
+          <w:numId w:val="9"/>
+        </w:numPr>
+        <w:rPr>
+          <w:lang w:val="en-US"/>
+        </w:rPr>
+      </w:pPr>
+      <w:r>
+        <w:rPr>
+          <w:lang w:val="en-US"/>
+        </w:rPr>
+        <w:t>Input field required for testing</w:t>
+      </w:r>
+    </w:p>
+    <w:p>
+      <w:pPr>
+        <w:pStyle w:val="ListParagraph"/>
+        <w:numPr>
+          <w:ilvl w:val="0"/>
+          <w:numId w:val="9"/>
+        </w:numPr>
+        <w:rPr>
+          <w:lang w:val="en-US"/>
+        </w:rPr>
+      </w:pPr>
+      <w:r>
+        <w:rPr>
+          <w:lang w:val="en-US"/>
+        </w:rPr>
+        <w:t>Page with multiple sign up pages rendered one after another</w:t>
+      </w:r>
+    </w:p>
+    <w:p>
+      <w:pPr>
+        <w:pStyle w:val="ListParagraph"/>
+        <w:numPr>
+          <w:ilvl w:val="0"/>
+          <w:numId w:val="9"/>
+        </w:numPr>
+        <w:rPr>
+          <w:lang w:val="en-US"/>
+        </w:rPr>
+      </w:pPr>
+      <w:r>
+        <w:rPr>
+          <w:lang w:val="en-US"/>
+        </w:rPr>
+        <w:t xml:space="preserve">Clean document after running each test by using “before each” method from react testing library - </w:t>
+      </w:r>
+      <w:proofErr w:type="spellStart"/>
+      <w:r>
+        <w:rPr>
+          <w:lang w:val="en-US"/>
+        </w:rPr>
+        <w:t>beforeEach</w:t>
+      </w:r>
+      <w:proofErr w:type="spellEnd"/>
+      <w:r>
+        <w:rPr>
+          <w:lang w:val="en-US"/>
+        </w:rPr>
+        <w:t>(cleanup)</w:t>
+      </w:r>
+    </w:p>
+    <w:p>
+      <w:pPr>
+        <w:pStyle w:val="ListParagraph"/>
+        <w:numPr>
+          <w:ilvl w:val="0"/>
+          <w:numId w:val="9"/>
+        </w:numPr>
+        <w:rPr>
+          <w:lang w:val="en-US"/>
+        </w:rPr>
+      </w:pPr>
+      <w:r>
+        <w:rPr>
+          <w:lang w:val="en-US"/>
+        </w:rPr>
+        <w:t xml:space="preserve"> </w:t>
+      </w:r>
+      <w:r>
+        <w:rPr>
+          <w:lang w:val="en-US"/>
+        </w:rPr>
+        <w:t>Import clean up function – no longer needed</w:t>
+      </w:r>
+    </w:p>
+    <w:p>
+      <w:pPr>
+        <w:pStyle w:val="ListParagraph"/>
+        <w:rPr>
+          <w:lang w:val="en-US"/>
+        </w:rPr>
+      </w:pPr>
     </w:p>
     <w:sectPr>
       <w:pgSz w:w="11906" w:h="16838"/>
@@ -2871,6 +2995,119 @@
     </w:lvl>
   </w:abstractNum>
   <w:abstractNum w:abstractNumId="6" w15:restartNumberingAfterBreak="0">
+    <w:nsid w:val="548543AB"/>
+    <w:multiLevelType w:val="hybridMultilevel"/>
+    <w:tmpl w:val="5D2855C4"/>
+    <w:lvl w:ilvl="0" w:tplc="1C090001">
+      <w:start w:val="1"/>
+      <w:numFmt w:val="bullet"/>
+      <w:lvlText w:val=""/>
+      <w:lvlJc w:val="left"/>
+      <w:pPr>
+        <w:ind w:left="720" w:hanging="360"/>
+      </w:pPr>
+      <w:rPr>
+        <w:rFonts w:ascii="Symbol" w:hAnsi="Symbol" w:hint="default"/>
+      </w:rPr>
+    </w:lvl>
+    <w:lvl w:ilvl="1" w:tplc="1C090003" w:tentative="1">
+      <w:start w:val="1"/>
+      <w:numFmt w:val="bullet"/>
+      <w:lvlText w:val="o"/>
+      <w:lvlJc w:val="left"/>
+      <w:pPr>
+        <w:ind w:left="1440" w:hanging="360"/>
+      </w:pPr>
+      <w:rPr>
+        <w:rFonts w:ascii="Courier New" w:hAnsi="Courier New" w:cs="Courier New" w:hint="default"/>
+      </w:rPr>
+    </w:lvl>
+    <w:lvl w:ilvl="2" w:tplc="1C090005" w:tentative="1">
+      <w:start w:val="1"/>
+      <w:numFmt w:val="bullet"/>
+      <w:lvlText w:val=""/>
+      <w:lvlJc w:val="left"/>
+      <w:pPr>
+        <w:ind w:left="2160" w:hanging="360"/>
+      </w:pPr>
+      <w:rPr>
+        <w:rFonts w:ascii="Wingdings" w:hAnsi="Wingdings" w:hint="default"/>
+      </w:rPr>
+    </w:lvl>
+    <w:lvl w:ilvl="3" w:tplc="1C090001" w:tentative="1">
+      <w:start w:val="1"/>
+      <w:numFmt w:val="bullet"/>
+      <w:lvlText w:val=""/>
+      <w:lvlJc w:val="left"/>
+      <w:pPr>
+        <w:ind w:left="2880" w:hanging="360"/>
+      </w:pPr>
+      <w:rPr>
+        <w:rFonts w:ascii="Symbol" w:hAnsi="Symbol" w:hint="default"/>
+      </w:rPr>
+    </w:lvl>
+    <w:lvl w:ilvl="4" w:tplc="1C090003" w:tentative="1">
+      <w:start w:val="1"/>
+      <w:numFmt w:val="bullet"/>
+      <w:lvlText w:val="o"/>
+      <w:lvlJc w:val="left"/>
+      <w:pPr>
+        <w:ind w:left="3600" w:hanging="360"/>
+      </w:pPr>
+      <w:rPr>
+        <w:rFonts w:ascii="Courier New" w:hAnsi="Courier New" w:cs="Courier New" w:hint="default"/>
+      </w:rPr>
+    </w:lvl>
+    <w:lvl w:ilvl="5" w:tplc="1C090005" w:tentative="1">
+      <w:start w:val="1"/>
+      <w:numFmt w:val="bullet"/>
+      <w:lvlText w:val=""/>
+      <w:lvlJc w:val="left"/>
+      <w:pPr>
+        <w:ind w:left="4320" w:hanging="360"/>
+      </w:pPr>
+      <w:rPr>
+        <w:rFonts w:ascii="Wingdings" w:hAnsi="Wingdings" w:hint="default"/>
+      </w:rPr>
+    </w:lvl>
+    <w:lvl w:ilvl="6" w:tplc="1C090001" w:tentative="1">
+      <w:start w:val="1"/>
+      <w:numFmt w:val="bullet"/>
+      <w:lvlText w:val=""/>
+      <w:lvlJc w:val="left"/>
+      <w:pPr>
+        <w:ind w:left="5040" w:hanging="360"/>
+      </w:pPr>
+      <w:rPr>
+        <w:rFonts w:ascii="Symbol" w:hAnsi="Symbol" w:hint="default"/>
+      </w:rPr>
+    </w:lvl>
+    <w:lvl w:ilvl="7" w:tplc="1C090003" w:tentative="1">
+      <w:start w:val="1"/>
+      <w:numFmt w:val="bullet"/>
+      <w:lvlText w:val="o"/>
+      <w:lvlJc w:val="left"/>
+      <w:pPr>
+        <w:ind w:left="5760" w:hanging="360"/>
+      </w:pPr>
+      <w:rPr>
+        <w:rFonts w:ascii="Courier New" w:hAnsi="Courier New" w:cs="Courier New" w:hint="default"/>
+      </w:rPr>
+    </w:lvl>
+    <w:lvl w:ilvl="8" w:tplc="1C090005" w:tentative="1">
+      <w:start w:val="1"/>
+      <w:numFmt w:val="bullet"/>
+      <w:lvlText w:val=""/>
+      <w:lvlJc w:val="left"/>
+      <w:pPr>
+        <w:ind w:left="6480" w:hanging="360"/>
+      </w:pPr>
+      <w:rPr>
+        <w:rFonts w:ascii="Wingdings" w:hAnsi="Wingdings" w:hint="default"/>
+      </w:rPr>
+    </w:lvl>
+  </w:abstractNum>
+  <w:abstractNum w:abstractNumId="7" w15:restartNumberingAfterBreak="0">
     <w:nsid w:val="65BE7D95"/>
     <w:multiLevelType w:val="hybridMultilevel"/>
     <w:tmpl w:val="A91AE324"/>
@@ -2983,7 +3220,7 @@
       </w:rPr>
     </w:lvl>
   </w:abstractNum>
-  <w:abstractNum w:abstractNumId="7" w15:restartNumberingAfterBreak="0">
+  <w:abstractNum w:abstractNumId="8" w15:restartNumberingAfterBreak="0">
     <w:nsid w:val="75B57BF1"/>
     <w:multiLevelType w:val="hybridMultilevel"/>
     <w:tmpl w:val="53D2FCB8"/>
@@ -3097,7 +3334,7 @@
     </w:lvl>
   </w:abstractNum>
   <w:num w:numId="1">
-    <w:abstractNumId w:val="7"/>
+    <w:abstractNumId w:val="8"/>
   </w:num>
   <w:num w:numId="2">
     <w:abstractNumId w:val="4"/>
@@ -3106,7 +3343,7 @@
     <w:abstractNumId w:val="1"/>
   </w:num>
   <w:num w:numId="4">
-    <w:abstractNumId w:val="6"/>
+    <w:abstractNumId w:val="7"/>
   </w:num>
   <w:num w:numId="5">
     <w:abstractNumId w:val="0"/>
@@ -3119,6 +3356,9 @@
   </w:num>
   <w:num w:numId="8">
     <w:abstractNumId w:val="3"/>
+  </w:num>
+  <w:num w:numId="9">
+    <w:abstractNumId w:val="6"/>
   </w:num>
 </w:numbering>
 </file>

</xml_diff>

<commit_message>
TDD 3.008/9 Handling Clicks- frontend
</commit_message>
<xml_diff>
--- a/tdd-spring-react-main/Spring Frame Work_TDD_Nov2022_Notes.docx
+++ b/tdd-spring-react-main/Spring Frame Work_TDD_Nov2022_Notes.docx
@@ -1686,7 +1686,7 @@
           </mc:Choice>
           <mc:Fallback>
             <w:pict>
-              <v:rect w14:anchorId="23E1E8B1" id="Rectangle 7" o:spid="_x0000_s1026" style="position:absolute;margin-left:78.75pt;margin-top:293.25pt;width:319.5pt;height:12.75pt;z-index:251659264;visibility:visible;mso-wrap-style:square;mso-wrap-distance-left:9pt;mso-wrap-distance-top:0;mso-wrap-distance-right:9pt;mso-wrap-distance-bottom:0;mso-position-horizontal:absolute;mso-position-horizontal-relative:text;mso-position-vertical:absolute;mso-position-vertical-relative:text;v-text-anchor:middle" o:gfxdata="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" filled="f" strokecolor="red" strokeweight="2.25pt"/>
+              <v:rect w14:anchorId="51CBDC7B" id="Rectangle 7" o:spid="_x0000_s1026" style="position:absolute;margin-left:78.75pt;margin-top:293.25pt;width:319.5pt;height:12.75pt;z-index:251659264;visibility:visible;mso-wrap-style:square;mso-wrap-distance-left:9pt;mso-wrap-distance-top:0;mso-wrap-distance-right:9pt;mso-wrap-distance-bottom:0;mso-position-horizontal:absolute;mso-position-horizontal-relative:text;mso-position-vertical:absolute;mso-position-vertical-relative:text;v-text-anchor:middle" o:gfxdata="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" filled="f" strokecolor="red" strokeweight="2.25pt"/>
             </w:pict>
           </mc:Fallback>
         </mc:AlternateContent>
@@ -2193,7 +2193,6 @@
           <w:lang w:val="en-US"/>
         </w:rPr>
       </w:pPr>
-      <w:bookmarkStart w:id="0" w:name="_GoBack"/>
       <w:r>
         <w:rPr>
           <w:b/>
@@ -2203,7 +2202,6 @@
         <w:t>Form Layout – front end</w:t>
       </w:r>
     </w:p>
-    <w:bookmarkEnd w:id="0"/>
     <w:p>
       <w:pPr>
         <w:pStyle w:val="ListParagraph"/>
@@ -2299,6 +2297,484 @@
     <w:p>
       <w:pPr>
         <w:pStyle w:val="ListParagraph"/>
+        <w:ind w:left="0"/>
+        <w:rPr>
+          <w:lang w:val="en-US"/>
+        </w:rPr>
+      </w:pPr>
+    </w:p>
+    <w:p>
+      <w:pPr>
+        <w:pStyle w:val="ListParagraph"/>
+        <w:ind w:left="0"/>
+        <w:rPr>
+          <w:lang w:val="en-US"/>
+        </w:rPr>
+      </w:pPr>
+    </w:p>
+    <w:p>
+      <w:pPr>
+        <w:pStyle w:val="ListParagraph"/>
+        <w:ind w:left="0"/>
+        <w:rPr>
+          <w:b/>
+          <w:u w:val="single"/>
+          <w:lang w:val="en-US"/>
+        </w:rPr>
+      </w:pPr>
+      <w:r>
+        <w:rPr>
+          <w:b/>
+          <w:u w:val="single"/>
+          <w:lang w:val="en-US"/>
+        </w:rPr>
+        <w:t>Handling Input Change – front end</w:t>
+      </w:r>
+    </w:p>
+    <w:p>
+      <w:pPr>
+        <w:pStyle w:val="ListParagraph"/>
+        <w:ind w:left="0"/>
+        <w:rPr>
+          <w:lang w:val="en-US"/>
+        </w:rPr>
+      </w:pPr>
+    </w:p>
+    <w:p>
+      <w:pPr>
+        <w:pStyle w:val="ListParagraph"/>
+        <w:numPr>
+          <w:ilvl w:val="0"/>
+          <w:numId w:val="10"/>
+        </w:numPr>
+        <w:rPr>
+          <w:lang w:val="en-US"/>
+        </w:rPr>
+      </w:pPr>
+      <w:r>
+        <w:rPr>
+          <w:lang w:val="en-US"/>
+        </w:rPr>
+        <w:t xml:space="preserve">Test group for interactions – </w:t>
+      </w:r>
+      <w:r>
+        <w:rPr>
+          <w:lang w:val="en-US"/>
+        </w:rPr>
+        <w:t xml:space="preserve">user sign up </w:t>
+      </w:r>
+      <w:r>
+        <w:rPr>
+          <w:lang w:val="en-US"/>
+        </w:rPr>
+        <w:t>sent to backend</w:t>
+      </w:r>
+    </w:p>
+    <w:p>
+      <w:pPr>
+        <w:pStyle w:val="ListParagraph"/>
+        <w:numPr>
+          <w:ilvl w:val="0"/>
+          <w:numId w:val="10"/>
+        </w:numPr>
+        <w:rPr>
+          <w:lang w:val="en-US"/>
+        </w:rPr>
+      </w:pPr>
+      <w:r>
+        <w:rPr>
+          <w:lang w:val="en-US"/>
+        </w:rPr>
+        <w:t xml:space="preserve">Simulate user put interaction with </w:t>
+      </w:r>
+      <w:proofErr w:type="spellStart"/>
+      <w:r>
+        <w:rPr>
+          <w:lang w:val="en-US"/>
+        </w:rPr>
+        <w:t>fireEvent</w:t>
+      </w:r>
+      <w:proofErr w:type="spellEnd"/>
+      <w:r>
+        <w:rPr>
+          <w:lang w:val="en-US"/>
+        </w:rPr>
+        <w:t xml:space="preserve"> </w:t>
+      </w:r>
+    </w:p>
+    <w:p>
+      <w:pPr>
+        <w:pStyle w:val="ListParagraph"/>
+        <w:numPr>
+          <w:ilvl w:val="0"/>
+          <w:numId w:val="10"/>
+        </w:numPr>
+        <w:rPr>
+          <w:lang w:val="en-US"/>
+        </w:rPr>
+      </w:pPr>
+      <w:r>
+        <w:rPr>
+          <w:lang w:val="en-US"/>
+        </w:rPr>
+        <w:t xml:space="preserve">Change function </w:t>
+      </w:r>
+      <w:r>
+        <w:rPr>
+          <w:lang w:val="en-US"/>
+        </w:rPr>
+        <w:t xml:space="preserve">–field first </w:t>
+      </w:r>
+      <w:proofErr w:type="spellStart"/>
+      <w:r>
+        <w:rPr>
+          <w:lang w:val="en-US"/>
+        </w:rPr>
+        <w:t>param</w:t>
+      </w:r>
+      <w:proofErr w:type="spellEnd"/>
+      <w:r>
+        <w:rPr>
+          <w:lang w:val="en-US"/>
+        </w:rPr>
+        <w:t>, change event second parameter</w:t>
+      </w:r>
+    </w:p>
+    <w:p>
+      <w:pPr>
+        <w:pStyle w:val="ListParagraph"/>
+        <w:numPr>
+          <w:ilvl w:val="0"/>
+          <w:numId w:val="10"/>
+        </w:numPr>
+        <w:rPr>
+          <w:lang w:val="en-US"/>
+        </w:rPr>
+      </w:pPr>
+      <w:r>
+        <w:rPr>
+          <w:lang w:val="en-US"/>
+        </w:rPr>
+        <w:t>Target field – value field</w:t>
+      </w:r>
+    </w:p>
+    <w:p>
+      <w:pPr>
+        <w:pStyle w:val="ListParagraph"/>
+        <w:numPr>
+          <w:ilvl w:val="0"/>
+          <w:numId w:val="10"/>
+        </w:numPr>
+        <w:rPr>
+          <w:lang w:val="en-US"/>
+        </w:rPr>
+      </w:pPr>
+      <w:r>
+        <w:rPr>
+          <w:lang w:val="en-US"/>
+        </w:rPr>
+        <w:t>Value to have own interstate</w:t>
+      </w:r>
+    </w:p>
+    <w:p>
+      <w:pPr>
+        <w:pStyle w:val="ListParagraph"/>
+        <w:numPr>
+          <w:ilvl w:val="0"/>
+          <w:numId w:val="10"/>
+        </w:numPr>
+        <w:rPr>
+          <w:lang w:val="en-US"/>
+        </w:rPr>
+      </w:pPr>
+      <w:r>
+        <w:rPr>
+          <w:lang w:val="en-US"/>
+        </w:rPr>
+        <w:t xml:space="preserve">State, </w:t>
+      </w:r>
+      <w:proofErr w:type="spellStart"/>
+      <w:r>
+        <w:rPr>
+          <w:lang w:val="en-US"/>
+        </w:rPr>
+        <w:t>json</w:t>
+      </w:r>
+      <w:proofErr w:type="spellEnd"/>
+      <w:r>
+        <w:rPr>
+          <w:lang w:val="en-US"/>
+        </w:rPr>
+        <w:t xml:space="preserve"> object, added to value component</w:t>
+      </w:r>
+    </w:p>
+    <w:p>
+      <w:pPr>
+        <w:pStyle w:val="ListParagraph"/>
+        <w:numPr>
+          <w:ilvl w:val="0"/>
+          <w:numId w:val="10"/>
+        </w:numPr>
+        <w:rPr>
+          <w:b/>
+          <w:u w:val="single"/>
+          <w:lang w:val="en-US"/>
+        </w:rPr>
+      </w:pPr>
+      <w:r>
+        <w:rPr>
+          <w:lang w:val="en-US"/>
+        </w:rPr>
+        <w:t xml:space="preserve"> </w:t>
+      </w:r>
+      <w:r>
+        <w:rPr>
+          <w:lang w:val="en-US"/>
+        </w:rPr>
+        <w:t>Must have callback function</w:t>
+      </w:r>
+    </w:p>
+    <w:p>
+      <w:pPr>
+        <w:rPr>
+          <w:b/>
+          <w:u w:val="single"/>
+          <w:lang w:val="en-US"/>
+        </w:rPr>
+      </w:pPr>
+      <w:r>
+        <w:rPr>
+          <w:b/>
+          <w:u w:val="single"/>
+          <w:lang w:val="en-US"/>
+        </w:rPr>
+        <w:t>]</w:t>
+      </w:r>
+    </w:p>
+    <w:p>
+      <w:pPr>
+        <w:pStyle w:val="ListParagraph"/>
+        <w:ind w:left="0"/>
+        <w:rPr>
+          <w:lang w:val="en-US"/>
+        </w:rPr>
+      </w:pPr>
+    </w:p>
+    <w:p>
+      <w:pPr>
+        <w:pStyle w:val="ListParagraph"/>
+        <w:ind w:left="0"/>
+        <w:rPr>
+          <w:lang w:val="en-US"/>
+        </w:rPr>
+      </w:pPr>
+      <w:r>
+        <w:rPr>
+          <w:noProof/>
+          <w:lang w:eastAsia="en-ZA"/>
+        </w:rPr>
+        <w:lastRenderedPageBreak/>
+        <w:drawing>
+          <wp:inline distT="0" distB="0" distL="0" distR="0" wp14:anchorId="273325F9">
+            <wp:extent cx="5979593" cy="3924000"/>
+            <wp:effectExtent l="0" t="0" r="0" b="0"/>
+            <wp:docPr id="9" name="Picture 9"/>
+            <wp:cNvGraphicFramePr>
+              <a:graphicFrameLocks xmlns:a="http://schemas.openxmlformats.org/drawingml/2006/main" noChangeAspect="1"/>
+            </wp:cNvGraphicFramePr>
+            <a:graphic xmlns:a="http://schemas.openxmlformats.org/drawingml/2006/main">
+              <a:graphicData uri="http://schemas.openxmlformats.org/drawingml/2006/picture">
+                <pic:pic xmlns:pic="http://schemas.openxmlformats.org/drawingml/2006/picture">
+                  <pic:nvPicPr>
+                    <pic:cNvPr id="0" name="Picture 7"/>
+                    <pic:cNvPicPr>
+                      <a:picLocks noChangeAspect="1" noChangeArrowheads="1"/>
+                    </pic:cNvPicPr>
+                  </pic:nvPicPr>
+                  <pic:blipFill rotWithShape="1">
+                    <a:blip r:embed="rId11">
+                      <a:extLst>
+                        <a:ext uri="{28A0092B-C50C-407E-A947-70E740481C1C}">
+                          <a14:useLocalDpi xmlns:a14="http://schemas.microsoft.com/office/drawing/2010/main" val="0"/>
+                        </a:ext>
+                      </a:extLst>
+                    </a:blip>
+                    <a:srcRect l="-2329" t="-3307" r="-2329" b="-3307"/>
+                    <a:stretch/>
+                  </pic:blipFill>
+                  <pic:spPr bwMode="auto">
+                    <a:xfrm>
+                      <a:off x="0" y="0"/>
+                      <a:ext cx="5979593" cy="3924000"/>
+                    </a:xfrm>
+                    <a:prstGeom prst="rect">
+                      <a:avLst/>
+                    </a:prstGeom>
+                    <a:noFill/>
+                  </pic:spPr>
+                </pic:pic>
+              </a:graphicData>
+            </a:graphic>
+          </wp:inline>
+        </w:drawing>
+      </w:r>
+    </w:p>
+    <w:p>
+      <w:pPr>
+        <w:pStyle w:val="ListParagraph"/>
+        <w:ind w:left="0"/>
+        <w:rPr>
+          <w:lang w:val="en-US"/>
+        </w:rPr>
+      </w:pPr>
+    </w:p>
+    <w:p>
+      <w:pPr>
+        <w:rPr>
+          <w:b/>
+          <w:u w:val="single"/>
+          <w:lang w:val="en-US"/>
+        </w:rPr>
+      </w:pPr>
+      <w:r>
+        <w:rPr>
+          <w:b/>
+          <w:u w:val="single"/>
+          <w:lang w:val="en-US"/>
+        </w:rPr>
+        <w:t>Click Handling – front end</w:t>
+      </w:r>
+    </w:p>
+    <w:p>
+      <w:pPr>
+        <w:pStyle w:val="ListParagraph"/>
+        <w:numPr>
+          <w:ilvl w:val="0"/>
+          <w:numId w:val="11"/>
+        </w:numPr>
+        <w:rPr>
+          <w:lang w:val="en-US"/>
+        </w:rPr>
+      </w:pPr>
+      <w:r>
+        <w:rPr>
+          <w:lang w:val="en-US"/>
+        </w:rPr>
+        <w:t>Mock functions</w:t>
+      </w:r>
+      <w:r>
+        <w:rPr>
+          <w:lang w:val="en-US"/>
+        </w:rPr>
+        <w:t xml:space="preserve"> – instant HTTP request sent to backend</w:t>
+      </w:r>
+    </w:p>
+    <w:p>
+      <w:pPr>
+        <w:pStyle w:val="ListParagraph"/>
+        <w:numPr>
+          <w:ilvl w:val="0"/>
+          <w:numId w:val="11"/>
+        </w:numPr>
+        <w:rPr>
+          <w:lang w:val="en-US"/>
+        </w:rPr>
+      </w:pPr>
+      <w:r>
+        <w:rPr>
+          <w:lang w:val="en-US"/>
+        </w:rPr>
+        <w:t>Mock functions</w:t>
+      </w:r>
+      <w:r>
+        <w:rPr>
+          <w:lang w:val="en-US"/>
+        </w:rPr>
+        <w:t xml:space="preserve"> – actions objects</w:t>
+      </w:r>
+    </w:p>
+    <w:p>
+      <w:pPr>
+        <w:pStyle w:val="ListParagraph"/>
+        <w:numPr>
+          <w:ilvl w:val="0"/>
+          <w:numId w:val="11"/>
+        </w:numPr>
+        <w:rPr>
+          <w:lang w:val="en-US"/>
+        </w:rPr>
+      </w:pPr>
+      <w:r>
+        <w:rPr>
+          <w:lang w:val="en-US"/>
+        </w:rPr>
+        <w:t>Actions object – post signup(mock function)</w:t>
+      </w:r>
+    </w:p>
+    <w:p>
+      <w:pPr>
+        <w:pStyle w:val="ListParagraph"/>
+        <w:numPr>
+          <w:ilvl w:val="0"/>
+          <w:numId w:val="11"/>
+        </w:numPr>
+        <w:rPr>
+          <w:lang w:val="en-US"/>
+        </w:rPr>
+      </w:pPr>
+      <w:proofErr w:type="spellStart"/>
+      <w:r>
+        <w:rPr>
+          <w:lang w:val="en-US"/>
+        </w:rPr>
+        <w:t>FireEvents</w:t>
+      </w:r>
+      <w:proofErr w:type="spellEnd"/>
+      <w:r>
+        <w:rPr>
+          <w:lang w:val="en-US"/>
+        </w:rPr>
+        <w:t xml:space="preserve"> click function </w:t>
+      </w:r>
+      <w:r>
+        <w:rPr>
+          <w:lang w:val="en-US"/>
+        </w:rPr>
+        <w:t>– target component – button</w:t>
+      </w:r>
+    </w:p>
+    <w:p>
+      <w:pPr>
+        <w:pStyle w:val="ListParagraph"/>
+        <w:numPr>
+          <w:ilvl w:val="0"/>
+          <w:numId w:val="11"/>
+        </w:numPr>
+        <w:rPr>
+          <w:lang w:val="en-US"/>
+        </w:rPr>
+      </w:pPr>
+      <w:r>
+        <w:rPr>
+          <w:lang w:val="en-US"/>
+        </w:rPr>
+        <w:t>Refactor code  - extract parts from tests, set variables using let keyword to assign actual components to them</w:t>
+      </w:r>
+    </w:p>
+    <w:p>
+      <w:pPr>
+        <w:ind w:left="360"/>
+        <w:rPr>
+          <w:lang w:val="en-US"/>
+        </w:rPr>
+      </w:pPr>
+      <w:bookmarkStart w:id="0" w:name="_GoBack"/>
+      <w:bookmarkEnd w:id="0"/>
+    </w:p>
+    <w:p>
+      <w:pPr>
+        <w:pStyle w:val="ListParagraph"/>
+        <w:ind w:left="0"/>
         <w:rPr>
           <w:lang w:val="en-US"/>
         </w:rPr>
@@ -2882,6 +3358,232 @@
     </w:lvl>
   </w:abstractNum>
   <w:abstractNum w:abstractNumId="5" w15:restartNumberingAfterBreak="0">
+    <w:nsid w:val="3F270D3D"/>
+    <w:multiLevelType w:val="hybridMultilevel"/>
+    <w:tmpl w:val="40A69C86"/>
+    <w:lvl w:ilvl="0" w:tplc="1C090001">
+      <w:start w:val="1"/>
+      <w:numFmt w:val="bullet"/>
+      <w:lvlText w:val=""/>
+      <w:lvlJc w:val="left"/>
+      <w:pPr>
+        <w:ind w:left="720" w:hanging="360"/>
+      </w:pPr>
+      <w:rPr>
+        <w:rFonts w:ascii="Symbol" w:hAnsi="Symbol" w:hint="default"/>
+      </w:rPr>
+    </w:lvl>
+    <w:lvl w:ilvl="1" w:tplc="1C090003" w:tentative="1">
+      <w:start w:val="1"/>
+      <w:numFmt w:val="bullet"/>
+      <w:lvlText w:val="o"/>
+      <w:lvlJc w:val="left"/>
+      <w:pPr>
+        <w:ind w:left="1440" w:hanging="360"/>
+      </w:pPr>
+      <w:rPr>
+        <w:rFonts w:ascii="Courier New" w:hAnsi="Courier New" w:cs="Courier New" w:hint="default"/>
+      </w:rPr>
+    </w:lvl>
+    <w:lvl w:ilvl="2" w:tplc="1C090005" w:tentative="1">
+      <w:start w:val="1"/>
+      <w:numFmt w:val="bullet"/>
+      <w:lvlText w:val=""/>
+      <w:lvlJc w:val="left"/>
+      <w:pPr>
+        <w:ind w:left="2160" w:hanging="360"/>
+      </w:pPr>
+      <w:rPr>
+        <w:rFonts w:ascii="Wingdings" w:hAnsi="Wingdings" w:hint="default"/>
+      </w:rPr>
+    </w:lvl>
+    <w:lvl w:ilvl="3" w:tplc="1C090001" w:tentative="1">
+      <w:start w:val="1"/>
+      <w:numFmt w:val="bullet"/>
+      <w:lvlText w:val=""/>
+      <w:lvlJc w:val="left"/>
+      <w:pPr>
+        <w:ind w:left="2880" w:hanging="360"/>
+      </w:pPr>
+      <w:rPr>
+        <w:rFonts w:ascii="Symbol" w:hAnsi="Symbol" w:hint="default"/>
+      </w:rPr>
+    </w:lvl>
+    <w:lvl w:ilvl="4" w:tplc="1C090003" w:tentative="1">
+      <w:start w:val="1"/>
+      <w:numFmt w:val="bullet"/>
+      <w:lvlText w:val="o"/>
+      <w:lvlJc w:val="left"/>
+      <w:pPr>
+        <w:ind w:left="3600" w:hanging="360"/>
+      </w:pPr>
+      <w:rPr>
+        <w:rFonts w:ascii="Courier New" w:hAnsi="Courier New" w:cs="Courier New" w:hint="default"/>
+      </w:rPr>
+    </w:lvl>
+    <w:lvl w:ilvl="5" w:tplc="1C090005" w:tentative="1">
+      <w:start w:val="1"/>
+      <w:numFmt w:val="bullet"/>
+      <w:lvlText w:val=""/>
+      <w:lvlJc w:val="left"/>
+      <w:pPr>
+        <w:ind w:left="4320" w:hanging="360"/>
+      </w:pPr>
+      <w:rPr>
+        <w:rFonts w:ascii="Wingdings" w:hAnsi="Wingdings" w:hint="default"/>
+      </w:rPr>
+    </w:lvl>
+    <w:lvl w:ilvl="6" w:tplc="1C090001" w:tentative="1">
+      <w:start w:val="1"/>
+      <w:numFmt w:val="bullet"/>
+      <w:lvlText w:val=""/>
+      <w:lvlJc w:val="left"/>
+      <w:pPr>
+        <w:ind w:left="5040" w:hanging="360"/>
+      </w:pPr>
+      <w:rPr>
+        <w:rFonts w:ascii="Symbol" w:hAnsi="Symbol" w:hint="default"/>
+      </w:rPr>
+    </w:lvl>
+    <w:lvl w:ilvl="7" w:tplc="1C090003" w:tentative="1">
+      <w:start w:val="1"/>
+      <w:numFmt w:val="bullet"/>
+      <w:lvlText w:val="o"/>
+      <w:lvlJc w:val="left"/>
+      <w:pPr>
+        <w:ind w:left="5760" w:hanging="360"/>
+      </w:pPr>
+      <w:rPr>
+        <w:rFonts w:ascii="Courier New" w:hAnsi="Courier New" w:cs="Courier New" w:hint="default"/>
+      </w:rPr>
+    </w:lvl>
+    <w:lvl w:ilvl="8" w:tplc="1C090005" w:tentative="1">
+      <w:start w:val="1"/>
+      <w:numFmt w:val="bullet"/>
+      <w:lvlText w:val=""/>
+      <w:lvlJc w:val="left"/>
+      <w:pPr>
+        <w:ind w:left="6480" w:hanging="360"/>
+      </w:pPr>
+      <w:rPr>
+        <w:rFonts w:ascii="Wingdings" w:hAnsi="Wingdings" w:hint="default"/>
+      </w:rPr>
+    </w:lvl>
+  </w:abstractNum>
+  <w:abstractNum w:abstractNumId="6" w15:restartNumberingAfterBreak="0">
+    <w:nsid w:val="4DF3328F"/>
+    <w:multiLevelType w:val="hybridMultilevel"/>
+    <w:tmpl w:val="BB1CCD66"/>
+    <w:lvl w:ilvl="0" w:tplc="1C090001">
+      <w:start w:val="1"/>
+      <w:numFmt w:val="bullet"/>
+      <w:lvlText w:val=""/>
+      <w:lvlJc w:val="left"/>
+      <w:pPr>
+        <w:ind w:left="720" w:hanging="360"/>
+      </w:pPr>
+      <w:rPr>
+        <w:rFonts w:ascii="Symbol" w:hAnsi="Symbol" w:hint="default"/>
+      </w:rPr>
+    </w:lvl>
+    <w:lvl w:ilvl="1" w:tplc="1C090003" w:tentative="1">
+      <w:start w:val="1"/>
+      <w:numFmt w:val="bullet"/>
+      <w:lvlText w:val="o"/>
+      <w:lvlJc w:val="left"/>
+      <w:pPr>
+        <w:ind w:left="1440" w:hanging="360"/>
+      </w:pPr>
+      <w:rPr>
+        <w:rFonts w:ascii="Courier New" w:hAnsi="Courier New" w:cs="Courier New" w:hint="default"/>
+      </w:rPr>
+    </w:lvl>
+    <w:lvl w:ilvl="2" w:tplc="1C090005" w:tentative="1">
+      <w:start w:val="1"/>
+      <w:numFmt w:val="bullet"/>
+      <w:lvlText w:val=""/>
+      <w:lvlJc w:val="left"/>
+      <w:pPr>
+        <w:ind w:left="2160" w:hanging="360"/>
+      </w:pPr>
+      <w:rPr>
+        <w:rFonts w:ascii="Wingdings" w:hAnsi="Wingdings" w:hint="default"/>
+      </w:rPr>
+    </w:lvl>
+    <w:lvl w:ilvl="3" w:tplc="1C090001" w:tentative="1">
+      <w:start w:val="1"/>
+      <w:numFmt w:val="bullet"/>
+      <w:lvlText w:val=""/>
+      <w:lvlJc w:val="left"/>
+      <w:pPr>
+        <w:ind w:left="2880" w:hanging="360"/>
+      </w:pPr>
+      <w:rPr>
+        <w:rFonts w:ascii="Symbol" w:hAnsi="Symbol" w:hint="default"/>
+      </w:rPr>
+    </w:lvl>
+    <w:lvl w:ilvl="4" w:tplc="1C090003" w:tentative="1">
+      <w:start w:val="1"/>
+      <w:numFmt w:val="bullet"/>
+      <w:lvlText w:val="o"/>
+      <w:lvlJc w:val="left"/>
+      <w:pPr>
+        <w:ind w:left="3600" w:hanging="360"/>
+      </w:pPr>
+      <w:rPr>
+        <w:rFonts w:ascii="Courier New" w:hAnsi="Courier New" w:cs="Courier New" w:hint="default"/>
+      </w:rPr>
+    </w:lvl>
+    <w:lvl w:ilvl="5" w:tplc="1C090005" w:tentative="1">
+      <w:start w:val="1"/>
+      <w:numFmt w:val="bullet"/>
+      <w:lvlText w:val=""/>
+      <w:lvlJc w:val="left"/>
+      <w:pPr>
+        <w:ind w:left="4320" w:hanging="360"/>
+      </w:pPr>
+      <w:rPr>
+        <w:rFonts w:ascii="Wingdings" w:hAnsi="Wingdings" w:hint="default"/>
+      </w:rPr>
+    </w:lvl>
+    <w:lvl w:ilvl="6" w:tplc="1C090001" w:tentative="1">
+      <w:start w:val="1"/>
+      <w:numFmt w:val="bullet"/>
+      <w:lvlText w:val=""/>
+      <w:lvlJc w:val="left"/>
+      <w:pPr>
+        <w:ind w:left="5040" w:hanging="360"/>
+      </w:pPr>
+      <w:rPr>
+        <w:rFonts w:ascii="Symbol" w:hAnsi="Symbol" w:hint="default"/>
+      </w:rPr>
+    </w:lvl>
+    <w:lvl w:ilvl="7" w:tplc="1C090003" w:tentative="1">
+      <w:start w:val="1"/>
+      <w:numFmt w:val="bullet"/>
+      <w:lvlText w:val="o"/>
+      <w:lvlJc w:val="left"/>
+      <w:pPr>
+        <w:ind w:left="5760" w:hanging="360"/>
+      </w:pPr>
+      <w:rPr>
+        <w:rFonts w:ascii="Courier New" w:hAnsi="Courier New" w:cs="Courier New" w:hint="default"/>
+      </w:rPr>
+    </w:lvl>
+    <w:lvl w:ilvl="8" w:tplc="1C090005" w:tentative="1">
+      <w:start w:val="1"/>
+      <w:numFmt w:val="bullet"/>
+      <w:lvlText w:val=""/>
+      <w:lvlJc w:val="left"/>
+      <w:pPr>
+        <w:ind w:left="6480" w:hanging="360"/>
+      </w:pPr>
+      <w:rPr>
+        <w:rFonts w:ascii="Wingdings" w:hAnsi="Wingdings" w:hint="default"/>
+      </w:rPr>
+    </w:lvl>
+  </w:abstractNum>
+  <w:abstractNum w:abstractNumId="7" w15:restartNumberingAfterBreak="0">
     <w:nsid w:val="5194629A"/>
     <w:multiLevelType w:val="hybridMultilevel"/>
     <w:tmpl w:val="07AA605A"/>
@@ -2994,7 +3696,7 @@
       </w:rPr>
     </w:lvl>
   </w:abstractNum>
-  <w:abstractNum w:abstractNumId="6" w15:restartNumberingAfterBreak="0">
+  <w:abstractNum w:abstractNumId="8" w15:restartNumberingAfterBreak="0">
     <w:nsid w:val="548543AB"/>
     <w:multiLevelType w:val="hybridMultilevel"/>
     <w:tmpl w:val="5D2855C4"/>
@@ -3107,7 +3809,7 @@
       </w:rPr>
     </w:lvl>
   </w:abstractNum>
-  <w:abstractNum w:abstractNumId="7" w15:restartNumberingAfterBreak="0">
+  <w:abstractNum w:abstractNumId="9" w15:restartNumberingAfterBreak="0">
     <w:nsid w:val="65BE7D95"/>
     <w:multiLevelType w:val="hybridMultilevel"/>
     <w:tmpl w:val="A91AE324"/>
@@ -3220,7 +3922,7 @@
       </w:rPr>
     </w:lvl>
   </w:abstractNum>
-  <w:abstractNum w:abstractNumId="8" w15:restartNumberingAfterBreak="0">
+  <w:abstractNum w:abstractNumId="10" w15:restartNumberingAfterBreak="0">
     <w:nsid w:val="75B57BF1"/>
     <w:multiLevelType w:val="hybridMultilevel"/>
     <w:tmpl w:val="53D2FCB8"/>
@@ -3334,7 +4036,7 @@
     </w:lvl>
   </w:abstractNum>
   <w:num w:numId="1">
-    <w:abstractNumId w:val="8"/>
+    <w:abstractNumId w:val="10"/>
   </w:num>
   <w:num w:numId="2">
     <w:abstractNumId w:val="4"/>
@@ -3343,7 +4045,7 @@
     <w:abstractNumId w:val="1"/>
   </w:num>
   <w:num w:numId="4">
-    <w:abstractNumId w:val="7"/>
+    <w:abstractNumId w:val="9"/>
   </w:num>
   <w:num w:numId="5">
     <w:abstractNumId w:val="0"/>
@@ -3352,13 +4054,19 @@
     <w:abstractNumId w:val="2"/>
   </w:num>
   <w:num w:numId="7">
-    <w:abstractNumId w:val="5"/>
+    <w:abstractNumId w:val="7"/>
   </w:num>
   <w:num w:numId="8">
     <w:abstractNumId w:val="3"/>
   </w:num>
   <w:num w:numId="9">
+    <w:abstractNumId w:val="8"/>
+  </w:num>
+  <w:num w:numId="10">
     <w:abstractNumId w:val="6"/>
+  </w:num>
+  <w:num w:numId="11">
+    <w:abstractNumId w:val="5"/>
   </w:num>
 </w:numbering>
 </file>

</xml_diff>

<commit_message>
TDD 3.011 - Sending requests to backend'
</commit_message>
<xml_diff>
--- a/tdd-spring-react-main/Spring Frame Work_TDD_Nov2022_Notes.docx
+++ b/tdd-spring-react-main/Spring Frame Work_TDD_Nov2022_Notes.docx
@@ -1686,7 +1686,7 @@
           </mc:Choice>
           <mc:Fallback>
             <w:pict>
-              <v:rect w14:anchorId="51CBDC7B" id="Rectangle 7" o:spid="_x0000_s1026" style="position:absolute;margin-left:78.75pt;margin-top:293.25pt;width:319.5pt;height:12.75pt;z-index:251659264;visibility:visible;mso-wrap-style:square;mso-wrap-distance-left:9pt;mso-wrap-distance-top:0;mso-wrap-distance-right:9pt;mso-wrap-distance-bottom:0;mso-position-horizontal:absolute;mso-position-horizontal-relative:text;mso-position-vertical:absolute;mso-position-vertical-relative:text;v-text-anchor:middle" o:gfxdata="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" filled="f" strokecolor="red" strokeweight="2.25pt"/>
+              <v:rect w14:anchorId="408F32A4" id="Rectangle 7" o:spid="_x0000_s1026" style="position:absolute;margin-left:78.75pt;margin-top:293.25pt;width:319.5pt;height:12.75pt;z-index:251659264;visibility:visible;mso-wrap-style:square;mso-wrap-distance-left:9pt;mso-wrap-distance-top:0;mso-wrap-distance-right:9pt;mso-wrap-distance-bottom:0;mso-position-horizontal:absolute;mso-position-horizontal-relative:text;mso-position-vertical:absolute;mso-position-vertical-relative:text;v-text-anchor:middle" o:gfxdata="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" filled="f" strokecolor="red" strokeweight="2.25pt"/>
             </w:pict>
           </mc:Fallback>
         </mc:AlternateContent>
@@ -2763,8 +2763,510 @@
     </w:p>
     <w:p>
       <w:pPr>
-        <w:ind w:left="360"/>
-        <w:rPr>
+        <w:rPr>
+          <w:lang w:val="en-US"/>
+        </w:rPr>
+      </w:pPr>
+    </w:p>
+    <w:p>
+      <w:pPr>
+        <w:rPr>
+          <w:b/>
+          <w:u w:val="single"/>
+          <w:lang w:val="en-US"/>
+        </w:rPr>
+      </w:pPr>
+      <w:r>
+        <w:rPr>
+          <w:b/>
+          <w:u w:val="single"/>
+          <w:lang w:val="en-US"/>
+        </w:rPr>
+        <w:t>Styling – front end</w:t>
+      </w:r>
+    </w:p>
+    <w:p>
+      <w:pPr>
+        <w:pStyle w:val="ListParagraph"/>
+        <w:numPr>
+          <w:ilvl w:val="0"/>
+          <w:numId w:val="12"/>
+        </w:numPr>
+        <w:rPr>
+          <w:lang w:val="en-US"/>
+        </w:rPr>
+      </w:pPr>
+      <w:r>
+        <w:rPr>
+          <w:lang w:val="en-US"/>
+        </w:rPr>
+        <w:t>No need to write tests for styles</w:t>
+      </w:r>
+    </w:p>
+    <w:p>
+      <w:pPr>
+        <w:rPr>
+          <w:lang w:val="en-US"/>
+        </w:rPr>
+      </w:pPr>
+    </w:p>
+    <w:p>
+      <w:pPr>
+        <w:rPr>
+          <w:b/>
+          <w:u w:val="single"/>
+          <w:lang w:val="en-US"/>
+        </w:rPr>
+      </w:pPr>
+    </w:p>
+    <w:p>
+      <w:pPr>
+        <w:rPr>
+          <w:b/>
+          <w:u w:val="single"/>
+          <w:lang w:val="en-US"/>
+        </w:rPr>
+      </w:pPr>
+    </w:p>
+    <w:p>
+      <w:pPr>
+        <w:rPr>
+          <w:b/>
+          <w:u w:val="single"/>
+          <w:lang w:val="en-US"/>
+        </w:rPr>
+      </w:pPr>
+    </w:p>
+    <w:p>
+      <w:pPr>
+        <w:rPr>
+          <w:b/>
+          <w:u w:val="single"/>
+          <w:lang w:val="en-US"/>
+        </w:rPr>
+      </w:pPr>
+    </w:p>
+    <w:p>
+      <w:pPr>
+        <w:rPr>
+          <w:b/>
+          <w:u w:val="single"/>
+          <w:lang w:val="en-US"/>
+        </w:rPr>
+      </w:pPr>
+    </w:p>
+    <w:p>
+      <w:pPr>
+        <w:rPr>
+          <w:b/>
+          <w:u w:val="single"/>
+          <w:lang w:val="en-US"/>
+        </w:rPr>
+      </w:pPr>
+    </w:p>
+    <w:p>
+      <w:pPr>
+        <w:rPr>
+          <w:b/>
+          <w:u w:val="single"/>
+          <w:lang w:val="en-US"/>
+        </w:rPr>
+      </w:pPr>
+    </w:p>
+    <w:p>
+      <w:pPr>
+        <w:rPr>
+          <w:b/>
+          <w:u w:val="single"/>
+          <w:lang w:val="en-US"/>
+        </w:rPr>
+      </w:pPr>
+      <w:r>
+        <w:rPr>
+          <w:b/>
+          <w:u w:val="single"/>
+          <w:lang w:val="en-US"/>
+        </w:rPr>
+        <w:lastRenderedPageBreak/>
+        <w:t xml:space="preserve">Sending requests to backend </w:t>
+      </w:r>
+      <w:r>
+        <w:rPr>
+          <w:b/>
+          <w:u w:val="single"/>
+          <w:lang w:val="en-US"/>
+        </w:rPr>
+        <w:t>–</w:t>
+      </w:r>
+      <w:r>
+        <w:rPr>
+          <w:b/>
+          <w:u w:val="single"/>
+          <w:lang w:val="en-US"/>
+        </w:rPr>
+        <w:t xml:space="preserve"> frontend</w:t>
+      </w:r>
+    </w:p>
+    <w:p>
+      <w:pPr>
+        <w:pStyle w:val="ListParagraph"/>
+        <w:numPr>
+          <w:ilvl w:val="0"/>
+          <w:numId w:val="17"/>
+        </w:numPr>
+        <w:rPr>
+          <w:b/>
+          <w:u w:val="single"/>
+          <w:lang w:val="en-US"/>
+        </w:rPr>
+      </w:pPr>
+      <w:r>
+        <w:rPr>
+          <w:lang w:val="en-US"/>
+        </w:rPr>
+        <w:t>U</w:t>
+      </w:r>
+      <w:r>
+        <w:rPr>
+          <w:lang w:val="en-US"/>
+        </w:rPr>
+        <w:t xml:space="preserve">sing </w:t>
+      </w:r>
+      <w:proofErr w:type="spellStart"/>
+      <w:r>
+        <w:rPr>
+          <w:lang w:val="en-US"/>
+        </w:rPr>
+        <w:t>axios</w:t>
+      </w:r>
+      <w:proofErr w:type="spellEnd"/>
+    </w:p>
+    <w:p>
+      <w:pPr>
+        <w:pStyle w:val="ListParagraph"/>
+        <w:numPr>
+          <w:ilvl w:val="0"/>
+          <w:numId w:val="17"/>
+        </w:numPr>
+        <w:rPr>
+          <w:b/>
+          <w:u w:val="single"/>
+          <w:lang w:val="en-US"/>
+        </w:rPr>
+      </w:pPr>
+      <w:proofErr w:type="spellStart"/>
+      <w:r>
+        <w:rPr>
+          <w:lang w:val="en-US"/>
+        </w:rPr>
+        <w:t>apiCalls</w:t>
+      </w:r>
+      <w:proofErr w:type="spellEnd"/>
+    </w:p>
+    <w:p>
+      <w:pPr>
+        <w:pStyle w:val="ListParagraph"/>
+        <w:numPr>
+          <w:ilvl w:val="0"/>
+          <w:numId w:val="17"/>
+        </w:numPr>
+        <w:rPr>
+          <w:lang w:val="en-US"/>
+        </w:rPr>
+      </w:pPr>
+      <w:r>
+        <w:rPr>
+          <w:lang w:val="en-US"/>
+        </w:rPr>
+        <w:t>implement sign up function</w:t>
+      </w:r>
+      <w:r>
+        <w:rPr>
+          <w:lang w:val="en-US"/>
+        </w:rPr>
+        <w:t xml:space="preserve"> using post function takes 2 parameters</w:t>
+      </w:r>
+    </w:p>
+    <w:p>
+      <w:pPr>
+        <w:pStyle w:val="ListParagraph"/>
+        <w:numPr>
+          <w:ilvl w:val="0"/>
+          <w:numId w:val="17"/>
+        </w:numPr>
+        <w:rPr>
+          <w:lang w:val="en-US"/>
+        </w:rPr>
+      </w:pPr>
+      <w:r>
+        <w:rPr>
+          <w:lang w:val="en-US"/>
+        </w:rPr>
+        <w:t xml:space="preserve">Developer tools </w:t>
+      </w:r>
+    </w:p>
+    <w:p>
+      <w:pPr>
+        <w:pStyle w:val="ListParagraph"/>
+        <w:numPr>
+          <w:ilvl w:val="0"/>
+          <w:numId w:val="17"/>
+        </w:numPr>
+        <w:rPr>
+          <w:lang w:val="en-US"/>
+        </w:rPr>
+      </w:pPr>
+      <w:r>
+        <w:rPr>
+          <w:lang w:val="en-US"/>
+        </w:rPr>
+        <w:t>Sign up should be passed as prop in index.js</w:t>
+      </w:r>
+    </w:p>
+    <w:p>
+      <w:pPr>
+        <w:pStyle w:val="ListParagraph"/>
+        <w:numPr>
+          <w:ilvl w:val="0"/>
+          <w:numId w:val="17"/>
+        </w:numPr>
+        <w:rPr>
+          <w:lang w:val="en-US"/>
+        </w:rPr>
+      </w:pPr>
+      <w:r>
+        <w:rPr>
+          <w:lang w:val="en-US"/>
+        </w:rPr>
+        <w:t xml:space="preserve">Each API request sent to </w:t>
+      </w:r>
+      <w:proofErr w:type="spellStart"/>
+      <w:r>
+        <w:rPr>
+          <w:lang w:val="en-US"/>
+        </w:rPr>
+        <w:t>webpack</w:t>
+      </w:r>
+      <w:proofErr w:type="spellEnd"/>
+      <w:r>
+        <w:rPr>
+          <w:lang w:val="en-US"/>
+        </w:rPr>
+        <w:t xml:space="preserve">, </w:t>
+      </w:r>
+      <w:proofErr w:type="spellStart"/>
+      <w:r>
+        <w:rPr>
+          <w:lang w:val="en-US"/>
+        </w:rPr>
+        <w:t>webpack</w:t>
+      </w:r>
+      <w:proofErr w:type="spellEnd"/>
+      <w:r>
+        <w:rPr>
+          <w:lang w:val="en-US"/>
+        </w:rPr>
+        <w:t xml:space="preserve"> to proxy to backend</w:t>
+      </w:r>
+    </w:p>
+    <w:p>
+      <w:pPr>
+        <w:rPr>
+          <w:b/>
+          <w:u w:val="single"/>
+          <w:lang w:val="en-US"/>
+        </w:rPr>
+      </w:pPr>
+      <w:r>
+        <w:rPr>
+          <w:b/>
+          <w:noProof/>
+          <w:u w:val="single"/>
+          <w:lang w:eastAsia="en-ZA"/>
+        </w:rPr>
+        <w:drawing>
+          <wp:inline distT="0" distB="0" distL="0" distR="0" wp14:anchorId="3D0FEB19" wp14:editId="26BAEB43">
+            <wp:extent cx="5731510" cy="4238991"/>
+            <wp:effectExtent l="0" t="0" r="2540" b="9525"/>
+            <wp:docPr id="12" name="Picture 12"/>
+            <wp:cNvGraphicFramePr>
+              <a:graphicFrameLocks xmlns:a="http://schemas.openxmlformats.org/drawingml/2006/main" noChangeAspect="1"/>
+            </wp:cNvGraphicFramePr>
+            <a:graphic xmlns:a="http://schemas.openxmlformats.org/drawingml/2006/main">
+              <a:graphicData uri="http://schemas.openxmlformats.org/drawingml/2006/picture">
+                <pic:pic xmlns:pic="http://schemas.openxmlformats.org/drawingml/2006/picture">
+                  <pic:nvPicPr>
+                    <pic:cNvPr id="0" name="Picture 9"/>
+                    <pic:cNvPicPr>
+                      <a:picLocks noChangeAspect="1" noChangeArrowheads="1"/>
+                    </pic:cNvPicPr>
+                  </pic:nvPicPr>
+                  <pic:blipFill>
+                    <a:blip r:embed="rId12">
+                      <a:extLst>
+                        <a:ext uri="{28A0092B-C50C-407E-A947-70E740481C1C}">
+                          <a14:useLocalDpi xmlns:a14="http://schemas.microsoft.com/office/drawing/2010/main" val="0"/>
+                        </a:ext>
+                      </a:extLst>
+                    </a:blip>
+                    <a:srcRect/>
+                    <a:stretch>
+                      <a:fillRect/>
+                    </a:stretch>
+                  </pic:blipFill>
+                  <pic:spPr bwMode="auto">
+                    <a:xfrm>
+                      <a:off x="0" y="0"/>
+                      <a:ext cx="5731510" cy="4238991"/>
+                    </a:xfrm>
+                    <a:prstGeom prst="rect">
+                      <a:avLst/>
+                    </a:prstGeom>
+                    <a:noFill/>
+                  </pic:spPr>
+                </pic:pic>
+              </a:graphicData>
+            </a:graphic>
+          </wp:inline>
+        </w:drawing>
+      </w:r>
+    </w:p>
+    <w:p>
+      <w:pPr>
+        <w:rPr>
+          <w:b/>
+          <w:u w:val="single"/>
+          <w:lang w:val="en-US"/>
+        </w:rPr>
+      </w:pPr>
+    </w:p>
+    <w:p>
+      <w:pPr>
+        <w:rPr>
+          <w:b/>
+          <w:u w:val="single"/>
+          <w:lang w:val="en-US"/>
+        </w:rPr>
+      </w:pPr>
+      <w:r>
+        <w:rPr>
+          <w:b/>
+          <w:u w:val="single"/>
+          <w:lang w:val="en-US"/>
+        </w:rPr>
+        <w:lastRenderedPageBreak/>
+        <w:drawing>
+          <wp:inline distT="0" distB="0" distL="0" distR="0" wp14:anchorId="296A9F4D" wp14:editId="12AA6684">
+            <wp:extent cx="5731510" cy="4244340"/>
+            <wp:effectExtent l="0" t="0" r="2540" b="3810"/>
+            <wp:docPr id="13" name="Picture 13"/>
+            <wp:cNvGraphicFramePr>
+              <a:graphicFrameLocks xmlns:a="http://schemas.openxmlformats.org/drawingml/2006/main" noChangeAspect="1"/>
+            </wp:cNvGraphicFramePr>
+            <a:graphic xmlns:a="http://schemas.openxmlformats.org/drawingml/2006/main">
+              <a:graphicData uri="http://schemas.openxmlformats.org/drawingml/2006/picture">
+                <pic:pic xmlns:pic="http://schemas.openxmlformats.org/drawingml/2006/picture">
+                  <pic:nvPicPr>
+                    <pic:cNvPr id="1" name=""/>
+                    <pic:cNvPicPr/>
+                  </pic:nvPicPr>
+                  <pic:blipFill>
+                    <a:blip r:embed="rId13"/>
+                    <a:stretch>
+                      <a:fillRect/>
+                    </a:stretch>
+                  </pic:blipFill>
+                  <pic:spPr>
+                    <a:xfrm>
+                      <a:off x="0" y="0"/>
+                      <a:ext cx="5731510" cy="4244340"/>
+                    </a:xfrm>
+                    <a:prstGeom prst="rect">
+                      <a:avLst/>
+                    </a:prstGeom>
+                  </pic:spPr>
+                </pic:pic>
+              </a:graphicData>
+            </a:graphic>
+          </wp:inline>
+        </w:drawing>
+      </w:r>
+    </w:p>
+    <w:p>
+      <w:pPr>
+        <w:rPr>
+          <w:b/>
+          <w:u w:val="single"/>
+          <w:lang w:val="en-US"/>
+        </w:rPr>
+      </w:pPr>
+    </w:p>
+    <w:p>
+      <w:pPr>
+        <w:rPr>
+          <w:b/>
+          <w:u w:val="single"/>
+          <w:lang w:val="en-US"/>
+        </w:rPr>
+      </w:pPr>
+      <w:r>
+        <w:rPr>
+          <w:b/>
+          <w:u w:val="single"/>
+          <w:lang w:val="en-US"/>
+        </w:rPr>
+        <w:lastRenderedPageBreak/>
+        <w:drawing>
+          <wp:inline distT="0" distB="0" distL="0" distR="0" wp14:anchorId="26D60270" wp14:editId="626B9373">
+            <wp:extent cx="5731510" cy="4234180"/>
+            <wp:effectExtent l="0" t="0" r="2540" b="0"/>
+            <wp:docPr id="14" name="Picture 14"/>
+            <wp:cNvGraphicFramePr>
+              <a:graphicFrameLocks xmlns:a="http://schemas.openxmlformats.org/drawingml/2006/main" noChangeAspect="1"/>
+            </wp:cNvGraphicFramePr>
+            <a:graphic xmlns:a="http://schemas.openxmlformats.org/drawingml/2006/main">
+              <a:graphicData uri="http://schemas.openxmlformats.org/drawingml/2006/picture">
+                <pic:pic xmlns:pic="http://schemas.openxmlformats.org/drawingml/2006/picture">
+                  <pic:nvPicPr>
+                    <pic:cNvPr id="1" name=""/>
+                    <pic:cNvPicPr/>
+                  </pic:nvPicPr>
+                  <pic:blipFill>
+                    <a:blip r:embed="rId14"/>
+                    <a:stretch>
+                      <a:fillRect/>
+                    </a:stretch>
+                  </pic:blipFill>
+                  <pic:spPr>
+                    <a:xfrm>
+                      <a:off x="0" y="0"/>
+                      <a:ext cx="5731510" cy="4234180"/>
+                    </a:xfrm>
+                    <a:prstGeom prst="rect">
+                      <a:avLst/>
+                    </a:prstGeom>
+                  </pic:spPr>
+                </pic:pic>
+              </a:graphicData>
+            </a:graphic>
+          </wp:inline>
+        </w:drawing>
+      </w:r>
+    </w:p>
+    <w:p>
+      <w:pPr>
+        <w:rPr>
+          <w:b/>
+          <w:u w:val="single"/>
+          <w:lang w:val="en-US"/>
+        </w:rPr>
+      </w:pPr>
+    </w:p>
+    <w:p>
+      <w:pPr>
+        <w:rPr>
+          <w:b/>
+          <w:u w:val="single"/>
           <w:lang w:val="en-US"/>
         </w:rPr>
       </w:pPr>
@@ -2773,9 +3275,9 @@
     </w:p>
     <w:p>
       <w:pPr>
-        <w:pStyle w:val="ListParagraph"/>
-        <w:ind w:left="0"/>
-        <w:rPr>
+        <w:rPr>
+          <w:b/>
+          <w:u w:val="single"/>
           <w:lang w:val="en-US"/>
         </w:rPr>
       </w:pPr>
@@ -2793,6 +3295,119 @@
 <file path=word/numbering.xml><?xml version="1.0" encoding="utf-8"?>
 <w:numbering xmlns:wpc="http://schemas.microsoft.com/office/word/2010/wordprocessingCanvas" xmlns:cx="http://schemas.microsoft.com/office/drawing/2014/chartex" xmlns:cx1="http://schemas.microsoft.com/office/drawing/2015/9/8/chartex" xmlns:mc="http://schemas.openxmlformats.org/markup-compatibility/2006" xmlns:o="urn:schemas-microsoft-com:office:office" xmlns:r="http://schemas.openxmlformats.org/officeDocument/2006/relationships" xmlns:m="http://schemas.openxmlformats.org/officeDocument/2006/math" xmlns:v="urn:schemas-microsoft-com:vml" xmlns:wp14="http://schemas.microsoft.com/office/word/2010/wordprocessingDrawing" xmlns:wp="http://schemas.openxmlformats.org/drawingml/2006/wordprocessingDrawing" xmlns:w10="urn:schemas-microsoft-com:office:word" xmlns:w="http://schemas.openxmlformats.org/wordprocessingml/2006/main" xmlns:w14="http://schemas.microsoft.com/office/word/2010/wordml" xmlns:w15="http://schemas.microsoft.com/office/word/2012/wordml" xmlns:w16se="http://schemas.microsoft.com/office/word/2015/wordml/symex" xmlns:wpg="http://schemas.microsoft.com/office/word/2010/wordprocessingGroup" xmlns:wpi="http://schemas.microsoft.com/office/word/2010/wordprocessingInk" xmlns:wne="http://schemas.microsoft.com/office/word/2006/wordml" xmlns:wps="http://schemas.microsoft.com/office/word/2010/wordprocessingShape" mc:Ignorable="w14 w15 w16se wp14">
   <w:abstractNum w:abstractNumId="0" w15:restartNumberingAfterBreak="0">
+    <w:nsid w:val="00AA20D8"/>
+    <w:multiLevelType w:val="hybridMultilevel"/>
+    <w:tmpl w:val="BB30BA34"/>
+    <w:lvl w:ilvl="0" w:tplc="1C090001">
+      <w:start w:val="1"/>
+      <w:numFmt w:val="bullet"/>
+      <w:lvlText w:val=""/>
+      <w:lvlJc w:val="left"/>
+      <w:pPr>
+        <w:ind w:left="720" w:hanging="360"/>
+      </w:pPr>
+      <w:rPr>
+        <w:rFonts w:ascii="Symbol" w:hAnsi="Symbol" w:hint="default"/>
+      </w:rPr>
+    </w:lvl>
+    <w:lvl w:ilvl="1" w:tplc="1C090003" w:tentative="1">
+      <w:start w:val="1"/>
+      <w:numFmt w:val="bullet"/>
+      <w:lvlText w:val="o"/>
+      <w:lvlJc w:val="left"/>
+      <w:pPr>
+        <w:ind w:left="1440" w:hanging="360"/>
+      </w:pPr>
+      <w:rPr>
+        <w:rFonts w:ascii="Courier New" w:hAnsi="Courier New" w:cs="Courier New" w:hint="default"/>
+      </w:rPr>
+    </w:lvl>
+    <w:lvl w:ilvl="2" w:tplc="1C090005" w:tentative="1">
+      <w:start w:val="1"/>
+      <w:numFmt w:val="bullet"/>
+      <w:lvlText w:val=""/>
+      <w:lvlJc w:val="left"/>
+      <w:pPr>
+        <w:ind w:left="2160" w:hanging="360"/>
+      </w:pPr>
+      <w:rPr>
+        <w:rFonts w:ascii="Wingdings" w:hAnsi="Wingdings" w:hint="default"/>
+      </w:rPr>
+    </w:lvl>
+    <w:lvl w:ilvl="3" w:tplc="1C090001" w:tentative="1">
+      <w:start w:val="1"/>
+      <w:numFmt w:val="bullet"/>
+      <w:lvlText w:val=""/>
+      <w:lvlJc w:val="left"/>
+      <w:pPr>
+        <w:ind w:left="2880" w:hanging="360"/>
+      </w:pPr>
+      <w:rPr>
+        <w:rFonts w:ascii="Symbol" w:hAnsi="Symbol" w:hint="default"/>
+      </w:rPr>
+    </w:lvl>
+    <w:lvl w:ilvl="4" w:tplc="1C090003" w:tentative="1">
+      <w:start w:val="1"/>
+      <w:numFmt w:val="bullet"/>
+      <w:lvlText w:val="o"/>
+      <w:lvlJc w:val="left"/>
+      <w:pPr>
+        <w:ind w:left="3600" w:hanging="360"/>
+      </w:pPr>
+      <w:rPr>
+        <w:rFonts w:ascii="Courier New" w:hAnsi="Courier New" w:cs="Courier New" w:hint="default"/>
+      </w:rPr>
+    </w:lvl>
+    <w:lvl w:ilvl="5" w:tplc="1C090005" w:tentative="1">
+      <w:start w:val="1"/>
+      <w:numFmt w:val="bullet"/>
+      <w:lvlText w:val=""/>
+      <w:lvlJc w:val="left"/>
+      <w:pPr>
+        <w:ind w:left="4320" w:hanging="360"/>
+      </w:pPr>
+      <w:rPr>
+        <w:rFonts w:ascii="Wingdings" w:hAnsi="Wingdings" w:hint="default"/>
+      </w:rPr>
+    </w:lvl>
+    <w:lvl w:ilvl="6" w:tplc="1C090001" w:tentative="1">
+      <w:start w:val="1"/>
+      <w:numFmt w:val="bullet"/>
+      <w:lvlText w:val=""/>
+      <w:lvlJc w:val="left"/>
+      <w:pPr>
+        <w:ind w:left="5040" w:hanging="360"/>
+      </w:pPr>
+      <w:rPr>
+        <w:rFonts w:ascii="Symbol" w:hAnsi="Symbol" w:hint="default"/>
+      </w:rPr>
+    </w:lvl>
+    <w:lvl w:ilvl="7" w:tplc="1C090003" w:tentative="1">
+      <w:start w:val="1"/>
+      <w:numFmt w:val="bullet"/>
+      <w:lvlText w:val="o"/>
+      <w:lvlJc w:val="left"/>
+      <w:pPr>
+        <w:ind w:left="5760" w:hanging="360"/>
+      </w:pPr>
+      <w:rPr>
+        <w:rFonts w:ascii="Courier New" w:hAnsi="Courier New" w:cs="Courier New" w:hint="default"/>
+      </w:rPr>
+    </w:lvl>
+    <w:lvl w:ilvl="8" w:tplc="1C090005" w:tentative="1">
+      <w:start w:val="1"/>
+      <w:numFmt w:val="bullet"/>
+      <w:lvlText w:val=""/>
+      <w:lvlJc w:val="left"/>
+      <w:pPr>
+        <w:ind w:left="6480" w:hanging="360"/>
+      </w:pPr>
+      <w:rPr>
+        <w:rFonts w:ascii="Wingdings" w:hAnsi="Wingdings" w:hint="default"/>
+      </w:rPr>
+    </w:lvl>
+  </w:abstractNum>
+  <w:abstractNum w:abstractNumId="1" w15:restartNumberingAfterBreak="0">
     <w:nsid w:val="0FBE2487"/>
     <w:multiLevelType w:val="hybridMultilevel"/>
     <w:tmpl w:val="25D0177A"/>
@@ -2905,7 +3520,7 @@
       </w:rPr>
     </w:lvl>
   </w:abstractNum>
-  <w:abstractNum w:abstractNumId="1" w15:restartNumberingAfterBreak="0">
+  <w:abstractNum w:abstractNumId="2" w15:restartNumberingAfterBreak="0">
     <w:nsid w:val="11AC3564"/>
     <w:multiLevelType w:val="hybridMultilevel"/>
     <w:tmpl w:val="E0E07868"/>
@@ -3018,7 +3633,7 @@
       </w:rPr>
     </w:lvl>
   </w:abstractNum>
-  <w:abstractNum w:abstractNumId="2" w15:restartNumberingAfterBreak="0">
+  <w:abstractNum w:abstractNumId="3" w15:restartNumberingAfterBreak="0">
     <w:nsid w:val="1ED34C67"/>
     <w:multiLevelType w:val="hybridMultilevel"/>
     <w:tmpl w:val="9E56B65E"/>
@@ -3131,7 +3746,7 @@
       </w:rPr>
     </w:lvl>
   </w:abstractNum>
-  <w:abstractNum w:abstractNumId="3" w15:restartNumberingAfterBreak="0">
+  <w:abstractNum w:abstractNumId="4" w15:restartNumberingAfterBreak="0">
     <w:nsid w:val="2387279D"/>
     <w:multiLevelType w:val="hybridMultilevel"/>
     <w:tmpl w:val="DF5427D4"/>
@@ -3244,7 +3859,231 @@
       </w:rPr>
     </w:lvl>
   </w:abstractNum>
-  <w:abstractNum w:abstractNumId="4" w15:restartNumberingAfterBreak="0">
+  <w:abstractNum w:abstractNumId="5" w15:restartNumberingAfterBreak="0">
+    <w:nsid w:val="2CE207F9"/>
+    <w:multiLevelType w:val="hybridMultilevel"/>
+    <w:tmpl w:val="1B1EC59C"/>
+    <w:lvl w:ilvl="0" w:tplc="46860B82">
+      <w:numFmt w:val="bullet"/>
+      <w:lvlText w:val="-"/>
+      <w:lvlJc w:val="left"/>
+      <w:pPr>
+        <w:ind w:left="1440" w:hanging="360"/>
+      </w:pPr>
+      <w:rPr>
+        <w:rFonts w:ascii="Calibri" w:eastAsiaTheme="minorHAnsi" w:hAnsi="Calibri" w:cs="Calibri" w:hint="default"/>
+      </w:rPr>
+    </w:lvl>
+    <w:lvl w:ilvl="1" w:tplc="1C090003" w:tentative="1">
+      <w:start w:val="1"/>
+      <w:numFmt w:val="bullet"/>
+      <w:lvlText w:val="o"/>
+      <w:lvlJc w:val="left"/>
+      <w:pPr>
+        <w:ind w:left="2160" w:hanging="360"/>
+      </w:pPr>
+      <w:rPr>
+        <w:rFonts w:ascii="Courier New" w:hAnsi="Courier New" w:cs="Courier New" w:hint="default"/>
+      </w:rPr>
+    </w:lvl>
+    <w:lvl w:ilvl="2" w:tplc="1C090005" w:tentative="1">
+      <w:start w:val="1"/>
+      <w:numFmt w:val="bullet"/>
+      <w:lvlText w:val=""/>
+      <w:lvlJc w:val="left"/>
+      <w:pPr>
+        <w:ind w:left="2880" w:hanging="360"/>
+      </w:pPr>
+      <w:rPr>
+        <w:rFonts w:ascii="Wingdings" w:hAnsi="Wingdings" w:hint="default"/>
+      </w:rPr>
+    </w:lvl>
+    <w:lvl w:ilvl="3" w:tplc="1C090001" w:tentative="1">
+      <w:start w:val="1"/>
+      <w:numFmt w:val="bullet"/>
+      <w:lvlText w:val=""/>
+      <w:lvlJc w:val="left"/>
+      <w:pPr>
+        <w:ind w:left="3600" w:hanging="360"/>
+      </w:pPr>
+      <w:rPr>
+        <w:rFonts w:ascii="Symbol" w:hAnsi="Symbol" w:hint="default"/>
+      </w:rPr>
+    </w:lvl>
+    <w:lvl w:ilvl="4" w:tplc="1C090003" w:tentative="1">
+      <w:start w:val="1"/>
+      <w:numFmt w:val="bullet"/>
+      <w:lvlText w:val="o"/>
+      <w:lvlJc w:val="left"/>
+      <w:pPr>
+        <w:ind w:left="4320" w:hanging="360"/>
+      </w:pPr>
+      <w:rPr>
+        <w:rFonts w:ascii="Courier New" w:hAnsi="Courier New" w:cs="Courier New" w:hint="default"/>
+      </w:rPr>
+    </w:lvl>
+    <w:lvl w:ilvl="5" w:tplc="1C090005" w:tentative="1">
+      <w:start w:val="1"/>
+      <w:numFmt w:val="bullet"/>
+      <w:lvlText w:val=""/>
+      <w:lvlJc w:val="left"/>
+      <w:pPr>
+        <w:ind w:left="5040" w:hanging="360"/>
+      </w:pPr>
+      <w:rPr>
+        <w:rFonts w:ascii="Wingdings" w:hAnsi="Wingdings" w:hint="default"/>
+      </w:rPr>
+    </w:lvl>
+    <w:lvl w:ilvl="6" w:tplc="1C090001" w:tentative="1">
+      <w:start w:val="1"/>
+      <w:numFmt w:val="bullet"/>
+      <w:lvlText w:val=""/>
+      <w:lvlJc w:val="left"/>
+      <w:pPr>
+        <w:ind w:left="5760" w:hanging="360"/>
+      </w:pPr>
+      <w:rPr>
+        <w:rFonts w:ascii="Symbol" w:hAnsi="Symbol" w:hint="default"/>
+      </w:rPr>
+    </w:lvl>
+    <w:lvl w:ilvl="7" w:tplc="1C090003" w:tentative="1">
+      <w:start w:val="1"/>
+      <w:numFmt w:val="bullet"/>
+      <w:lvlText w:val="o"/>
+      <w:lvlJc w:val="left"/>
+      <w:pPr>
+        <w:ind w:left="6480" w:hanging="360"/>
+      </w:pPr>
+      <w:rPr>
+        <w:rFonts w:ascii="Courier New" w:hAnsi="Courier New" w:cs="Courier New" w:hint="default"/>
+      </w:rPr>
+    </w:lvl>
+    <w:lvl w:ilvl="8" w:tplc="1C090005" w:tentative="1">
+      <w:start w:val="1"/>
+      <w:numFmt w:val="bullet"/>
+      <w:lvlText w:val=""/>
+      <w:lvlJc w:val="left"/>
+      <w:pPr>
+        <w:ind w:left="7200" w:hanging="360"/>
+      </w:pPr>
+      <w:rPr>
+        <w:rFonts w:ascii="Wingdings" w:hAnsi="Wingdings" w:hint="default"/>
+      </w:rPr>
+    </w:lvl>
+  </w:abstractNum>
+  <w:abstractNum w:abstractNumId="6" w15:restartNumberingAfterBreak="0">
+    <w:nsid w:val="32E52713"/>
+    <w:multiLevelType w:val="hybridMultilevel"/>
+    <w:tmpl w:val="8FA2DFFE"/>
+    <w:lvl w:ilvl="0" w:tplc="46860B82">
+      <w:numFmt w:val="bullet"/>
+      <w:lvlText w:val="-"/>
+      <w:lvlJc w:val="left"/>
+      <w:pPr>
+        <w:ind w:left="720" w:hanging="360"/>
+      </w:pPr>
+      <w:rPr>
+        <w:rFonts w:ascii="Calibri" w:eastAsiaTheme="minorHAnsi" w:hAnsi="Calibri" w:cs="Calibri" w:hint="default"/>
+      </w:rPr>
+    </w:lvl>
+    <w:lvl w:ilvl="1" w:tplc="1C090003" w:tentative="1">
+      <w:start w:val="1"/>
+      <w:numFmt w:val="bullet"/>
+      <w:lvlText w:val="o"/>
+      <w:lvlJc w:val="left"/>
+      <w:pPr>
+        <w:ind w:left="1440" w:hanging="360"/>
+      </w:pPr>
+      <w:rPr>
+        <w:rFonts w:ascii="Courier New" w:hAnsi="Courier New" w:cs="Courier New" w:hint="default"/>
+      </w:rPr>
+    </w:lvl>
+    <w:lvl w:ilvl="2" w:tplc="1C090005" w:tentative="1">
+      <w:start w:val="1"/>
+      <w:numFmt w:val="bullet"/>
+      <w:lvlText w:val=""/>
+      <w:lvlJc w:val="left"/>
+      <w:pPr>
+        <w:ind w:left="2160" w:hanging="360"/>
+      </w:pPr>
+      <w:rPr>
+        <w:rFonts w:ascii="Wingdings" w:hAnsi="Wingdings" w:hint="default"/>
+      </w:rPr>
+    </w:lvl>
+    <w:lvl w:ilvl="3" w:tplc="1C090001" w:tentative="1">
+      <w:start w:val="1"/>
+      <w:numFmt w:val="bullet"/>
+      <w:lvlText w:val=""/>
+      <w:lvlJc w:val="left"/>
+      <w:pPr>
+        <w:ind w:left="2880" w:hanging="360"/>
+      </w:pPr>
+      <w:rPr>
+        <w:rFonts w:ascii="Symbol" w:hAnsi="Symbol" w:hint="default"/>
+      </w:rPr>
+    </w:lvl>
+    <w:lvl w:ilvl="4" w:tplc="1C090003" w:tentative="1">
+      <w:start w:val="1"/>
+      <w:numFmt w:val="bullet"/>
+      <w:lvlText w:val="o"/>
+      <w:lvlJc w:val="left"/>
+      <w:pPr>
+        <w:ind w:left="3600" w:hanging="360"/>
+      </w:pPr>
+      <w:rPr>
+        <w:rFonts w:ascii="Courier New" w:hAnsi="Courier New" w:cs="Courier New" w:hint="default"/>
+      </w:rPr>
+    </w:lvl>
+    <w:lvl w:ilvl="5" w:tplc="1C090005" w:tentative="1">
+      <w:start w:val="1"/>
+      <w:numFmt w:val="bullet"/>
+      <w:lvlText w:val=""/>
+      <w:lvlJc w:val="left"/>
+      <w:pPr>
+        <w:ind w:left="4320" w:hanging="360"/>
+      </w:pPr>
+      <w:rPr>
+        <w:rFonts w:ascii="Wingdings" w:hAnsi="Wingdings" w:hint="default"/>
+      </w:rPr>
+    </w:lvl>
+    <w:lvl w:ilvl="6" w:tplc="1C090001" w:tentative="1">
+      <w:start w:val="1"/>
+      <w:numFmt w:val="bullet"/>
+      <w:lvlText w:val=""/>
+      <w:lvlJc w:val="left"/>
+      <w:pPr>
+        <w:ind w:left="5040" w:hanging="360"/>
+      </w:pPr>
+      <w:rPr>
+        <w:rFonts w:ascii="Symbol" w:hAnsi="Symbol" w:hint="default"/>
+      </w:rPr>
+    </w:lvl>
+    <w:lvl w:ilvl="7" w:tplc="1C090003" w:tentative="1">
+      <w:start w:val="1"/>
+      <w:numFmt w:val="bullet"/>
+      <w:lvlText w:val="o"/>
+      <w:lvlJc w:val="left"/>
+      <w:pPr>
+        <w:ind w:left="5760" w:hanging="360"/>
+      </w:pPr>
+      <w:rPr>
+        <w:rFonts w:ascii="Courier New" w:hAnsi="Courier New" w:cs="Courier New" w:hint="default"/>
+      </w:rPr>
+    </w:lvl>
+    <w:lvl w:ilvl="8" w:tplc="1C090005" w:tentative="1">
+      <w:start w:val="1"/>
+      <w:numFmt w:val="bullet"/>
+      <w:lvlText w:val=""/>
+      <w:lvlJc w:val="left"/>
+      <w:pPr>
+        <w:ind w:left="6480" w:hanging="360"/>
+      </w:pPr>
+      <w:rPr>
+        <w:rFonts w:ascii="Wingdings" w:hAnsi="Wingdings" w:hint="default"/>
+      </w:rPr>
+    </w:lvl>
+  </w:abstractNum>
+  <w:abstractNum w:abstractNumId="7" w15:restartNumberingAfterBreak="0">
     <w:nsid w:val="368E1AAF"/>
     <w:multiLevelType w:val="hybridMultilevel"/>
     <w:tmpl w:val="CA28F138"/>
@@ -3357,7 +4196,7 @@
       </w:rPr>
     </w:lvl>
   </w:abstractNum>
-  <w:abstractNum w:abstractNumId="5" w15:restartNumberingAfterBreak="0">
+  <w:abstractNum w:abstractNumId="8" w15:restartNumberingAfterBreak="0">
     <w:nsid w:val="3F270D3D"/>
     <w:multiLevelType w:val="hybridMultilevel"/>
     <w:tmpl w:val="40A69C86"/>
@@ -3470,7 +4309,7 @@
       </w:rPr>
     </w:lvl>
   </w:abstractNum>
-  <w:abstractNum w:abstractNumId="6" w15:restartNumberingAfterBreak="0">
+  <w:abstractNum w:abstractNumId="9" w15:restartNumberingAfterBreak="0">
     <w:nsid w:val="4DF3328F"/>
     <w:multiLevelType w:val="hybridMultilevel"/>
     <w:tmpl w:val="BB1CCD66"/>
@@ -3583,7 +4422,7 @@
       </w:rPr>
     </w:lvl>
   </w:abstractNum>
-  <w:abstractNum w:abstractNumId="7" w15:restartNumberingAfterBreak="0">
+  <w:abstractNum w:abstractNumId="10" w15:restartNumberingAfterBreak="0">
     <w:nsid w:val="5194629A"/>
     <w:multiLevelType w:val="hybridMultilevel"/>
     <w:tmpl w:val="07AA605A"/>
@@ -3696,7 +4535,7 @@
       </w:rPr>
     </w:lvl>
   </w:abstractNum>
-  <w:abstractNum w:abstractNumId="8" w15:restartNumberingAfterBreak="0">
+  <w:abstractNum w:abstractNumId="11" w15:restartNumberingAfterBreak="0">
     <w:nsid w:val="548543AB"/>
     <w:multiLevelType w:val="hybridMultilevel"/>
     <w:tmpl w:val="5D2855C4"/>
@@ -3809,7 +4648,231 @@
       </w:rPr>
     </w:lvl>
   </w:abstractNum>
-  <w:abstractNum w:abstractNumId="9" w15:restartNumberingAfterBreak="0">
+  <w:abstractNum w:abstractNumId="12" w15:restartNumberingAfterBreak="0">
+    <w:nsid w:val="5E8E2AC5"/>
+    <w:multiLevelType w:val="hybridMultilevel"/>
+    <w:tmpl w:val="E8406EC0"/>
+    <w:lvl w:ilvl="0" w:tplc="46860B82">
+      <w:numFmt w:val="bullet"/>
+      <w:lvlText w:val="-"/>
+      <w:lvlJc w:val="left"/>
+      <w:pPr>
+        <w:ind w:left="720" w:hanging="360"/>
+      </w:pPr>
+      <w:rPr>
+        <w:rFonts w:ascii="Calibri" w:eastAsiaTheme="minorHAnsi" w:hAnsi="Calibri" w:cs="Calibri" w:hint="default"/>
+      </w:rPr>
+    </w:lvl>
+    <w:lvl w:ilvl="1" w:tplc="1C090003" w:tentative="1">
+      <w:start w:val="1"/>
+      <w:numFmt w:val="bullet"/>
+      <w:lvlText w:val="o"/>
+      <w:lvlJc w:val="left"/>
+      <w:pPr>
+        <w:ind w:left="1440" w:hanging="360"/>
+      </w:pPr>
+      <w:rPr>
+        <w:rFonts w:ascii="Courier New" w:hAnsi="Courier New" w:cs="Courier New" w:hint="default"/>
+      </w:rPr>
+    </w:lvl>
+    <w:lvl w:ilvl="2" w:tplc="1C090005" w:tentative="1">
+      <w:start w:val="1"/>
+      <w:numFmt w:val="bullet"/>
+      <w:lvlText w:val=""/>
+      <w:lvlJc w:val="left"/>
+      <w:pPr>
+        <w:ind w:left="2160" w:hanging="360"/>
+      </w:pPr>
+      <w:rPr>
+        <w:rFonts w:ascii="Wingdings" w:hAnsi="Wingdings" w:hint="default"/>
+      </w:rPr>
+    </w:lvl>
+    <w:lvl w:ilvl="3" w:tplc="1C090001" w:tentative="1">
+      <w:start w:val="1"/>
+      <w:numFmt w:val="bullet"/>
+      <w:lvlText w:val=""/>
+      <w:lvlJc w:val="left"/>
+      <w:pPr>
+        <w:ind w:left="2880" w:hanging="360"/>
+      </w:pPr>
+      <w:rPr>
+        <w:rFonts w:ascii="Symbol" w:hAnsi="Symbol" w:hint="default"/>
+      </w:rPr>
+    </w:lvl>
+    <w:lvl w:ilvl="4" w:tplc="1C090003" w:tentative="1">
+      <w:start w:val="1"/>
+      <w:numFmt w:val="bullet"/>
+      <w:lvlText w:val="o"/>
+      <w:lvlJc w:val="left"/>
+      <w:pPr>
+        <w:ind w:left="3600" w:hanging="360"/>
+      </w:pPr>
+      <w:rPr>
+        <w:rFonts w:ascii="Courier New" w:hAnsi="Courier New" w:cs="Courier New" w:hint="default"/>
+      </w:rPr>
+    </w:lvl>
+    <w:lvl w:ilvl="5" w:tplc="1C090005" w:tentative="1">
+      <w:start w:val="1"/>
+      <w:numFmt w:val="bullet"/>
+      <w:lvlText w:val=""/>
+      <w:lvlJc w:val="left"/>
+      <w:pPr>
+        <w:ind w:left="4320" w:hanging="360"/>
+      </w:pPr>
+      <w:rPr>
+        <w:rFonts w:ascii="Wingdings" w:hAnsi="Wingdings" w:hint="default"/>
+      </w:rPr>
+    </w:lvl>
+    <w:lvl w:ilvl="6" w:tplc="1C090001" w:tentative="1">
+      <w:start w:val="1"/>
+      <w:numFmt w:val="bullet"/>
+      <w:lvlText w:val=""/>
+      <w:lvlJc w:val="left"/>
+      <w:pPr>
+        <w:ind w:left="5040" w:hanging="360"/>
+      </w:pPr>
+      <w:rPr>
+        <w:rFonts w:ascii="Symbol" w:hAnsi="Symbol" w:hint="default"/>
+      </w:rPr>
+    </w:lvl>
+    <w:lvl w:ilvl="7" w:tplc="1C090003" w:tentative="1">
+      <w:start w:val="1"/>
+      <w:numFmt w:val="bullet"/>
+      <w:lvlText w:val="o"/>
+      <w:lvlJc w:val="left"/>
+      <w:pPr>
+        <w:ind w:left="5760" w:hanging="360"/>
+      </w:pPr>
+      <w:rPr>
+        <w:rFonts w:ascii="Courier New" w:hAnsi="Courier New" w:cs="Courier New" w:hint="default"/>
+      </w:rPr>
+    </w:lvl>
+    <w:lvl w:ilvl="8" w:tplc="1C090005" w:tentative="1">
+      <w:start w:val="1"/>
+      <w:numFmt w:val="bullet"/>
+      <w:lvlText w:val=""/>
+      <w:lvlJc w:val="left"/>
+      <w:pPr>
+        <w:ind w:left="6480" w:hanging="360"/>
+      </w:pPr>
+      <w:rPr>
+        <w:rFonts w:ascii="Wingdings" w:hAnsi="Wingdings" w:hint="default"/>
+      </w:rPr>
+    </w:lvl>
+  </w:abstractNum>
+  <w:abstractNum w:abstractNumId="13" w15:restartNumberingAfterBreak="0">
+    <w:nsid w:val="65B239B4"/>
+    <w:multiLevelType w:val="hybridMultilevel"/>
+    <w:tmpl w:val="CBE81EB8"/>
+    <w:lvl w:ilvl="0" w:tplc="46860B82">
+      <w:numFmt w:val="bullet"/>
+      <w:lvlText w:val="-"/>
+      <w:lvlJc w:val="left"/>
+      <w:pPr>
+        <w:ind w:left="1440" w:hanging="360"/>
+      </w:pPr>
+      <w:rPr>
+        <w:rFonts w:ascii="Calibri" w:eastAsiaTheme="minorHAnsi" w:hAnsi="Calibri" w:cs="Calibri" w:hint="default"/>
+      </w:rPr>
+    </w:lvl>
+    <w:lvl w:ilvl="1" w:tplc="1C090003" w:tentative="1">
+      <w:start w:val="1"/>
+      <w:numFmt w:val="bullet"/>
+      <w:lvlText w:val="o"/>
+      <w:lvlJc w:val="left"/>
+      <w:pPr>
+        <w:ind w:left="2160" w:hanging="360"/>
+      </w:pPr>
+      <w:rPr>
+        <w:rFonts w:ascii="Courier New" w:hAnsi="Courier New" w:cs="Courier New" w:hint="default"/>
+      </w:rPr>
+    </w:lvl>
+    <w:lvl w:ilvl="2" w:tplc="1C090005" w:tentative="1">
+      <w:start w:val="1"/>
+      <w:numFmt w:val="bullet"/>
+      <w:lvlText w:val=""/>
+      <w:lvlJc w:val="left"/>
+      <w:pPr>
+        <w:ind w:left="2880" w:hanging="360"/>
+      </w:pPr>
+      <w:rPr>
+        <w:rFonts w:ascii="Wingdings" w:hAnsi="Wingdings" w:hint="default"/>
+      </w:rPr>
+    </w:lvl>
+    <w:lvl w:ilvl="3" w:tplc="1C090001" w:tentative="1">
+      <w:start w:val="1"/>
+      <w:numFmt w:val="bullet"/>
+      <w:lvlText w:val=""/>
+      <w:lvlJc w:val="left"/>
+      <w:pPr>
+        <w:ind w:left="3600" w:hanging="360"/>
+      </w:pPr>
+      <w:rPr>
+        <w:rFonts w:ascii="Symbol" w:hAnsi="Symbol" w:hint="default"/>
+      </w:rPr>
+    </w:lvl>
+    <w:lvl w:ilvl="4" w:tplc="1C090003" w:tentative="1">
+      <w:start w:val="1"/>
+      <w:numFmt w:val="bullet"/>
+      <w:lvlText w:val="o"/>
+      <w:lvlJc w:val="left"/>
+      <w:pPr>
+        <w:ind w:left="4320" w:hanging="360"/>
+      </w:pPr>
+      <w:rPr>
+        <w:rFonts w:ascii="Courier New" w:hAnsi="Courier New" w:cs="Courier New" w:hint="default"/>
+      </w:rPr>
+    </w:lvl>
+    <w:lvl w:ilvl="5" w:tplc="1C090005" w:tentative="1">
+      <w:start w:val="1"/>
+      <w:numFmt w:val="bullet"/>
+      <w:lvlText w:val=""/>
+      <w:lvlJc w:val="left"/>
+      <w:pPr>
+        <w:ind w:left="5040" w:hanging="360"/>
+      </w:pPr>
+      <w:rPr>
+        <w:rFonts w:ascii="Wingdings" w:hAnsi="Wingdings" w:hint="default"/>
+      </w:rPr>
+    </w:lvl>
+    <w:lvl w:ilvl="6" w:tplc="1C090001" w:tentative="1">
+      <w:start w:val="1"/>
+      <w:numFmt w:val="bullet"/>
+      <w:lvlText w:val=""/>
+      <w:lvlJc w:val="left"/>
+      <w:pPr>
+        <w:ind w:left="5760" w:hanging="360"/>
+      </w:pPr>
+      <w:rPr>
+        <w:rFonts w:ascii="Symbol" w:hAnsi="Symbol" w:hint="default"/>
+      </w:rPr>
+    </w:lvl>
+    <w:lvl w:ilvl="7" w:tplc="1C090003" w:tentative="1">
+      <w:start w:val="1"/>
+      <w:numFmt w:val="bullet"/>
+      <w:lvlText w:val="o"/>
+      <w:lvlJc w:val="left"/>
+      <w:pPr>
+        <w:ind w:left="6480" w:hanging="360"/>
+      </w:pPr>
+      <w:rPr>
+        <w:rFonts w:ascii="Courier New" w:hAnsi="Courier New" w:cs="Courier New" w:hint="default"/>
+      </w:rPr>
+    </w:lvl>
+    <w:lvl w:ilvl="8" w:tplc="1C090005" w:tentative="1">
+      <w:start w:val="1"/>
+      <w:numFmt w:val="bullet"/>
+      <w:lvlText w:val=""/>
+      <w:lvlJc w:val="left"/>
+      <w:pPr>
+        <w:ind w:left="7200" w:hanging="360"/>
+      </w:pPr>
+      <w:rPr>
+        <w:rFonts w:ascii="Wingdings" w:hAnsi="Wingdings" w:hint="default"/>
+      </w:rPr>
+    </w:lvl>
+  </w:abstractNum>
+  <w:abstractNum w:abstractNumId="14" w15:restartNumberingAfterBreak="0">
     <w:nsid w:val="65BE7D95"/>
     <w:multiLevelType w:val="hybridMultilevel"/>
     <w:tmpl w:val="A91AE324"/>
@@ -3922,7 +4985,119 @@
       </w:rPr>
     </w:lvl>
   </w:abstractNum>
-  <w:abstractNum w:abstractNumId="10" w15:restartNumberingAfterBreak="0">
+  <w:abstractNum w:abstractNumId="15" w15:restartNumberingAfterBreak="0">
+    <w:nsid w:val="71A5089A"/>
+    <w:multiLevelType w:val="hybridMultilevel"/>
+    <w:tmpl w:val="520C1480"/>
+    <w:lvl w:ilvl="0" w:tplc="46860B82">
+      <w:numFmt w:val="bullet"/>
+      <w:lvlText w:val="-"/>
+      <w:lvlJc w:val="left"/>
+      <w:pPr>
+        <w:ind w:left="1440" w:hanging="360"/>
+      </w:pPr>
+      <w:rPr>
+        <w:rFonts w:ascii="Calibri" w:eastAsiaTheme="minorHAnsi" w:hAnsi="Calibri" w:cs="Calibri" w:hint="default"/>
+      </w:rPr>
+    </w:lvl>
+    <w:lvl w:ilvl="1" w:tplc="1C090003" w:tentative="1">
+      <w:start w:val="1"/>
+      <w:numFmt w:val="bullet"/>
+      <w:lvlText w:val="o"/>
+      <w:lvlJc w:val="left"/>
+      <w:pPr>
+        <w:ind w:left="2160" w:hanging="360"/>
+      </w:pPr>
+      <w:rPr>
+        <w:rFonts w:ascii="Courier New" w:hAnsi="Courier New" w:cs="Courier New" w:hint="default"/>
+      </w:rPr>
+    </w:lvl>
+    <w:lvl w:ilvl="2" w:tplc="1C090005" w:tentative="1">
+      <w:start w:val="1"/>
+      <w:numFmt w:val="bullet"/>
+      <w:lvlText w:val=""/>
+      <w:lvlJc w:val="left"/>
+      <w:pPr>
+        <w:ind w:left="2880" w:hanging="360"/>
+      </w:pPr>
+      <w:rPr>
+        <w:rFonts w:ascii="Wingdings" w:hAnsi="Wingdings" w:hint="default"/>
+      </w:rPr>
+    </w:lvl>
+    <w:lvl w:ilvl="3" w:tplc="1C090001" w:tentative="1">
+      <w:start w:val="1"/>
+      <w:numFmt w:val="bullet"/>
+      <w:lvlText w:val=""/>
+      <w:lvlJc w:val="left"/>
+      <w:pPr>
+        <w:ind w:left="3600" w:hanging="360"/>
+      </w:pPr>
+      <w:rPr>
+        <w:rFonts w:ascii="Symbol" w:hAnsi="Symbol" w:hint="default"/>
+      </w:rPr>
+    </w:lvl>
+    <w:lvl w:ilvl="4" w:tplc="1C090003" w:tentative="1">
+      <w:start w:val="1"/>
+      <w:numFmt w:val="bullet"/>
+      <w:lvlText w:val="o"/>
+      <w:lvlJc w:val="left"/>
+      <w:pPr>
+        <w:ind w:left="4320" w:hanging="360"/>
+      </w:pPr>
+      <w:rPr>
+        <w:rFonts w:ascii="Courier New" w:hAnsi="Courier New" w:cs="Courier New" w:hint="default"/>
+      </w:rPr>
+    </w:lvl>
+    <w:lvl w:ilvl="5" w:tplc="1C090005" w:tentative="1">
+      <w:start w:val="1"/>
+      <w:numFmt w:val="bullet"/>
+      <w:lvlText w:val=""/>
+      <w:lvlJc w:val="left"/>
+      <w:pPr>
+        <w:ind w:left="5040" w:hanging="360"/>
+      </w:pPr>
+      <w:rPr>
+        <w:rFonts w:ascii="Wingdings" w:hAnsi="Wingdings" w:hint="default"/>
+      </w:rPr>
+    </w:lvl>
+    <w:lvl w:ilvl="6" w:tplc="1C090001" w:tentative="1">
+      <w:start w:val="1"/>
+      <w:numFmt w:val="bullet"/>
+      <w:lvlText w:val=""/>
+      <w:lvlJc w:val="left"/>
+      <w:pPr>
+        <w:ind w:left="5760" w:hanging="360"/>
+      </w:pPr>
+      <w:rPr>
+        <w:rFonts w:ascii="Symbol" w:hAnsi="Symbol" w:hint="default"/>
+      </w:rPr>
+    </w:lvl>
+    <w:lvl w:ilvl="7" w:tplc="1C090003" w:tentative="1">
+      <w:start w:val="1"/>
+      <w:numFmt w:val="bullet"/>
+      <w:lvlText w:val="o"/>
+      <w:lvlJc w:val="left"/>
+      <w:pPr>
+        <w:ind w:left="6480" w:hanging="360"/>
+      </w:pPr>
+      <w:rPr>
+        <w:rFonts w:ascii="Courier New" w:hAnsi="Courier New" w:cs="Courier New" w:hint="default"/>
+      </w:rPr>
+    </w:lvl>
+    <w:lvl w:ilvl="8" w:tplc="1C090005" w:tentative="1">
+      <w:start w:val="1"/>
+      <w:numFmt w:val="bullet"/>
+      <w:lvlText w:val=""/>
+      <w:lvlJc w:val="left"/>
+      <w:pPr>
+        <w:ind w:left="7200" w:hanging="360"/>
+      </w:pPr>
+      <w:rPr>
+        <w:rFonts w:ascii="Wingdings" w:hAnsi="Wingdings" w:hint="default"/>
+      </w:rPr>
+    </w:lvl>
+  </w:abstractNum>
+  <w:abstractNum w:abstractNumId="16" w15:restartNumberingAfterBreak="0">
     <w:nsid w:val="75B57BF1"/>
     <w:multiLevelType w:val="hybridMultilevel"/>
     <w:tmpl w:val="53D2FCB8"/>
@@ -4036,37 +5211,55 @@
     </w:lvl>
   </w:abstractNum>
   <w:num w:numId="1">
+    <w:abstractNumId w:val="16"/>
+  </w:num>
+  <w:num w:numId="2">
+    <w:abstractNumId w:val="7"/>
+  </w:num>
+  <w:num w:numId="3">
+    <w:abstractNumId w:val="2"/>
+  </w:num>
+  <w:num w:numId="4">
+    <w:abstractNumId w:val="14"/>
+  </w:num>
+  <w:num w:numId="5">
+    <w:abstractNumId w:val="1"/>
+  </w:num>
+  <w:num w:numId="6">
+    <w:abstractNumId w:val="3"/>
+  </w:num>
+  <w:num w:numId="7">
     <w:abstractNumId w:val="10"/>
   </w:num>
-  <w:num w:numId="2">
+  <w:num w:numId="8">
     <w:abstractNumId w:val="4"/>
   </w:num>
-  <w:num w:numId="3">
-    <w:abstractNumId w:val="1"/>
+  <w:num w:numId="9">
+    <w:abstractNumId w:val="11"/>
   </w:num>
-  <w:num w:numId="4">
+  <w:num w:numId="10">
     <w:abstractNumId w:val="9"/>
   </w:num>
-  <w:num w:numId="5">
+  <w:num w:numId="11">
+    <w:abstractNumId w:val="8"/>
+  </w:num>
+  <w:num w:numId="12">
     <w:abstractNumId w:val="0"/>
   </w:num>
-  <w:num w:numId="6">
-    <w:abstractNumId w:val="2"/>
+  <w:num w:numId="13">
+    <w:abstractNumId w:val="12"/>
   </w:num>
-  <w:num w:numId="7">
-    <w:abstractNumId w:val="7"/>
+  <w:num w:numId="14">
+    <w:abstractNumId w:val="13"/>
   </w:num>
-  <w:num w:numId="8">
-    <w:abstractNumId w:val="3"/>
+  <w:num w:numId="15">
+    <w:abstractNumId w:val="15"/>
   </w:num>
-  <w:num w:numId="9">
-    <w:abstractNumId w:val="8"/>
+  <w:num w:numId="16">
+    <w:abstractNumId w:val="5"/>
   </w:num>
-  <w:num w:numId="10">
+  <w:num w:numId="17">
     <w:abstractNumId w:val="6"/>
-  </w:num>
-  <w:num w:numId="11">
-    <w:abstractNumId w:val="5"/>
   </w:num>
 </w:numbering>
 </file>

</xml_diff>

<commit_message>
TDD 3.012 - Progress indicator - frontend
</commit_message>
<xml_diff>
--- a/tdd-spring-react-main/Spring Frame Work_TDD_Nov2022_Notes.docx
+++ b/tdd-spring-react-main/Spring Frame Work_TDD_Nov2022_Notes.docx
@@ -1686,7 +1686,7 @@
           </mc:Choice>
           <mc:Fallback>
             <w:pict>
-              <v:rect w14:anchorId="408F32A4" id="Rectangle 7" o:spid="_x0000_s1026" style="position:absolute;margin-left:78.75pt;margin-top:293.25pt;width:319.5pt;height:12.75pt;z-index:251659264;visibility:visible;mso-wrap-style:square;mso-wrap-distance-left:9pt;mso-wrap-distance-top:0;mso-wrap-distance-right:9pt;mso-wrap-distance-bottom:0;mso-position-horizontal:absolute;mso-position-horizontal-relative:text;mso-position-vertical:absolute;mso-position-vertical-relative:text;v-text-anchor:middle" o:gfxdata="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" filled="f" strokecolor="red" strokeweight="2.25pt"/>
+              <v:rect w14:anchorId="723345B7" id="Rectangle 7" o:spid="_x0000_s1026" style="position:absolute;margin-left:78.75pt;margin-top:293.25pt;width:319.5pt;height:12.75pt;z-index:251659264;visibility:visible;mso-wrap-style:square;mso-wrap-distance-left:9pt;mso-wrap-distance-top:0;mso-wrap-distance-right:9pt;mso-wrap-distance-bottom:0;mso-position-horizontal:absolute;mso-position-horizontal-relative:text;mso-position-vertical:absolute;mso-position-vertical-relative:text;v-text-anchor:middle" o:gfxdata="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" filled="f" strokecolor="red" strokeweight="2.25pt"/>
             </w:pict>
           </mc:Fallback>
         </mc:AlternateContent>
@@ -3265,19 +3265,281 @@
     <w:p>
       <w:pPr>
         <w:rPr>
-          <w:b/>
-          <w:u w:val="single"/>
-          <w:lang w:val="en-US"/>
-        </w:rPr>
-      </w:pPr>
+          <w:lang w:val="en-US"/>
+        </w:rPr>
+      </w:pPr>
+      <w:r>
+        <w:rPr>
+          <w:lang w:val="en-US"/>
+        </w:rPr>
+        <w:t>Response from backend received</w:t>
+      </w:r>
+    </w:p>
+    <w:p>
+      <w:pPr>
+        <w:rPr>
+          <w:b/>
+          <w:u w:val="single"/>
+          <w:lang w:val="en-US"/>
+        </w:rPr>
+      </w:pPr>
+    </w:p>
+    <w:p>
+      <w:pPr>
+        <w:rPr>
+          <w:b/>
+          <w:u w:val="single"/>
+          <w:lang w:val="en-US"/>
+        </w:rPr>
+      </w:pPr>
+    </w:p>
+    <w:p>
+      <w:pPr>
+        <w:rPr>
+          <w:b/>
+          <w:u w:val="single"/>
+          <w:lang w:val="en-US"/>
+        </w:rPr>
+      </w:pPr>
+      <w:r>
+        <w:rPr>
+          <w:b/>
+          <w:u w:val="single"/>
+          <w:lang w:val="en-US"/>
+        </w:rPr>
+        <w:lastRenderedPageBreak/>
+        <w:drawing>
+          <wp:inline distT="0" distB="0" distL="0" distR="0" wp14:anchorId="5FF59731" wp14:editId="313528E3">
+            <wp:extent cx="5731510" cy="3968750"/>
+            <wp:effectExtent l="0" t="0" r="2540" b="0"/>
+            <wp:docPr id="15" name="Picture 15"/>
+            <wp:cNvGraphicFramePr>
+              <a:graphicFrameLocks xmlns:a="http://schemas.openxmlformats.org/drawingml/2006/main" noChangeAspect="1"/>
+            </wp:cNvGraphicFramePr>
+            <a:graphic xmlns:a="http://schemas.openxmlformats.org/drawingml/2006/main">
+              <a:graphicData uri="http://schemas.openxmlformats.org/drawingml/2006/picture">
+                <pic:pic xmlns:pic="http://schemas.openxmlformats.org/drawingml/2006/picture">
+                  <pic:nvPicPr>
+                    <pic:cNvPr id="1" name=""/>
+                    <pic:cNvPicPr/>
+                  </pic:nvPicPr>
+                  <pic:blipFill>
+                    <a:blip r:embed="rId15"/>
+                    <a:stretch>
+                      <a:fillRect/>
+                    </a:stretch>
+                  </pic:blipFill>
+                  <pic:spPr>
+                    <a:xfrm>
+                      <a:off x="0" y="0"/>
+                      <a:ext cx="5731510" cy="3968750"/>
+                    </a:xfrm>
+                    <a:prstGeom prst="rect">
+                      <a:avLst/>
+                    </a:prstGeom>
+                  </pic:spPr>
+                </pic:pic>
+              </a:graphicData>
+            </a:graphic>
+          </wp:inline>
+        </w:drawing>
+      </w:r>
+    </w:p>
+    <w:p>
+      <w:pPr>
+        <w:rPr>
+          <w:b/>
+          <w:u w:val="single"/>
+          <w:lang w:val="en-US"/>
+        </w:rPr>
+      </w:pPr>
+    </w:p>
+    <w:p>
+      <w:pPr>
+        <w:rPr>
+          <w:b/>
+          <w:u w:val="single"/>
+          <w:lang w:val="en-US"/>
+        </w:rPr>
+      </w:pPr>
+      <w:r>
+        <w:rPr>
+          <w:b/>
+          <w:u w:val="single"/>
+          <w:lang w:val="en-US"/>
+        </w:rPr>
+        <w:drawing>
+          <wp:inline distT="0" distB="0" distL="0" distR="0" wp14:anchorId="6C4BBB4E" wp14:editId="74105DB1">
+            <wp:extent cx="5731510" cy="3954145"/>
+            <wp:effectExtent l="0" t="0" r="2540" b="8255"/>
+            <wp:docPr id="16" name="Picture 16"/>
+            <wp:cNvGraphicFramePr>
+              <a:graphicFrameLocks xmlns:a="http://schemas.openxmlformats.org/drawingml/2006/main" noChangeAspect="1"/>
+            </wp:cNvGraphicFramePr>
+            <a:graphic xmlns:a="http://schemas.openxmlformats.org/drawingml/2006/main">
+              <a:graphicData uri="http://schemas.openxmlformats.org/drawingml/2006/picture">
+                <pic:pic xmlns:pic="http://schemas.openxmlformats.org/drawingml/2006/picture">
+                  <pic:nvPicPr>
+                    <pic:cNvPr id="1" name=""/>
+                    <pic:cNvPicPr/>
+                  </pic:nvPicPr>
+                  <pic:blipFill>
+                    <a:blip r:embed="rId16"/>
+                    <a:stretch>
+                      <a:fillRect/>
+                    </a:stretch>
+                  </pic:blipFill>
+                  <pic:spPr>
+                    <a:xfrm>
+                      <a:off x="0" y="0"/>
+                      <a:ext cx="5731510" cy="3954145"/>
+                    </a:xfrm>
+                    <a:prstGeom prst="rect">
+                      <a:avLst/>
+                    </a:prstGeom>
+                  </pic:spPr>
+                </pic:pic>
+              </a:graphicData>
+            </a:graphic>
+          </wp:inline>
+        </w:drawing>
+      </w:r>
+    </w:p>
+    <w:p>
+      <w:pPr>
+        <w:rPr>
+          <w:lang w:val="en-US"/>
+        </w:rPr>
+      </w:pPr>
+      <w:r>
+        <w:rPr>
+          <w:lang w:val="en-US"/>
+        </w:rPr>
+        <w:t>Successfully sent sign up request to backend</w:t>
+      </w:r>
+    </w:p>
+    <w:p>
+      <w:pPr>
+        <w:rPr>
+          <w:b/>
+          <w:u w:val="single"/>
+          <w:lang w:val="en-US"/>
+        </w:rPr>
+      </w:pPr>
+      <w:r>
+        <w:rPr>
+          <w:b/>
+          <w:u w:val="single"/>
+          <w:lang w:val="en-US"/>
+        </w:rPr>
+        <w:lastRenderedPageBreak/>
+        <w:t>Progress Indicator</w:t>
+      </w:r>
+      <w:r>
+        <w:rPr>
+          <w:b/>
+          <w:u w:val="single"/>
+          <w:lang w:val="en-US"/>
+        </w:rPr>
+        <w:t xml:space="preserve"> - frontend</w:t>
+      </w:r>
       <w:bookmarkStart w:id="0" w:name="_GoBack"/>
       <w:bookmarkEnd w:id="0"/>
     </w:p>
     <w:p>
       <w:pPr>
-        <w:rPr>
-          <w:b/>
-          <w:u w:val="single"/>
+        <w:pStyle w:val="ListParagraph"/>
+        <w:numPr>
+          <w:ilvl w:val="0"/>
+          <w:numId w:val="18"/>
+        </w:numPr>
+        <w:rPr>
+          <w:lang w:val="en-US"/>
+        </w:rPr>
+      </w:pPr>
+      <w:r>
+        <w:rPr>
+          <w:lang w:val="en-US"/>
+        </w:rPr>
+        <w:t>User cannot send another HTTP request whilst another is logged in</w:t>
+      </w:r>
+    </w:p>
+    <w:p>
+      <w:pPr>
+        <w:pStyle w:val="ListParagraph"/>
+        <w:numPr>
+          <w:ilvl w:val="0"/>
+          <w:numId w:val="18"/>
+        </w:numPr>
+        <w:rPr>
+          <w:lang w:val="en-US"/>
+        </w:rPr>
+      </w:pPr>
+      <w:r>
+        <w:rPr>
+          <w:lang w:val="en-US"/>
+        </w:rPr>
+        <w:t>Disable sign up functionality</w:t>
+      </w:r>
+    </w:p>
+    <w:p>
+      <w:pPr>
+        <w:pStyle w:val="ListParagraph"/>
+        <w:numPr>
+          <w:ilvl w:val="0"/>
+          <w:numId w:val="18"/>
+        </w:numPr>
+        <w:rPr>
+          <w:lang w:val="en-US"/>
+        </w:rPr>
+      </w:pPr>
+      <w:r>
+        <w:rPr>
+          <w:lang w:val="en-US"/>
+        </w:rPr>
+        <w:t>Slow down network speed – timeout function</w:t>
+      </w:r>
+    </w:p>
+    <w:p>
+      <w:pPr>
+        <w:pStyle w:val="ListParagraph"/>
+        <w:numPr>
+          <w:ilvl w:val="0"/>
+          <w:numId w:val="18"/>
+        </w:numPr>
+        <w:rPr>
+          <w:lang w:val="en-US"/>
+        </w:rPr>
+      </w:pPr>
+      <w:r>
+        <w:rPr>
+          <w:lang w:val="en-US"/>
+        </w:rPr>
+        <w:t>Spinner component used in button component</w:t>
+      </w:r>
+    </w:p>
+    <w:p>
+      <w:pPr>
+        <w:pStyle w:val="ListParagraph"/>
+        <w:numPr>
+          <w:ilvl w:val="0"/>
+          <w:numId w:val="18"/>
+        </w:numPr>
+        <w:rPr>
+          <w:lang w:val="en-US"/>
+        </w:rPr>
+      </w:pPr>
+      <w:r>
+        <w:rPr>
+          <w:lang w:val="en-US"/>
+        </w:rPr>
+        <w:t>Await keyword</w:t>
+      </w:r>
+    </w:p>
+    <w:p>
+      <w:pPr>
+        <w:ind w:left="360"/>
+        <w:rPr>
           <w:lang w:val="en-US"/>
         </w:rPr>
       </w:pPr>
@@ -3521,6 +3783,118 @@
     </w:lvl>
   </w:abstractNum>
   <w:abstractNum w:abstractNumId="2" w15:restartNumberingAfterBreak="0">
+    <w:nsid w:val="11616D02"/>
+    <w:multiLevelType w:val="hybridMultilevel"/>
+    <w:tmpl w:val="861A13D6"/>
+    <w:lvl w:ilvl="0" w:tplc="46860B82">
+      <w:numFmt w:val="bullet"/>
+      <w:lvlText w:val="-"/>
+      <w:lvlJc w:val="left"/>
+      <w:pPr>
+        <w:ind w:left="720" w:hanging="360"/>
+      </w:pPr>
+      <w:rPr>
+        <w:rFonts w:ascii="Calibri" w:eastAsiaTheme="minorHAnsi" w:hAnsi="Calibri" w:cs="Calibri" w:hint="default"/>
+      </w:rPr>
+    </w:lvl>
+    <w:lvl w:ilvl="1" w:tplc="1C090003" w:tentative="1">
+      <w:start w:val="1"/>
+      <w:numFmt w:val="bullet"/>
+      <w:lvlText w:val="o"/>
+      <w:lvlJc w:val="left"/>
+      <w:pPr>
+        <w:ind w:left="1440" w:hanging="360"/>
+      </w:pPr>
+      <w:rPr>
+        <w:rFonts w:ascii="Courier New" w:hAnsi="Courier New" w:cs="Courier New" w:hint="default"/>
+      </w:rPr>
+    </w:lvl>
+    <w:lvl w:ilvl="2" w:tplc="1C090005" w:tentative="1">
+      <w:start w:val="1"/>
+      <w:numFmt w:val="bullet"/>
+      <w:lvlText w:val=""/>
+      <w:lvlJc w:val="left"/>
+      <w:pPr>
+        <w:ind w:left="2160" w:hanging="360"/>
+      </w:pPr>
+      <w:rPr>
+        <w:rFonts w:ascii="Wingdings" w:hAnsi="Wingdings" w:hint="default"/>
+      </w:rPr>
+    </w:lvl>
+    <w:lvl w:ilvl="3" w:tplc="1C090001" w:tentative="1">
+      <w:start w:val="1"/>
+      <w:numFmt w:val="bullet"/>
+      <w:lvlText w:val=""/>
+      <w:lvlJc w:val="left"/>
+      <w:pPr>
+        <w:ind w:left="2880" w:hanging="360"/>
+      </w:pPr>
+      <w:rPr>
+        <w:rFonts w:ascii="Symbol" w:hAnsi="Symbol" w:hint="default"/>
+      </w:rPr>
+    </w:lvl>
+    <w:lvl w:ilvl="4" w:tplc="1C090003" w:tentative="1">
+      <w:start w:val="1"/>
+      <w:numFmt w:val="bullet"/>
+      <w:lvlText w:val="o"/>
+      <w:lvlJc w:val="left"/>
+      <w:pPr>
+        <w:ind w:left="3600" w:hanging="360"/>
+      </w:pPr>
+      <w:rPr>
+        <w:rFonts w:ascii="Courier New" w:hAnsi="Courier New" w:cs="Courier New" w:hint="default"/>
+      </w:rPr>
+    </w:lvl>
+    <w:lvl w:ilvl="5" w:tplc="1C090005" w:tentative="1">
+      <w:start w:val="1"/>
+      <w:numFmt w:val="bullet"/>
+      <w:lvlText w:val=""/>
+      <w:lvlJc w:val="left"/>
+      <w:pPr>
+        <w:ind w:left="4320" w:hanging="360"/>
+      </w:pPr>
+      <w:rPr>
+        <w:rFonts w:ascii="Wingdings" w:hAnsi="Wingdings" w:hint="default"/>
+      </w:rPr>
+    </w:lvl>
+    <w:lvl w:ilvl="6" w:tplc="1C090001" w:tentative="1">
+      <w:start w:val="1"/>
+      <w:numFmt w:val="bullet"/>
+      <w:lvlText w:val=""/>
+      <w:lvlJc w:val="left"/>
+      <w:pPr>
+        <w:ind w:left="5040" w:hanging="360"/>
+      </w:pPr>
+      <w:rPr>
+        <w:rFonts w:ascii="Symbol" w:hAnsi="Symbol" w:hint="default"/>
+      </w:rPr>
+    </w:lvl>
+    <w:lvl w:ilvl="7" w:tplc="1C090003" w:tentative="1">
+      <w:start w:val="1"/>
+      <w:numFmt w:val="bullet"/>
+      <w:lvlText w:val="o"/>
+      <w:lvlJc w:val="left"/>
+      <w:pPr>
+        <w:ind w:left="5760" w:hanging="360"/>
+      </w:pPr>
+      <w:rPr>
+        <w:rFonts w:ascii="Courier New" w:hAnsi="Courier New" w:cs="Courier New" w:hint="default"/>
+      </w:rPr>
+    </w:lvl>
+    <w:lvl w:ilvl="8" w:tplc="1C090005" w:tentative="1">
+      <w:start w:val="1"/>
+      <w:numFmt w:val="bullet"/>
+      <w:lvlText w:val=""/>
+      <w:lvlJc w:val="left"/>
+      <w:pPr>
+        <w:ind w:left="6480" w:hanging="360"/>
+      </w:pPr>
+      <w:rPr>
+        <w:rFonts w:ascii="Wingdings" w:hAnsi="Wingdings" w:hint="default"/>
+      </w:rPr>
+    </w:lvl>
+  </w:abstractNum>
+  <w:abstractNum w:abstractNumId="3" w15:restartNumberingAfterBreak="0">
     <w:nsid w:val="11AC3564"/>
     <w:multiLevelType w:val="hybridMultilevel"/>
     <w:tmpl w:val="E0E07868"/>
@@ -3633,7 +4007,7 @@
       </w:rPr>
     </w:lvl>
   </w:abstractNum>
-  <w:abstractNum w:abstractNumId="3" w15:restartNumberingAfterBreak="0">
+  <w:abstractNum w:abstractNumId="4" w15:restartNumberingAfterBreak="0">
     <w:nsid w:val="1ED34C67"/>
     <w:multiLevelType w:val="hybridMultilevel"/>
     <w:tmpl w:val="9E56B65E"/>
@@ -3746,7 +4120,7 @@
       </w:rPr>
     </w:lvl>
   </w:abstractNum>
-  <w:abstractNum w:abstractNumId="4" w15:restartNumberingAfterBreak="0">
+  <w:abstractNum w:abstractNumId="5" w15:restartNumberingAfterBreak="0">
     <w:nsid w:val="2387279D"/>
     <w:multiLevelType w:val="hybridMultilevel"/>
     <w:tmpl w:val="DF5427D4"/>
@@ -3859,7 +4233,7 @@
       </w:rPr>
     </w:lvl>
   </w:abstractNum>
-  <w:abstractNum w:abstractNumId="5" w15:restartNumberingAfterBreak="0">
+  <w:abstractNum w:abstractNumId="6" w15:restartNumberingAfterBreak="0">
     <w:nsid w:val="2CE207F9"/>
     <w:multiLevelType w:val="hybridMultilevel"/>
     <w:tmpl w:val="1B1EC59C"/>
@@ -3971,7 +4345,7 @@
       </w:rPr>
     </w:lvl>
   </w:abstractNum>
-  <w:abstractNum w:abstractNumId="6" w15:restartNumberingAfterBreak="0">
+  <w:abstractNum w:abstractNumId="7" w15:restartNumberingAfterBreak="0">
     <w:nsid w:val="32E52713"/>
     <w:multiLevelType w:val="hybridMultilevel"/>
     <w:tmpl w:val="8FA2DFFE"/>
@@ -4083,7 +4457,7 @@
       </w:rPr>
     </w:lvl>
   </w:abstractNum>
-  <w:abstractNum w:abstractNumId="7" w15:restartNumberingAfterBreak="0">
+  <w:abstractNum w:abstractNumId="8" w15:restartNumberingAfterBreak="0">
     <w:nsid w:val="368E1AAF"/>
     <w:multiLevelType w:val="hybridMultilevel"/>
     <w:tmpl w:val="CA28F138"/>
@@ -4196,7 +4570,7 @@
       </w:rPr>
     </w:lvl>
   </w:abstractNum>
-  <w:abstractNum w:abstractNumId="8" w15:restartNumberingAfterBreak="0">
+  <w:abstractNum w:abstractNumId="9" w15:restartNumberingAfterBreak="0">
     <w:nsid w:val="3F270D3D"/>
     <w:multiLevelType w:val="hybridMultilevel"/>
     <w:tmpl w:val="40A69C86"/>
@@ -4309,7 +4683,7 @@
       </w:rPr>
     </w:lvl>
   </w:abstractNum>
-  <w:abstractNum w:abstractNumId="9" w15:restartNumberingAfterBreak="0">
+  <w:abstractNum w:abstractNumId="10" w15:restartNumberingAfterBreak="0">
     <w:nsid w:val="4DF3328F"/>
     <w:multiLevelType w:val="hybridMultilevel"/>
     <w:tmpl w:val="BB1CCD66"/>
@@ -4422,7 +4796,7 @@
       </w:rPr>
     </w:lvl>
   </w:abstractNum>
-  <w:abstractNum w:abstractNumId="10" w15:restartNumberingAfterBreak="0">
+  <w:abstractNum w:abstractNumId="11" w15:restartNumberingAfterBreak="0">
     <w:nsid w:val="5194629A"/>
     <w:multiLevelType w:val="hybridMultilevel"/>
     <w:tmpl w:val="07AA605A"/>
@@ -4535,7 +4909,7 @@
       </w:rPr>
     </w:lvl>
   </w:abstractNum>
-  <w:abstractNum w:abstractNumId="11" w15:restartNumberingAfterBreak="0">
+  <w:abstractNum w:abstractNumId="12" w15:restartNumberingAfterBreak="0">
     <w:nsid w:val="548543AB"/>
     <w:multiLevelType w:val="hybridMultilevel"/>
     <w:tmpl w:val="5D2855C4"/>
@@ -4648,7 +5022,7 @@
       </w:rPr>
     </w:lvl>
   </w:abstractNum>
-  <w:abstractNum w:abstractNumId="12" w15:restartNumberingAfterBreak="0">
+  <w:abstractNum w:abstractNumId="13" w15:restartNumberingAfterBreak="0">
     <w:nsid w:val="5E8E2AC5"/>
     <w:multiLevelType w:val="hybridMultilevel"/>
     <w:tmpl w:val="E8406EC0"/>
@@ -4760,7 +5134,7 @@
       </w:rPr>
     </w:lvl>
   </w:abstractNum>
-  <w:abstractNum w:abstractNumId="13" w15:restartNumberingAfterBreak="0">
+  <w:abstractNum w:abstractNumId="14" w15:restartNumberingAfterBreak="0">
     <w:nsid w:val="65B239B4"/>
     <w:multiLevelType w:val="hybridMultilevel"/>
     <w:tmpl w:val="CBE81EB8"/>
@@ -4872,7 +5246,7 @@
       </w:rPr>
     </w:lvl>
   </w:abstractNum>
-  <w:abstractNum w:abstractNumId="14" w15:restartNumberingAfterBreak="0">
+  <w:abstractNum w:abstractNumId="15" w15:restartNumberingAfterBreak="0">
     <w:nsid w:val="65BE7D95"/>
     <w:multiLevelType w:val="hybridMultilevel"/>
     <w:tmpl w:val="A91AE324"/>
@@ -4985,7 +5359,7 @@
       </w:rPr>
     </w:lvl>
   </w:abstractNum>
-  <w:abstractNum w:abstractNumId="15" w15:restartNumberingAfterBreak="0">
+  <w:abstractNum w:abstractNumId="16" w15:restartNumberingAfterBreak="0">
     <w:nsid w:val="71A5089A"/>
     <w:multiLevelType w:val="hybridMultilevel"/>
     <w:tmpl w:val="520C1480"/>
@@ -5097,7 +5471,7 @@
       </w:rPr>
     </w:lvl>
   </w:abstractNum>
-  <w:abstractNum w:abstractNumId="16" w15:restartNumberingAfterBreak="0">
+  <w:abstractNum w:abstractNumId="17" w15:restartNumberingAfterBreak="0">
     <w:nsid w:val="75B57BF1"/>
     <w:multiLevelType w:val="hybridMultilevel"/>
     <w:tmpl w:val="53D2FCB8"/>
@@ -5211,55 +5585,58 @@
     </w:lvl>
   </w:abstractNum>
   <w:num w:numId="1">
-    <w:abstractNumId w:val="16"/>
+    <w:abstractNumId w:val="17"/>
   </w:num>
   <w:num w:numId="2">
-    <w:abstractNumId w:val="7"/>
+    <w:abstractNumId w:val="8"/>
   </w:num>
   <w:num w:numId="3">
-    <w:abstractNumId w:val="2"/>
+    <w:abstractNumId w:val="3"/>
   </w:num>
   <w:num w:numId="4">
-    <w:abstractNumId w:val="14"/>
+    <w:abstractNumId w:val="15"/>
   </w:num>
   <w:num w:numId="5">
     <w:abstractNumId w:val="1"/>
   </w:num>
   <w:num w:numId="6">
-    <w:abstractNumId w:val="3"/>
+    <w:abstractNumId w:val="4"/>
   </w:num>
   <w:num w:numId="7">
+    <w:abstractNumId w:val="11"/>
+  </w:num>
+  <w:num w:numId="8">
+    <w:abstractNumId w:val="5"/>
+  </w:num>
+  <w:num w:numId="9">
+    <w:abstractNumId w:val="12"/>
+  </w:num>
+  <w:num w:numId="10">
     <w:abstractNumId w:val="10"/>
   </w:num>
-  <w:num w:numId="8">
-    <w:abstractNumId w:val="4"/>
-  </w:num>
-  <w:num w:numId="9">
-    <w:abstractNumId w:val="11"/>
-  </w:num>
-  <w:num w:numId="10">
+  <w:num w:numId="11">
     <w:abstractNumId w:val="9"/>
-  </w:num>
-  <w:num w:numId="11">
-    <w:abstractNumId w:val="8"/>
   </w:num>
   <w:num w:numId="12">
     <w:abstractNumId w:val="0"/>
   </w:num>
   <w:num w:numId="13">
-    <w:abstractNumId w:val="12"/>
+    <w:abstractNumId w:val="13"/>
   </w:num>
   <w:num w:numId="14">
-    <w:abstractNumId w:val="13"/>
+    <w:abstractNumId w:val="14"/>
   </w:num>
   <w:num w:numId="15">
-    <w:abstractNumId w:val="15"/>
+    <w:abstractNumId w:val="16"/>
   </w:num>
   <w:num w:numId="16">
-    <w:abstractNumId w:val="5"/>
+    <w:abstractNumId w:val="6"/>
   </w:num>
   <w:num w:numId="17">
-    <w:abstractNumId w:val="6"/>
+    <w:abstractNumId w:val="7"/>
+  </w:num>
+  <w:num w:numId="18">
+    <w:abstractNumId w:val="2"/>
   </w:num>
 </w:numbering>
 </file>

</xml_diff>

<commit_message>
TDD 4.002/003 - User Validation
</commit_message>
<xml_diff>
--- a/tdd-spring-react-main/Spring Frame Work_TDD_Nov2022_Notes.docx
+++ b/tdd-spring-react-main/Spring Frame Work_TDD_Nov2022_Notes.docx
@@ -1686,7 +1686,7 @@
           </mc:Choice>
           <mc:Fallback>
             <w:pict>
-              <v:rect w14:anchorId="723345B7" id="Rectangle 7" o:spid="_x0000_s1026" style="position:absolute;margin-left:78.75pt;margin-top:293.25pt;width:319.5pt;height:12.75pt;z-index:251659264;visibility:visible;mso-wrap-style:square;mso-wrap-distance-left:9pt;mso-wrap-distance-top:0;mso-wrap-distance-right:9pt;mso-wrap-distance-bottom:0;mso-position-horizontal:absolute;mso-position-horizontal-relative:text;mso-position-vertical:absolute;mso-position-vertical-relative:text;v-text-anchor:middle" o:gfxdata="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" filled="f" strokecolor="red" strokeweight="2.25pt"/>
+              <v:rect w14:anchorId="682822FF" id="Rectangle 7" o:spid="_x0000_s1026" style="position:absolute;margin-left:78.75pt;margin-top:293.25pt;width:319.5pt;height:12.75pt;z-index:251659264;visibility:visible;mso-wrap-style:square;mso-wrap-distance-left:9pt;mso-wrap-distance-top:0;mso-wrap-distance-right:9pt;mso-wrap-distance-bottom:0;mso-position-horizontal:absolute;mso-position-horizontal-relative:text;mso-position-vertical:absolute;mso-position-vertical-relative:text;v-text-anchor:middle" o:gfxdata="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" filled="f" strokecolor="red" strokeweight="2.25pt"/>
             </w:pict>
           </mc:Fallback>
         </mc:AlternateContent>
@@ -3443,106 +3443,432 @@
         </w:rPr>
         <w:t xml:space="preserve"> - frontend</w:t>
       </w:r>
+    </w:p>
+    <w:p>
+      <w:pPr>
+        <w:pStyle w:val="ListParagraph"/>
+        <w:numPr>
+          <w:ilvl w:val="0"/>
+          <w:numId w:val="18"/>
+        </w:numPr>
+        <w:rPr>
+          <w:lang w:val="en-US"/>
+        </w:rPr>
+      </w:pPr>
+      <w:r>
+        <w:rPr>
+          <w:lang w:val="en-US"/>
+        </w:rPr>
+        <w:t>User cannot send another HTTP request whilst another is logged in</w:t>
+      </w:r>
+    </w:p>
+    <w:p>
+      <w:pPr>
+        <w:pStyle w:val="ListParagraph"/>
+        <w:numPr>
+          <w:ilvl w:val="0"/>
+          <w:numId w:val="18"/>
+        </w:numPr>
+        <w:rPr>
+          <w:lang w:val="en-US"/>
+        </w:rPr>
+      </w:pPr>
+      <w:r>
+        <w:rPr>
+          <w:lang w:val="en-US"/>
+        </w:rPr>
+        <w:t>Disable sign up functionality</w:t>
+      </w:r>
+    </w:p>
+    <w:p>
+      <w:pPr>
+        <w:pStyle w:val="ListParagraph"/>
+        <w:numPr>
+          <w:ilvl w:val="0"/>
+          <w:numId w:val="18"/>
+        </w:numPr>
+        <w:rPr>
+          <w:lang w:val="en-US"/>
+        </w:rPr>
+      </w:pPr>
+      <w:r>
+        <w:rPr>
+          <w:lang w:val="en-US"/>
+        </w:rPr>
+        <w:t>Slow down network speed – timeout function</w:t>
+      </w:r>
+    </w:p>
+    <w:p>
+      <w:pPr>
+        <w:pStyle w:val="ListParagraph"/>
+        <w:numPr>
+          <w:ilvl w:val="0"/>
+          <w:numId w:val="18"/>
+        </w:numPr>
+        <w:rPr>
+          <w:lang w:val="en-US"/>
+        </w:rPr>
+      </w:pPr>
+      <w:r>
+        <w:rPr>
+          <w:lang w:val="en-US"/>
+        </w:rPr>
+        <w:t>Spinner component used in button component</w:t>
+      </w:r>
+    </w:p>
+    <w:p>
+      <w:pPr>
+        <w:pStyle w:val="ListParagraph"/>
+        <w:numPr>
+          <w:ilvl w:val="0"/>
+          <w:numId w:val="18"/>
+        </w:numPr>
+        <w:rPr>
+          <w:lang w:val="en-US"/>
+        </w:rPr>
+      </w:pPr>
+      <w:r>
+        <w:rPr>
+          <w:lang w:val="en-US"/>
+        </w:rPr>
+        <w:t>Await keyword</w:t>
+      </w:r>
+    </w:p>
+    <w:p>
+      <w:pPr>
+        <w:rPr>
+          <w:lang w:val="en-US"/>
+        </w:rPr>
+      </w:pPr>
+    </w:p>
+    <w:p>
+      <w:pPr>
+        <w:rPr>
+          <w:b/>
+          <w:u w:val="single"/>
+          <w:lang w:val="en-US"/>
+        </w:rPr>
+      </w:pPr>
+      <w:r>
+        <w:rPr>
+          <w:b/>
+          <w:u w:val="single"/>
+          <w:lang w:val="en-US"/>
+        </w:rPr>
+        <w:t>Section 4 – Validation</w:t>
+      </w:r>
+    </w:p>
+    <w:p>
+      <w:pPr>
+        <w:rPr>
+          <w:b/>
+          <w:u w:val="single"/>
+          <w:lang w:val="en-US"/>
+        </w:rPr>
+      </w:pPr>
+      <w:r>
+        <w:rPr>
+          <w:b/>
+          <w:u w:val="single"/>
+          <w:lang w:val="en-US"/>
+        </w:rPr>
+        <w:t xml:space="preserve">2. </w:t>
+      </w:r>
+      <w:r>
+        <w:rPr>
+          <w:b/>
+          <w:u w:val="single"/>
+          <w:lang w:val="en-US"/>
+        </w:rPr>
+        <w:t xml:space="preserve">User Validation </w:t>
+      </w:r>
+      <w:r>
+        <w:rPr>
+          <w:b/>
+          <w:u w:val="single"/>
+          <w:lang w:val="en-US"/>
+        </w:rPr>
+        <w:t>–</w:t>
+      </w:r>
+      <w:r>
+        <w:rPr>
+          <w:b/>
+          <w:u w:val="single"/>
+          <w:lang w:val="en-US"/>
+        </w:rPr>
+        <w:t xml:space="preserve"> backend</w:t>
+      </w:r>
+    </w:p>
+    <w:p>
+      <w:pPr>
+        <w:pStyle w:val="ListParagraph"/>
+        <w:numPr>
+          <w:ilvl w:val="0"/>
+          <w:numId w:val="19"/>
+        </w:numPr>
+        <w:rPr>
+          <w:lang w:val="en-US"/>
+        </w:rPr>
+      </w:pPr>
+      <w:r>
+        <w:rPr>
+          <w:lang w:val="en-US"/>
+        </w:rPr>
+        <w:t>User and User Controller Test</w:t>
+      </w:r>
+    </w:p>
+    <w:p>
+      <w:pPr>
+        <w:pStyle w:val="ListParagraph"/>
+        <w:numPr>
+          <w:ilvl w:val="0"/>
+          <w:numId w:val="19"/>
+        </w:numPr>
+        <w:rPr>
+          <w:lang w:val="en-US"/>
+        </w:rPr>
+      </w:pPr>
+      <w:r>
+        <w:rPr>
+          <w:lang w:val="en-US"/>
+        </w:rPr>
+        <w:t xml:space="preserve">Exceptions thrown when </w:t>
+      </w:r>
+      <w:r>
+        <w:rPr>
+          <w:lang w:val="en-US"/>
+        </w:rPr>
+        <w:t>user credentials are not met</w:t>
+      </w:r>
+    </w:p>
+    <w:p>
+      <w:pPr>
+        <w:pStyle w:val="ListParagraph"/>
+        <w:numPr>
+          <w:ilvl w:val="0"/>
+          <w:numId w:val="19"/>
+        </w:numPr>
+        <w:rPr>
+          <w:lang w:val="en-US"/>
+        </w:rPr>
+      </w:pPr>
+      <w:r>
+        <w:rPr>
+          <w:lang w:val="en-US"/>
+        </w:rPr>
+        <w:t>Set user constraints – username, display name, password etc.</w:t>
+      </w:r>
+    </w:p>
+    <w:p>
+      <w:pPr>
+        <w:rPr>
+          <w:lang w:val="en-US"/>
+        </w:rPr>
+      </w:pPr>
+    </w:p>
+    <w:p>
+      <w:pPr>
+        <w:rPr>
+          <w:b/>
+          <w:u w:val="single"/>
+          <w:lang w:val="en-US"/>
+        </w:rPr>
+      </w:pPr>
+      <w:r>
+        <w:rPr>
+          <w:b/>
+          <w:u w:val="single"/>
+          <w:lang w:val="en-US"/>
+        </w:rPr>
+        <w:t>3. Error Modelling</w:t>
+      </w:r>
+      <w:r>
+        <w:rPr>
+          <w:b/>
+          <w:u w:val="single"/>
+          <w:lang w:val="en-US"/>
+        </w:rPr>
+        <w:t xml:space="preserve"> – backend</w:t>
+      </w:r>
+    </w:p>
+    <w:p>
+      <w:pPr>
+        <w:pStyle w:val="ListParagraph"/>
+        <w:numPr>
+          <w:ilvl w:val="0"/>
+          <w:numId w:val="20"/>
+        </w:numPr>
+        <w:rPr>
+          <w:lang w:val="en-US"/>
+        </w:rPr>
+      </w:pPr>
+      <w:r>
+        <w:rPr>
+          <w:lang w:val="en-US"/>
+        </w:rPr>
+        <w:t>Send empty response via Insomnia</w:t>
+      </w:r>
+    </w:p>
+    <w:p>
+      <w:pPr>
+        <w:pStyle w:val="ListParagraph"/>
+        <w:numPr>
+          <w:ilvl w:val="0"/>
+          <w:numId w:val="20"/>
+        </w:numPr>
+        <w:rPr>
+          <w:lang w:val="en-US"/>
+        </w:rPr>
+      </w:pPr>
+      <w:r>
+        <w:rPr>
+          <w:lang w:val="en-US"/>
+        </w:rPr>
+        <w:t>Response generated by Spring in validation</w:t>
+      </w:r>
+    </w:p>
+    <w:p>
+      <w:pPr>
+        <w:pStyle w:val="ListParagraph"/>
+        <w:numPr>
+          <w:ilvl w:val="0"/>
+          <w:numId w:val="20"/>
+        </w:numPr>
+        <w:rPr>
+          <w:lang w:val="en-US"/>
+        </w:rPr>
+      </w:pPr>
+      <w:r>
+        <w:rPr>
+          <w:lang w:val="en-US"/>
+        </w:rPr>
+        <w:t xml:space="preserve">API error received as response – </w:t>
+      </w:r>
+      <w:proofErr w:type="spellStart"/>
+      <w:r>
+        <w:rPr>
+          <w:lang w:val="en-US"/>
+        </w:rPr>
+        <w:t>ApiError</w:t>
+      </w:r>
+      <w:proofErr w:type="spellEnd"/>
+    </w:p>
+    <w:p>
+      <w:pPr>
+        <w:pStyle w:val="ListParagraph"/>
+        <w:numPr>
+          <w:ilvl w:val="0"/>
+          <w:numId w:val="20"/>
+        </w:numPr>
+        <w:rPr>
+          <w:lang w:val="en-US"/>
+        </w:rPr>
+      </w:pPr>
+      <w:r>
+        <w:rPr>
+          <w:lang w:val="en-US"/>
+        </w:rPr>
+        <w:t xml:space="preserve">Handle </w:t>
+      </w:r>
+      <w:proofErr w:type="spellStart"/>
+      <w:r>
+        <w:rPr>
+          <w:lang w:val="en-US"/>
+        </w:rPr>
+        <w:t>MethodArgumentNotValidException</w:t>
+      </w:r>
+      <w:proofErr w:type="spellEnd"/>
+    </w:p>
+    <w:p>
+      <w:pPr>
+        <w:pStyle w:val="ListParagraph"/>
+        <w:numPr>
+          <w:ilvl w:val="0"/>
+          <w:numId w:val="20"/>
+        </w:numPr>
+        <w:rPr>
+          <w:lang w:val="en-US"/>
+        </w:rPr>
+      </w:pPr>
+      <w:r>
+        <w:rPr>
+          <w:lang w:val="en-US"/>
+        </w:rPr>
+        <w:t>API error object seen in validation</w:t>
+      </w:r>
+    </w:p>
+    <w:p>
+      <w:pPr>
+        <w:rPr>
+          <w:b/>
+          <w:u w:val="single"/>
+          <w:lang w:val="en-US"/>
+        </w:rPr>
+      </w:pPr>
+      <w:r>
+        <w:rPr>
+          <w:b/>
+          <w:noProof/>
+          <w:u w:val="single"/>
+          <w:lang w:eastAsia="en-ZA"/>
+        </w:rPr>
+        <w:drawing>
+          <wp:inline distT="0" distB="0" distL="0" distR="0" wp14:anchorId="210FC5B2">
+            <wp:extent cx="6516000" cy="2037604"/>
+            <wp:effectExtent l="0" t="0" r="0" b="1270"/>
+            <wp:docPr id="17" name="Picture 17"/>
+            <wp:cNvGraphicFramePr>
+              <a:graphicFrameLocks xmlns:a="http://schemas.openxmlformats.org/drawingml/2006/main" noChangeAspect="1"/>
+            </wp:cNvGraphicFramePr>
+            <a:graphic xmlns:a="http://schemas.openxmlformats.org/drawingml/2006/main">
+              <a:graphicData uri="http://schemas.openxmlformats.org/drawingml/2006/picture">
+                <pic:pic xmlns:pic="http://schemas.openxmlformats.org/drawingml/2006/picture">
+                  <pic:nvPicPr>
+                    <pic:cNvPr id="0" name="Picture 10"/>
+                    <pic:cNvPicPr>
+                      <a:picLocks noChangeAspect="1" noChangeArrowheads="1"/>
+                    </pic:cNvPicPr>
+                  </pic:nvPicPr>
+                  <pic:blipFill>
+                    <a:blip r:embed="rId17">
+                      <a:extLst>
+                        <a:ext uri="{28A0092B-C50C-407E-A947-70E740481C1C}">
+                          <a14:useLocalDpi xmlns:a14="http://schemas.microsoft.com/office/drawing/2010/main" val="0"/>
+                        </a:ext>
+                      </a:extLst>
+                    </a:blip>
+                    <a:srcRect/>
+                    <a:stretch>
+                      <a:fillRect/>
+                    </a:stretch>
+                  </pic:blipFill>
+                  <pic:spPr bwMode="auto">
+                    <a:xfrm>
+                      <a:off x="0" y="0"/>
+                      <a:ext cx="6516000" cy="2037604"/>
+                    </a:xfrm>
+                    <a:prstGeom prst="rect">
+                      <a:avLst/>
+                    </a:prstGeom>
+                    <a:noFill/>
+                  </pic:spPr>
+                </pic:pic>
+              </a:graphicData>
+            </a:graphic>
+          </wp:inline>
+        </w:drawing>
+      </w:r>
+    </w:p>
+    <w:p>
+      <w:pPr>
+        <w:rPr>
+          <w:b/>
+          <w:u w:val="single"/>
+          <w:lang w:val="en-US"/>
+        </w:rPr>
+      </w:pPr>
       <w:bookmarkStart w:id="0" w:name="_GoBack"/>
       <w:bookmarkEnd w:id="0"/>
-    </w:p>
-    <w:p>
-      <w:pPr>
-        <w:pStyle w:val="ListParagraph"/>
-        <w:numPr>
-          <w:ilvl w:val="0"/>
-          <w:numId w:val="18"/>
-        </w:numPr>
-        <w:rPr>
-          <w:lang w:val="en-US"/>
-        </w:rPr>
-      </w:pPr>
-      <w:r>
-        <w:rPr>
-          <w:lang w:val="en-US"/>
-        </w:rPr>
-        <w:t>User cannot send another HTTP request whilst another is logged in</w:t>
-      </w:r>
-    </w:p>
-    <w:p>
-      <w:pPr>
-        <w:pStyle w:val="ListParagraph"/>
-        <w:numPr>
-          <w:ilvl w:val="0"/>
-          <w:numId w:val="18"/>
-        </w:numPr>
-        <w:rPr>
-          <w:lang w:val="en-US"/>
-        </w:rPr>
-      </w:pPr>
-      <w:r>
-        <w:rPr>
-          <w:lang w:val="en-US"/>
-        </w:rPr>
-        <w:t>Disable sign up functionality</w:t>
-      </w:r>
-    </w:p>
-    <w:p>
-      <w:pPr>
-        <w:pStyle w:val="ListParagraph"/>
-        <w:numPr>
-          <w:ilvl w:val="0"/>
-          <w:numId w:val="18"/>
-        </w:numPr>
-        <w:rPr>
-          <w:lang w:val="en-US"/>
-        </w:rPr>
-      </w:pPr>
-      <w:r>
-        <w:rPr>
-          <w:lang w:val="en-US"/>
-        </w:rPr>
-        <w:t>Slow down network speed – timeout function</w:t>
-      </w:r>
-    </w:p>
-    <w:p>
-      <w:pPr>
-        <w:pStyle w:val="ListParagraph"/>
-        <w:numPr>
-          <w:ilvl w:val="0"/>
-          <w:numId w:val="18"/>
-        </w:numPr>
-        <w:rPr>
-          <w:lang w:val="en-US"/>
-        </w:rPr>
-      </w:pPr>
-      <w:r>
-        <w:rPr>
-          <w:lang w:val="en-US"/>
-        </w:rPr>
-        <w:t>Spinner component used in button component</w:t>
-      </w:r>
-    </w:p>
-    <w:p>
-      <w:pPr>
-        <w:pStyle w:val="ListParagraph"/>
-        <w:numPr>
-          <w:ilvl w:val="0"/>
-          <w:numId w:val="18"/>
-        </w:numPr>
-        <w:rPr>
-          <w:lang w:val="en-US"/>
-        </w:rPr>
-      </w:pPr>
-      <w:r>
-        <w:rPr>
-          <w:lang w:val="en-US"/>
-        </w:rPr>
-        <w:t>Await keyword</w:t>
-      </w:r>
-    </w:p>
-    <w:p>
-      <w:pPr>
-        <w:ind w:left="360"/>
-        <w:rPr>
-          <w:lang w:val="en-US"/>
-        </w:rPr>
-      </w:pPr>
     </w:p>
     <w:sectPr>
       <w:pgSz w:w="11906" w:h="16838"/>
@@ -5135,6 +5461,118 @@
     </w:lvl>
   </w:abstractNum>
   <w:abstractNum w:abstractNumId="14" w15:restartNumberingAfterBreak="0">
+    <w:nsid w:val="6261658E"/>
+    <w:multiLevelType w:val="hybridMultilevel"/>
+    <w:tmpl w:val="6F20B7CE"/>
+    <w:lvl w:ilvl="0" w:tplc="46860B82">
+      <w:numFmt w:val="bullet"/>
+      <w:lvlText w:val="-"/>
+      <w:lvlJc w:val="left"/>
+      <w:pPr>
+        <w:ind w:left="720" w:hanging="360"/>
+      </w:pPr>
+      <w:rPr>
+        <w:rFonts w:ascii="Calibri" w:eastAsiaTheme="minorHAnsi" w:hAnsi="Calibri" w:cs="Calibri" w:hint="default"/>
+      </w:rPr>
+    </w:lvl>
+    <w:lvl w:ilvl="1" w:tplc="1C090003" w:tentative="1">
+      <w:start w:val="1"/>
+      <w:numFmt w:val="bullet"/>
+      <w:lvlText w:val="o"/>
+      <w:lvlJc w:val="left"/>
+      <w:pPr>
+        <w:ind w:left="1440" w:hanging="360"/>
+      </w:pPr>
+      <w:rPr>
+        <w:rFonts w:ascii="Courier New" w:hAnsi="Courier New" w:cs="Courier New" w:hint="default"/>
+      </w:rPr>
+    </w:lvl>
+    <w:lvl w:ilvl="2" w:tplc="1C090005" w:tentative="1">
+      <w:start w:val="1"/>
+      <w:numFmt w:val="bullet"/>
+      <w:lvlText w:val=""/>
+      <w:lvlJc w:val="left"/>
+      <w:pPr>
+        <w:ind w:left="2160" w:hanging="360"/>
+      </w:pPr>
+      <w:rPr>
+        <w:rFonts w:ascii="Wingdings" w:hAnsi="Wingdings" w:hint="default"/>
+      </w:rPr>
+    </w:lvl>
+    <w:lvl w:ilvl="3" w:tplc="1C090001" w:tentative="1">
+      <w:start w:val="1"/>
+      <w:numFmt w:val="bullet"/>
+      <w:lvlText w:val=""/>
+      <w:lvlJc w:val="left"/>
+      <w:pPr>
+        <w:ind w:left="2880" w:hanging="360"/>
+      </w:pPr>
+      <w:rPr>
+        <w:rFonts w:ascii="Symbol" w:hAnsi="Symbol" w:hint="default"/>
+      </w:rPr>
+    </w:lvl>
+    <w:lvl w:ilvl="4" w:tplc="1C090003" w:tentative="1">
+      <w:start w:val="1"/>
+      <w:numFmt w:val="bullet"/>
+      <w:lvlText w:val="o"/>
+      <w:lvlJc w:val="left"/>
+      <w:pPr>
+        <w:ind w:left="3600" w:hanging="360"/>
+      </w:pPr>
+      <w:rPr>
+        <w:rFonts w:ascii="Courier New" w:hAnsi="Courier New" w:cs="Courier New" w:hint="default"/>
+      </w:rPr>
+    </w:lvl>
+    <w:lvl w:ilvl="5" w:tplc="1C090005" w:tentative="1">
+      <w:start w:val="1"/>
+      <w:numFmt w:val="bullet"/>
+      <w:lvlText w:val=""/>
+      <w:lvlJc w:val="left"/>
+      <w:pPr>
+        <w:ind w:left="4320" w:hanging="360"/>
+      </w:pPr>
+      <w:rPr>
+        <w:rFonts w:ascii="Wingdings" w:hAnsi="Wingdings" w:hint="default"/>
+      </w:rPr>
+    </w:lvl>
+    <w:lvl w:ilvl="6" w:tplc="1C090001" w:tentative="1">
+      <w:start w:val="1"/>
+      <w:numFmt w:val="bullet"/>
+      <w:lvlText w:val=""/>
+      <w:lvlJc w:val="left"/>
+      <w:pPr>
+        <w:ind w:left="5040" w:hanging="360"/>
+      </w:pPr>
+      <w:rPr>
+        <w:rFonts w:ascii="Symbol" w:hAnsi="Symbol" w:hint="default"/>
+      </w:rPr>
+    </w:lvl>
+    <w:lvl w:ilvl="7" w:tplc="1C090003" w:tentative="1">
+      <w:start w:val="1"/>
+      <w:numFmt w:val="bullet"/>
+      <w:lvlText w:val="o"/>
+      <w:lvlJc w:val="left"/>
+      <w:pPr>
+        <w:ind w:left="5760" w:hanging="360"/>
+      </w:pPr>
+      <w:rPr>
+        <w:rFonts w:ascii="Courier New" w:hAnsi="Courier New" w:cs="Courier New" w:hint="default"/>
+      </w:rPr>
+    </w:lvl>
+    <w:lvl w:ilvl="8" w:tplc="1C090005" w:tentative="1">
+      <w:start w:val="1"/>
+      <w:numFmt w:val="bullet"/>
+      <w:lvlText w:val=""/>
+      <w:lvlJc w:val="left"/>
+      <w:pPr>
+        <w:ind w:left="6480" w:hanging="360"/>
+      </w:pPr>
+      <w:rPr>
+        <w:rFonts w:ascii="Wingdings" w:hAnsi="Wingdings" w:hint="default"/>
+      </w:rPr>
+    </w:lvl>
+  </w:abstractNum>
+  <w:abstractNum w:abstractNumId="15" w15:restartNumberingAfterBreak="0">
     <w:nsid w:val="65B239B4"/>
     <w:multiLevelType w:val="hybridMultilevel"/>
     <w:tmpl w:val="CBE81EB8"/>
@@ -5246,7 +5684,7 @@
       </w:rPr>
     </w:lvl>
   </w:abstractNum>
-  <w:abstractNum w:abstractNumId="15" w15:restartNumberingAfterBreak="0">
+  <w:abstractNum w:abstractNumId="16" w15:restartNumberingAfterBreak="0">
     <w:nsid w:val="65BE7D95"/>
     <w:multiLevelType w:val="hybridMultilevel"/>
     <w:tmpl w:val="A91AE324"/>
@@ -5359,7 +5797,7 @@
       </w:rPr>
     </w:lvl>
   </w:abstractNum>
-  <w:abstractNum w:abstractNumId="16" w15:restartNumberingAfterBreak="0">
+  <w:abstractNum w:abstractNumId="17" w15:restartNumberingAfterBreak="0">
     <w:nsid w:val="71A5089A"/>
     <w:multiLevelType w:val="hybridMultilevel"/>
     <w:tmpl w:val="520C1480"/>
@@ -5471,7 +5909,7 @@
       </w:rPr>
     </w:lvl>
   </w:abstractNum>
-  <w:abstractNum w:abstractNumId="17" w15:restartNumberingAfterBreak="0">
+  <w:abstractNum w:abstractNumId="18" w15:restartNumberingAfterBreak="0">
     <w:nsid w:val="75B57BF1"/>
     <w:multiLevelType w:val="hybridMultilevel"/>
     <w:tmpl w:val="53D2FCB8"/>
@@ -5584,8 +6022,120 @@
       </w:rPr>
     </w:lvl>
   </w:abstractNum>
+  <w:abstractNum w:abstractNumId="19" w15:restartNumberingAfterBreak="0">
+    <w:nsid w:val="7E026415"/>
+    <w:multiLevelType w:val="hybridMultilevel"/>
+    <w:tmpl w:val="6C22C010"/>
+    <w:lvl w:ilvl="0" w:tplc="46860B82">
+      <w:numFmt w:val="bullet"/>
+      <w:lvlText w:val="-"/>
+      <w:lvlJc w:val="left"/>
+      <w:pPr>
+        <w:ind w:left="720" w:hanging="360"/>
+      </w:pPr>
+      <w:rPr>
+        <w:rFonts w:ascii="Calibri" w:eastAsiaTheme="minorHAnsi" w:hAnsi="Calibri" w:cs="Calibri" w:hint="default"/>
+      </w:rPr>
+    </w:lvl>
+    <w:lvl w:ilvl="1" w:tplc="1C090003" w:tentative="1">
+      <w:start w:val="1"/>
+      <w:numFmt w:val="bullet"/>
+      <w:lvlText w:val="o"/>
+      <w:lvlJc w:val="left"/>
+      <w:pPr>
+        <w:ind w:left="1440" w:hanging="360"/>
+      </w:pPr>
+      <w:rPr>
+        <w:rFonts w:ascii="Courier New" w:hAnsi="Courier New" w:cs="Courier New" w:hint="default"/>
+      </w:rPr>
+    </w:lvl>
+    <w:lvl w:ilvl="2" w:tplc="1C090005" w:tentative="1">
+      <w:start w:val="1"/>
+      <w:numFmt w:val="bullet"/>
+      <w:lvlText w:val=""/>
+      <w:lvlJc w:val="left"/>
+      <w:pPr>
+        <w:ind w:left="2160" w:hanging="360"/>
+      </w:pPr>
+      <w:rPr>
+        <w:rFonts w:ascii="Wingdings" w:hAnsi="Wingdings" w:hint="default"/>
+      </w:rPr>
+    </w:lvl>
+    <w:lvl w:ilvl="3" w:tplc="1C090001" w:tentative="1">
+      <w:start w:val="1"/>
+      <w:numFmt w:val="bullet"/>
+      <w:lvlText w:val=""/>
+      <w:lvlJc w:val="left"/>
+      <w:pPr>
+        <w:ind w:left="2880" w:hanging="360"/>
+      </w:pPr>
+      <w:rPr>
+        <w:rFonts w:ascii="Symbol" w:hAnsi="Symbol" w:hint="default"/>
+      </w:rPr>
+    </w:lvl>
+    <w:lvl w:ilvl="4" w:tplc="1C090003" w:tentative="1">
+      <w:start w:val="1"/>
+      <w:numFmt w:val="bullet"/>
+      <w:lvlText w:val="o"/>
+      <w:lvlJc w:val="left"/>
+      <w:pPr>
+        <w:ind w:left="3600" w:hanging="360"/>
+      </w:pPr>
+      <w:rPr>
+        <w:rFonts w:ascii="Courier New" w:hAnsi="Courier New" w:cs="Courier New" w:hint="default"/>
+      </w:rPr>
+    </w:lvl>
+    <w:lvl w:ilvl="5" w:tplc="1C090005" w:tentative="1">
+      <w:start w:val="1"/>
+      <w:numFmt w:val="bullet"/>
+      <w:lvlText w:val=""/>
+      <w:lvlJc w:val="left"/>
+      <w:pPr>
+        <w:ind w:left="4320" w:hanging="360"/>
+      </w:pPr>
+      <w:rPr>
+        <w:rFonts w:ascii="Wingdings" w:hAnsi="Wingdings" w:hint="default"/>
+      </w:rPr>
+    </w:lvl>
+    <w:lvl w:ilvl="6" w:tplc="1C090001" w:tentative="1">
+      <w:start w:val="1"/>
+      <w:numFmt w:val="bullet"/>
+      <w:lvlText w:val=""/>
+      <w:lvlJc w:val="left"/>
+      <w:pPr>
+        <w:ind w:left="5040" w:hanging="360"/>
+      </w:pPr>
+      <w:rPr>
+        <w:rFonts w:ascii="Symbol" w:hAnsi="Symbol" w:hint="default"/>
+      </w:rPr>
+    </w:lvl>
+    <w:lvl w:ilvl="7" w:tplc="1C090003" w:tentative="1">
+      <w:start w:val="1"/>
+      <w:numFmt w:val="bullet"/>
+      <w:lvlText w:val="o"/>
+      <w:lvlJc w:val="left"/>
+      <w:pPr>
+        <w:ind w:left="5760" w:hanging="360"/>
+      </w:pPr>
+      <w:rPr>
+        <w:rFonts w:ascii="Courier New" w:hAnsi="Courier New" w:cs="Courier New" w:hint="default"/>
+      </w:rPr>
+    </w:lvl>
+    <w:lvl w:ilvl="8" w:tplc="1C090005" w:tentative="1">
+      <w:start w:val="1"/>
+      <w:numFmt w:val="bullet"/>
+      <w:lvlText w:val=""/>
+      <w:lvlJc w:val="left"/>
+      <w:pPr>
+        <w:ind w:left="6480" w:hanging="360"/>
+      </w:pPr>
+      <w:rPr>
+        <w:rFonts w:ascii="Wingdings" w:hAnsi="Wingdings" w:hint="default"/>
+      </w:rPr>
+    </w:lvl>
+  </w:abstractNum>
   <w:num w:numId="1">
-    <w:abstractNumId w:val="17"/>
+    <w:abstractNumId w:val="18"/>
   </w:num>
   <w:num w:numId="2">
     <w:abstractNumId w:val="8"/>
@@ -5594,7 +6144,7 @@
     <w:abstractNumId w:val="3"/>
   </w:num>
   <w:num w:numId="4">
-    <w:abstractNumId w:val="15"/>
+    <w:abstractNumId w:val="16"/>
   </w:num>
   <w:num w:numId="5">
     <w:abstractNumId w:val="1"/>
@@ -5624,10 +6174,10 @@
     <w:abstractNumId w:val="13"/>
   </w:num>
   <w:num w:numId="14">
-    <w:abstractNumId w:val="14"/>
+    <w:abstractNumId w:val="15"/>
   </w:num>
   <w:num w:numId="15">
-    <w:abstractNumId w:val="16"/>
+    <w:abstractNumId w:val="17"/>
   </w:num>
   <w:num w:numId="16">
     <w:abstractNumId w:val="6"/>
@@ -5637,6 +6187,12 @@
   </w:num>
   <w:num w:numId="18">
     <w:abstractNumId w:val="2"/>
+  </w:num>
+  <w:num w:numId="19">
+    <w:abstractNumId w:val="19"/>
+  </w:num>
+  <w:num w:numId="20">
+    <w:abstractNumId w:val="14"/>
   </w:num>
 </w:numbering>
 </file>

</xml_diff>

<commit_message>
TDD 4.004 Error Message Internalization - backend
</commit_message>
<xml_diff>
--- a/tdd-spring-react-main/Spring Frame Work_TDD_Nov2022_Notes.docx
+++ b/tdd-spring-react-main/Spring Frame Work_TDD_Nov2022_Notes.docx
@@ -1686,7 +1686,7 @@
           </mc:Choice>
           <mc:Fallback>
             <w:pict>
-              <v:rect w14:anchorId="682822FF" id="Rectangle 7" o:spid="_x0000_s1026" style="position:absolute;margin-left:78.75pt;margin-top:293.25pt;width:319.5pt;height:12.75pt;z-index:251659264;visibility:visible;mso-wrap-style:square;mso-wrap-distance-left:9pt;mso-wrap-distance-top:0;mso-wrap-distance-right:9pt;mso-wrap-distance-bottom:0;mso-position-horizontal:absolute;mso-position-horizontal-relative:text;mso-position-vertical:absolute;mso-position-vertical-relative:text;v-text-anchor:middle" o:gfxdata="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" filled="f" strokecolor="red" strokeweight="2.25pt"/>
+              <v:rect w14:anchorId="467D8FC6" id="Rectangle 7" o:spid="_x0000_s1026" style="position:absolute;margin-left:78.75pt;margin-top:293.25pt;width:319.5pt;height:12.75pt;z-index:251659264;visibility:visible;mso-wrap-style:square;mso-wrap-distance-left:9pt;mso-wrap-distance-top:0;mso-wrap-distance-right:9pt;mso-wrap-distance-bottom:0;mso-position-horizontal:absolute;mso-position-horizontal-relative:text;mso-position-vertical:absolute;mso-position-vertical-relative:text;v-text-anchor:middle" o:gfxdata="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" filled="f" strokecolor="red" strokeweight="2.25pt"/>
             </w:pict>
           </mc:Fallback>
         </mc:AlternateContent>
@@ -3867,6 +3867,133 @@
           <w:lang w:val="en-US"/>
         </w:rPr>
       </w:pPr>
+    </w:p>
+    <w:p>
+      <w:pPr>
+        <w:rPr>
+          <w:b/>
+          <w:u w:val="single"/>
+          <w:lang w:val="en-US"/>
+        </w:rPr>
+      </w:pPr>
+      <w:r>
+        <w:rPr>
+          <w:b/>
+          <w:u w:val="single"/>
+          <w:lang w:val="en-US"/>
+        </w:rPr>
+        <w:t>4</w:t>
+      </w:r>
+      <w:r>
+        <w:rPr>
+          <w:b/>
+          <w:u w:val="single"/>
+          <w:lang w:val="en-US"/>
+        </w:rPr>
+        <w:t xml:space="preserve">. Error </w:t>
+      </w:r>
+      <w:r>
+        <w:rPr>
+          <w:b/>
+          <w:u w:val="single"/>
+          <w:lang w:val="en-US"/>
+        </w:rPr>
+        <w:t xml:space="preserve">Internalization </w:t>
+      </w:r>
+      <w:r>
+        <w:rPr>
+          <w:b/>
+          <w:u w:val="single"/>
+          <w:lang w:val="en-US"/>
+        </w:rPr>
+        <w:t>– backend</w:t>
+      </w:r>
+    </w:p>
+    <w:p>
+      <w:pPr>
+        <w:pStyle w:val="ListParagraph"/>
+        <w:numPr>
+          <w:ilvl w:val="0"/>
+          <w:numId w:val="21"/>
+        </w:numPr>
+        <w:rPr>
+          <w:lang w:val="en-US"/>
+        </w:rPr>
+      </w:pPr>
+      <w:r>
+        <w:rPr>
+          <w:lang w:val="en-US"/>
+        </w:rPr>
+        <w:t>Validation message properties in Hibernate file</w:t>
+      </w:r>
+    </w:p>
+    <w:p>
+      <w:pPr>
+        <w:pStyle w:val="ListParagraph"/>
+        <w:numPr>
+          <w:ilvl w:val="0"/>
+          <w:numId w:val="21"/>
+        </w:numPr>
+        <w:rPr>
+          <w:lang w:val="en-US"/>
+        </w:rPr>
+      </w:pPr>
+      <w:r>
+        <w:rPr>
+          <w:lang w:val="en-US"/>
+        </w:rPr>
+        <w:t xml:space="preserve">Set custom messages in </w:t>
+      </w:r>
+      <w:proofErr w:type="spellStart"/>
+      <w:r>
+        <w:rPr>
+          <w:lang w:val="en-US"/>
+        </w:rPr>
+        <w:t>ValidationMessages</w:t>
+      </w:r>
+      <w:proofErr w:type="spellEnd"/>
+      <w:r>
+        <w:rPr>
+          <w:lang w:val="en-US"/>
+        </w:rPr>
+        <w:t xml:space="preserve"> </w:t>
+      </w:r>
+    </w:p>
+    <w:p>
+      <w:pPr>
+        <w:pStyle w:val="ListParagraph"/>
+        <w:numPr>
+          <w:ilvl w:val="0"/>
+          <w:numId w:val="21"/>
+        </w:numPr>
+        <w:rPr>
+          <w:lang w:val="en-US"/>
+        </w:rPr>
+      </w:pPr>
+      <w:r>
+        <w:rPr>
+          <w:lang w:val="en-US"/>
+        </w:rPr>
+        <w:t>Can accept language response in different languages</w:t>
+      </w:r>
+    </w:p>
+    <w:p>
+      <w:pPr>
+        <w:pStyle w:val="ListParagraph"/>
+        <w:numPr>
+          <w:ilvl w:val="0"/>
+          <w:numId w:val="21"/>
+        </w:numPr>
+        <w:rPr>
+          <w:lang w:val="en-US"/>
+        </w:rPr>
+      </w:pPr>
+      <w:r>
+        <w:rPr>
+          <w:lang w:val="en-US"/>
+        </w:rPr>
+        <w:t xml:space="preserve">Validation for user credentials </w:t>
+      </w:r>
       <w:bookmarkStart w:id="0" w:name="_GoBack"/>
       <w:bookmarkEnd w:id="0"/>
     </w:p>
@@ -5123,6 +5250,118 @@
     </w:lvl>
   </w:abstractNum>
   <w:abstractNum w:abstractNumId="11" w15:restartNumberingAfterBreak="0">
+    <w:nsid w:val="50F626A2"/>
+    <w:multiLevelType w:val="hybridMultilevel"/>
+    <w:tmpl w:val="B5CE3440"/>
+    <w:lvl w:ilvl="0" w:tplc="46860B82">
+      <w:numFmt w:val="bullet"/>
+      <w:lvlText w:val="-"/>
+      <w:lvlJc w:val="left"/>
+      <w:pPr>
+        <w:ind w:left="720" w:hanging="360"/>
+      </w:pPr>
+      <w:rPr>
+        <w:rFonts w:ascii="Calibri" w:eastAsiaTheme="minorHAnsi" w:hAnsi="Calibri" w:cs="Calibri" w:hint="default"/>
+      </w:rPr>
+    </w:lvl>
+    <w:lvl w:ilvl="1" w:tplc="1C090003" w:tentative="1">
+      <w:start w:val="1"/>
+      <w:numFmt w:val="bullet"/>
+      <w:lvlText w:val="o"/>
+      <w:lvlJc w:val="left"/>
+      <w:pPr>
+        <w:ind w:left="1440" w:hanging="360"/>
+      </w:pPr>
+      <w:rPr>
+        <w:rFonts w:ascii="Courier New" w:hAnsi="Courier New" w:cs="Courier New" w:hint="default"/>
+      </w:rPr>
+    </w:lvl>
+    <w:lvl w:ilvl="2" w:tplc="1C090005" w:tentative="1">
+      <w:start w:val="1"/>
+      <w:numFmt w:val="bullet"/>
+      <w:lvlText w:val=""/>
+      <w:lvlJc w:val="left"/>
+      <w:pPr>
+        <w:ind w:left="2160" w:hanging="360"/>
+      </w:pPr>
+      <w:rPr>
+        <w:rFonts w:ascii="Wingdings" w:hAnsi="Wingdings" w:hint="default"/>
+      </w:rPr>
+    </w:lvl>
+    <w:lvl w:ilvl="3" w:tplc="1C090001" w:tentative="1">
+      <w:start w:val="1"/>
+      <w:numFmt w:val="bullet"/>
+      <w:lvlText w:val=""/>
+      <w:lvlJc w:val="left"/>
+      <w:pPr>
+        <w:ind w:left="2880" w:hanging="360"/>
+      </w:pPr>
+      <w:rPr>
+        <w:rFonts w:ascii="Symbol" w:hAnsi="Symbol" w:hint="default"/>
+      </w:rPr>
+    </w:lvl>
+    <w:lvl w:ilvl="4" w:tplc="1C090003" w:tentative="1">
+      <w:start w:val="1"/>
+      <w:numFmt w:val="bullet"/>
+      <w:lvlText w:val="o"/>
+      <w:lvlJc w:val="left"/>
+      <w:pPr>
+        <w:ind w:left="3600" w:hanging="360"/>
+      </w:pPr>
+      <w:rPr>
+        <w:rFonts w:ascii="Courier New" w:hAnsi="Courier New" w:cs="Courier New" w:hint="default"/>
+      </w:rPr>
+    </w:lvl>
+    <w:lvl w:ilvl="5" w:tplc="1C090005" w:tentative="1">
+      <w:start w:val="1"/>
+      <w:numFmt w:val="bullet"/>
+      <w:lvlText w:val=""/>
+      <w:lvlJc w:val="left"/>
+      <w:pPr>
+        <w:ind w:left="4320" w:hanging="360"/>
+      </w:pPr>
+      <w:rPr>
+        <w:rFonts w:ascii="Wingdings" w:hAnsi="Wingdings" w:hint="default"/>
+      </w:rPr>
+    </w:lvl>
+    <w:lvl w:ilvl="6" w:tplc="1C090001" w:tentative="1">
+      <w:start w:val="1"/>
+      <w:numFmt w:val="bullet"/>
+      <w:lvlText w:val=""/>
+      <w:lvlJc w:val="left"/>
+      <w:pPr>
+        <w:ind w:left="5040" w:hanging="360"/>
+      </w:pPr>
+      <w:rPr>
+        <w:rFonts w:ascii="Symbol" w:hAnsi="Symbol" w:hint="default"/>
+      </w:rPr>
+    </w:lvl>
+    <w:lvl w:ilvl="7" w:tplc="1C090003" w:tentative="1">
+      <w:start w:val="1"/>
+      <w:numFmt w:val="bullet"/>
+      <w:lvlText w:val="o"/>
+      <w:lvlJc w:val="left"/>
+      <w:pPr>
+        <w:ind w:left="5760" w:hanging="360"/>
+      </w:pPr>
+      <w:rPr>
+        <w:rFonts w:ascii="Courier New" w:hAnsi="Courier New" w:cs="Courier New" w:hint="default"/>
+      </w:rPr>
+    </w:lvl>
+    <w:lvl w:ilvl="8" w:tplc="1C090005" w:tentative="1">
+      <w:start w:val="1"/>
+      <w:numFmt w:val="bullet"/>
+      <w:lvlText w:val=""/>
+      <w:lvlJc w:val="left"/>
+      <w:pPr>
+        <w:ind w:left="6480" w:hanging="360"/>
+      </w:pPr>
+      <w:rPr>
+        <w:rFonts w:ascii="Wingdings" w:hAnsi="Wingdings" w:hint="default"/>
+      </w:rPr>
+    </w:lvl>
+  </w:abstractNum>
+  <w:abstractNum w:abstractNumId="12" w15:restartNumberingAfterBreak="0">
     <w:nsid w:val="5194629A"/>
     <w:multiLevelType w:val="hybridMultilevel"/>
     <w:tmpl w:val="07AA605A"/>
@@ -5235,7 +5474,7 @@
       </w:rPr>
     </w:lvl>
   </w:abstractNum>
-  <w:abstractNum w:abstractNumId="12" w15:restartNumberingAfterBreak="0">
+  <w:abstractNum w:abstractNumId="13" w15:restartNumberingAfterBreak="0">
     <w:nsid w:val="548543AB"/>
     <w:multiLevelType w:val="hybridMultilevel"/>
     <w:tmpl w:val="5D2855C4"/>
@@ -5348,7 +5587,7 @@
       </w:rPr>
     </w:lvl>
   </w:abstractNum>
-  <w:abstractNum w:abstractNumId="13" w15:restartNumberingAfterBreak="0">
+  <w:abstractNum w:abstractNumId="14" w15:restartNumberingAfterBreak="0">
     <w:nsid w:val="5E8E2AC5"/>
     <w:multiLevelType w:val="hybridMultilevel"/>
     <w:tmpl w:val="E8406EC0"/>
@@ -5460,7 +5699,7 @@
       </w:rPr>
     </w:lvl>
   </w:abstractNum>
-  <w:abstractNum w:abstractNumId="14" w15:restartNumberingAfterBreak="0">
+  <w:abstractNum w:abstractNumId="15" w15:restartNumberingAfterBreak="0">
     <w:nsid w:val="6261658E"/>
     <w:multiLevelType w:val="hybridMultilevel"/>
     <w:tmpl w:val="6F20B7CE"/>
@@ -5572,7 +5811,7 @@
       </w:rPr>
     </w:lvl>
   </w:abstractNum>
-  <w:abstractNum w:abstractNumId="15" w15:restartNumberingAfterBreak="0">
+  <w:abstractNum w:abstractNumId="16" w15:restartNumberingAfterBreak="0">
     <w:nsid w:val="65B239B4"/>
     <w:multiLevelType w:val="hybridMultilevel"/>
     <w:tmpl w:val="CBE81EB8"/>
@@ -5684,7 +5923,7 @@
       </w:rPr>
     </w:lvl>
   </w:abstractNum>
-  <w:abstractNum w:abstractNumId="16" w15:restartNumberingAfterBreak="0">
+  <w:abstractNum w:abstractNumId="17" w15:restartNumberingAfterBreak="0">
     <w:nsid w:val="65BE7D95"/>
     <w:multiLevelType w:val="hybridMultilevel"/>
     <w:tmpl w:val="A91AE324"/>
@@ -5797,7 +6036,7 @@
       </w:rPr>
     </w:lvl>
   </w:abstractNum>
-  <w:abstractNum w:abstractNumId="17" w15:restartNumberingAfterBreak="0">
+  <w:abstractNum w:abstractNumId="18" w15:restartNumberingAfterBreak="0">
     <w:nsid w:val="71A5089A"/>
     <w:multiLevelType w:val="hybridMultilevel"/>
     <w:tmpl w:val="520C1480"/>
@@ -5909,7 +6148,7 @@
       </w:rPr>
     </w:lvl>
   </w:abstractNum>
-  <w:abstractNum w:abstractNumId="18" w15:restartNumberingAfterBreak="0">
+  <w:abstractNum w:abstractNumId="19" w15:restartNumberingAfterBreak="0">
     <w:nsid w:val="75B57BF1"/>
     <w:multiLevelType w:val="hybridMultilevel"/>
     <w:tmpl w:val="53D2FCB8"/>
@@ -6022,7 +6261,7 @@
       </w:rPr>
     </w:lvl>
   </w:abstractNum>
-  <w:abstractNum w:abstractNumId="19" w15:restartNumberingAfterBreak="0">
+  <w:abstractNum w:abstractNumId="20" w15:restartNumberingAfterBreak="0">
     <w:nsid w:val="7E026415"/>
     <w:multiLevelType w:val="hybridMultilevel"/>
     <w:tmpl w:val="6C22C010"/>
@@ -6135,7 +6374,7 @@
     </w:lvl>
   </w:abstractNum>
   <w:num w:numId="1">
-    <w:abstractNumId w:val="18"/>
+    <w:abstractNumId w:val="19"/>
   </w:num>
   <w:num w:numId="2">
     <w:abstractNumId w:val="8"/>
@@ -6144,7 +6383,7 @@
     <w:abstractNumId w:val="3"/>
   </w:num>
   <w:num w:numId="4">
-    <w:abstractNumId w:val="16"/>
+    <w:abstractNumId w:val="17"/>
   </w:num>
   <w:num w:numId="5">
     <w:abstractNumId w:val="1"/>
@@ -6153,13 +6392,13 @@
     <w:abstractNumId w:val="4"/>
   </w:num>
   <w:num w:numId="7">
-    <w:abstractNumId w:val="11"/>
+    <w:abstractNumId w:val="12"/>
   </w:num>
   <w:num w:numId="8">
     <w:abstractNumId w:val="5"/>
   </w:num>
   <w:num w:numId="9">
-    <w:abstractNumId w:val="12"/>
+    <w:abstractNumId w:val="13"/>
   </w:num>
   <w:num w:numId="10">
     <w:abstractNumId w:val="10"/>
@@ -6171,13 +6410,13 @@
     <w:abstractNumId w:val="0"/>
   </w:num>
   <w:num w:numId="13">
-    <w:abstractNumId w:val="13"/>
+    <w:abstractNumId w:val="14"/>
   </w:num>
   <w:num w:numId="14">
-    <w:abstractNumId w:val="15"/>
+    <w:abstractNumId w:val="16"/>
   </w:num>
   <w:num w:numId="15">
-    <w:abstractNumId w:val="17"/>
+    <w:abstractNumId w:val="18"/>
   </w:num>
   <w:num w:numId="16">
     <w:abstractNumId w:val="6"/>
@@ -6189,10 +6428,13 @@
     <w:abstractNumId w:val="2"/>
   </w:num>
   <w:num w:numId="19">
-    <w:abstractNumId w:val="19"/>
+    <w:abstractNumId w:val="20"/>
   </w:num>
   <w:num w:numId="20">
-    <w:abstractNumId w:val="14"/>
+    <w:abstractNumId w:val="15"/>
+  </w:num>
+  <w:num w:numId="21">
+    <w:abstractNumId w:val="11"/>
   </w:num>
 </w:numbering>
 </file>

</xml_diff>

<commit_message>
TDD 4.006 - Displayng validation errors - frontend
</commit_message>
<xml_diff>
--- a/tdd-spring-react-main/Spring Frame Work_TDD_Nov2022_Notes.docx
+++ b/tdd-spring-react-main/Spring Frame Work_TDD_Nov2022_Notes.docx
@@ -1686,7 +1686,7 @@
           </mc:Choice>
           <mc:Fallback>
             <w:pict>
-              <v:rect w14:anchorId="467D8FC6" id="Rectangle 7" o:spid="_x0000_s1026" style="position:absolute;margin-left:78.75pt;margin-top:293.25pt;width:319.5pt;height:12.75pt;z-index:251659264;visibility:visible;mso-wrap-style:square;mso-wrap-distance-left:9pt;mso-wrap-distance-top:0;mso-wrap-distance-right:9pt;mso-wrap-distance-bottom:0;mso-position-horizontal:absolute;mso-position-horizontal-relative:text;mso-position-vertical:absolute;mso-position-vertical-relative:text;v-text-anchor:middle" o:gfxdata="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" filled="f" strokecolor="red" strokeweight="2.25pt"/>
+              <v:rect w14:anchorId="3E2F13C7" id="Rectangle 7" o:spid="_x0000_s1026" style="position:absolute;margin-left:78.75pt;margin-top:293.25pt;width:319.5pt;height:12.75pt;z-index:251659264;visibility:visible;mso-wrap-style:square;mso-wrap-distance-left:9pt;mso-wrap-distance-top:0;mso-wrap-distance-right:9pt;mso-wrap-distance-bottom:0;mso-position-horizontal:absolute;mso-position-horizontal-relative:text;mso-position-vertical:absolute;mso-position-vertical-relative:text;v-text-anchor:middle" o:gfxdata="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" filled="f" strokecolor="red" strokeweight="2.25pt"/>
             </w:pict>
           </mc:Fallback>
         </mc:AlternateContent>
@@ -3994,8 +3994,274 @@
         </w:rPr>
         <w:t xml:space="preserve">Validation for user credentials </w:t>
       </w:r>
+    </w:p>
+    <w:p>
+      <w:pPr>
+        <w:rPr>
+          <w:b/>
+          <w:u w:val="single"/>
+          <w:lang w:val="en-US"/>
+        </w:rPr>
+      </w:pPr>
+    </w:p>
+    <w:p>
+      <w:pPr>
+        <w:rPr>
+          <w:b/>
+          <w:u w:val="single"/>
+          <w:lang w:val="en-US"/>
+        </w:rPr>
+      </w:pPr>
+      <w:r>
+        <w:rPr>
+          <w:b/>
+          <w:u w:val="single"/>
+          <w:lang w:val="en-US"/>
+        </w:rPr>
+        <w:t>5. Custom Constraint – backend</w:t>
+      </w:r>
+    </w:p>
+    <w:p>
+      <w:pPr>
+        <w:pStyle w:val="ListParagraph"/>
+        <w:numPr>
+          <w:ilvl w:val="0"/>
+          <w:numId w:val="22"/>
+        </w:numPr>
+        <w:rPr>
+          <w:lang w:val="en-US"/>
+        </w:rPr>
+      </w:pPr>
+      <w:r>
+        <w:rPr>
+          <w:lang w:val="en-US"/>
+        </w:rPr>
+        <w:t xml:space="preserve">Use </w:t>
+      </w:r>
+      <w:proofErr w:type="spellStart"/>
+      <w:r>
+        <w:rPr>
+          <w:lang w:val="en-US"/>
+        </w:rPr>
+        <w:t>DataJPA</w:t>
+      </w:r>
+      <w:proofErr w:type="spellEnd"/>
+      <w:r>
+        <w:rPr>
+          <w:lang w:val="en-US"/>
+        </w:rPr>
+        <w:t xml:space="preserve"> test</w:t>
+      </w:r>
+    </w:p>
+    <w:p>
+      <w:pPr>
+        <w:pStyle w:val="ListParagraph"/>
+        <w:numPr>
+          <w:ilvl w:val="0"/>
+          <w:numId w:val="22"/>
+        </w:numPr>
+        <w:rPr>
+          <w:lang w:val="en-US"/>
+        </w:rPr>
+      </w:pPr>
+      <w:proofErr w:type="spellStart"/>
+      <w:r>
+        <w:rPr>
+          <w:lang w:val="en-US"/>
+        </w:rPr>
+        <w:lastRenderedPageBreak/>
+        <w:t>ActiveProfiles</w:t>
+      </w:r>
+      <w:proofErr w:type="spellEnd"/>
+      <w:r>
+        <w:rPr>
+          <w:lang w:val="en-US"/>
+        </w:rPr>
+        <w:t xml:space="preserve"> with test</w:t>
+      </w:r>
+    </w:p>
+    <w:p>
+      <w:pPr>
+        <w:pStyle w:val="ListParagraph"/>
+        <w:numPr>
+          <w:ilvl w:val="0"/>
+          <w:numId w:val="22"/>
+        </w:numPr>
+        <w:rPr>
+          <w:lang w:val="en-US"/>
+        </w:rPr>
+      </w:pPr>
+      <w:r>
+        <w:rPr>
+          <w:lang w:val="en-US"/>
+        </w:rPr>
+        <w:t>Unique username, duplicate username</w:t>
+      </w:r>
+    </w:p>
+    <w:p>
+      <w:pPr>
+        <w:rPr>
+          <w:b/>
+          <w:u w:val="single"/>
+          <w:lang w:val="en-US"/>
+        </w:rPr>
+      </w:pPr>
+    </w:p>
+    <w:p>
+      <w:pPr>
+        <w:rPr>
+          <w:b/>
+          <w:u w:val="single"/>
+          <w:lang w:val="en-US"/>
+        </w:rPr>
+      </w:pPr>
+      <w:r>
+        <w:rPr>
+          <w:b/>
+          <w:u w:val="single"/>
+          <w:lang w:val="en-US"/>
+        </w:rPr>
+        <w:t>6</w:t>
+      </w:r>
       <w:bookmarkStart w:id="0" w:name="_GoBack"/>
+      <w:r>
+        <w:rPr>
+          <w:b/>
+          <w:u w:val="single"/>
+          <w:lang w:val="en-US"/>
+        </w:rPr>
+        <w:t xml:space="preserve">. </w:t>
+      </w:r>
+      <w:r>
+        <w:rPr>
+          <w:b/>
+          <w:u w:val="single"/>
+          <w:lang w:val="en-US"/>
+        </w:rPr>
+        <w:t>Displaying validation errors – frontend</w:t>
+      </w:r>
       <w:bookmarkEnd w:id="0"/>
+    </w:p>
+    <w:p>
+      <w:pPr>
+        <w:pStyle w:val="ListParagraph"/>
+        <w:numPr>
+          <w:ilvl w:val="0"/>
+          <w:numId w:val="23"/>
+        </w:numPr>
+        <w:rPr>
+          <w:b/>
+          <w:u w:val="single"/>
+          <w:lang w:val="en-US"/>
+        </w:rPr>
+      </w:pPr>
+      <w:proofErr w:type="spellStart"/>
+      <w:r>
+        <w:rPr>
+          <w:lang w:val="en-US"/>
+        </w:rPr>
+        <w:t>Postsign</w:t>
+      </w:r>
+      <w:proofErr w:type="spellEnd"/>
+      <w:r>
+        <w:rPr>
+          <w:lang w:val="en-US"/>
+        </w:rPr>
+        <w:t xml:space="preserve"> up function</w:t>
+      </w:r>
+    </w:p>
+    <w:p>
+      <w:pPr>
+        <w:pStyle w:val="ListParagraph"/>
+        <w:numPr>
+          <w:ilvl w:val="0"/>
+          <w:numId w:val="23"/>
+        </w:numPr>
+        <w:rPr>
+          <w:b/>
+          <w:u w:val="single"/>
+          <w:lang w:val="en-US"/>
+        </w:rPr>
+      </w:pPr>
+      <w:r>
+        <w:rPr>
+          <w:lang w:val="en-US"/>
+        </w:rPr>
+        <w:t>Inspect HTML of page</w:t>
+      </w:r>
+    </w:p>
+    <w:p>
+      <w:pPr>
+        <w:pStyle w:val="ListParagraph"/>
+        <w:numPr>
+          <w:ilvl w:val="0"/>
+          <w:numId w:val="23"/>
+        </w:numPr>
+        <w:rPr>
+          <w:b/>
+          <w:u w:val="single"/>
+          <w:lang w:val="en-US"/>
+        </w:rPr>
+      </w:pPr>
+    </w:p>
+    <w:p>
+      <w:pPr>
+        <w:ind w:left="360"/>
+        <w:rPr>
+          <w:b/>
+          <w:u w:val="single"/>
+          <w:lang w:val="en-US"/>
+        </w:rPr>
+      </w:pPr>
+      <w:r>
+        <w:rPr>
+          <w:b/>
+          <w:u w:val="single"/>
+          <w:lang w:val="en-US"/>
+        </w:rPr>
+        <w:drawing>
+          <wp:inline distT="0" distB="0" distL="0" distR="0" wp14:anchorId="1AFB28B0" wp14:editId="5A3071EC">
+            <wp:extent cx="5731510" cy="3018790"/>
+            <wp:effectExtent l="0" t="0" r="2540" b="0"/>
+            <wp:docPr id="18" name="Picture 18"/>
+            <wp:cNvGraphicFramePr>
+              <a:graphicFrameLocks xmlns:a="http://schemas.openxmlformats.org/drawingml/2006/main" noChangeAspect="1"/>
+            </wp:cNvGraphicFramePr>
+            <a:graphic xmlns:a="http://schemas.openxmlformats.org/drawingml/2006/main">
+              <a:graphicData uri="http://schemas.openxmlformats.org/drawingml/2006/picture">
+                <pic:pic xmlns:pic="http://schemas.openxmlformats.org/drawingml/2006/picture">
+                  <pic:nvPicPr>
+                    <pic:cNvPr id="1" name=""/>
+                    <pic:cNvPicPr/>
+                  </pic:nvPicPr>
+                  <pic:blipFill>
+                    <a:blip r:embed="rId18"/>
+                    <a:stretch>
+                      <a:fillRect/>
+                    </a:stretch>
+                  </pic:blipFill>
+                  <pic:spPr>
+                    <a:xfrm>
+                      <a:off x="0" y="0"/>
+                      <a:ext cx="5731510" cy="3018790"/>
+                    </a:xfrm>
+                    <a:prstGeom prst="rect">
+                      <a:avLst/>
+                    </a:prstGeom>
+                  </pic:spPr>
+                </pic:pic>
+              </a:graphicData>
+            </a:graphic>
+          </wp:inline>
+        </w:drawing>
+      </w:r>
+    </w:p>
+    <w:p>
+      <w:pPr>
+        <w:rPr>
+          <w:lang w:val="en-US"/>
+        </w:rPr>
+      </w:pPr>
     </w:p>
     <w:sectPr>
       <w:pgSz w:w="11906" w:h="16838"/>
@@ -4799,6 +5065,118 @@
     </w:lvl>
   </w:abstractNum>
   <w:abstractNum w:abstractNumId="7" w15:restartNumberingAfterBreak="0">
+    <w:nsid w:val="31B22A33"/>
+    <w:multiLevelType w:val="hybridMultilevel"/>
+    <w:tmpl w:val="68B2E2B8"/>
+    <w:lvl w:ilvl="0" w:tplc="46860B82">
+      <w:numFmt w:val="bullet"/>
+      <w:lvlText w:val="-"/>
+      <w:lvlJc w:val="left"/>
+      <w:pPr>
+        <w:ind w:left="720" w:hanging="360"/>
+      </w:pPr>
+      <w:rPr>
+        <w:rFonts w:ascii="Calibri" w:eastAsiaTheme="minorHAnsi" w:hAnsi="Calibri" w:cs="Calibri" w:hint="default"/>
+      </w:rPr>
+    </w:lvl>
+    <w:lvl w:ilvl="1" w:tplc="1C090003" w:tentative="1">
+      <w:start w:val="1"/>
+      <w:numFmt w:val="bullet"/>
+      <w:lvlText w:val="o"/>
+      <w:lvlJc w:val="left"/>
+      <w:pPr>
+        <w:ind w:left="1440" w:hanging="360"/>
+      </w:pPr>
+      <w:rPr>
+        <w:rFonts w:ascii="Courier New" w:hAnsi="Courier New" w:cs="Courier New" w:hint="default"/>
+      </w:rPr>
+    </w:lvl>
+    <w:lvl w:ilvl="2" w:tplc="1C090005" w:tentative="1">
+      <w:start w:val="1"/>
+      <w:numFmt w:val="bullet"/>
+      <w:lvlText w:val=""/>
+      <w:lvlJc w:val="left"/>
+      <w:pPr>
+        <w:ind w:left="2160" w:hanging="360"/>
+      </w:pPr>
+      <w:rPr>
+        <w:rFonts w:ascii="Wingdings" w:hAnsi="Wingdings" w:hint="default"/>
+      </w:rPr>
+    </w:lvl>
+    <w:lvl w:ilvl="3" w:tplc="1C090001" w:tentative="1">
+      <w:start w:val="1"/>
+      <w:numFmt w:val="bullet"/>
+      <w:lvlText w:val=""/>
+      <w:lvlJc w:val="left"/>
+      <w:pPr>
+        <w:ind w:left="2880" w:hanging="360"/>
+      </w:pPr>
+      <w:rPr>
+        <w:rFonts w:ascii="Symbol" w:hAnsi="Symbol" w:hint="default"/>
+      </w:rPr>
+    </w:lvl>
+    <w:lvl w:ilvl="4" w:tplc="1C090003" w:tentative="1">
+      <w:start w:val="1"/>
+      <w:numFmt w:val="bullet"/>
+      <w:lvlText w:val="o"/>
+      <w:lvlJc w:val="left"/>
+      <w:pPr>
+        <w:ind w:left="3600" w:hanging="360"/>
+      </w:pPr>
+      <w:rPr>
+        <w:rFonts w:ascii="Courier New" w:hAnsi="Courier New" w:cs="Courier New" w:hint="default"/>
+      </w:rPr>
+    </w:lvl>
+    <w:lvl w:ilvl="5" w:tplc="1C090005" w:tentative="1">
+      <w:start w:val="1"/>
+      <w:numFmt w:val="bullet"/>
+      <w:lvlText w:val=""/>
+      <w:lvlJc w:val="left"/>
+      <w:pPr>
+        <w:ind w:left="4320" w:hanging="360"/>
+      </w:pPr>
+      <w:rPr>
+        <w:rFonts w:ascii="Wingdings" w:hAnsi="Wingdings" w:hint="default"/>
+      </w:rPr>
+    </w:lvl>
+    <w:lvl w:ilvl="6" w:tplc="1C090001" w:tentative="1">
+      <w:start w:val="1"/>
+      <w:numFmt w:val="bullet"/>
+      <w:lvlText w:val=""/>
+      <w:lvlJc w:val="left"/>
+      <w:pPr>
+        <w:ind w:left="5040" w:hanging="360"/>
+      </w:pPr>
+      <w:rPr>
+        <w:rFonts w:ascii="Symbol" w:hAnsi="Symbol" w:hint="default"/>
+      </w:rPr>
+    </w:lvl>
+    <w:lvl w:ilvl="7" w:tplc="1C090003" w:tentative="1">
+      <w:start w:val="1"/>
+      <w:numFmt w:val="bullet"/>
+      <w:lvlText w:val="o"/>
+      <w:lvlJc w:val="left"/>
+      <w:pPr>
+        <w:ind w:left="5760" w:hanging="360"/>
+      </w:pPr>
+      <w:rPr>
+        <w:rFonts w:ascii="Courier New" w:hAnsi="Courier New" w:cs="Courier New" w:hint="default"/>
+      </w:rPr>
+    </w:lvl>
+    <w:lvl w:ilvl="8" w:tplc="1C090005" w:tentative="1">
+      <w:start w:val="1"/>
+      <w:numFmt w:val="bullet"/>
+      <w:lvlText w:val=""/>
+      <w:lvlJc w:val="left"/>
+      <w:pPr>
+        <w:ind w:left="6480" w:hanging="360"/>
+      </w:pPr>
+      <w:rPr>
+        <w:rFonts w:ascii="Wingdings" w:hAnsi="Wingdings" w:hint="default"/>
+      </w:rPr>
+    </w:lvl>
+  </w:abstractNum>
+  <w:abstractNum w:abstractNumId="8" w15:restartNumberingAfterBreak="0">
     <w:nsid w:val="32E52713"/>
     <w:multiLevelType w:val="hybridMultilevel"/>
     <w:tmpl w:val="8FA2DFFE"/>
@@ -4910,7 +5288,7 @@
       </w:rPr>
     </w:lvl>
   </w:abstractNum>
-  <w:abstractNum w:abstractNumId="8" w15:restartNumberingAfterBreak="0">
+  <w:abstractNum w:abstractNumId="9" w15:restartNumberingAfterBreak="0">
     <w:nsid w:val="368E1AAF"/>
     <w:multiLevelType w:val="hybridMultilevel"/>
     <w:tmpl w:val="CA28F138"/>
@@ -5023,7 +5401,7 @@
       </w:rPr>
     </w:lvl>
   </w:abstractNum>
-  <w:abstractNum w:abstractNumId="9" w15:restartNumberingAfterBreak="0">
+  <w:abstractNum w:abstractNumId="10" w15:restartNumberingAfterBreak="0">
     <w:nsid w:val="3F270D3D"/>
     <w:multiLevelType w:val="hybridMultilevel"/>
     <w:tmpl w:val="40A69C86"/>
@@ -5136,7 +5514,7 @@
       </w:rPr>
     </w:lvl>
   </w:abstractNum>
-  <w:abstractNum w:abstractNumId="10" w15:restartNumberingAfterBreak="0">
+  <w:abstractNum w:abstractNumId="11" w15:restartNumberingAfterBreak="0">
     <w:nsid w:val="4DF3328F"/>
     <w:multiLevelType w:val="hybridMultilevel"/>
     <w:tmpl w:val="BB1CCD66"/>
@@ -5249,7 +5627,7 @@
       </w:rPr>
     </w:lvl>
   </w:abstractNum>
-  <w:abstractNum w:abstractNumId="11" w15:restartNumberingAfterBreak="0">
+  <w:abstractNum w:abstractNumId="12" w15:restartNumberingAfterBreak="0">
     <w:nsid w:val="50F626A2"/>
     <w:multiLevelType w:val="hybridMultilevel"/>
     <w:tmpl w:val="B5CE3440"/>
@@ -5361,7 +5739,7 @@
       </w:rPr>
     </w:lvl>
   </w:abstractNum>
-  <w:abstractNum w:abstractNumId="12" w15:restartNumberingAfterBreak="0">
+  <w:abstractNum w:abstractNumId="13" w15:restartNumberingAfterBreak="0">
     <w:nsid w:val="5194629A"/>
     <w:multiLevelType w:val="hybridMultilevel"/>
     <w:tmpl w:val="07AA605A"/>
@@ -5474,7 +5852,7 @@
       </w:rPr>
     </w:lvl>
   </w:abstractNum>
-  <w:abstractNum w:abstractNumId="13" w15:restartNumberingAfterBreak="0">
+  <w:abstractNum w:abstractNumId="14" w15:restartNumberingAfterBreak="0">
     <w:nsid w:val="548543AB"/>
     <w:multiLevelType w:val="hybridMultilevel"/>
     <w:tmpl w:val="5D2855C4"/>
@@ -5587,7 +5965,119 @@
       </w:rPr>
     </w:lvl>
   </w:abstractNum>
-  <w:abstractNum w:abstractNumId="14" w15:restartNumberingAfterBreak="0">
+  <w:abstractNum w:abstractNumId="15" w15:restartNumberingAfterBreak="0">
+    <w:nsid w:val="560F4787"/>
+    <w:multiLevelType w:val="hybridMultilevel"/>
+    <w:tmpl w:val="AB020B1A"/>
+    <w:lvl w:ilvl="0" w:tplc="46860B82">
+      <w:numFmt w:val="bullet"/>
+      <w:lvlText w:val="-"/>
+      <w:lvlJc w:val="left"/>
+      <w:pPr>
+        <w:ind w:left="720" w:hanging="360"/>
+      </w:pPr>
+      <w:rPr>
+        <w:rFonts w:ascii="Calibri" w:eastAsiaTheme="minorHAnsi" w:hAnsi="Calibri" w:cs="Calibri" w:hint="default"/>
+      </w:rPr>
+    </w:lvl>
+    <w:lvl w:ilvl="1" w:tplc="1C090003" w:tentative="1">
+      <w:start w:val="1"/>
+      <w:numFmt w:val="bullet"/>
+      <w:lvlText w:val="o"/>
+      <w:lvlJc w:val="left"/>
+      <w:pPr>
+        <w:ind w:left="1440" w:hanging="360"/>
+      </w:pPr>
+      <w:rPr>
+        <w:rFonts w:ascii="Courier New" w:hAnsi="Courier New" w:cs="Courier New" w:hint="default"/>
+      </w:rPr>
+    </w:lvl>
+    <w:lvl w:ilvl="2" w:tplc="1C090005" w:tentative="1">
+      <w:start w:val="1"/>
+      <w:numFmt w:val="bullet"/>
+      <w:lvlText w:val=""/>
+      <w:lvlJc w:val="left"/>
+      <w:pPr>
+        <w:ind w:left="2160" w:hanging="360"/>
+      </w:pPr>
+      <w:rPr>
+        <w:rFonts w:ascii="Wingdings" w:hAnsi="Wingdings" w:hint="default"/>
+      </w:rPr>
+    </w:lvl>
+    <w:lvl w:ilvl="3" w:tplc="1C090001" w:tentative="1">
+      <w:start w:val="1"/>
+      <w:numFmt w:val="bullet"/>
+      <w:lvlText w:val=""/>
+      <w:lvlJc w:val="left"/>
+      <w:pPr>
+        <w:ind w:left="2880" w:hanging="360"/>
+      </w:pPr>
+      <w:rPr>
+        <w:rFonts w:ascii="Symbol" w:hAnsi="Symbol" w:hint="default"/>
+      </w:rPr>
+    </w:lvl>
+    <w:lvl w:ilvl="4" w:tplc="1C090003" w:tentative="1">
+      <w:start w:val="1"/>
+      <w:numFmt w:val="bullet"/>
+      <w:lvlText w:val="o"/>
+      <w:lvlJc w:val="left"/>
+      <w:pPr>
+        <w:ind w:left="3600" w:hanging="360"/>
+      </w:pPr>
+      <w:rPr>
+        <w:rFonts w:ascii="Courier New" w:hAnsi="Courier New" w:cs="Courier New" w:hint="default"/>
+      </w:rPr>
+    </w:lvl>
+    <w:lvl w:ilvl="5" w:tplc="1C090005" w:tentative="1">
+      <w:start w:val="1"/>
+      <w:numFmt w:val="bullet"/>
+      <w:lvlText w:val=""/>
+      <w:lvlJc w:val="left"/>
+      <w:pPr>
+        <w:ind w:left="4320" w:hanging="360"/>
+      </w:pPr>
+      <w:rPr>
+        <w:rFonts w:ascii="Wingdings" w:hAnsi="Wingdings" w:hint="default"/>
+      </w:rPr>
+    </w:lvl>
+    <w:lvl w:ilvl="6" w:tplc="1C090001" w:tentative="1">
+      <w:start w:val="1"/>
+      <w:numFmt w:val="bullet"/>
+      <w:lvlText w:val=""/>
+      <w:lvlJc w:val="left"/>
+      <w:pPr>
+        <w:ind w:left="5040" w:hanging="360"/>
+      </w:pPr>
+      <w:rPr>
+        <w:rFonts w:ascii="Symbol" w:hAnsi="Symbol" w:hint="default"/>
+      </w:rPr>
+    </w:lvl>
+    <w:lvl w:ilvl="7" w:tplc="1C090003" w:tentative="1">
+      <w:start w:val="1"/>
+      <w:numFmt w:val="bullet"/>
+      <w:lvlText w:val="o"/>
+      <w:lvlJc w:val="left"/>
+      <w:pPr>
+        <w:ind w:left="5760" w:hanging="360"/>
+      </w:pPr>
+      <w:rPr>
+        <w:rFonts w:ascii="Courier New" w:hAnsi="Courier New" w:cs="Courier New" w:hint="default"/>
+      </w:rPr>
+    </w:lvl>
+    <w:lvl w:ilvl="8" w:tplc="1C090005" w:tentative="1">
+      <w:start w:val="1"/>
+      <w:numFmt w:val="bullet"/>
+      <w:lvlText w:val=""/>
+      <w:lvlJc w:val="left"/>
+      <w:pPr>
+        <w:ind w:left="6480" w:hanging="360"/>
+      </w:pPr>
+      <w:rPr>
+        <w:rFonts w:ascii="Wingdings" w:hAnsi="Wingdings" w:hint="default"/>
+      </w:rPr>
+    </w:lvl>
+  </w:abstractNum>
+  <w:abstractNum w:abstractNumId="16" w15:restartNumberingAfterBreak="0">
     <w:nsid w:val="5E8E2AC5"/>
     <w:multiLevelType w:val="hybridMultilevel"/>
     <w:tmpl w:val="E8406EC0"/>
@@ -5699,7 +6189,7 @@
       </w:rPr>
     </w:lvl>
   </w:abstractNum>
-  <w:abstractNum w:abstractNumId="15" w15:restartNumberingAfterBreak="0">
+  <w:abstractNum w:abstractNumId="17" w15:restartNumberingAfterBreak="0">
     <w:nsid w:val="6261658E"/>
     <w:multiLevelType w:val="hybridMultilevel"/>
     <w:tmpl w:val="6F20B7CE"/>
@@ -5811,7 +6301,7 @@
       </w:rPr>
     </w:lvl>
   </w:abstractNum>
-  <w:abstractNum w:abstractNumId="16" w15:restartNumberingAfterBreak="0">
+  <w:abstractNum w:abstractNumId="18" w15:restartNumberingAfterBreak="0">
     <w:nsid w:val="65B239B4"/>
     <w:multiLevelType w:val="hybridMultilevel"/>
     <w:tmpl w:val="CBE81EB8"/>
@@ -5923,7 +6413,7 @@
       </w:rPr>
     </w:lvl>
   </w:abstractNum>
-  <w:abstractNum w:abstractNumId="17" w15:restartNumberingAfterBreak="0">
+  <w:abstractNum w:abstractNumId="19" w15:restartNumberingAfterBreak="0">
     <w:nsid w:val="65BE7D95"/>
     <w:multiLevelType w:val="hybridMultilevel"/>
     <w:tmpl w:val="A91AE324"/>
@@ -6036,7 +6526,7 @@
       </w:rPr>
     </w:lvl>
   </w:abstractNum>
-  <w:abstractNum w:abstractNumId="18" w15:restartNumberingAfterBreak="0">
+  <w:abstractNum w:abstractNumId="20" w15:restartNumberingAfterBreak="0">
     <w:nsid w:val="71A5089A"/>
     <w:multiLevelType w:val="hybridMultilevel"/>
     <w:tmpl w:val="520C1480"/>
@@ -6148,7 +6638,7 @@
       </w:rPr>
     </w:lvl>
   </w:abstractNum>
-  <w:abstractNum w:abstractNumId="19" w15:restartNumberingAfterBreak="0">
+  <w:abstractNum w:abstractNumId="21" w15:restartNumberingAfterBreak="0">
     <w:nsid w:val="75B57BF1"/>
     <w:multiLevelType w:val="hybridMultilevel"/>
     <w:tmpl w:val="53D2FCB8"/>
@@ -6261,7 +6751,7 @@
       </w:rPr>
     </w:lvl>
   </w:abstractNum>
-  <w:abstractNum w:abstractNumId="20" w15:restartNumberingAfterBreak="0">
+  <w:abstractNum w:abstractNumId="22" w15:restartNumberingAfterBreak="0">
     <w:nsid w:val="7E026415"/>
     <w:multiLevelType w:val="hybridMultilevel"/>
     <w:tmpl w:val="6C22C010"/>
@@ -6374,16 +6864,16 @@
     </w:lvl>
   </w:abstractNum>
   <w:num w:numId="1">
-    <w:abstractNumId w:val="19"/>
+    <w:abstractNumId w:val="21"/>
   </w:num>
   <w:num w:numId="2">
-    <w:abstractNumId w:val="8"/>
+    <w:abstractNumId w:val="9"/>
   </w:num>
   <w:num w:numId="3">
     <w:abstractNumId w:val="3"/>
   </w:num>
   <w:num w:numId="4">
-    <w:abstractNumId w:val="17"/>
+    <w:abstractNumId w:val="19"/>
   </w:num>
   <w:num w:numId="5">
     <w:abstractNumId w:val="1"/>
@@ -6392,49 +6882,55 @@
     <w:abstractNumId w:val="4"/>
   </w:num>
   <w:num w:numId="7">
-    <w:abstractNumId w:val="12"/>
+    <w:abstractNumId w:val="13"/>
   </w:num>
   <w:num w:numId="8">
     <w:abstractNumId w:val="5"/>
   </w:num>
   <w:num w:numId="9">
-    <w:abstractNumId w:val="13"/>
+    <w:abstractNumId w:val="14"/>
   </w:num>
   <w:num w:numId="10">
-    <w:abstractNumId w:val="10"/>
+    <w:abstractNumId w:val="11"/>
   </w:num>
   <w:num w:numId="11">
-    <w:abstractNumId w:val="9"/>
+    <w:abstractNumId w:val="10"/>
   </w:num>
   <w:num w:numId="12">
     <w:abstractNumId w:val="0"/>
   </w:num>
   <w:num w:numId="13">
-    <w:abstractNumId w:val="14"/>
+    <w:abstractNumId w:val="16"/>
   </w:num>
   <w:num w:numId="14">
-    <w:abstractNumId w:val="16"/>
+    <w:abstractNumId w:val="18"/>
   </w:num>
   <w:num w:numId="15">
-    <w:abstractNumId w:val="18"/>
+    <w:abstractNumId w:val="20"/>
   </w:num>
   <w:num w:numId="16">
     <w:abstractNumId w:val="6"/>
   </w:num>
   <w:num w:numId="17">
-    <w:abstractNumId w:val="7"/>
+    <w:abstractNumId w:val="8"/>
   </w:num>
   <w:num w:numId="18">
     <w:abstractNumId w:val="2"/>
   </w:num>
   <w:num w:numId="19">
-    <w:abstractNumId w:val="20"/>
+    <w:abstractNumId w:val="22"/>
   </w:num>
   <w:num w:numId="20">
-    <w:abstractNumId w:val="15"/>
+    <w:abstractNumId w:val="17"/>
   </w:num>
   <w:num w:numId="21">
-    <w:abstractNumId w:val="11"/>
+    <w:abstractNumId w:val="12"/>
+  </w:num>
+  <w:num w:numId="22">
+    <w:abstractNumId w:val="7"/>
+  </w:num>
+  <w:num w:numId="23">
+    <w:abstractNumId w:val="15"/>
   </w:num>
 </w:numbering>
 </file>

</xml_diff>

<commit_message>
TDD 4.008 - Client Side validation - frontend
</commit_message>
<xml_diff>
--- a/tdd-spring-react-main/Spring Frame Work_TDD_Nov2022_Notes.docx
+++ b/tdd-spring-react-main/Spring Frame Work_TDD_Nov2022_Notes.docx
@@ -1686,7 +1686,7 @@
           </mc:Choice>
           <mc:Fallback>
             <w:pict>
-              <v:rect w14:anchorId="3E2F13C7" id="Rectangle 7" o:spid="_x0000_s1026" style="position:absolute;margin-left:78.75pt;margin-top:293.25pt;width:319.5pt;height:12.75pt;z-index:251659264;visibility:visible;mso-wrap-style:square;mso-wrap-distance-left:9pt;mso-wrap-distance-top:0;mso-wrap-distance-right:9pt;mso-wrap-distance-bottom:0;mso-position-horizontal:absolute;mso-position-horizontal-relative:text;mso-position-vertical:absolute;mso-position-vertical-relative:text;v-text-anchor:middle" o:gfxdata="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" filled="f" strokecolor="red" strokeweight="2.25pt"/>
+              <v:rect w14:anchorId="1F54EEC9" id="Rectangle 7" o:spid="_x0000_s1026" style="position:absolute;margin-left:78.75pt;margin-top:293.25pt;width:319.5pt;height:12.75pt;z-index:251659264;visibility:visible;mso-wrap-style:square;mso-wrap-distance-left:9pt;mso-wrap-distance-top:0;mso-wrap-distance-right:9pt;mso-wrap-distance-bottom:0;mso-position-horizontal:absolute;mso-position-horizontal-relative:text;mso-position-vertical:absolute;mso-position-vertical-relative:text;v-text-anchor:middle" o:gfxdata="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" filled="f" strokecolor="red" strokeweight="2.25pt"/>
             </w:pict>
           </mc:Fallback>
         </mc:AlternateContent>
@@ -4123,7 +4123,6 @@
         </w:rPr>
         <w:t>6</w:t>
       </w:r>
-      <w:bookmarkStart w:id="0" w:name="_GoBack"/>
       <w:r>
         <w:rPr>
           <w:b/>
@@ -4140,7 +4139,6 @@
         </w:rPr>
         <w:t>Displaying validation errors – frontend</w:t>
       </w:r>
-      <w:bookmarkEnd w:id="0"/>
     </w:p>
     <w:p>
       <w:pPr>
@@ -4263,6 +4261,244 @@
         </w:rPr>
       </w:pPr>
     </w:p>
+    <w:p>
+      <w:pPr>
+        <w:rPr>
+          <w:b/>
+          <w:u w:val="single"/>
+          <w:lang w:val="en-US"/>
+        </w:rPr>
+      </w:pPr>
+      <w:r>
+        <w:rPr>
+          <w:b/>
+          <w:u w:val="single"/>
+          <w:lang w:val="en-US"/>
+        </w:rPr>
+        <w:t>7</w:t>
+      </w:r>
+      <w:r>
+        <w:rPr>
+          <w:b/>
+          <w:u w:val="single"/>
+          <w:lang w:val="en-US"/>
+        </w:rPr>
+        <w:t xml:space="preserve">. </w:t>
+      </w:r>
+      <w:r>
+        <w:rPr>
+          <w:b/>
+          <w:u w:val="single"/>
+          <w:lang w:val="en-US"/>
+        </w:rPr>
+        <w:t>Form input component</w:t>
+      </w:r>
+      <w:r>
+        <w:rPr>
+          <w:b/>
+          <w:u w:val="single"/>
+          <w:lang w:val="en-US"/>
+        </w:rPr>
+        <w:t xml:space="preserve"> – frontend</w:t>
+      </w:r>
+    </w:p>
+    <w:p>
+      <w:pPr>
+        <w:pStyle w:val="ListParagraph"/>
+        <w:numPr>
+          <w:ilvl w:val="0"/>
+          <w:numId w:val="9"/>
+        </w:numPr>
+        <w:rPr>
+          <w:lang w:val="en-US"/>
+        </w:rPr>
+      </w:pPr>
+      <w:r>
+        <w:rPr>
+          <w:lang w:val="en-US"/>
+        </w:rPr>
+        <w:t xml:space="preserve">Text </w:t>
+      </w:r>
+      <w:r>
+        <w:rPr>
+          <w:lang w:val="en-US"/>
+        </w:rPr>
+        <w:t>type for input</w:t>
+      </w:r>
+    </w:p>
+    <w:p>
+      <w:pPr>
+        <w:pStyle w:val="ListParagraph"/>
+        <w:numPr>
+          <w:ilvl w:val="0"/>
+          <w:numId w:val="9"/>
+        </w:numPr>
+        <w:rPr>
+          <w:lang w:val="en-US"/>
+        </w:rPr>
+      </w:pPr>
+      <w:r>
+        <w:rPr>
+          <w:lang w:val="en-US"/>
+        </w:rPr>
+        <w:t>Simulate change event for input item</w:t>
+      </w:r>
+    </w:p>
+    <w:p>
+      <w:pPr>
+        <w:pStyle w:val="ListParagraph"/>
+        <w:numPr>
+          <w:ilvl w:val="0"/>
+          <w:numId w:val="9"/>
+        </w:numPr>
+        <w:rPr>
+          <w:lang w:val="en-US"/>
+        </w:rPr>
+      </w:pPr>
+      <w:r>
+        <w:rPr>
+          <w:lang w:val="en-US"/>
+        </w:rPr>
+        <w:t>Default case when no validation</w:t>
+      </w:r>
+    </w:p>
+    <w:p>
+      <w:pPr>
+        <w:pStyle w:val="ListParagraph"/>
+        <w:rPr>
+          <w:lang w:val="en-US"/>
+        </w:rPr>
+      </w:pPr>
+    </w:p>
+    <w:p>
+      <w:pPr>
+        <w:rPr>
+          <w:b/>
+          <w:u w:val="single"/>
+          <w:lang w:val="en-US"/>
+        </w:rPr>
+      </w:pPr>
+      <w:r>
+        <w:rPr>
+          <w:b/>
+          <w:u w:val="single"/>
+          <w:lang w:val="en-US"/>
+        </w:rPr>
+        <w:t>8</w:t>
+      </w:r>
+      <w:r>
+        <w:rPr>
+          <w:b/>
+          <w:u w:val="single"/>
+          <w:lang w:val="en-US"/>
+        </w:rPr>
+        <w:t xml:space="preserve">. </w:t>
+      </w:r>
+      <w:proofErr w:type="spellStart"/>
+      <w:r>
+        <w:rPr>
+          <w:b/>
+          <w:u w:val="single"/>
+          <w:lang w:val="en-US"/>
+        </w:rPr>
+        <w:t>Clientside</w:t>
+      </w:r>
+      <w:proofErr w:type="spellEnd"/>
+      <w:r>
+        <w:rPr>
+          <w:b/>
+          <w:u w:val="single"/>
+          <w:lang w:val="en-US"/>
+        </w:rPr>
+        <w:t xml:space="preserve"> Validation</w:t>
+      </w:r>
+      <w:r>
+        <w:rPr>
+          <w:b/>
+          <w:u w:val="single"/>
+          <w:lang w:val="en-US"/>
+        </w:rPr>
+        <w:t xml:space="preserve"> – frontend</w:t>
+      </w:r>
+    </w:p>
+    <w:p>
+      <w:pPr>
+        <w:pStyle w:val="ListParagraph"/>
+        <w:numPr>
+          <w:ilvl w:val="0"/>
+          <w:numId w:val="25"/>
+        </w:numPr>
+        <w:rPr>
+          <w:lang w:val="en-US"/>
+        </w:rPr>
+      </w:pPr>
+      <w:r>
+        <w:rPr>
+          <w:lang w:val="en-US"/>
+        </w:rPr>
+        <w:t>Mismatch warning for password</w:t>
+      </w:r>
+    </w:p>
+    <w:p>
+      <w:pPr>
+        <w:pStyle w:val="ListParagraph"/>
+        <w:numPr>
+          <w:ilvl w:val="0"/>
+          <w:numId w:val="25"/>
+        </w:numPr>
+        <w:rPr>
+          <w:lang w:val="en-US"/>
+        </w:rPr>
+      </w:pPr>
+      <w:bookmarkStart w:id="0" w:name="_GoBack"/>
+      <w:bookmarkEnd w:id="0"/>
+      <w:r>
+        <w:rPr>
+          <w:lang w:val="en-US"/>
+        </w:rPr>
+        <w:t>User changes content of displayed – to be cleared</w:t>
+      </w:r>
+    </w:p>
+    <w:p>
+      <w:pPr>
+        <w:pStyle w:val="ListParagraph"/>
+        <w:numPr>
+          <w:ilvl w:val="0"/>
+          <w:numId w:val="25"/>
+        </w:numPr>
+        <w:rPr>
+          <w:lang w:val="en-US"/>
+        </w:rPr>
+      </w:pPr>
+      <w:r>
+        <w:rPr>
+          <w:lang w:val="en-US"/>
+        </w:rPr>
+        <w:t xml:space="preserve">Calling </w:t>
+      </w:r>
+      <w:proofErr w:type="spellStart"/>
+      <w:r>
+        <w:rPr>
+          <w:lang w:val="en-US"/>
+        </w:rPr>
+        <w:t>fireEvent</w:t>
+      </w:r>
+      <w:proofErr w:type="spellEnd"/>
+      <w:r>
+        <w:rPr>
+          <w:lang w:val="en-US"/>
+        </w:rPr>
+        <w:t xml:space="preserve"> change</w:t>
+      </w:r>
+    </w:p>
+    <w:p>
+      <w:pPr>
+        <w:pStyle w:val="ListParagraph"/>
+        <w:rPr>
+          <w:lang w:val="en-US"/>
+        </w:rPr>
+      </w:pPr>
+    </w:p>
     <w:sectPr>
       <w:pgSz w:w="11906" w:h="16838"/>
       <w:pgMar w:top="1440" w:right="1440" w:bottom="1440" w:left="1440" w:header="708" w:footer="708" w:gutter="0"/>
@@ -4389,6 +4625,118 @@
     </w:lvl>
   </w:abstractNum>
   <w:abstractNum w:abstractNumId="1" w15:restartNumberingAfterBreak="0">
+    <w:nsid w:val="09FD6DA2"/>
+    <w:multiLevelType w:val="hybridMultilevel"/>
+    <w:tmpl w:val="6FBA8BA4"/>
+    <w:lvl w:ilvl="0" w:tplc="46860B82">
+      <w:numFmt w:val="bullet"/>
+      <w:lvlText w:val="-"/>
+      <w:lvlJc w:val="left"/>
+      <w:pPr>
+        <w:ind w:left="720" w:hanging="360"/>
+      </w:pPr>
+      <w:rPr>
+        <w:rFonts w:ascii="Calibri" w:eastAsiaTheme="minorHAnsi" w:hAnsi="Calibri" w:cs="Calibri" w:hint="default"/>
+      </w:rPr>
+    </w:lvl>
+    <w:lvl w:ilvl="1" w:tplc="1C090003" w:tentative="1">
+      <w:start w:val="1"/>
+      <w:numFmt w:val="bullet"/>
+      <w:lvlText w:val="o"/>
+      <w:lvlJc w:val="left"/>
+      <w:pPr>
+        <w:ind w:left="1440" w:hanging="360"/>
+      </w:pPr>
+      <w:rPr>
+        <w:rFonts w:ascii="Courier New" w:hAnsi="Courier New" w:cs="Courier New" w:hint="default"/>
+      </w:rPr>
+    </w:lvl>
+    <w:lvl w:ilvl="2" w:tplc="1C090005" w:tentative="1">
+      <w:start w:val="1"/>
+      <w:numFmt w:val="bullet"/>
+      <w:lvlText w:val=""/>
+      <w:lvlJc w:val="left"/>
+      <w:pPr>
+        <w:ind w:left="2160" w:hanging="360"/>
+      </w:pPr>
+      <w:rPr>
+        <w:rFonts w:ascii="Wingdings" w:hAnsi="Wingdings" w:hint="default"/>
+      </w:rPr>
+    </w:lvl>
+    <w:lvl w:ilvl="3" w:tplc="1C090001" w:tentative="1">
+      <w:start w:val="1"/>
+      <w:numFmt w:val="bullet"/>
+      <w:lvlText w:val=""/>
+      <w:lvlJc w:val="left"/>
+      <w:pPr>
+        <w:ind w:left="2880" w:hanging="360"/>
+      </w:pPr>
+      <w:rPr>
+        <w:rFonts w:ascii="Symbol" w:hAnsi="Symbol" w:hint="default"/>
+      </w:rPr>
+    </w:lvl>
+    <w:lvl w:ilvl="4" w:tplc="1C090003" w:tentative="1">
+      <w:start w:val="1"/>
+      <w:numFmt w:val="bullet"/>
+      <w:lvlText w:val="o"/>
+      <w:lvlJc w:val="left"/>
+      <w:pPr>
+        <w:ind w:left="3600" w:hanging="360"/>
+      </w:pPr>
+      <w:rPr>
+        <w:rFonts w:ascii="Courier New" w:hAnsi="Courier New" w:cs="Courier New" w:hint="default"/>
+      </w:rPr>
+    </w:lvl>
+    <w:lvl w:ilvl="5" w:tplc="1C090005" w:tentative="1">
+      <w:start w:val="1"/>
+      <w:numFmt w:val="bullet"/>
+      <w:lvlText w:val=""/>
+      <w:lvlJc w:val="left"/>
+      <w:pPr>
+        <w:ind w:left="4320" w:hanging="360"/>
+      </w:pPr>
+      <w:rPr>
+        <w:rFonts w:ascii="Wingdings" w:hAnsi="Wingdings" w:hint="default"/>
+      </w:rPr>
+    </w:lvl>
+    <w:lvl w:ilvl="6" w:tplc="1C090001" w:tentative="1">
+      <w:start w:val="1"/>
+      <w:numFmt w:val="bullet"/>
+      <w:lvlText w:val=""/>
+      <w:lvlJc w:val="left"/>
+      <w:pPr>
+        <w:ind w:left="5040" w:hanging="360"/>
+      </w:pPr>
+      <w:rPr>
+        <w:rFonts w:ascii="Symbol" w:hAnsi="Symbol" w:hint="default"/>
+      </w:rPr>
+    </w:lvl>
+    <w:lvl w:ilvl="7" w:tplc="1C090003" w:tentative="1">
+      <w:start w:val="1"/>
+      <w:numFmt w:val="bullet"/>
+      <w:lvlText w:val="o"/>
+      <w:lvlJc w:val="left"/>
+      <w:pPr>
+        <w:ind w:left="5760" w:hanging="360"/>
+      </w:pPr>
+      <w:rPr>
+        <w:rFonts w:ascii="Courier New" w:hAnsi="Courier New" w:cs="Courier New" w:hint="default"/>
+      </w:rPr>
+    </w:lvl>
+    <w:lvl w:ilvl="8" w:tplc="1C090005" w:tentative="1">
+      <w:start w:val="1"/>
+      <w:numFmt w:val="bullet"/>
+      <w:lvlText w:val=""/>
+      <w:lvlJc w:val="left"/>
+      <w:pPr>
+        <w:ind w:left="6480" w:hanging="360"/>
+      </w:pPr>
+      <w:rPr>
+        <w:rFonts w:ascii="Wingdings" w:hAnsi="Wingdings" w:hint="default"/>
+      </w:rPr>
+    </w:lvl>
+  </w:abstractNum>
+  <w:abstractNum w:abstractNumId="2" w15:restartNumberingAfterBreak="0">
     <w:nsid w:val="0FBE2487"/>
     <w:multiLevelType w:val="hybridMultilevel"/>
     <w:tmpl w:val="25D0177A"/>
@@ -4501,7 +4849,7 @@
       </w:rPr>
     </w:lvl>
   </w:abstractNum>
-  <w:abstractNum w:abstractNumId="2" w15:restartNumberingAfterBreak="0">
+  <w:abstractNum w:abstractNumId="3" w15:restartNumberingAfterBreak="0">
     <w:nsid w:val="11616D02"/>
     <w:multiLevelType w:val="hybridMultilevel"/>
     <w:tmpl w:val="861A13D6"/>
@@ -4613,7 +4961,7 @@
       </w:rPr>
     </w:lvl>
   </w:abstractNum>
-  <w:abstractNum w:abstractNumId="3" w15:restartNumberingAfterBreak="0">
+  <w:abstractNum w:abstractNumId="4" w15:restartNumberingAfterBreak="0">
     <w:nsid w:val="11AC3564"/>
     <w:multiLevelType w:val="hybridMultilevel"/>
     <w:tmpl w:val="E0E07868"/>
@@ -4726,7 +5074,7 @@
       </w:rPr>
     </w:lvl>
   </w:abstractNum>
-  <w:abstractNum w:abstractNumId="4" w15:restartNumberingAfterBreak="0">
+  <w:abstractNum w:abstractNumId="5" w15:restartNumberingAfterBreak="0">
     <w:nsid w:val="1ED34C67"/>
     <w:multiLevelType w:val="hybridMultilevel"/>
     <w:tmpl w:val="9E56B65E"/>
@@ -4839,7 +5187,7 @@
       </w:rPr>
     </w:lvl>
   </w:abstractNum>
-  <w:abstractNum w:abstractNumId="5" w15:restartNumberingAfterBreak="0">
+  <w:abstractNum w:abstractNumId="6" w15:restartNumberingAfterBreak="0">
     <w:nsid w:val="2387279D"/>
     <w:multiLevelType w:val="hybridMultilevel"/>
     <w:tmpl w:val="DF5427D4"/>
@@ -4952,7 +5300,7 @@
       </w:rPr>
     </w:lvl>
   </w:abstractNum>
-  <w:abstractNum w:abstractNumId="6" w15:restartNumberingAfterBreak="0">
+  <w:abstractNum w:abstractNumId="7" w15:restartNumberingAfterBreak="0">
     <w:nsid w:val="2CE207F9"/>
     <w:multiLevelType w:val="hybridMultilevel"/>
     <w:tmpl w:val="1B1EC59C"/>
@@ -5064,7 +5412,7 @@
       </w:rPr>
     </w:lvl>
   </w:abstractNum>
-  <w:abstractNum w:abstractNumId="7" w15:restartNumberingAfterBreak="0">
+  <w:abstractNum w:abstractNumId="8" w15:restartNumberingAfterBreak="0">
     <w:nsid w:val="31B22A33"/>
     <w:multiLevelType w:val="hybridMultilevel"/>
     <w:tmpl w:val="68B2E2B8"/>
@@ -5176,7 +5524,7 @@
       </w:rPr>
     </w:lvl>
   </w:abstractNum>
-  <w:abstractNum w:abstractNumId="8" w15:restartNumberingAfterBreak="0">
+  <w:abstractNum w:abstractNumId="9" w15:restartNumberingAfterBreak="0">
     <w:nsid w:val="32E52713"/>
     <w:multiLevelType w:val="hybridMultilevel"/>
     <w:tmpl w:val="8FA2DFFE"/>
@@ -5288,7 +5636,7 @@
       </w:rPr>
     </w:lvl>
   </w:abstractNum>
-  <w:abstractNum w:abstractNumId="9" w15:restartNumberingAfterBreak="0">
+  <w:abstractNum w:abstractNumId="10" w15:restartNumberingAfterBreak="0">
     <w:nsid w:val="368E1AAF"/>
     <w:multiLevelType w:val="hybridMultilevel"/>
     <w:tmpl w:val="CA28F138"/>
@@ -5401,7 +5749,7 @@
       </w:rPr>
     </w:lvl>
   </w:abstractNum>
-  <w:abstractNum w:abstractNumId="10" w15:restartNumberingAfterBreak="0">
+  <w:abstractNum w:abstractNumId="11" w15:restartNumberingAfterBreak="0">
     <w:nsid w:val="3F270D3D"/>
     <w:multiLevelType w:val="hybridMultilevel"/>
     <w:tmpl w:val="40A69C86"/>
@@ -5514,7 +5862,7 @@
       </w:rPr>
     </w:lvl>
   </w:abstractNum>
-  <w:abstractNum w:abstractNumId="11" w15:restartNumberingAfterBreak="0">
+  <w:abstractNum w:abstractNumId="12" w15:restartNumberingAfterBreak="0">
     <w:nsid w:val="4DF3328F"/>
     <w:multiLevelType w:val="hybridMultilevel"/>
     <w:tmpl w:val="BB1CCD66"/>
@@ -5627,7 +5975,119 @@
       </w:rPr>
     </w:lvl>
   </w:abstractNum>
-  <w:abstractNum w:abstractNumId="12" w15:restartNumberingAfterBreak="0">
+  <w:abstractNum w:abstractNumId="13" w15:restartNumberingAfterBreak="0">
+    <w:nsid w:val="4F6527B2"/>
+    <w:multiLevelType w:val="hybridMultilevel"/>
+    <w:tmpl w:val="46BAD9BC"/>
+    <w:lvl w:ilvl="0" w:tplc="46860B82">
+      <w:numFmt w:val="bullet"/>
+      <w:lvlText w:val="-"/>
+      <w:lvlJc w:val="left"/>
+      <w:pPr>
+        <w:ind w:left="720" w:hanging="360"/>
+      </w:pPr>
+      <w:rPr>
+        <w:rFonts w:ascii="Calibri" w:eastAsiaTheme="minorHAnsi" w:hAnsi="Calibri" w:cs="Calibri" w:hint="default"/>
+      </w:rPr>
+    </w:lvl>
+    <w:lvl w:ilvl="1" w:tplc="1C090003" w:tentative="1">
+      <w:start w:val="1"/>
+      <w:numFmt w:val="bullet"/>
+      <w:lvlText w:val="o"/>
+      <w:lvlJc w:val="left"/>
+      <w:pPr>
+        <w:ind w:left="1440" w:hanging="360"/>
+      </w:pPr>
+      <w:rPr>
+        <w:rFonts w:ascii="Courier New" w:hAnsi="Courier New" w:cs="Courier New" w:hint="default"/>
+      </w:rPr>
+    </w:lvl>
+    <w:lvl w:ilvl="2" w:tplc="1C090005" w:tentative="1">
+      <w:start w:val="1"/>
+      <w:numFmt w:val="bullet"/>
+      <w:lvlText w:val=""/>
+      <w:lvlJc w:val="left"/>
+      <w:pPr>
+        <w:ind w:left="2160" w:hanging="360"/>
+      </w:pPr>
+      <w:rPr>
+        <w:rFonts w:ascii="Wingdings" w:hAnsi="Wingdings" w:hint="default"/>
+      </w:rPr>
+    </w:lvl>
+    <w:lvl w:ilvl="3" w:tplc="1C090001" w:tentative="1">
+      <w:start w:val="1"/>
+      <w:numFmt w:val="bullet"/>
+      <w:lvlText w:val=""/>
+      <w:lvlJc w:val="left"/>
+      <w:pPr>
+        <w:ind w:left="2880" w:hanging="360"/>
+      </w:pPr>
+      <w:rPr>
+        <w:rFonts w:ascii="Symbol" w:hAnsi="Symbol" w:hint="default"/>
+      </w:rPr>
+    </w:lvl>
+    <w:lvl w:ilvl="4" w:tplc="1C090003" w:tentative="1">
+      <w:start w:val="1"/>
+      <w:numFmt w:val="bullet"/>
+      <w:lvlText w:val="o"/>
+      <w:lvlJc w:val="left"/>
+      <w:pPr>
+        <w:ind w:left="3600" w:hanging="360"/>
+      </w:pPr>
+      <w:rPr>
+        <w:rFonts w:ascii="Courier New" w:hAnsi="Courier New" w:cs="Courier New" w:hint="default"/>
+      </w:rPr>
+    </w:lvl>
+    <w:lvl w:ilvl="5" w:tplc="1C090005" w:tentative="1">
+      <w:start w:val="1"/>
+      <w:numFmt w:val="bullet"/>
+      <w:lvlText w:val=""/>
+      <w:lvlJc w:val="left"/>
+      <w:pPr>
+        <w:ind w:left="4320" w:hanging="360"/>
+      </w:pPr>
+      <w:rPr>
+        <w:rFonts w:ascii="Wingdings" w:hAnsi="Wingdings" w:hint="default"/>
+      </w:rPr>
+    </w:lvl>
+    <w:lvl w:ilvl="6" w:tplc="1C090001" w:tentative="1">
+      <w:start w:val="1"/>
+      <w:numFmt w:val="bullet"/>
+      <w:lvlText w:val=""/>
+      <w:lvlJc w:val="left"/>
+      <w:pPr>
+        <w:ind w:left="5040" w:hanging="360"/>
+      </w:pPr>
+      <w:rPr>
+        <w:rFonts w:ascii="Symbol" w:hAnsi="Symbol" w:hint="default"/>
+      </w:rPr>
+    </w:lvl>
+    <w:lvl w:ilvl="7" w:tplc="1C090003" w:tentative="1">
+      <w:start w:val="1"/>
+      <w:numFmt w:val="bullet"/>
+      <w:lvlText w:val="o"/>
+      <w:lvlJc w:val="left"/>
+      <w:pPr>
+        <w:ind w:left="5760" w:hanging="360"/>
+      </w:pPr>
+      <w:rPr>
+        <w:rFonts w:ascii="Courier New" w:hAnsi="Courier New" w:cs="Courier New" w:hint="default"/>
+      </w:rPr>
+    </w:lvl>
+    <w:lvl w:ilvl="8" w:tplc="1C090005" w:tentative="1">
+      <w:start w:val="1"/>
+      <w:numFmt w:val="bullet"/>
+      <w:lvlText w:val=""/>
+      <w:lvlJc w:val="left"/>
+      <w:pPr>
+        <w:ind w:left="6480" w:hanging="360"/>
+      </w:pPr>
+      <w:rPr>
+        <w:rFonts w:ascii="Wingdings" w:hAnsi="Wingdings" w:hint="default"/>
+      </w:rPr>
+    </w:lvl>
+  </w:abstractNum>
+  <w:abstractNum w:abstractNumId="14" w15:restartNumberingAfterBreak="0">
     <w:nsid w:val="50F626A2"/>
     <w:multiLevelType w:val="hybridMultilevel"/>
     <w:tmpl w:val="B5CE3440"/>
@@ -5739,7 +6199,7 @@
       </w:rPr>
     </w:lvl>
   </w:abstractNum>
-  <w:abstractNum w:abstractNumId="13" w15:restartNumberingAfterBreak="0">
+  <w:abstractNum w:abstractNumId="15" w15:restartNumberingAfterBreak="0">
     <w:nsid w:val="5194629A"/>
     <w:multiLevelType w:val="hybridMultilevel"/>
     <w:tmpl w:val="07AA605A"/>
@@ -5852,7 +6312,7 @@
       </w:rPr>
     </w:lvl>
   </w:abstractNum>
-  <w:abstractNum w:abstractNumId="14" w15:restartNumberingAfterBreak="0">
+  <w:abstractNum w:abstractNumId="16" w15:restartNumberingAfterBreak="0">
     <w:nsid w:val="548543AB"/>
     <w:multiLevelType w:val="hybridMultilevel"/>
     <w:tmpl w:val="5D2855C4"/>
@@ -5965,7 +6425,7 @@
       </w:rPr>
     </w:lvl>
   </w:abstractNum>
-  <w:abstractNum w:abstractNumId="15" w15:restartNumberingAfterBreak="0">
+  <w:abstractNum w:abstractNumId="17" w15:restartNumberingAfterBreak="0">
     <w:nsid w:val="560F4787"/>
     <w:multiLevelType w:val="hybridMultilevel"/>
     <w:tmpl w:val="AB020B1A"/>
@@ -6077,7 +6537,7 @@
       </w:rPr>
     </w:lvl>
   </w:abstractNum>
-  <w:abstractNum w:abstractNumId="16" w15:restartNumberingAfterBreak="0">
+  <w:abstractNum w:abstractNumId="18" w15:restartNumberingAfterBreak="0">
     <w:nsid w:val="5E8E2AC5"/>
     <w:multiLevelType w:val="hybridMultilevel"/>
     <w:tmpl w:val="E8406EC0"/>
@@ -6189,7 +6649,7 @@
       </w:rPr>
     </w:lvl>
   </w:abstractNum>
-  <w:abstractNum w:abstractNumId="17" w15:restartNumberingAfterBreak="0">
+  <w:abstractNum w:abstractNumId="19" w15:restartNumberingAfterBreak="0">
     <w:nsid w:val="6261658E"/>
     <w:multiLevelType w:val="hybridMultilevel"/>
     <w:tmpl w:val="6F20B7CE"/>
@@ -6301,7 +6761,7 @@
       </w:rPr>
     </w:lvl>
   </w:abstractNum>
-  <w:abstractNum w:abstractNumId="18" w15:restartNumberingAfterBreak="0">
+  <w:abstractNum w:abstractNumId="20" w15:restartNumberingAfterBreak="0">
     <w:nsid w:val="65B239B4"/>
     <w:multiLevelType w:val="hybridMultilevel"/>
     <w:tmpl w:val="CBE81EB8"/>
@@ -6413,7 +6873,7 @@
       </w:rPr>
     </w:lvl>
   </w:abstractNum>
-  <w:abstractNum w:abstractNumId="19" w15:restartNumberingAfterBreak="0">
+  <w:abstractNum w:abstractNumId="21" w15:restartNumberingAfterBreak="0">
     <w:nsid w:val="65BE7D95"/>
     <w:multiLevelType w:val="hybridMultilevel"/>
     <w:tmpl w:val="A91AE324"/>
@@ -6526,7 +6986,7 @@
       </w:rPr>
     </w:lvl>
   </w:abstractNum>
-  <w:abstractNum w:abstractNumId="20" w15:restartNumberingAfterBreak="0">
+  <w:abstractNum w:abstractNumId="22" w15:restartNumberingAfterBreak="0">
     <w:nsid w:val="71A5089A"/>
     <w:multiLevelType w:val="hybridMultilevel"/>
     <w:tmpl w:val="520C1480"/>
@@ -6638,7 +7098,7 @@
       </w:rPr>
     </w:lvl>
   </w:abstractNum>
-  <w:abstractNum w:abstractNumId="21" w15:restartNumberingAfterBreak="0">
+  <w:abstractNum w:abstractNumId="23" w15:restartNumberingAfterBreak="0">
     <w:nsid w:val="75B57BF1"/>
     <w:multiLevelType w:val="hybridMultilevel"/>
     <w:tmpl w:val="53D2FCB8"/>
@@ -6751,7 +7211,7 @@
       </w:rPr>
     </w:lvl>
   </w:abstractNum>
-  <w:abstractNum w:abstractNumId="22" w15:restartNumberingAfterBreak="0">
+  <w:abstractNum w:abstractNumId="24" w15:restartNumberingAfterBreak="0">
     <w:nsid w:val="7E026415"/>
     <w:multiLevelType w:val="hybridMultilevel"/>
     <w:tmpl w:val="6C22C010"/>
@@ -6864,73 +7324,79 @@
     </w:lvl>
   </w:abstractNum>
   <w:num w:numId="1">
+    <w:abstractNumId w:val="23"/>
+  </w:num>
+  <w:num w:numId="2">
+    <w:abstractNumId w:val="10"/>
+  </w:num>
+  <w:num w:numId="3">
+    <w:abstractNumId w:val="4"/>
+  </w:num>
+  <w:num w:numId="4">
     <w:abstractNumId w:val="21"/>
   </w:num>
-  <w:num w:numId="2">
-    <w:abstractNumId w:val="9"/>
-  </w:num>
-  <w:num w:numId="3">
-    <w:abstractNumId w:val="3"/>
-  </w:num>
-  <w:num w:numId="4">
-    <w:abstractNumId w:val="19"/>
-  </w:num>
   <w:num w:numId="5">
-    <w:abstractNumId w:val="1"/>
+    <w:abstractNumId w:val="2"/>
   </w:num>
   <w:num w:numId="6">
-    <w:abstractNumId w:val="4"/>
+    <w:abstractNumId w:val="5"/>
   </w:num>
   <w:num w:numId="7">
-    <w:abstractNumId w:val="13"/>
+    <w:abstractNumId w:val="15"/>
   </w:num>
   <w:num w:numId="8">
-    <w:abstractNumId w:val="5"/>
+    <w:abstractNumId w:val="6"/>
   </w:num>
   <w:num w:numId="9">
-    <w:abstractNumId w:val="14"/>
+    <w:abstractNumId w:val="16"/>
   </w:num>
   <w:num w:numId="10">
-    <w:abstractNumId w:val="11"/>
+    <w:abstractNumId w:val="12"/>
   </w:num>
   <w:num w:numId="11">
-    <w:abstractNumId w:val="10"/>
+    <w:abstractNumId w:val="11"/>
   </w:num>
   <w:num w:numId="12">
     <w:abstractNumId w:val="0"/>
   </w:num>
   <w:num w:numId="13">
-    <w:abstractNumId w:val="16"/>
+    <w:abstractNumId w:val="18"/>
   </w:num>
   <w:num w:numId="14">
-    <w:abstractNumId w:val="18"/>
+    <w:abstractNumId w:val="20"/>
   </w:num>
   <w:num w:numId="15">
-    <w:abstractNumId w:val="20"/>
+    <w:abstractNumId w:val="22"/>
   </w:num>
   <w:num w:numId="16">
-    <w:abstractNumId w:val="6"/>
+    <w:abstractNumId w:val="7"/>
   </w:num>
   <w:num w:numId="17">
+    <w:abstractNumId w:val="9"/>
+  </w:num>
+  <w:num w:numId="18">
+    <w:abstractNumId w:val="3"/>
+  </w:num>
+  <w:num w:numId="19">
+    <w:abstractNumId w:val="24"/>
+  </w:num>
+  <w:num w:numId="20">
+    <w:abstractNumId w:val="19"/>
+  </w:num>
+  <w:num w:numId="21">
+    <w:abstractNumId w:val="14"/>
+  </w:num>
+  <w:num w:numId="22">
     <w:abstractNumId w:val="8"/>
   </w:num>
-  <w:num w:numId="18">
-    <w:abstractNumId w:val="2"/>
-  </w:num>
-  <w:num w:numId="19">
-    <w:abstractNumId w:val="22"/>
-  </w:num>
-  <w:num w:numId="20">
+  <w:num w:numId="23">
     <w:abstractNumId w:val="17"/>
   </w:num>
-  <w:num w:numId="21">
-    <w:abstractNumId w:val="12"/>
+  <w:num w:numId="24">
+    <w:abstractNumId w:val="13"/>
   </w:num>
-  <w:num w:numId="22">
-    <w:abstractNumId w:val="7"/>
-  </w:num>
-  <w:num w:numId="23">
-    <w:abstractNumId w:val="15"/>
+  <w:num w:numId="25">
+    <w:abstractNumId w:val="1"/>
   </w:num>
 </w:numbering>
 </file>

</xml_diff>

<commit_message>
TDD 5.001 Login Controller - backend
</commit_message>
<xml_diff>
--- a/tdd-spring-react-main/Spring Frame Work_TDD_Nov2022_Notes.docx
+++ b/tdd-spring-react-main/Spring Frame Work_TDD_Nov2022_Notes.docx
@@ -1686,7 +1686,7 @@
           </mc:Choice>
           <mc:Fallback>
             <w:pict>
-              <v:rect w14:anchorId="1F54EEC9" id="Rectangle 7" o:spid="_x0000_s1026" style="position:absolute;margin-left:78.75pt;margin-top:293.25pt;width:319.5pt;height:12.75pt;z-index:251659264;visibility:visible;mso-wrap-style:square;mso-wrap-distance-left:9pt;mso-wrap-distance-top:0;mso-wrap-distance-right:9pt;mso-wrap-distance-bottom:0;mso-position-horizontal:absolute;mso-position-horizontal-relative:text;mso-position-vertical:absolute;mso-position-vertical-relative:text;v-text-anchor:middle" o:gfxdata="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" filled="f" strokecolor="red" strokeweight="2.25pt"/>
+              <v:rect w14:anchorId="5B3A9C23" id="Rectangle 7" o:spid="_x0000_s1026" style="position:absolute;margin-left:78.75pt;margin-top:293.25pt;width:319.5pt;height:12.75pt;z-index:251659264;visibility:visible;mso-wrap-style:square;mso-wrap-distance-left:9pt;mso-wrap-distance-top:0;mso-wrap-distance-right:9pt;mso-wrap-distance-bottom:0;mso-position-horizontal:absolute;mso-position-horizontal-relative:text;mso-position-vertical:absolute;mso-position-vertical-relative:text;v-text-anchor:middle" o:gfxdata="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" filled="f" strokecolor="red" strokeweight="2.25pt"/>
             </w:pict>
           </mc:Fallback>
         </mc:AlternateContent>
@@ -4450,50 +4450,418 @@
           <w:lang w:val="en-US"/>
         </w:rPr>
       </w:pPr>
+      <w:r>
+        <w:rPr>
+          <w:lang w:val="en-US"/>
+        </w:rPr>
+        <w:t>User changes content of displayed – to be cleared</w:t>
+      </w:r>
+    </w:p>
+    <w:p>
+      <w:pPr>
+        <w:pStyle w:val="ListParagraph"/>
+        <w:numPr>
+          <w:ilvl w:val="0"/>
+          <w:numId w:val="25"/>
+        </w:numPr>
+        <w:rPr>
+          <w:lang w:val="en-US"/>
+        </w:rPr>
+      </w:pPr>
+      <w:r>
+        <w:rPr>
+          <w:lang w:val="en-US"/>
+        </w:rPr>
+        <w:t xml:space="preserve">Calling </w:t>
+      </w:r>
+      <w:proofErr w:type="spellStart"/>
+      <w:r>
+        <w:rPr>
+          <w:lang w:val="en-US"/>
+        </w:rPr>
+        <w:t>fireEvent</w:t>
+      </w:r>
+      <w:proofErr w:type="spellEnd"/>
+      <w:r>
+        <w:rPr>
+          <w:lang w:val="en-US"/>
+        </w:rPr>
+        <w:t xml:space="preserve"> change</w:t>
+      </w:r>
+    </w:p>
+    <w:p>
+      <w:pPr>
+        <w:rPr>
+          <w:lang w:val="en-US"/>
+        </w:rPr>
+      </w:pPr>
+    </w:p>
+    <w:p>
+      <w:pPr>
+        <w:rPr>
+          <w:b/>
+          <w:u w:val="single"/>
+          <w:lang w:val="en-US"/>
+        </w:rPr>
+      </w:pPr>
+      <w:r>
+        <w:rPr>
+          <w:b/>
+          <w:u w:val="single"/>
+          <w:lang w:val="en-US"/>
+        </w:rPr>
+        <w:t xml:space="preserve">Section 5 </w:t>
+      </w:r>
+      <w:r>
+        <w:rPr>
+          <w:b/>
+          <w:u w:val="single"/>
+          <w:lang w:val="en-US"/>
+        </w:rPr>
+        <w:t>–</w:t>
+      </w:r>
+      <w:r>
+        <w:rPr>
+          <w:b/>
+          <w:u w:val="single"/>
+          <w:lang w:val="en-US"/>
+        </w:rPr>
+        <w:t xml:space="preserve"> Login</w:t>
+      </w:r>
+    </w:p>
+    <w:p>
+      <w:pPr>
+        <w:rPr>
+          <w:lang w:val="en-US"/>
+        </w:rPr>
+      </w:pPr>
+      <w:r>
+        <w:rPr>
+          <w:lang w:val="en-US"/>
+        </w:rPr>
+        <w:t>Login functionality. Backend:</w:t>
+      </w:r>
+    </w:p>
+    <w:p>
+      <w:pPr>
+        <w:pStyle w:val="ListParagraph"/>
+        <w:numPr>
+          <w:ilvl w:val="0"/>
+          <w:numId w:val="26"/>
+        </w:numPr>
+        <w:rPr>
+          <w:lang w:val="en-US"/>
+        </w:rPr>
+      </w:pPr>
+      <w:r>
+        <w:rPr>
+          <w:lang w:val="en-US"/>
+        </w:rPr>
+        <w:t xml:space="preserve">Spring security </w:t>
+      </w:r>
+    </w:p>
+    <w:p>
+      <w:pPr>
+        <w:pStyle w:val="ListParagraph"/>
+        <w:numPr>
+          <w:ilvl w:val="0"/>
+          <w:numId w:val="26"/>
+        </w:numPr>
+        <w:rPr>
+          <w:lang w:val="en-US"/>
+        </w:rPr>
+      </w:pPr>
+      <w:r>
+        <w:rPr>
+          <w:lang w:val="en-US"/>
+        </w:rPr>
+        <w:t xml:space="preserve">Map authentication </w:t>
+      </w:r>
+    </w:p>
+    <w:p>
+      <w:pPr>
+        <w:pStyle w:val="ListParagraph"/>
+        <w:numPr>
+          <w:ilvl w:val="0"/>
+          <w:numId w:val="26"/>
+        </w:numPr>
+        <w:rPr>
+          <w:lang w:val="en-US"/>
+        </w:rPr>
+      </w:pPr>
+      <w:r>
+        <w:rPr>
+          <w:lang w:val="en-US"/>
+        </w:rPr>
+        <w:t>Logged in user to control methods</w:t>
+      </w:r>
+    </w:p>
+    <w:p>
+      <w:pPr>
+        <w:rPr>
+          <w:b/>
+          <w:u w:val="single"/>
+          <w:lang w:val="en-US"/>
+        </w:rPr>
+      </w:pPr>
+    </w:p>
+    <w:p>
+      <w:pPr>
+        <w:rPr>
+          <w:b/>
+          <w:u w:val="single"/>
+          <w:lang w:val="en-US"/>
+        </w:rPr>
+      </w:pPr>
+      <w:r>
+        <w:rPr>
+          <w:b/>
+          <w:u w:val="single"/>
+          <w:lang w:val="en-US"/>
+        </w:rPr>
+        <w:t>1</w:t>
+      </w:r>
+      <w:r>
+        <w:rPr>
+          <w:b/>
+          <w:u w:val="single"/>
+          <w:lang w:val="en-US"/>
+        </w:rPr>
+        <w:t xml:space="preserve">. </w:t>
+      </w:r>
+      <w:r>
+        <w:rPr>
+          <w:b/>
+          <w:u w:val="single"/>
+          <w:lang w:val="en-US"/>
+        </w:rPr>
+        <w:t>Login Controller</w:t>
+      </w:r>
+      <w:r>
+        <w:rPr>
+          <w:b/>
+          <w:u w:val="single"/>
+          <w:lang w:val="en-US"/>
+        </w:rPr>
+        <w:t xml:space="preserve"> – </w:t>
+      </w:r>
+      <w:r>
+        <w:rPr>
+          <w:b/>
+          <w:u w:val="single"/>
+          <w:lang w:val="en-US"/>
+        </w:rPr>
+        <w:t>back</w:t>
+      </w:r>
+      <w:r>
+        <w:rPr>
+          <w:b/>
+          <w:u w:val="single"/>
+          <w:lang w:val="en-US"/>
+        </w:rPr>
+        <w:t>end</w:t>
+      </w:r>
+    </w:p>
+    <w:p>
+      <w:pPr>
+        <w:pStyle w:val="ListParagraph"/>
+        <w:numPr>
+          <w:ilvl w:val="0"/>
+          <w:numId w:val="27"/>
+        </w:numPr>
+        <w:rPr>
+          <w:lang w:val="en-US"/>
+        </w:rPr>
+      </w:pPr>
+      <w:r>
+        <w:rPr>
+          <w:lang w:val="en-US"/>
+        </w:rPr>
+        <w:t>Authentication</w:t>
+      </w:r>
+      <w:r>
+        <w:rPr>
+          <w:lang w:val="en-US"/>
+        </w:rPr>
+        <w:t xml:space="preserve"> – JWT and OAuth2</w:t>
+      </w:r>
+    </w:p>
+    <w:p>
+      <w:pPr>
+        <w:pStyle w:val="ListParagraph"/>
+        <w:numPr>
+          <w:ilvl w:val="0"/>
+          <w:numId w:val="27"/>
+        </w:numPr>
+        <w:rPr>
+          <w:lang w:val="en-US"/>
+        </w:rPr>
+      </w:pPr>
+      <w:r>
+        <w:rPr>
+          <w:lang w:val="en-US"/>
+        </w:rPr>
+        <w:t>Basic authentication – basic log in check</w:t>
+      </w:r>
+    </w:p>
+    <w:p>
+      <w:pPr>
+        <w:pStyle w:val="ListParagraph"/>
+        <w:numPr>
+          <w:ilvl w:val="0"/>
+          <w:numId w:val="27"/>
+        </w:numPr>
+        <w:rPr>
+          <w:lang w:val="en-US"/>
+        </w:rPr>
+      </w:pPr>
+      <w:r>
+        <w:rPr>
+          <w:lang w:val="en-US"/>
+        </w:rPr>
+        <w:t xml:space="preserve">Run </w:t>
+      </w:r>
+      <w:proofErr w:type="spellStart"/>
+      <w:r>
+        <w:rPr>
+          <w:lang w:val="en-US"/>
+        </w:rPr>
+        <w:t>LoginController</w:t>
+      </w:r>
+      <w:proofErr w:type="spellEnd"/>
+      <w:r>
+        <w:rPr>
+          <w:lang w:val="en-US"/>
+        </w:rPr>
+        <w:t xml:space="preserve"> test</w:t>
+      </w:r>
+    </w:p>
+    <w:p>
+      <w:pPr>
+        <w:pStyle w:val="ListParagraph"/>
+        <w:numPr>
+          <w:ilvl w:val="0"/>
+          <w:numId w:val="27"/>
+        </w:numPr>
+        <w:rPr>
+          <w:lang w:val="en-US"/>
+        </w:rPr>
+      </w:pPr>
+      <w:r>
+        <w:rPr>
+          <w:lang w:val="en-US"/>
+        </w:rPr>
+        <w:t xml:space="preserve">Spring security </w:t>
+      </w:r>
+    </w:p>
+    <w:p>
+      <w:pPr>
+        <w:pStyle w:val="ListParagraph"/>
+        <w:numPr>
+          <w:ilvl w:val="0"/>
+          <w:numId w:val="27"/>
+        </w:numPr>
+        <w:rPr>
+          <w:lang w:val="en-US"/>
+        </w:rPr>
+      </w:pPr>
+      <w:r>
+        <w:rPr>
+          <w:lang w:val="en-US"/>
+        </w:rPr>
+        <w:t>Apache HTTP client added to configure tests</w:t>
+      </w:r>
+    </w:p>
+    <w:p>
+      <w:pPr>
+        <w:rPr>
+          <w:lang w:val="en-US"/>
+        </w:rPr>
+      </w:pPr>
+    </w:p>
+    <w:p>
+      <w:pPr>
+        <w:rPr>
+          <w:b/>
+          <w:u w:val="single"/>
+          <w:lang w:val="en-US"/>
+        </w:rPr>
+      </w:pPr>
+      <w:r>
+        <w:rPr>
+          <w:b/>
+          <w:u w:val="single"/>
+          <w:lang w:val="en-US"/>
+        </w:rPr>
+        <w:t>2</w:t>
+      </w:r>
+      <w:r>
+        <w:rPr>
+          <w:b/>
+          <w:u w:val="single"/>
+          <w:lang w:val="en-US"/>
+        </w:rPr>
+        <w:t xml:space="preserve">. </w:t>
+      </w:r>
+      <w:r>
+        <w:rPr>
+          <w:b/>
+          <w:u w:val="single"/>
+          <w:lang w:val="en-US"/>
+        </w:rPr>
+        <w:t>Login</w:t>
+      </w:r>
+      <w:r>
+        <w:rPr>
+          <w:b/>
+          <w:u w:val="single"/>
+          <w:lang w:val="en-US"/>
+        </w:rPr>
+        <w:t xml:space="preserve"> Errors</w:t>
+      </w:r>
+      <w:r>
+        <w:rPr>
+          <w:b/>
+          <w:u w:val="single"/>
+          <w:lang w:val="en-US"/>
+        </w:rPr>
+        <w:t xml:space="preserve"> – backend</w:t>
+      </w:r>
+    </w:p>
+    <w:p>
+      <w:pPr>
+        <w:pStyle w:val="ListParagraph"/>
+        <w:numPr>
+          <w:ilvl w:val="0"/>
+          <w:numId w:val="28"/>
+        </w:numPr>
+        <w:rPr>
+          <w:lang w:val="en-US"/>
+        </w:rPr>
+      </w:pPr>
+      <w:r>
+        <w:rPr>
+          <w:lang w:val="en-US"/>
+        </w:rPr>
+        <w:t>Authentication errors</w:t>
+      </w:r>
+    </w:p>
+    <w:p>
+      <w:pPr>
+        <w:pStyle w:val="ListParagraph"/>
+        <w:numPr>
+          <w:ilvl w:val="0"/>
+          <w:numId w:val="28"/>
+        </w:numPr>
+        <w:rPr>
+          <w:lang w:val="en-US"/>
+        </w:rPr>
+      </w:pPr>
       <w:bookmarkStart w:id="0" w:name="_GoBack"/>
       <w:bookmarkEnd w:id="0"/>
-      <w:r>
-        <w:rPr>
-          <w:lang w:val="en-US"/>
-        </w:rPr>
-        <w:t>User changes content of displayed – to be cleared</w:t>
-      </w:r>
-    </w:p>
-    <w:p>
-      <w:pPr>
-        <w:pStyle w:val="ListParagraph"/>
-        <w:numPr>
-          <w:ilvl w:val="0"/>
-          <w:numId w:val="25"/>
-        </w:numPr>
-        <w:rPr>
-          <w:lang w:val="en-US"/>
-        </w:rPr>
-      </w:pPr>
-      <w:r>
-        <w:rPr>
-          <w:lang w:val="en-US"/>
-        </w:rPr>
-        <w:t xml:space="preserve">Calling </w:t>
-      </w:r>
-      <w:proofErr w:type="spellStart"/>
-      <w:r>
-        <w:rPr>
-          <w:lang w:val="en-US"/>
-        </w:rPr>
-        <w:t>fireEvent</w:t>
-      </w:r>
-      <w:proofErr w:type="spellEnd"/>
-      <w:r>
-        <w:rPr>
-          <w:lang w:val="en-US"/>
-        </w:rPr>
-        <w:t xml:space="preserve"> change</w:t>
-      </w:r>
-    </w:p>
-    <w:p>
-      <w:pPr>
-        <w:pStyle w:val="ListParagraph"/>
+    </w:p>
+    <w:p>
+      <w:pPr>
         <w:rPr>
           <w:lang w:val="en-US"/>
         </w:rPr>
@@ -4625,6 +4993,118 @@
     </w:lvl>
   </w:abstractNum>
   <w:abstractNum w:abstractNumId="1" w15:restartNumberingAfterBreak="0">
+    <w:nsid w:val="03DE1A33"/>
+    <w:multiLevelType w:val="hybridMultilevel"/>
+    <w:tmpl w:val="B6A8EF22"/>
+    <w:lvl w:ilvl="0" w:tplc="46860B82">
+      <w:numFmt w:val="bullet"/>
+      <w:lvlText w:val="-"/>
+      <w:lvlJc w:val="left"/>
+      <w:pPr>
+        <w:ind w:left="720" w:hanging="360"/>
+      </w:pPr>
+      <w:rPr>
+        <w:rFonts w:ascii="Calibri" w:eastAsiaTheme="minorHAnsi" w:hAnsi="Calibri" w:cs="Calibri" w:hint="default"/>
+      </w:rPr>
+    </w:lvl>
+    <w:lvl w:ilvl="1" w:tplc="1C090003" w:tentative="1">
+      <w:start w:val="1"/>
+      <w:numFmt w:val="bullet"/>
+      <w:lvlText w:val="o"/>
+      <w:lvlJc w:val="left"/>
+      <w:pPr>
+        <w:ind w:left="1440" w:hanging="360"/>
+      </w:pPr>
+      <w:rPr>
+        <w:rFonts w:ascii="Courier New" w:hAnsi="Courier New" w:cs="Courier New" w:hint="default"/>
+      </w:rPr>
+    </w:lvl>
+    <w:lvl w:ilvl="2" w:tplc="1C090005" w:tentative="1">
+      <w:start w:val="1"/>
+      <w:numFmt w:val="bullet"/>
+      <w:lvlText w:val=""/>
+      <w:lvlJc w:val="left"/>
+      <w:pPr>
+        <w:ind w:left="2160" w:hanging="360"/>
+      </w:pPr>
+      <w:rPr>
+        <w:rFonts w:ascii="Wingdings" w:hAnsi="Wingdings" w:hint="default"/>
+      </w:rPr>
+    </w:lvl>
+    <w:lvl w:ilvl="3" w:tplc="1C090001" w:tentative="1">
+      <w:start w:val="1"/>
+      <w:numFmt w:val="bullet"/>
+      <w:lvlText w:val=""/>
+      <w:lvlJc w:val="left"/>
+      <w:pPr>
+        <w:ind w:left="2880" w:hanging="360"/>
+      </w:pPr>
+      <w:rPr>
+        <w:rFonts w:ascii="Symbol" w:hAnsi="Symbol" w:hint="default"/>
+      </w:rPr>
+    </w:lvl>
+    <w:lvl w:ilvl="4" w:tplc="1C090003" w:tentative="1">
+      <w:start w:val="1"/>
+      <w:numFmt w:val="bullet"/>
+      <w:lvlText w:val="o"/>
+      <w:lvlJc w:val="left"/>
+      <w:pPr>
+        <w:ind w:left="3600" w:hanging="360"/>
+      </w:pPr>
+      <w:rPr>
+        <w:rFonts w:ascii="Courier New" w:hAnsi="Courier New" w:cs="Courier New" w:hint="default"/>
+      </w:rPr>
+    </w:lvl>
+    <w:lvl w:ilvl="5" w:tplc="1C090005" w:tentative="1">
+      <w:start w:val="1"/>
+      <w:numFmt w:val="bullet"/>
+      <w:lvlText w:val=""/>
+      <w:lvlJc w:val="left"/>
+      <w:pPr>
+        <w:ind w:left="4320" w:hanging="360"/>
+      </w:pPr>
+      <w:rPr>
+        <w:rFonts w:ascii="Wingdings" w:hAnsi="Wingdings" w:hint="default"/>
+      </w:rPr>
+    </w:lvl>
+    <w:lvl w:ilvl="6" w:tplc="1C090001" w:tentative="1">
+      <w:start w:val="1"/>
+      <w:numFmt w:val="bullet"/>
+      <w:lvlText w:val=""/>
+      <w:lvlJc w:val="left"/>
+      <w:pPr>
+        <w:ind w:left="5040" w:hanging="360"/>
+      </w:pPr>
+      <w:rPr>
+        <w:rFonts w:ascii="Symbol" w:hAnsi="Symbol" w:hint="default"/>
+      </w:rPr>
+    </w:lvl>
+    <w:lvl w:ilvl="7" w:tplc="1C090003" w:tentative="1">
+      <w:start w:val="1"/>
+      <w:numFmt w:val="bullet"/>
+      <w:lvlText w:val="o"/>
+      <w:lvlJc w:val="left"/>
+      <w:pPr>
+        <w:ind w:left="5760" w:hanging="360"/>
+      </w:pPr>
+      <w:rPr>
+        <w:rFonts w:ascii="Courier New" w:hAnsi="Courier New" w:cs="Courier New" w:hint="default"/>
+      </w:rPr>
+    </w:lvl>
+    <w:lvl w:ilvl="8" w:tplc="1C090005" w:tentative="1">
+      <w:start w:val="1"/>
+      <w:numFmt w:val="bullet"/>
+      <w:lvlText w:val=""/>
+      <w:lvlJc w:val="left"/>
+      <w:pPr>
+        <w:ind w:left="6480" w:hanging="360"/>
+      </w:pPr>
+      <w:rPr>
+        <w:rFonts w:ascii="Wingdings" w:hAnsi="Wingdings" w:hint="default"/>
+      </w:rPr>
+    </w:lvl>
+  </w:abstractNum>
+  <w:abstractNum w:abstractNumId="2" w15:restartNumberingAfterBreak="0">
     <w:nsid w:val="09FD6DA2"/>
     <w:multiLevelType w:val="hybridMultilevel"/>
     <w:tmpl w:val="6FBA8BA4"/>
@@ -4736,7 +5216,7 @@
       </w:rPr>
     </w:lvl>
   </w:abstractNum>
-  <w:abstractNum w:abstractNumId="2" w15:restartNumberingAfterBreak="0">
+  <w:abstractNum w:abstractNumId="3" w15:restartNumberingAfterBreak="0">
     <w:nsid w:val="0FBE2487"/>
     <w:multiLevelType w:val="hybridMultilevel"/>
     <w:tmpl w:val="25D0177A"/>
@@ -4849,7 +5329,7 @@
       </w:rPr>
     </w:lvl>
   </w:abstractNum>
-  <w:abstractNum w:abstractNumId="3" w15:restartNumberingAfterBreak="0">
+  <w:abstractNum w:abstractNumId="4" w15:restartNumberingAfterBreak="0">
     <w:nsid w:val="11616D02"/>
     <w:multiLevelType w:val="hybridMultilevel"/>
     <w:tmpl w:val="861A13D6"/>
@@ -4961,7 +5441,7 @@
       </w:rPr>
     </w:lvl>
   </w:abstractNum>
-  <w:abstractNum w:abstractNumId="4" w15:restartNumberingAfterBreak="0">
+  <w:abstractNum w:abstractNumId="5" w15:restartNumberingAfterBreak="0">
     <w:nsid w:val="11AC3564"/>
     <w:multiLevelType w:val="hybridMultilevel"/>
     <w:tmpl w:val="E0E07868"/>
@@ -5074,7 +5554,7 @@
       </w:rPr>
     </w:lvl>
   </w:abstractNum>
-  <w:abstractNum w:abstractNumId="5" w15:restartNumberingAfterBreak="0">
+  <w:abstractNum w:abstractNumId="6" w15:restartNumberingAfterBreak="0">
     <w:nsid w:val="1ED34C67"/>
     <w:multiLevelType w:val="hybridMultilevel"/>
     <w:tmpl w:val="9E56B65E"/>
@@ -5187,7 +5667,7 @@
       </w:rPr>
     </w:lvl>
   </w:abstractNum>
-  <w:abstractNum w:abstractNumId="6" w15:restartNumberingAfterBreak="0">
+  <w:abstractNum w:abstractNumId="7" w15:restartNumberingAfterBreak="0">
     <w:nsid w:val="2387279D"/>
     <w:multiLevelType w:val="hybridMultilevel"/>
     <w:tmpl w:val="DF5427D4"/>
@@ -5300,7 +5780,7 @@
       </w:rPr>
     </w:lvl>
   </w:abstractNum>
-  <w:abstractNum w:abstractNumId="7" w15:restartNumberingAfterBreak="0">
+  <w:abstractNum w:abstractNumId="8" w15:restartNumberingAfterBreak="0">
     <w:nsid w:val="2CE207F9"/>
     <w:multiLevelType w:val="hybridMultilevel"/>
     <w:tmpl w:val="1B1EC59C"/>
@@ -5412,7 +5892,7 @@
       </w:rPr>
     </w:lvl>
   </w:abstractNum>
-  <w:abstractNum w:abstractNumId="8" w15:restartNumberingAfterBreak="0">
+  <w:abstractNum w:abstractNumId="9" w15:restartNumberingAfterBreak="0">
     <w:nsid w:val="31B22A33"/>
     <w:multiLevelType w:val="hybridMultilevel"/>
     <w:tmpl w:val="68B2E2B8"/>
@@ -5524,7 +6004,7 @@
       </w:rPr>
     </w:lvl>
   </w:abstractNum>
-  <w:abstractNum w:abstractNumId="9" w15:restartNumberingAfterBreak="0">
+  <w:abstractNum w:abstractNumId="10" w15:restartNumberingAfterBreak="0">
     <w:nsid w:val="32E52713"/>
     <w:multiLevelType w:val="hybridMultilevel"/>
     <w:tmpl w:val="8FA2DFFE"/>
@@ -5636,7 +6116,7 @@
       </w:rPr>
     </w:lvl>
   </w:abstractNum>
-  <w:abstractNum w:abstractNumId="10" w15:restartNumberingAfterBreak="0">
+  <w:abstractNum w:abstractNumId="11" w15:restartNumberingAfterBreak="0">
     <w:nsid w:val="368E1AAF"/>
     <w:multiLevelType w:val="hybridMultilevel"/>
     <w:tmpl w:val="CA28F138"/>
@@ -5749,7 +6229,119 @@
       </w:rPr>
     </w:lvl>
   </w:abstractNum>
-  <w:abstractNum w:abstractNumId="11" w15:restartNumberingAfterBreak="0">
+  <w:abstractNum w:abstractNumId="12" w15:restartNumberingAfterBreak="0">
+    <w:nsid w:val="3A115B7B"/>
+    <w:multiLevelType w:val="hybridMultilevel"/>
+    <w:tmpl w:val="69BE280C"/>
+    <w:lvl w:ilvl="0" w:tplc="46860B82">
+      <w:numFmt w:val="bullet"/>
+      <w:lvlText w:val="-"/>
+      <w:lvlJc w:val="left"/>
+      <w:pPr>
+        <w:ind w:left="720" w:hanging="360"/>
+      </w:pPr>
+      <w:rPr>
+        <w:rFonts w:ascii="Calibri" w:eastAsiaTheme="minorHAnsi" w:hAnsi="Calibri" w:cs="Calibri" w:hint="default"/>
+      </w:rPr>
+    </w:lvl>
+    <w:lvl w:ilvl="1" w:tplc="1C090003" w:tentative="1">
+      <w:start w:val="1"/>
+      <w:numFmt w:val="bullet"/>
+      <w:lvlText w:val="o"/>
+      <w:lvlJc w:val="left"/>
+      <w:pPr>
+        <w:ind w:left="1440" w:hanging="360"/>
+      </w:pPr>
+      <w:rPr>
+        <w:rFonts w:ascii="Courier New" w:hAnsi="Courier New" w:cs="Courier New" w:hint="default"/>
+      </w:rPr>
+    </w:lvl>
+    <w:lvl w:ilvl="2" w:tplc="1C090005" w:tentative="1">
+      <w:start w:val="1"/>
+      <w:numFmt w:val="bullet"/>
+      <w:lvlText w:val=""/>
+      <w:lvlJc w:val="left"/>
+      <w:pPr>
+        <w:ind w:left="2160" w:hanging="360"/>
+      </w:pPr>
+      <w:rPr>
+        <w:rFonts w:ascii="Wingdings" w:hAnsi="Wingdings" w:hint="default"/>
+      </w:rPr>
+    </w:lvl>
+    <w:lvl w:ilvl="3" w:tplc="1C090001" w:tentative="1">
+      <w:start w:val="1"/>
+      <w:numFmt w:val="bullet"/>
+      <w:lvlText w:val=""/>
+      <w:lvlJc w:val="left"/>
+      <w:pPr>
+        <w:ind w:left="2880" w:hanging="360"/>
+      </w:pPr>
+      <w:rPr>
+        <w:rFonts w:ascii="Symbol" w:hAnsi="Symbol" w:hint="default"/>
+      </w:rPr>
+    </w:lvl>
+    <w:lvl w:ilvl="4" w:tplc="1C090003" w:tentative="1">
+      <w:start w:val="1"/>
+      <w:numFmt w:val="bullet"/>
+      <w:lvlText w:val="o"/>
+      <w:lvlJc w:val="left"/>
+      <w:pPr>
+        <w:ind w:left="3600" w:hanging="360"/>
+      </w:pPr>
+      <w:rPr>
+        <w:rFonts w:ascii="Courier New" w:hAnsi="Courier New" w:cs="Courier New" w:hint="default"/>
+      </w:rPr>
+    </w:lvl>
+    <w:lvl w:ilvl="5" w:tplc="1C090005" w:tentative="1">
+      <w:start w:val="1"/>
+      <w:numFmt w:val="bullet"/>
+      <w:lvlText w:val=""/>
+      <w:lvlJc w:val="left"/>
+      <w:pPr>
+        <w:ind w:left="4320" w:hanging="360"/>
+      </w:pPr>
+      <w:rPr>
+        <w:rFonts w:ascii="Wingdings" w:hAnsi="Wingdings" w:hint="default"/>
+      </w:rPr>
+    </w:lvl>
+    <w:lvl w:ilvl="6" w:tplc="1C090001" w:tentative="1">
+      <w:start w:val="1"/>
+      <w:numFmt w:val="bullet"/>
+      <w:lvlText w:val=""/>
+      <w:lvlJc w:val="left"/>
+      <w:pPr>
+        <w:ind w:left="5040" w:hanging="360"/>
+      </w:pPr>
+      <w:rPr>
+        <w:rFonts w:ascii="Symbol" w:hAnsi="Symbol" w:hint="default"/>
+      </w:rPr>
+    </w:lvl>
+    <w:lvl w:ilvl="7" w:tplc="1C090003" w:tentative="1">
+      <w:start w:val="1"/>
+      <w:numFmt w:val="bullet"/>
+      <w:lvlText w:val="o"/>
+      <w:lvlJc w:val="left"/>
+      <w:pPr>
+        <w:ind w:left="5760" w:hanging="360"/>
+      </w:pPr>
+      <w:rPr>
+        <w:rFonts w:ascii="Courier New" w:hAnsi="Courier New" w:cs="Courier New" w:hint="default"/>
+      </w:rPr>
+    </w:lvl>
+    <w:lvl w:ilvl="8" w:tplc="1C090005" w:tentative="1">
+      <w:start w:val="1"/>
+      <w:numFmt w:val="bullet"/>
+      <w:lvlText w:val=""/>
+      <w:lvlJc w:val="left"/>
+      <w:pPr>
+        <w:ind w:left="6480" w:hanging="360"/>
+      </w:pPr>
+      <w:rPr>
+        <w:rFonts w:ascii="Wingdings" w:hAnsi="Wingdings" w:hint="default"/>
+      </w:rPr>
+    </w:lvl>
+  </w:abstractNum>
+  <w:abstractNum w:abstractNumId="13" w15:restartNumberingAfterBreak="0">
     <w:nsid w:val="3F270D3D"/>
     <w:multiLevelType w:val="hybridMultilevel"/>
     <w:tmpl w:val="40A69C86"/>
@@ -5862,7 +6454,7 @@
       </w:rPr>
     </w:lvl>
   </w:abstractNum>
-  <w:abstractNum w:abstractNumId="12" w15:restartNumberingAfterBreak="0">
+  <w:abstractNum w:abstractNumId="14" w15:restartNumberingAfterBreak="0">
     <w:nsid w:val="4DF3328F"/>
     <w:multiLevelType w:val="hybridMultilevel"/>
     <w:tmpl w:val="BB1CCD66"/>
@@ -5975,7 +6567,7 @@
       </w:rPr>
     </w:lvl>
   </w:abstractNum>
-  <w:abstractNum w:abstractNumId="13" w15:restartNumberingAfterBreak="0">
+  <w:abstractNum w:abstractNumId="15" w15:restartNumberingAfterBreak="0">
     <w:nsid w:val="4F6527B2"/>
     <w:multiLevelType w:val="hybridMultilevel"/>
     <w:tmpl w:val="46BAD9BC"/>
@@ -6087,7 +6679,7 @@
       </w:rPr>
     </w:lvl>
   </w:abstractNum>
-  <w:abstractNum w:abstractNumId="14" w15:restartNumberingAfterBreak="0">
+  <w:abstractNum w:abstractNumId="16" w15:restartNumberingAfterBreak="0">
     <w:nsid w:val="50F626A2"/>
     <w:multiLevelType w:val="hybridMultilevel"/>
     <w:tmpl w:val="B5CE3440"/>
@@ -6199,7 +6791,7 @@
       </w:rPr>
     </w:lvl>
   </w:abstractNum>
-  <w:abstractNum w:abstractNumId="15" w15:restartNumberingAfterBreak="0">
+  <w:abstractNum w:abstractNumId="17" w15:restartNumberingAfterBreak="0">
     <w:nsid w:val="5194629A"/>
     <w:multiLevelType w:val="hybridMultilevel"/>
     <w:tmpl w:val="07AA605A"/>
@@ -6312,7 +6904,7 @@
       </w:rPr>
     </w:lvl>
   </w:abstractNum>
-  <w:abstractNum w:abstractNumId="16" w15:restartNumberingAfterBreak="0">
+  <w:abstractNum w:abstractNumId="18" w15:restartNumberingAfterBreak="0">
     <w:nsid w:val="548543AB"/>
     <w:multiLevelType w:val="hybridMultilevel"/>
     <w:tmpl w:val="5D2855C4"/>
@@ -6425,7 +7017,119 @@
       </w:rPr>
     </w:lvl>
   </w:abstractNum>
-  <w:abstractNum w:abstractNumId="17" w15:restartNumberingAfterBreak="0">
+  <w:abstractNum w:abstractNumId="19" w15:restartNumberingAfterBreak="0">
+    <w:nsid w:val="55D352B7"/>
+    <w:multiLevelType w:val="hybridMultilevel"/>
+    <w:tmpl w:val="E6B8D6FA"/>
+    <w:lvl w:ilvl="0" w:tplc="46860B82">
+      <w:numFmt w:val="bullet"/>
+      <w:lvlText w:val="-"/>
+      <w:lvlJc w:val="left"/>
+      <w:pPr>
+        <w:ind w:left="720" w:hanging="360"/>
+      </w:pPr>
+      <w:rPr>
+        <w:rFonts w:ascii="Calibri" w:eastAsiaTheme="minorHAnsi" w:hAnsi="Calibri" w:cs="Calibri" w:hint="default"/>
+      </w:rPr>
+    </w:lvl>
+    <w:lvl w:ilvl="1" w:tplc="1C090003" w:tentative="1">
+      <w:start w:val="1"/>
+      <w:numFmt w:val="bullet"/>
+      <w:lvlText w:val="o"/>
+      <w:lvlJc w:val="left"/>
+      <w:pPr>
+        <w:ind w:left="1440" w:hanging="360"/>
+      </w:pPr>
+      <w:rPr>
+        <w:rFonts w:ascii="Courier New" w:hAnsi="Courier New" w:cs="Courier New" w:hint="default"/>
+      </w:rPr>
+    </w:lvl>
+    <w:lvl w:ilvl="2" w:tplc="1C090005" w:tentative="1">
+      <w:start w:val="1"/>
+      <w:numFmt w:val="bullet"/>
+      <w:lvlText w:val=""/>
+      <w:lvlJc w:val="left"/>
+      <w:pPr>
+        <w:ind w:left="2160" w:hanging="360"/>
+      </w:pPr>
+      <w:rPr>
+        <w:rFonts w:ascii="Wingdings" w:hAnsi="Wingdings" w:hint="default"/>
+      </w:rPr>
+    </w:lvl>
+    <w:lvl w:ilvl="3" w:tplc="1C090001" w:tentative="1">
+      <w:start w:val="1"/>
+      <w:numFmt w:val="bullet"/>
+      <w:lvlText w:val=""/>
+      <w:lvlJc w:val="left"/>
+      <w:pPr>
+        <w:ind w:left="2880" w:hanging="360"/>
+      </w:pPr>
+      <w:rPr>
+        <w:rFonts w:ascii="Symbol" w:hAnsi="Symbol" w:hint="default"/>
+      </w:rPr>
+    </w:lvl>
+    <w:lvl w:ilvl="4" w:tplc="1C090003" w:tentative="1">
+      <w:start w:val="1"/>
+      <w:numFmt w:val="bullet"/>
+      <w:lvlText w:val="o"/>
+      <w:lvlJc w:val="left"/>
+      <w:pPr>
+        <w:ind w:left="3600" w:hanging="360"/>
+      </w:pPr>
+      <w:rPr>
+        <w:rFonts w:ascii="Courier New" w:hAnsi="Courier New" w:cs="Courier New" w:hint="default"/>
+      </w:rPr>
+    </w:lvl>
+    <w:lvl w:ilvl="5" w:tplc="1C090005" w:tentative="1">
+      <w:start w:val="1"/>
+      <w:numFmt w:val="bullet"/>
+      <w:lvlText w:val=""/>
+      <w:lvlJc w:val="left"/>
+      <w:pPr>
+        <w:ind w:left="4320" w:hanging="360"/>
+      </w:pPr>
+      <w:rPr>
+        <w:rFonts w:ascii="Wingdings" w:hAnsi="Wingdings" w:hint="default"/>
+      </w:rPr>
+    </w:lvl>
+    <w:lvl w:ilvl="6" w:tplc="1C090001" w:tentative="1">
+      <w:start w:val="1"/>
+      <w:numFmt w:val="bullet"/>
+      <w:lvlText w:val=""/>
+      <w:lvlJc w:val="left"/>
+      <w:pPr>
+        <w:ind w:left="5040" w:hanging="360"/>
+      </w:pPr>
+      <w:rPr>
+        <w:rFonts w:ascii="Symbol" w:hAnsi="Symbol" w:hint="default"/>
+      </w:rPr>
+    </w:lvl>
+    <w:lvl w:ilvl="7" w:tplc="1C090003" w:tentative="1">
+      <w:start w:val="1"/>
+      <w:numFmt w:val="bullet"/>
+      <w:lvlText w:val="o"/>
+      <w:lvlJc w:val="left"/>
+      <w:pPr>
+        <w:ind w:left="5760" w:hanging="360"/>
+      </w:pPr>
+      <w:rPr>
+        <w:rFonts w:ascii="Courier New" w:hAnsi="Courier New" w:cs="Courier New" w:hint="default"/>
+      </w:rPr>
+    </w:lvl>
+    <w:lvl w:ilvl="8" w:tplc="1C090005" w:tentative="1">
+      <w:start w:val="1"/>
+      <w:numFmt w:val="bullet"/>
+      <w:lvlText w:val=""/>
+      <w:lvlJc w:val="left"/>
+      <w:pPr>
+        <w:ind w:left="6480" w:hanging="360"/>
+      </w:pPr>
+      <w:rPr>
+        <w:rFonts w:ascii="Wingdings" w:hAnsi="Wingdings" w:hint="default"/>
+      </w:rPr>
+    </w:lvl>
+  </w:abstractNum>
+  <w:abstractNum w:abstractNumId="20" w15:restartNumberingAfterBreak="0">
     <w:nsid w:val="560F4787"/>
     <w:multiLevelType w:val="hybridMultilevel"/>
     <w:tmpl w:val="AB020B1A"/>
@@ -6537,7 +7241,7 @@
       </w:rPr>
     </w:lvl>
   </w:abstractNum>
-  <w:abstractNum w:abstractNumId="18" w15:restartNumberingAfterBreak="0">
+  <w:abstractNum w:abstractNumId="21" w15:restartNumberingAfterBreak="0">
     <w:nsid w:val="5E8E2AC5"/>
     <w:multiLevelType w:val="hybridMultilevel"/>
     <w:tmpl w:val="E8406EC0"/>
@@ -6649,7 +7353,7 @@
       </w:rPr>
     </w:lvl>
   </w:abstractNum>
-  <w:abstractNum w:abstractNumId="19" w15:restartNumberingAfterBreak="0">
+  <w:abstractNum w:abstractNumId="22" w15:restartNumberingAfterBreak="0">
     <w:nsid w:val="6261658E"/>
     <w:multiLevelType w:val="hybridMultilevel"/>
     <w:tmpl w:val="6F20B7CE"/>
@@ -6761,7 +7465,7 @@
       </w:rPr>
     </w:lvl>
   </w:abstractNum>
-  <w:abstractNum w:abstractNumId="20" w15:restartNumberingAfterBreak="0">
+  <w:abstractNum w:abstractNumId="23" w15:restartNumberingAfterBreak="0">
     <w:nsid w:val="65B239B4"/>
     <w:multiLevelType w:val="hybridMultilevel"/>
     <w:tmpl w:val="CBE81EB8"/>
@@ -6873,7 +7577,7 @@
       </w:rPr>
     </w:lvl>
   </w:abstractNum>
-  <w:abstractNum w:abstractNumId="21" w15:restartNumberingAfterBreak="0">
+  <w:abstractNum w:abstractNumId="24" w15:restartNumberingAfterBreak="0">
     <w:nsid w:val="65BE7D95"/>
     <w:multiLevelType w:val="hybridMultilevel"/>
     <w:tmpl w:val="A91AE324"/>
@@ -6986,7 +7690,7 @@
       </w:rPr>
     </w:lvl>
   </w:abstractNum>
-  <w:abstractNum w:abstractNumId="22" w15:restartNumberingAfterBreak="0">
+  <w:abstractNum w:abstractNumId="25" w15:restartNumberingAfterBreak="0">
     <w:nsid w:val="71A5089A"/>
     <w:multiLevelType w:val="hybridMultilevel"/>
     <w:tmpl w:val="520C1480"/>
@@ -7098,7 +7802,7 @@
       </w:rPr>
     </w:lvl>
   </w:abstractNum>
-  <w:abstractNum w:abstractNumId="23" w15:restartNumberingAfterBreak="0">
+  <w:abstractNum w:abstractNumId="26" w15:restartNumberingAfterBreak="0">
     <w:nsid w:val="75B57BF1"/>
     <w:multiLevelType w:val="hybridMultilevel"/>
     <w:tmpl w:val="53D2FCB8"/>
@@ -7211,7 +7915,7 @@
       </w:rPr>
     </w:lvl>
   </w:abstractNum>
-  <w:abstractNum w:abstractNumId="24" w15:restartNumberingAfterBreak="0">
+  <w:abstractNum w:abstractNumId="27" w15:restartNumberingAfterBreak="0">
     <w:nsid w:val="7E026415"/>
     <w:multiLevelType w:val="hybridMultilevel"/>
     <w:tmpl w:val="6C22C010"/>
@@ -7324,79 +8028,88 @@
     </w:lvl>
   </w:abstractNum>
   <w:num w:numId="1">
-    <w:abstractNumId w:val="23"/>
+    <w:abstractNumId w:val="26"/>
   </w:num>
   <w:num w:numId="2">
-    <w:abstractNumId w:val="10"/>
+    <w:abstractNumId w:val="11"/>
   </w:num>
   <w:num w:numId="3">
-    <w:abstractNumId w:val="4"/>
+    <w:abstractNumId w:val="5"/>
   </w:num>
   <w:num w:numId="4">
-    <w:abstractNumId w:val="21"/>
+    <w:abstractNumId w:val="24"/>
   </w:num>
   <w:num w:numId="5">
-    <w:abstractNumId w:val="2"/>
+    <w:abstractNumId w:val="3"/>
   </w:num>
   <w:num w:numId="6">
-    <w:abstractNumId w:val="5"/>
+    <w:abstractNumId w:val="6"/>
   </w:num>
   <w:num w:numId="7">
-    <w:abstractNumId w:val="15"/>
+    <w:abstractNumId w:val="17"/>
   </w:num>
   <w:num w:numId="8">
-    <w:abstractNumId w:val="6"/>
+    <w:abstractNumId w:val="7"/>
   </w:num>
   <w:num w:numId="9">
-    <w:abstractNumId w:val="16"/>
+    <w:abstractNumId w:val="18"/>
   </w:num>
   <w:num w:numId="10">
-    <w:abstractNumId w:val="12"/>
+    <w:abstractNumId w:val="14"/>
   </w:num>
   <w:num w:numId="11">
-    <w:abstractNumId w:val="11"/>
+    <w:abstractNumId w:val="13"/>
   </w:num>
   <w:num w:numId="12">
     <w:abstractNumId w:val="0"/>
   </w:num>
   <w:num w:numId="13">
-    <w:abstractNumId w:val="18"/>
+    <w:abstractNumId w:val="21"/>
   </w:num>
   <w:num w:numId="14">
+    <w:abstractNumId w:val="23"/>
+  </w:num>
+  <w:num w:numId="15">
+    <w:abstractNumId w:val="25"/>
+  </w:num>
+  <w:num w:numId="16">
+    <w:abstractNumId w:val="8"/>
+  </w:num>
+  <w:num w:numId="17">
+    <w:abstractNumId w:val="10"/>
+  </w:num>
+  <w:num w:numId="18">
+    <w:abstractNumId w:val="4"/>
+  </w:num>
+  <w:num w:numId="19">
+    <w:abstractNumId w:val="27"/>
+  </w:num>
+  <w:num w:numId="20">
+    <w:abstractNumId w:val="22"/>
+  </w:num>
+  <w:num w:numId="21">
+    <w:abstractNumId w:val="16"/>
+  </w:num>
+  <w:num w:numId="22">
+    <w:abstractNumId w:val="9"/>
+  </w:num>
+  <w:num w:numId="23">
     <w:abstractNumId w:val="20"/>
   </w:num>
-  <w:num w:numId="15">
-    <w:abstractNumId w:val="22"/>
-  </w:num>
-  <w:num w:numId="16">
-    <w:abstractNumId w:val="7"/>
-  </w:num>
-  <w:num w:numId="17">
-    <w:abstractNumId w:val="9"/>
-  </w:num>
-  <w:num w:numId="18">
-    <w:abstractNumId w:val="3"/>
-  </w:num>
-  <w:num w:numId="19">
-    <w:abstractNumId w:val="24"/>
-  </w:num>
-  <w:num w:numId="20">
-    <w:abstractNumId w:val="19"/>
-  </w:num>
-  <w:num w:numId="21">
-    <w:abstractNumId w:val="14"/>
-  </w:num>
-  <w:num w:numId="22">
-    <w:abstractNumId w:val="8"/>
-  </w:num>
-  <w:num w:numId="23">
-    <w:abstractNumId w:val="17"/>
-  </w:num>
   <w:num w:numId="24">
-    <w:abstractNumId w:val="13"/>
+    <w:abstractNumId w:val="15"/>
   </w:num>
   <w:num w:numId="25">
+    <w:abstractNumId w:val="2"/>
+  </w:num>
+  <w:num w:numId="26">
     <w:abstractNumId w:val="1"/>
+  </w:num>
+  <w:num w:numId="27">
+    <w:abstractNumId w:val="12"/>
+  </w:num>
+  <w:num w:numId="28">
+    <w:abstractNumId w:val="19"/>
   </w:num>
 </w:numbering>
 </file>

</xml_diff>

<commit_message>
TDD 5.005 - User view model - backend
</commit_message>
<xml_diff>
--- a/tdd-spring-react-main/Spring Frame Work_TDD_Nov2022_Notes.docx
+++ b/tdd-spring-react-main/Spring Frame Work_TDD_Nov2022_Notes.docx
@@ -1686,7 +1686,7 @@
           </mc:Choice>
           <mc:Fallback>
             <w:pict>
-              <v:rect w14:anchorId="5B3A9C23" id="Rectangle 7" o:spid="_x0000_s1026" style="position:absolute;margin-left:78.75pt;margin-top:293.25pt;width:319.5pt;height:12.75pt;z-index:251659264;visibility:visible;mso-wrap-style:square;mso-wrap-distance-left:9pt;mso-wrap-distance-top:0;mso-wrap-distance-right:9pt;mso-wrap-distance-bottom:0;mso-position-horizontal:absolute;mso-position-horizontal-relative:text;mso-position-vertical:absolute;mso-position-vertical-relative:text;v-text-anchor:middle" o:gfxdata="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" filled="f" strokecolor="red" strokeweight="2.25pt"/>
+              <v:rect w14:anchorId="3A8AAA8A" id="Rectangle 7" o:spid="_x0000_s1026" style="position:absolute;margin-left:78.75pt;margin-top:293.25pt;width:319.5pt;height:12.75pt;z-index:251659264;visibility:visible;mso-wrap-style:square;mso-wrap-distance-left:9pt;mso-wrap-distance-top:0;mso-wrap-distance-right:9pt;mso-wrap-distance-bottom:0;mso-position-horizontal:absolute;mso-position-horizontal-relative:text;mso-position-vertical:absolute;mso-position-vertical-relative:text;v-text-anchor:middle" o:gfxdata="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" filled="f" strokecolor="red" strokeweight="2.25pt"/>
             </w:pict>
           </mc:Fallback>
         </mc:AlternateContent>
@@ -4619,7 +4619,7 @@
           <w:u w:val="single"/>
           <w:lang w:val="en-US"/>
         </w:rPr>
-        <w:t>1</w:t>
+        <w:t>2</w:t>
       </w:r>
       <w:r>
         <w:rPr>
@@ -4793,7 +4793,7 @@
           <w:u w:val="single"/>
           <w:lang w:val="en-US"/>
         </w:rPr>
-        <w:t>2</w:t>
+        <w:t>3</w:t>
       </w:r>
       <w:r>
         <w:rPr>
@@ -4845,6 +4845,12 @@
         </w:rPr>
         <w:t>Authentication errors</w:t>
       </w:r>
+      <w:r>
+        <w:rPr>
+          <w:lang w:val="en-US"/>
+        </w:rPr>
+        <w:t xml:space="preserve"> handled</w:t>
+      </w:r>
     </w:p>
     <w:p>
       <w:pPr>
@@ -4852,6 +4858,274 @@
         <w:numPr>
           <w:ilvl w:val="0"/>
           <w:numId w:val="28"/>
+        </w:numPr>
+        <w:rPr>
+          <w:lang w:val="en-US"/>
+        </w:rPr>
+      </w:pPr>
+      <w:r>
+        <w:rPr>
+          <w:lang w:val="en-US"/>
+        </w:rPr>
+        <w:t>Handle security filter chain using spring’s internal forwarding mechanism</w:t>
+      </w:r>
+    </w:p>
+    <w:p>
+      <w:pPr>
+        <w:pStyle w:val="ListParagraph"/>
+        <w:numPr>
+          <w:ilvl w:val="0"/>
+          <w:numId w:val="28"/>
+        </w:numPr>
+        <w:rPr>
+          <w:lang w:val="en-US"/>
+        </w:rPr>
+      </w:pPr>
+      <w:proofErr w:type="spellStart"/>
+      <w:r>
+        <w:rPr>
+          <w:lang w:val="en-US"/>
+        </w:rPr>
+        <w:t>ErrorHandler</w:t>
+      </w:r>
+      <w:proofErr w:type="spellEnd"/>
+      <w:r>
+        <w:rPr>
+          <w:lang w:val="en-US"/>
+        </w:rPr>
+        <w:t xml:space="preserve"> class</w:t>
+      </w:r>
+    </w:p>
+    <w:p>
+      <w:pPr>
+        <w:pStyle w:val="ListParagraph"/>
+        <w:numPr>
+          <w:ilvl w:val="0"/>
+          <w:numId w:val="28"/>
+        </w:numPr>
+        <w:rPr>
+          <w:lang w:val="en-US"/>
+        </w:rPr>
+      </w:pPr>
+      <w:proofErr w:type="spellStart"/>
+      <w:r>
+        <w:rPr>
+          <w:lang w:val="en-US"/>
+        </w:rPr>
+        <w:t>Webrequest</w:t>
+      </w:r>
+      <w:proofErr w:type="spellEnd"/>
+      <w:r>
+        <w:rPr>
+          <w:lang w:val="en-US"/>
+        </w:rPr>
+        <w:t xml:space="preserve"> errors received</w:t>
+      </w:r>
+    </w:p>
+    <w:p>
+      <w:pPr>
+        <w:rPr>
+          <w:lang w:val="en-US"/>
+        </w:rPr>
+      </w:pPr>
+    </w:p>
+    <w:p>
+      <w:pPr>
+        <w:rPr>
+          <w:b/>
+          <w:u w:val="single"/>
+          <w:lang w:val="en-US"/>
+        </w:rPr>
+      </w:pPr>
+      <w:r>
+        <w:rPr>
+          <w:b/>
+          <w:u w:val="single"/>
+          <w:lang w:val="en-US"/>
+        </w:rPr>
+        <w:t>4. Authentication - backend</w:t>
+      </w:r>
+    </w:p>
+    <w:p>
+      <w:pPr>
+        <w:rPr>
+          <w:b/>
+          <w:u w:val="single"/>
+          <w:lang w:val="en-US"/>
+        </w:rPr>
+      </w:pPr>
+      <w:r>
+        <w:rPr>
+          <w:b/>
+          <w:u w:val="single"/>
+          <w:lang w:val="en-US"/>
+        </w:rPr>
+        <w:t>5. Authenticated User</w:t>
+      </w:r>
+      <w:r>
+        <w:rPr>
+          <w:b/>
+          <w:u w:val="single"/>
+          <w:lang w:val="en-US"/>
+        </w:rPr>
+        <w:t xml:space="preserve"> - backend</w:t>
+      </w:r>
+    </w:p>
+    <w:p>
+      <w:pPr>
+        <w:pStyle w:val="ListParagraph"/>
+        <w:numPr>
+          <w:ilvl w:val="0"/>
+          <w:numId w:val="29"/>
+        </w:numPr>
+        <w:rPr>
+          <w:lang w:val="en-US"/>
+        </w:rPr>
+      </w:pPr>
+      <w:r>
+        <w:rPr>
+          <w:lang w:val="en-US"/>
+        </w:rPr>
+        <w:t>Login In Controller test</w:t>
+      </w:r>
+    </w:p>
+    <w:p>
+      <w:pPr>
+        <w:pStyle w:val="ListParagraph"/>
+        <w:numPr>
+          <w:ilvl w:val="0"/>
+          <w:numId w:val="29"/>
+        </w:numPr>
+        <w:rPr>
+          <w:lang w:val="en-US"/>
+        </w:rPr>
+      </w:pPr>
+      <w:r>
+        <w:rPr>
+          <w:lang w:val="en-US"/>
+        </w:rPr>
+        <w:t>Response body – map, Id, assert Id = user</w:t>
+      </w:r>
+    </w:p>
+    <w:p>
+      <w:pPr>
+        <w:pStyle w:val="ListParagraph"/>
+        <w:numPr>
+          <w:ilvl w:val="0"/>
+          <w:numId w:val="29"/>
+        </w:numPr>
+        <w:rPr>
+          <w:lang w:val="en-US"/>
+        </w:rPr>
+      </w:pPr>
+      <w:r>
+        <w:rPr>
+          <w:lang w:val="en-US"/>
+        </w:rPr>
+        <w:t xml:space="preserve"> </w:t>
+      </w:r>
+    </w:p>
+    <w:p>
+      <w:pPr>
+        <w:rPr>
+          <w:b/>
+          <w:u w:val="single"/>
+          <w:lang w:val="en-US"/>
+        </w:rPr>
+      </w:pPr>
+      <w:r>
+        <w:rPr>
+          <w:b/>
+          <w:u w:val="single"/>
+          <w:lang w:val="en-US"/>
+        </w:rPr>
+        <w:t>6</w:t>
+      </w:r>
+      <w:r>
+        <w:rPr>
+          <w:b/>
+          <w:u w:val="single"/>
+          <w:lang w:val="en-US"/>
+        </w:rPr>
+        <w:t>.</w:t>
+      </w:r>
+      <w:r>
+        <w:rPr>
+          <w:b/>
+          <w:u w:val="single"/>
+          <w:lang w:val="en-US"/>
+        </w:rPr>
+        <w:t xml:space="preserve"> User View Model </w:t>
+      </w:r>
+      <w:r>
+        <w:rPr>
+          <w:b/>
+          <w:u w:val="single"/>
+          <w:lang w:val="en-US"/>
+        </w:rPr>
+        <w:t>- backend</w:t>
+      </w:r>
+    </w:p>
+    <w:p>
+      <w:pPr>
+        <w:pStyle w:val="ListParagraph"/>
+        <w:numPr>
+          <w:ilvl w:val="0"/>
+          <w:numId w:val="30"/>
+        </w:numPr>
+        <w:rPr>
+          <w:lang w:val="en-US"/>
+        </w:rPr>
+      </w:pPr>
+      <w:r>
+        <w:rPr>
+          <w:lang w:val="en-US"/>
+        </w:rPr>
+        <w:t>User profile image</w:t>
+      </w:r>
+    </w:p>
+    <w:p>
+      <w:pPr>
+        <w:pStyle w:val="ListParagraph"/>
+        <w:numPr>
+          <w:ilvl w:val="0"/>
+          <w:numId w:val="30"/>
+        </w:numPr>
+        <w:rPr>
+          <w:lang w:val="en-US"/>
+        </w:rPr>
+      </w:pPr>
+      <w:r>
+        <w:rPr>
+          <w:lang w:val="en-US"/>
+        </w:rPr>
+        <w:t>User image in DB</w:t>
+      </w:r>
+    </w:p>
+    <w:p>
+      <w:pPr>
+        <w:pStyle w:val="ListParagraph"/>
+        <w:numPr>
+          <w:ilvl w:val="0"/>
+          <w:numId w:val="30"/>
+        </w:numPr>
+        <w:rPr>
+          <w:lang w:val="en-US"/>
+        </w:rPr>
+      </w:pPr>
+      <w:r>
+        <w:rPr>
+          <w:lang w:val="en-US"/>
+        </w:rPr>
+        <w:t>Add image field in User</w:t>
+      </w:r>
+    </w:p>
+    <w:p>
+      <w:pPr>
+        <w:pStyle w:val="ListParagraph"/>
+        <w:numPr>
+          <w:ilvl w:val="0"/>
+          <w:numId w:val="30"/>
         </w:numPr>
         <w:rPr>
           <w:lang w:val="en-US"/>
@@ -4859,9 +5133,28 @@
       </w:pPr>
       <w:bookmarkStart w:id="0" w:name="_GoBack"/>
       <w:bookmarkEnd w:id="0"/>
-    </w:p>
-    <w:p>
-      <w:pPr>
+      <w:r>
+        <w:rPr>
+          <w:lang w:val="en-US"/>
+        </w:rPr>
+        <w:t xml:space="preserve">Return </w:t>
+      </w:r>
+      <w:proofErr w:type="spellStart"/>
+      <w:r>
+        <w:rPr>
+          <w:lang w:val="en-US"/>
+        </w:rPr>
+        <w:t>displayName</w:t>
+      </w:r>
+      <w:proofErr w:type="spellEnd"/>
+    </w:p>
+    <w:p>
+      <w:pPr>
+        <w:pStyle w:val="ListParagraph"/>
+        <w:numPr>
+          <w:ilvl w:val="0"/>
+          <w:numId w:val="30"/>
+        </w:numPr>
         <w:rPr>
           <w:lang w:val="en-US"/>
         </w:rPr>
@@ -5781,6 +6074,118 @@
     </w:lvl>
   </w:abstractNum>
   <w:abstractNum w:abstractNumId="8" w15:restartNumberingAfterBreak="0">
+    <w:nsid w:val="29DE5DB2"/>
+    <w:multiLevelType w:val="hybridMultilevel"/>
+    <w:tmpl w:val="9398B2FE"/>
+    <w:lvl w:ilvl="0" w:tplc="46860B82">
+      <w:numFmt w:val="bullet"/>
+      <w:lvlText w:val="-"/>
+      <w:lvlJc w:val="left"/>
+      <w:pPr>
+        <w:ind w:left="720" w:hanging="360"/>
+      </w:pPr>
+      <w:rPr>
+        <w:rFonts w:ascii="Calibri" w:eastAsiaTheme="minorHAnsi" w:hAnsi="Calibri" w:cs="Calibri" w:hint="default"/>
+      </w:rPr>
+    </w:lvl>
+    <w:lvl w:ilvl="1" w:tplc="1C090003" w:tentative="1">
+      <w:start w:val="1"/>
+      <w:numFmt w:val="bullet"/>
+      <w:lvlText w:val="o"/>
+      <w:lvlJc w:val="left"/>
+      <w:pPr>
+        <w:ind w:left="1440" w:hanging="360"/>
+      </w:pPr>
+      <w:rPr>
+        <w:rFonts w:ascii="Courier New" w:hAnsi="Courier New" w:cs="Courier New" w:hint="default"/>
+      </w:rPr>
+    </w:lvl>
+    <w:lvl w:ilvl="2" w:tplc="1C090005" w:tentative="1">
+      <w:start w:val="1"/>
+      <w:numFmt w:val="bullet"/>
+      <w:lvlText w:val=""/>
+      <w:lvlJc w:val="left"/>
+      <w:pPr>
+        <w:ind w:left="2160" w:hanging="360"/>
+      </w:pPr>
+      <w:rPr>
+        <w:rFonts w:ascii="Wingdings" w:hAnsi="Wingdings" w:hint="default"/>
+      </w:rPr>
+    </w:lvl>
+    <w:lvl w:ilvl="3" w:tplc="1C090001" w:tentative="1">
+      <w:start w:val="1"/>
+      <w:numFmt w:val="bullet"/>
+      <w:lvlText w:val=""/>
+      <w:lvlJc w:val="left"/>
+      <w:pPr>
+        <w:ind w:left="2880" w:hanging="360"/>
+      </w:pPr>
+      <w:rPr>
+        <w:rFonts w:ascii="Symbol" w:hAnsi="Symbol" w:hint="default"/>
+      </w:rPr>
+    </w:lvl>
+    <w:lvl w:ilvl="4" w:tplc="1C090003" w:tentative="1">
+      <w:start w:val="1"/>
+      <w:numFmt w:val="bullet"/>
+      <w:lvlText w:val="o"/>
+      <w:lvlJc w:val="left"/>
+      <w:pPr>
+        <w:ind w:left="3600" w:hanging="360"/>
+      </w:pPr>
+      <w:rPr>
+        <w:rFonts w:ascii="Courier New" w:hAnsi="Courier New" w:cs="Courier New" w:hint="default"/>
+      </w:rPr>
+    </w:lvl>
+    <w:lvl w:ilvl="5" w:tplc="1C090005" w:tentative="1">
+      <w:start w:val="1"/>
+      <w:numFmt w:val="bullet"/>
+      <w:lvlText w:val=""/>
+      <w:lvlJc w:val="left"/>
+      <w:pPr>
+        <w:ind w:left="4320" w:hanging="360"/>
+      </w:pPr>
+      <w:rPr>
+        <w:rFonts w:ascii="Wingdings" w:hAnsi="Wingdings" w:hint="default"/>
+      </w:rPr>
+    </w:lvl>
+    <w:lvl w:ilvl="6" w:tplc="1C090001" w:tentative="1">
+      <w:start w:val="1"/>
+      <w:numFmt w:val="bullet"/>
+      <w:lvlText w:val=""/>
+      <w:lvlJc w:val="left"/>
+      <w:pPr>
+        <w:ind w:left="5040" w:hanging="360"/>
+      </w:pPr>
+      <w:rPr>
+        <w:rFonts w:ascii="Symbol" w:hAnsi="Symbol" w:hint="default"/>
+      </w:rPr>
+    </w:lvl>
+    <w:lvl w:ilvl="7" w:tplc="1C090003" w:tentative="1">
+      <w:start w:val="1"/>
+      <w:numFmt w:val="bullet"/>
+      <w:lvlText w:val="o"/>
+      <w:lvlJc w:val="left"/>
+      <w:pPr>
+        <w:ind w:left="5760" w:hanging="360"/>
+      </w:pPr>
+      <w:rPr>
+        <w:rFonts w:ascii="Courier New" w:hAnsi="Courier New" w:cs="Courier New" w:hint="default"/>
+      </w:rPr>
+    </w:lvl>
+    <w:lvl w:ilvl="8" w:tplc="1C090005" w:tentative="1">
+      <w:start w:val="1"/>
+      <w:numFmt w:val="bullet"/>
+      <w:lvlText w:val=""/>
+      <w:lvlJc w:val="left"/>
+      <w:pPr>
+        <w:ind w:left="6480" w:hanging="360"/>
+      </w:pPr>
+      <w:rPr>
+        <w:rFonts w:ascii="Wingdings" w:hAnsi="Wingdings" w:hint="default"/>
+      </w:rPr>
+    </w:lvl>
+  </w:abstractNum>
+  <w:abstractNum w:abstractNumId="9" w15:restartNumberingAfterBreak="0">
     <w:nsid w:val="2CE207F9"/>
     <w:multiLevelType w:val="hybridMultilevel"/>
     <w:tmpl w:val="1B1EC59C"/>
@@ -5892,7 +6297,7 @@
       </w:rPr>
     </w:lvl>
   </w:abstractNum>
-  <w:abstractNum w:abstractNumId="9" w15:restartNumberingAfterBreak="0">
+  <w:abstractNum w:abstractNumId="10" w15:restartNumberingAfterBreak="0">
     <w:nsid w:val="31B22A33"/>
     <w:multiLevelType w:val="hybridMultilevel"/>
     <w:tmpl w:val="68B2E2B8"/>
@@ -6004,7 +6409,7 @@
       </w:rPr>
     </w:lvl>
   </w:abstractNum>
-  <w:abstractNum w:abstractNumId="10" w15:restartNumberingAfterBreak="0">
+  <w:abstractNum w:abstractNumId="11" w15:restartNumberingAfterBreak="0">
     <w:nsid w:val="32E52713"/>
     <w:multiLevelType w:val="hybridMultilevel"/>
     <w:tmpl w:val="8FA2DFFE"/>
@@ -6116,7 +6521,7 @@
       </w:rPr>
     </w:lvl>
   </w:abstractNum>
-  <w:abstractNum w:abstractNumId="11" w15:restartNumberingAfterBreak="0">
+  <w:abstractNum w:abstractNumId="12" w15:restartNumberingAfterBreak="0">
     <w:nsid w:val="368E1AAF"/>
     <w:multiLevelType w:val="hybridMultilevel"/>
     <w:tmpl w:val="CA28F138"/>
@@ -6229,7 +6634,7 @@
       </w:rPr>
     </w:lvl>
   </w:abstractNum>
-  <w:abstractNum w:abstractNumId="12" w15:restartNumberingAfterBreak="0">
+  <w:abstractNum w:abstractNumId="13" w15:restartNumberingAfterBreak="0">
     <w:nsid w:val="3A115B7B"/>
     <w:multiLevelType w:val="hybridMultilevel"/>
     <w:tmpl w:val="69BE280C"/>
@@ -6341,7 +6746,7 @@
       </w:rPr>
     </w:lvl>
   </w:abstractNum>
-  <w:abstractNum w:abstractNumId="13" w15:restartNumberingAfterBreak="0">
+  <w:abstractNum w:abstractNumId="14" w15:restartNumberingAfterBreak="0">
     <w:nsid w:val="3F270D3D"/>
     <w:multiLevelType w:val="hybridMultilevel"/>
     <w:tmpl w:val="40A69C86"/>
@@ -6454,7 +6859,7 @@
       </w:rPr>
     </w:lvl>
   </w:abstractNum>
-  <w:abstractNum w:abstractNumId="14" w15:restartNumberingAfterBreak="0">
+  <w:abstractNum w:abstractNumId="15" w15:restartNumberingAfterBreak="0">
     <w:nsid w:val="4DF3328F"/>
     <w:multiLevelType w:val="hybridMultilevel"/>
     <w:tmpl w:val="BB1CCD66"/>
@@ -6567,7 +6972,7 @@
       </w:rPr>
     </w:lvl>
   </w:abstractNum>
-  <w:abstractNum w:abstractNumId="15" w15:restartNumberingAfterBreak="0">
+  <w:abstractNum w:abstractNumId="16" w15:restartNumberingAfterBreak="0">
     <w:nsid w:val="4F6527B2"/>
     <w:multiLevelType w:val="hybridMultilevel"/>
     <w:tmpl w:val="46BAD9BC"/>
@@ -6679,7 +7084,7 @@
       </w:rPr>
     </w:lvl>
   </w:abstractNum>
-  <w:abstractNum w:abstractNumId="16" w15:restartNumberingAfterBreak="0">
+  <w:abstractNum w:abstractNumId="17" w15:restartNumberingAfterBreak="0">
     <w:nsid w:val="50F626A2"/>
     <w:multiLevelType w:val="hybridMultilevel"/>
     <w:tmpl w:val="B5CE3440"/>
@@ -6791,7 +7196,7 @@
       </w:rPr>
     </w:lvl>
   </w:abstractNum>
-  <w:abstractNum w:abstractNumId="17" w15:restartNumberingAfterBreak="0">
+  <w:abstractNum w:abstractNumId="18" w15:restartNumberingAfterBreak="0">
     <w:nsid w:val="5194629A"/>
     <w:multiLevelType w:val="hybridMultilevel"/>
     <w:tmpl w:val="07AA605A"/>
@@ -6904,7 +7309,7 @@
       </w:rPr>
     </w:lvl>
   </w:abstractNum>
-  <w:abstractNum w:abstractNumId="18" w15:restartNumberingAfterBreak="0">
+  <w:abstractNum w:abstractNumId="19" w15:restartNumberingAfterBreak="0">
     <w:nsid w:val="548543AB"/>
     <w:multiLevelType w:val="hybridMultilevel"/>
     <w:tmpl w:val="5D2855C4"/>
@@ -7017,7 +7422,7 @@
       </w:rPr>
     </w:lvl>
   </w:abstractNum>
-  <w:abstractNum w:abstractNumId="19" w15:restartNumberingAfterBreak="0">
+  <w:abstractNum w:abstractNumId="20" w15:restartNumberingAfterBreak="0">
     <w:nsid w:val="55D352B7"/>
     <w:multiLevelType w:val="hybridMultilevel"/>
     <w:tmpl w:val="E6B8D6FA"/>
@@ -7129,7 +7534,7 @@
       </w:rPr>
     </w:lvl>
   </w:abstractNum>
-  <w:abstractNum w:abstractNumId="20" w15:restartNumberingAfterBreak="0">
+  <w:abstractNum w:abstractNumId="21" w15:restartNumberingAfterBreak="0">
     <w:nsid w:val="560F4787"/>
     <w:multiLevelType w:val="hybridMultilevel"/>
     <w:tmpl w:val="AB020B1A"/>
@@ -7241,7 +7646,7 @@
       </w:rPr>
     </w:lvl>
   </w:abstractNum>
-  <w:abstractNum w:abstractNumId="21" w15:restartNumberingAfterBreak="0">
+  <w:abstractNum w:abstractNumId="22" w15:restartNumberingAfterBreak="0">
     <w:nsid w:val="5E8E2AC5"/>
     <w:multiLevelType w:val="hybridMultilevel"/>
     <w:tmpl w:val="E8406EC0"/>
@@ -7353,7 +7758,7 @@
       </w:rPr>
     </w:lvl>
   </w:abstractNum>
-  <w:abstractNum w:abstractNumId="22" w15:restartNumberingAfterBreak="0">
+  <w:abstractNum w:abstractNumId="23" w15:restartNumberingAfterBreak="0">
     <w:nsid w:val="6261658E"/>
     <w:multiLevelType w:val="hybridMultilevel"/>
     <w:tmpl w:val="6F20B7CE"/>
@@ -7465,7 +7870,7 @@
       </w:rPr>
     </w:lvl>
   </w:abstractNum>
-  <w:abstractNum w:abstractNumId="23" w15:restartNumberingAfterBreak="0">
+  <w:abstractNum w:abstractNumId="24" w15:restartNumberingAfterBreak="0">
     <w:nsid w:val="65B239B4"/>
     <w:multiLevelType w:val="hybridMultilevel"/>
     <w:tmpl w:val="CBE81EB8"/>
@@ -7577,7 +7982,7 @@
       </w:rPr>
     </w:lvl>
   </w:abstractNum>
-  <w:abstractNum w:abstractNumId="24" w15:restartNumberingAfterBreak="0">
+  <w:abstractNum w:abstractNumId="25" w15:restartNumberingAfterBreak="0">
     <w:nsid w:val="65BE7D95"/>
     <w:multiLevelType w:val="hybridMultilevel"/>
     <w:tmpl w:val="A91AE324"/>
@@ -7690,7 +8095,7 @@
       </w:rPr>
     </w:lvl>
   </w:abstractNum>
-  <w:abstractNum w:abstractNumId="25" w15:restartNumberingAfterBreak="0">
+  <w:abstractNum w:abstractNumId="26" w15:restartNumberingAfterBreak="0">
     <w:nsid w:val="71A5089A"/>
     <w:multiLevelType w:val="hybridMultilevel"/>
     <w:tmpl w:val="520C1480"/>
@@ -7802,7 +8207,119 @@
       </w:rPr>
     </w:lvl>
   </w:abstractNum>
-  <w:abstractNum w:abstractNumId="26" w15:restartNumberingAfterBreak="0">
+  <w:abstractNum w:abstractNumId="27" w15:restartNumberingAfterBreak="0">
+    <w:nsid w:val="74C5779B"/>
+    <w:multiLevelType w:val="hybridMultilevel"/>
+    <w:tmpl w:val="9950139C"/>
+    <w:lvl w:ilvl="0" w:tplc="46860B82">
+      <w:numFmt w:val="bullet"/>
+      <w:lvlText w:val="-"/>
+      <w:lvlJc w:val="left"/>
+      <w:pPr>
+        <w:ind w:left="720" w:hanging="360"/>
+      </w:pPr>
+      <w:rPr>
+        <w:rFonts w:ascii="Calibri" w:eastAsiaTheme="minorHAnsi" w:hAnsi="Calibri" w:cs="Calibri" w:hint="default"/>
+      </w:rPr>
+    </w:lvl>
+    <w:lvl w:ilvl="1" w:tplc="1C090003" w:tentative="1">
+      <w:start w:val="1"/>
+      <w:numFmt w:val="bullet"/>
+      <w:lvlText w:val="o"/>
+      <w:lvlJc w:val="left"/>
+      <w:pPr>
+        <w:ind w:left="1440" w:hanging="360"/>
+      </w:pPr>
+      <w:rPr>
+        <w:rFonts w:ascii="Courier New" w:hAnsi="Courier New" w:cs="Courier New" w:hint="default"/>
+      </w:rPr>
+    </w:lvl>
+    <w:lvl w:ilvl="2" w:tplc="1C090005" w:tentative="1">
+      <w:start w:val="1"/>
+      <w:numFmt w:val="bullet"/>
+      <w:lvlText w:val=""/>
+      <w:lvlJc w:val="left"/>
+      <w:pPr>
+        <w:ind w:left="2160" w:hanging="360"/>
+      </w:pPr>
+      <w:rPr>
+        <w:rFonts w:ascii="Wingdings" w:hAnsi="Wingdings" w:hint="default"/>
+      </w:rPr>
+    </w:lvl>
+    <w:lvl w:ilvl="3" w:tplc="1C090001" w:tentative="1">
+      <w:start w:val="1"/>
+      <w:numFmt w:val="bullet"/>
+      <w:lvlText w:val=""/>
+      <w:lvlJc w:val="left"/>
+      <w:pPr>
+        <w:ind w:left="2880" w:hanging="360"/>
+      </w:pPr>
+      <w:rPr>
+        <w:rFonts w:ascii="Symbol" w:hAnsi="Symbol" w:hint="default"/>
+      </w:rPr>
+    </w:lvl>
+    <w:lvl w:ilvl="4" w:tplc="1C090003" w:tentative="1">
+      <w:start w:val="1"/>
+      <w:numFmt w:val="bullet"/>
+      <w:lvlText w:val="o"/>
+      <w:lvlJc w:val="left"/>
+      <w:pPr>
+        <w:ind w:left="3600" w:hanging="360"/>
+      </w:pPr>
+      <w:rPr>
+        <w:rFonts w:ascii="Courier New" w:hAnsi="Courier New" w:cs="Courier New" w:hint="default"/>
+      </w:rPr>
+    </w:lvl>
+    <w:lvl w:ilvl="5" w:tplc="1C090005" w:tentative="1">
+      <w:start w:val="1"/>
+      <w:numFmt w:val="bullet"/>
+      <w:lvlText w:val=""/>
+      <w:lvlJc w:val="left"/>
+      <w:pPr>
+        <w:ind w:left="4320" w:hanging="360"/>
+      </w:pPr>
+      <w:rPr>
+        <w:rFonts w:ascii="Wingdings" w:hAnsi="Wingdings" w:hint="default"/>
+      </w:rPr>
+    </w:lvl>
+    <w:lvl w:ilvl="6" w:tplc="1C090001" w:tentative="1">
+      <w:start w:val="1"/>
+      <w:numFmt w:val="bullet"/>
+      <w:lvlText w:val=""/>
+      <w:lvlJc w:val="left"/>
+      <w:pPr>
+        <w:ind w:left="5040" w:hanging="360"/>
+      </w:pPr>
+      <w:rPr>
+        <w:rFonts w:ascii="Symbol" w:hAnsi="Symbol" w:hint="default"/>
+      </w:rPr>
+    </w:lvl>
+    <w:lvl w:ilvl="7" w:tplc="1C090003" w:tentative="1">
+      <w:start w:val="1"/>
+      <w:numFmt w:val="bullet"/>
+      <w:lvlText w:val="o"/>
+      <w:lvlJc w:val="left"/>
+      <w:pPr>
+        <w:ind w:left="5760" w:hanging="360"/>
+      </w:pPr>
+      <w:rPr>
+        <w:rFonts w:ascii="Courier New" w:hAnsi="Courier New" w:cs="Courier New" w:hint="default"/>
+      </w:rPr>
+    </w:lvl>
+    <w:lvl w:ilvl="8" w:tplc="1C090005" w:tentative="1">
+      <w:start w:val="1"/>
+      <w:numFmt w:val="bullet"/>
+      <w:lvlText w:val=""/>
+      <w:lvlJc w:val="left"/>
+      <w:pPr>
+        <w:ind w:left="6480" w:hanging="360"/>
+      </w:pPr>
+      <w:rPr>
+        <w:rFonts w:ascii="Wingdings" w:hAnsi="Wingdings" w:hint="default"/>
+      </w:rPr>
+    </w:lvl>
+  </w:abstractNum>
+  <w:abstractNum w:abstractNumId="28" w15:restartNumberingAfterBreak="0">
     <w:nsid w:val="75B57BF1"/>
     <w:multiLevelType w:val="hybridMultilevel"/>
     <w:tmpl w:val="53D2FCB8"/>
@@ -7915,7 +8432,7 @@
       </w:rPr>
     </w:lvl>
   </w:abstractNum>
-  <w:abstractNum w:abstractNumId="27" w15:restartNumberingAfterBreak="0">
+  <w:abstractNum w:abstractNumId="29" w15:restartNumberingAfterBreak="0">
     <w:nsid w:val="7E026415"/>
     <w:multiLevelType w:val="hybridMultilevel"/>
     <w:tmpl w:val="6C22C010"/>
@@ -8028,16 +8545,16 @@
     </w:lvl>
   </w:abstractNum>
   <w:num w:numId="1">
-    <w:abstractNumId w:val="26"/>
+    <w:abstractNumId w:val="28"/>
   </w:num>
   <w:num w:numId="2">
-    <w:abstractNumId w:val="11"/>
+    <w:abstractNumId w:val="12"/>
   </w:num>
   <w:num w:numId="3">
     <w:abstractNumId w:val="5"/>
   </w:num>
   <w:num w:numId="4">
-    <w:abstractNumId w:val="24"/>
+    <w:abstractNumId w:val="25"/>
   </w:num>
   <w:num w:numId="5">
     <w:abstractNumId w:val="3"/>
@@ -8046,58 +8563,58 @@
     <w:abstractNumId w:val="6"/>
   </w:num>
   <w:num w:numId="7">
-    <w:abstractNumId w:val="17"/>
+    <w:abstractNumId w:val="18"/>
   </w:num>
   <w:num w:numId="8">
     <w:abstractNumId w:val="7"/>
   </w:num>
   <w:num w:numId="9">
-    <w:abstractNumId w:val="18"/>
+    <w:abstractNumId w:val="19"/>
   </w:num>
   <w:num w:numId="10">
-    <w:abstractNumId w:val="14"/>
+    <w:abstractNumId w:val="15"/>
   </w:num>
   <w:num w:numId="11">
-    <w:abstractNumId w:val="13"/>
+    <w:abstractNumId w:val="14"/>
   </w:num>
   <w:num w:numId="12">
     <w:abstractNumId w:val="0"/>
   </w:num>
   <w:num w:numId="13">
-    <w:abstractNumId w:val="21"/>
+    <w:abstractNumId w:val="22"/>
   </w:num>
   <w:num w:numId="14">
-    <w:abstractNumId w:val="23"/>
+    <w:abstractNumId w:val="24"/>
   </w:num>
   <w:num w:numId="15">
-    <w:abstractNumId w:val="25"/>
+    <w:abstractNumId w:val="26"/>
   </w:num>
   <w:num w:numId="16">
-    <w:abstractNumId w:val="8"/>
+    <w:abstractNumId w:val="9"/>
   </w:num>
   <w:num w:numId="17">
-    <w:abstractNumId w:val="10"/>
+    <w:abstractNumId w:val="11"/>
   </w:num>
   <w:num w:numId="18">
     <w:abstractNumId w:val="4"/>
   </w:num>
   <w:num w:numId="19">
-    <w:abstractNumId w:val="27"/>
+    <w:abstractNumId w:val="29"/>
   </w:num>
   <w:num w:numId="20">
-    <w:abstractNumId w:val="22"/>
+    <w:abstractNumId w:val="23"/>
   </w:num>
   <w:num w:numId="21">
-    <w:abstractNumId w:val="16"/>
+    <w:abstractNumId w:val="17"/>
   </w:num>
   <w:num w:numId="22">
-    <w:abstractNumId w:val="9"/>
+    <w:abstractNumId w:val="10"/>
   </w:num>
   <w:num w:numId="23">
-    <w:abstractNumId w:val="20"/>
+    <w:abstractNumId w:val="21"/>
   </w:num>
   <w:num w:numId="24">
-    <w:abstractNumId w:val="15"/>
+    <w:abstractNumId w:val="16"/>
   </w:num>
   <w:num w:numId="25">
     <w:abstractNumId w:val="2"/>
@@ -8106,10 +8623,16 @@
     <w:abstractNumId w:val="1"/>
   </w:num>
   <w:num w:numId="27">
-    <w:abstractNumId w:val="12"/>
+    <w:abstractNumId w:val="13"/>
   </w:num>
   <w:num w:numId="28">
-    <w:abstractNumId w:val="19"/>
+    <w:abstractNumId w:val="20"/>
+  </w:num>
+  <w:num w:numId="29">
+    <w:abstractNumId w:val="27"/>
+  </w:num>
+  <w:num w:numId="30">
+    <w:abstractNumId w:val="8"/>
   </w:num>
 </w:numbering>
 </file>

</xml_diff>

<commit_message>
TDD 5.008 8. Handling Input Change - frontend
</commit_message>
<xml_diff>
--- a/tdd-spring-react-main/Spring Frame Work_TDD_Nov2022_Notes.docx
+++ b/tdd-spring-react-main/Spring Frame Work_TDD_Nov2022_Notes.docx
@@ -1686,7 +1686,7 @@
           </mc:Choice>
           <mc:Fallback>
             <w:pict>
-              <v:rect w14:anchorId="3A8AAA8A" id="Rectangle 7" o:spid="_x0000_s1026" style="position:absolute;margin-left:78.75pt;margin-top:293.25pt;width:319.5pt;height:12.75pt;z-index:251659264;visibility:visible;mso-wrap-style:square;mso-wrap-distance-left:9pt;mso-wrap-distance-top:0;mso-wrap-distance-right:9pt;mso-wrap-distance-bottom:0;mso-position-horizontal:absolute;mso-position-horizontal-relative:text;mso-position-vertical:absolute;mso-position-vertical-relative:text;v-text-anchor:middle" o:gfxdata="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" filled="f" strokecolor="red" strokeweight="2.25pt"/>
+              <v:rect w14:anchorId="2B6206DA" id="Rectangle 7" o:spid="_x0000_s1026" style="position:absolute;margin-left:78.75pt;margin-top:293.25pt;width:319.5pt;height:12.75pt;z-index:251659264;visibility:visible;mso-wrap-style:square;mso-wrap-distance-left:9pt;mso-wrap-distance-top:0;mso-wrap-distance-right:9pt;mso-wrap-distance-bottom:0;mso-position-horizontal:absolute;mso-position-horizontal-relative:text;mso-position-vertical:absolute;mso-position-vertical-relative:text;v-text-anchor:middle" o:gfxdata="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" filled="f" strokecolor="red" strokeweight="2.25pt"/>
             </w:pict>
           </mc:Fallback>
         </mc:AlternateContent>
@@ -1975,13 +1975,7 @@
         <w:rPr>
           <w:lang w:val="en-US"/>
         </w:rPr>
-        <w:t>Import rendering aspect from @testing-library/</w:t>
-      </w:r>
-      <w:r>
-        <w:rPr>
-          <w:lang w:val="en-US"/>
-        </w:rPr>
-        <w:t>jest-</w:t>
+        <w:t>Import rendering aspect from @testing-library/jest-</w:t>
       </w:r>
       <w:proofErr w:type="spellStart"/>
       <w:r>
@@ -3898,15 +3892,7 @@
           <w:u w:val="single"/>
           <w:lang w:val="en-US"/>
         </w:rPr>
-        <w:t xml:space="preserve">Internalization </w:t>
-      </w:r>
-      <w:r>
-        <w:rPr>
-          <w:b/>
-          <w:u w:val="single"/>
-          <w:lang w:val="en-US"/>
-        </w:rPr>
-        <w:t>– backend</w:t>
+        <w:t>Internalization – backend</w:t>
       </w:r>
     </w:p>
     <w:p>
@@ -4291,15 +4277,7 @@
           <w:u w:val="single"/>
           <w:lang w:val="en-US"/>
         </w:rPr>
-        <w:t>Form input component</w:t>
-      </w:r>
-      <w:r>
-        <w:rPr>
-          <w:b/>
-          <w:u w:val="single"/>
-          <w:lang w:val="en-US"/>
-        </w:rPr>
-        <w:t xml:space="preserve"> – frontend</w:t>
+        <w:t>Form input component – frontend</w:t>
       </w:r>
     </w:p>
     <w:p>
@@ -4410,15 +4388,7 @@
           <w:u w:val="single"/>
           <w:lang w:val="en-US"/>
         </w:rPr>
-        <w:t xml:space="preserve"> Validation</w:t>
-      </w:r>
-      <w:r>
-        <w:rPr>
-          <w:b/>
-          <w:u w:val="single"/>
-          <w:lang w:val="en-US"/>
-        </w:rPr>
-        <w:t xml:space="preserve"> – frontend</w:t>
+        <w:t xml:space="preserve"> Validation – frontend</w:t>
       </w:r>
     </w:p>
     <w:p>
@@ -4635,31 +4605,7 @@
           <w:u w:val="single"/>
           <w:lang w:val="en-US"/>
         </w:rPr>
-        <w:t>Login Controller</w:t>
-      </w:r>
-      <w:r>
-        <w:rPr>
-          <w:b/>
-          <w:u w:val="single"/>
-          <w:lang w:val="en-US"/>
-        </w:rPr>
-        <w:t xml:space="preserve"> – </w:t>
-      </w:r>
-      <w:r>
-        <w:rPr>
-          <w:b/>
-          <w:u w:val="single"/>
-          <w:lang w:val="en-US"/>
-        </w:rPr>
-        <w:t>back</w:t>
-      </w:r>
-      <w:r>
-        <w:rPr>
-          <w:b/>
-          <w:u w:val="single"/>
-          <w:lang w:val="en-US"/>
-        </w:rPr>
-        <w:t>end</w:t>
+        <w:t>Login Controller – backend</w:t>
       </w:r>
     </w:p>
     <w:p>
@@ -4809,23 +4755,7 @@
           <w:u w:val="single"/>
           <w:lang w:val="en-US"/>
         </w:rPr>
-        <w:t>Login</w:t>
-      </w:r>
-      <w:r>
-        <w:rPr>
-          <w:b/>
-          <w:u w:val="single"/>
-          <w:lang w:val="en-US"/>
-        </w:rPr>
-        <w:t xml:space="preserve"> Errors</w:t>
-      </w:r>
-      <w:r>
-        <w:rPr>
-          <w:b/>
-          <w:u w:val="single"/>
-          <w:lang w:val="en-US"/>
-        </w:rPr>
-        <w:t xml:space="preserve"> – backend</w:t>
+        <w:t>Login Errors – backend</w:t>
       </w:r>
     </w:p>
     <w:p>
@@ -5128,33 +5058,337 @@
           <w:numId w:val="30"/>
         </w:numPr>
         <w:rPr>
+          <w:lang w:val="en-US"/>
+        </w:rPr>
+      </w:pPr>
+      <w:r>
+        <w:rPr>
+          <w:lang w:val="en-US"/>
+        </w:rPr>
+        <w:t xml:space="preserve">Return </w:t>
+      </w:r>
+      <w:proofErr w:type="spellStart"/>
+      <w:r>
+        <w:rPr>
+          <w:lang w:val="en-US"/>
+        </w:rPr>
+        <w:t>displayName</w:t>
+      </w:r>
+      <w:proofErr w:type="spellEnd"/>
+      <w:r>
+        <w:rPr>
+          <w:lang w:val="en-US"/>
+        </w:rPr>
+        <w:t xml:space="preserve"> of logged in user</w:t>
+      </w:r>
+    </w:p>
+    <w:p>
+      <w:pPr>
+        <w:pStyle w:val="ListParagraph"/>
+        <w:numPr>
+          <w:ilvl w:val="0"/>
+          <w:numId w:val="30"/>
+        </w:numPr>
+        <w:rPr>
+          <w:lang w:val="en-US"/>
+        </w:rPr>
+      </w:pPr>
+      <w:proofErr w:type="spellStart"/>
+      <w:r>
+        <w:rPr>
+          <w:lang w:val="en-US"/>
+        </w:rPr>
+        <w:t>Json</w:t>
+      </w:r>
+      <w:proofErr w:type="spellEnd"/>
+      <w:r>
+        <w:rPr>
+          <w:lang w:val="en-US"/>
+        </w:rPr>
+        <w:t xml:space="preserve"> view – view for serialization for different view cases</w:t>
+      </w:r>
+    </w:p>
+    <w:p>
+      <w:pPr>
+        <w:pStyle w:val="ListParagraph"/>
+        <w:numPr>
+          <w:ilvl w:val="0"/>
+          <w:numId w:val="30"/>
+        </w:numPr>
+        <w:rPr>
+          <w:lang w:val="en-US"/>
+        </w:rPr>
+      </w:pPr>
+      <w:r>
+        <w:rPr>
+          <w:lang w:val="en-US"/>
+        </w:rPr>
+        <w:t>Base view serialized</w:t>
+      </w:r>
+    </w:p>
+    <w:p>
+      <w:pPr>
+        <w:rPr>
+          <w:b/>
+          <w:u w:val="single"/>
+          <w:lang w:val="en-US"/>
+        </w:rPr>
+      </w:pPr>
+    </w:p>
+    <w:p>
+      <w:pPr>
+        <w:rPr>
+          <w:b/>
+          <w:u w:val="single"/>
+          <w:lang w:val="en-US"/>
+        </w:rPr>
+      </w:pPr>
+      <w:r>
+        <w:rPr>
+          <w:b/>
+          <w:u w:val="single"/>
+          <w:lang w:val="en-US"/>
+        </w:rPr>
+        <w:t>7</w:t>
+      </w:r>
+      <w:r>
+        <w:rPr>
+          <w:b/>
+          <w:u w:val="single"/>
+          <w:lang w:val="en-US"/>
+        </w:rPr>
+        <w:t xml:space="preserve">. </w:t>
+      </w:r>
+      <w:r>
+        <w:rPr>
+          <w:b/>
+          <w:u w:val="single"/>
+          <w:lang w:val="en-US"/>
+        </w:rPr>
+        <w:t>Login Page - frontend</w:t>
+      </w:r>
+    </w:p>
+    <w:p>
+      <w:pPr>
+        <w:pStyle w:val="ListParagraph"/>
+        <w:numPr>
+          <w:ilvl w:val="0"/>
+          <w:numId w:val="31"/>
+        </w:numPr>
+        <w:rPr>
+          <w:lang w:val="en-US"/>
+        </w:rPr>
+      </w:pPr>
+      <w:r>
+        <w:rPr>
+          <w:lang w:val="en-US"/>
+        </w:rPr>
+        <w:t xml:space="preserve">Username and password </w:t>
+      </w:r>
+    </w:p>
+    <w:p>
+      <w:pPr>
+        <w:pStyle w:val="ListParagraph"/>
+        <w:numPr>
+          <w:ilvl w:val="0"/>
+          <w:numId w:val="31"/>
+        </w:numPr>
+        <w:rPr>
+          <w:lang w:val="en-US"/>
+        </w:rPr>
+      </w:pPr>
+      <w:r>
+        <w:rPr>
+          <w:lang w:val="en-US"/>
+        </w:rPr>
+        <w:t>Password to be masked</w:t>
+      </w:r>
+    </w:p>
+    <w:p>
+      <w:pPr>
+        <w:pStyle w:val="ListParagraph"/>
+        <w:numPr>
+          <w:ilvl w:val="0"/>
+          <w:numId w:val="31"/>
+        </w:numPr>
+        <w:rPr>
+          <w:lang w:val="en-US"/>
+        </w:rPr>
+      </w:pPr>
+    </w:p>
+    <w:p>
+      <w:pPr>
+        <w:rPr>
+          <w:b/>
+          <w:u w:val="single"/>
+          <w:lang w:val="en-US"/>
+        </w:rPr>
+      </w:pPr>
+      <w:r>
+        <w:rPr>
+          <w:b/>
+          <w:u w:val="single"/>
+          <w:lang w:val="en-US"/>
+        </w:rPr>
+        <w:t>8.</w:t>
+      </w:r>
+      <w:r>
+        <w:rPr>
+          <w:b/>
+          <w:u w:val="single"/>
+          <w:lang w:val="en-US"/>
+        </w:rPr>
+        <w:t xml:space="preserve"> </w:t>
+      </w:r>
+      <w:r>
+        <w:rPr>
+          <w:b/>
+          <w:u w:val="single"/>
+          <w:lang w:val="en-US"/>
+        </w:rPr>
+        <w:t>Handling Input Change</w:t>
+      </w:r>
+      <w:r>
+        <w:rPr>
+          <w:b/>
+          <w:u w:val="single"/>
+          <w:lang w:val="en-US"/>
+        </w:rPr>
+        <w:t xml:space="preserve"> </w:t>
+      </w:r>
+      <w:r>
+        <w:rPr>
+          <w:b/>
+          <w:u w:val="single"/>
+          <w:lang w:val="en-US"/>
+        </w:rPr>
+        <w:t>–</w:t>
+      </w:r>
+      <w:r>
+        <w:rPr>
+          <w:b/>
+          <w:u w:val="single"/>
+          <w:lang w:val="en-US"/>
+        </w:rPr>
+        <w:t xml:space="preserve"> frontend</w:t>
+      </w:r>
+    </w:p>
+    <w:p>
+      <w:pPr>
+        <w:pStyle w:val="ListParagraph"/>
+        <w:numPr>
+          <w:ilvl w:val="0"/>
+          <w:numId w:val="32"/>
+        </w:numPr>
+        <w:rPr>
+          <w:b/>
+          <w:u w:val="single"/>
+          <w:lang w:val="en-US"/>
+        </w:rPr>
+      </w:pPr>
+      <w:r>
+        <w:rPr>
+          <w:lang w:val="en-US"/>
+        </w:rPr>
+        <w:t>Handling interactions</w:t>
+      </w:r>
+    </w:p>
+    <w:p>
+      <w:pPr>
+        <w:pStyle w:val="ListParagraph"/>
+        <w:numPr>
+          <w:ilvl w:val="0"/>
+          <w:numId w:val="32"/>
+        </w:numPr>
+        <w:rPr>
+          <w:b/>
+          <w:u w:val="single"/>
+          <w:lang w:val="en-US"/>
+        </w:rPr>
+      </w:pPr>
+      <w:r>
+        <w:rPr>
+          <w:lang w:val="en-US"/>
+        </w:rPr>
+        <w:t xml:space="preserve">Simulate changes </w:t>
+      </w:r>
+      <w:r>
+        <w:rPr>
+          <w:lang w:val="en-US"/>
+        </w:rPr>
+        <w:t>–</w:t>
+      </w:r>
+      <w:r>
+        <w:rPr>
+          <w:lang w:val="en-US"/>
+        </w:rPr>
+        <w:t xml:space="preserve"> </w:t>
+      </w:r>
+      <w:proofErr w:type="spellStart"/>
+      <w:r>
+        <w:rPr>
+          <w:lang w:val="en-US"/>
+        </w:rPr>
+        <w:t>fireEvent</w:t>
+      </w:r>
+      <w:proofErr w:type="spellEnd"/>
+    </w:p>
+    <w:p>
+      <w:pPr>
+        <w:pStyle w:val="ListParagraph"/>
+        <w:numPr>
+          <w:ilvl w:val="0"/>
+          <w:numId w:val="32"/>
+        </w:numPr>
+        <w:rPr>
+          <w:b/>
+          <w:u w:val="single"/>
+          <w:lang w:val="en-US"/>
+        </w:rPr>
+      </w:pPr>
+      <w:r>
+        <w:rPr>
+          <w:lang w:val="en-US"/>
+        </w:rPr>
+        <w:t>Add state object and username field</w:t>
+      </w:r>
+    </w:p>
+    <w:p>
+      <w:pPr>
+        <w:pStyle w:val="ListParagraph"/>
+        <w:numPr>
+          <w:ilvl w:val="0"/>
+          <w:numId w:val="32"/>
+        </w:numPr>
+        <w:rPr>
+          <w:b/>
+          <w:u w:val="single"/>
           <w:lang w:val="en-US"/>
         </w:rPr>
       </w:pPr>
       <w:bookmarkStart w:id="0" w:name="_GoBack"/>
       <w:bookmarkEnd w:id="0"/>
-      <w:r>
-        <w:rPr>
-          <w:lang w:val="en-US"/>
-        </w:rPr>
-        <w:t xml:space="preserve">Return </w:t>
-      </w:r>
-      <w:proofErr w:type="spellStart"/>
-      <w:r>
-        <w:rPr>
-          <w:lang w:val="en-US"/>
-        </w:rPr>
-        <w:t>displayName</w:t>
-      </w:r>
-      <w:proofErr w:type="spellEnd"/>
-    </w:p>
-    <w:p>
-      <w:pPr>
-        <w:pStyle w:val="ListParagraph"/>
-        <w:numPr>
-          <w:ilvl w:val="0"/>
-          <w:numId w:val="30"/>
-        </w:numPr>
+    </w:p>
+    <w:p>
+      <w:pPr>
+        <w:rPr>
+          <w:b/>
+          <w:u w:val="single"/>
+          <w:lang w:val="en-US"/>
+        </w:rPr>
+      </w:pPr>
+    </w:p>
+    <w:p>
+      <w:pPr>
+        <w:rPr>
+          <w:b/>
+          <w:u w:val="single"/>
+          <w:lang w:val="en-US"/>
+        </w:rPr>
+      </w:pPr>
+    </w:p>
+    <w:p>
+      <w:pPr>
         <w:rPr>
           <w:lang w:val="en-US"/>
         </w:rPr>
@@ -7310,6 +7544,118 @@
     </w:lvl>
   </w:abstractNum>
   <w:abstractNum w:abstractNumId="19" w15:restartNumberingAfterBreak="0">
+    <w:nsid w:val="52166AEF"/>
+    <w:multiLevelType w:val="hybridMultilevel"/>
+    <w:tmpl w:val="6138063A"/>
+    <w:lvl w:ilvl="0" w:tplc="46860B82">
+      <w:numFmt w:val="bullet"/>
+      <w:lvlText w:val="-"/>
+      <w:lvlJc w:val="left"/>
+      <w:pPr>
+        <w:ind w:left="720" w:hanging="360"/>
+      </w:pPr>
+      <w:rPr>
+        <w:rFonts w:ascii="Calibri" w:eastAsiaTheme="minorHAnsi" w:hAnsi="Calibri" w:cs="Calibri" w:hint="default"/>
+      </w:rPr>
+    </w:lvl>
+    <w:lvl w:ilvl="1" w:tplc="1C090003" w:tentative="1">
+      <w:start w:val="1"/>
+      <w:numFmt w:val="bullet"/>
+      <w:lvlText w:val="o"/>
+      <w:lvlJc w:val="left"/>
+      <w:pPr>
+        <w:ind w:left="1440" w:hanging="360"/>
+      </w:pPr>
+      <w:rPr>
+        <w:rFonts w:ascii="Courier New" w:hAnsi="Courier New" w:cs="Courier New" w:hint="default"/>
+      </w:rPr>
+    </w:lvl>
+    <w:lvl w:ilvl="2" w:tplc="1C090005" w:tentative="1">
+      <w:start w:val="1"/>
+      <w:numFmt w:val="bullet"/>
+      <w:lvlText w:val=""/>
+      <w:lvlJc w:val="left"/>
+      <w:pPr>
+        <w:ind w:left="2160" w:hanging="360"/>
+      </w:pPr>
+      <w:rPr>
+        <w:rFonts w:ascii="Wingdings" w:hAnsi="Wingdings" w:hint="default"/>
+      </w:rPr>
+    </w:lvl>
+    <w:lvl w:ilvl="3" w:tplc="1C090001" w:tentative="1">
+      <w:start w:val="1"/>
+      <w:numFmt w:val="bullet"/>
+      <w:lvlText w:val=""/>
+      <w:lvlJc w:val="left"/>
+      <w:pPr>
+        <w:ind w:left="2880" w:hanging="360"/>
+      </w:pPr>
+      <w:rPr>
+        <w:rFonts w:ascii="Symbol" w:hAnsi="Symbol" w:hint="default"/>
+      </w:rPr>
+    </w:lvl>
+    <w:lvl w:ilvl="4" w:tplc="1C090003" w:tentative="1">
+      <w:start w:val="1"/>
+      <w:numFmt w:val="bullet"/>
+      <w:lvlText w:val="o"/>
+      <w:lvlJc w:val="left"/>
+      <w:pPr>
+        <w:ind w:left="3600" w:hanging="360"/>
+      </w:pPr>
+      <w:rPr>
+        <w:rFonts w:ascii="Courier New" w:hAnsi="Courier New" w:cs="Courier New" w:hint="default"/>
+      </w:rPr>
+    </w:lvl>
+    <w:lvl w:ilvl="5" w:tplc="1C090005" w:tentative="1">
+      <w:start w:val="1"/>
+      <w:numFmt w:val="bullet"/>
+      <w:lvlText w:val=""/>
+      <w:lvlJc w:val="left"/>
+      <w:pPr>
+        <w:ind w:left="4320" w:hanging="360"/>
+      </w:pPr>
+      <w:rPr>
+        <w:rFonts w:ascii="Wingdings" w:hAnsi="Wingdings" w:hint="default"/>
+      </w:rPr>
+    </w:lvl>
+    <w:lvl w:ilvl="6" w:tplc="1C090001" w:tentative="1">
+      <w:start w:val="1"/>
+      <w:numFmt w:val="bullet"/>
+      <w:lvlText w:val=""/>
+      <w:lvlJc w:val="left"/>
+      <w:pPr>
+        <w:ind w:left="5040" w:hanging="360"/>
+      </w:pPr>
+      <w:rPr>
+        <w:rFonts w:ascii="Symbol" w:hAnsi="Symbol" w:hint="default"/>
+      </w:rPr>
+    </w:lvl>
+    <w:lvl w:ilvl="7" w:tplc="1C090003" w:tentative="1">
+      <w:start w:val="1"/>
+      <w:numFmt w:val="bullet"/>
+      <w:lvlText w:val="o"/>
+      <w:lvlJc w:val="left"/>
+      <w:pPr>
+        <w:ind w:left="5760" w:hanging="360"/>
+      </w:pPr>
+      <w:rPr>
+        <w:rFonts w:ascii="Courier New" w:hAnsi="Courier New" w:cs="Courier New" w:hint="default"/>
+      </w:rPr>
+    </w:lvl>
+    <w:lvl w:ilvl="8" w:tplc="1C090005" w:tentative="1">
+      <w:start w:val="1"/>
+      <w:numFmt w:val="bullet"/>
+      <w:lvlText w:val=""/>
+      <w:lvlJc w:val="left"/>
+      <w:pPr>
+        <w:ind w:left="6480" w:hanging="360"/>
+      </w:pPr>
+      <w:rPr>
+        <w:rFonts w:ascii="Wingdings" w:hAnsi="Wingdings" w:hint="default"/>
+      </w:rPr>
+    </w:lvl>
+  </w:abstractNum>
+  <w:abstractNum w:abstractNumId="20" w15:restartNumberingAfterBreak="0">
     <w:nsid w:val="548543AB"/>
     <w:multiLevelType w:val="hybridMultilevel"/>
     <w:tmpl w:val="5D2855C4"/>
@@ -7422,7 +7768,7 @@
       </w:rPr>
     </w:lvl>
   </w:abstractNum>
-  <w:abstractNum w:abstractNumId="20" w15:restartNumberingAfterBreak="0">
+  <w:abstractNum w:abstractNumId="21" w15:restartNumberingAfterBreak="0">
     <w:nsid w:val="55D352B7"/>
     <w:multiLevelType w:val="hybridMultilevel"/>
     <w:tmpl w:val="E6B8D6FA"/>
@@ -7534,7 +7880,7 @@
       </w:rPr>
     </w:lvl>
   </w:abstractNum>
-  <w:abstractNum w:abstractNumId="21" w15:restartNumberingAfterBreak="0">
+  <w:abstractNum w:abstractNumId="22" w15:restartNumberingAfterBreak="0">
     <w:nsid w:val="560F4787"/>
     <w:multiLevelType w:val="hybridMultilevel"/>
     <w:tmpl w:val="AB020B1A"/>
@@ -7646,7 +7992,7 @@
       </w:rPr>
     </w:lvl>
   </w:abstractNum>
-  <w:abstractNum w:abstractNumId="22" w15:restartNumberingAfterBreak="0">
+  <w:abstractNum w:abstractNumId="23" w15:restartNumberingAfterBreak="0">
     <w:nsid w:val="5E8E2AC5"/>
     <w:multiLevelType w:val="hybridMultilevel"/>
     <w:tmpl w:val="E8406EC0"/>
@@ -7758,7 +8104,7 @@
       </w:rPr>
     </w:lvl>
   </w:abstractNum>
-  <w:abstractNum w:abstractNumId="23" w15:restartNumberingAfterBreak="0">
+  <w:abstractNum w:abstractNumId="24" w15:restartNumberingAfterBreak="0">
     <w:nsid w:val="6261658E"/>
     <w:multiLevelType w:val="hybridMultilevel"/>
     <w:tmpl w:val="6F20B7CE"/>
@@ -7870,7 +8216,7 @@
       </w:rPr>
     </w:lvl>
   </w:abstractNum>
-  <w:abstractNum w:abstractNumId="24" w15:restartNumberingAfterBreak="0">
+  <w:abstractNum w:abstractNumId="25" w15:restartNumberingAfterBreak="0">
     <w:nsid w:val="65B239B4"/>
     <w:multiLevelType w:val="hybridMultilevel"/>
     <w:tmpl w:val="CBE81EB8"/>
@@ -7982,7 +8328,7 @@
       </w:rPr>
     </w:lvl>
   </w:abstractNum>
-  <w:abstractNum w:abstractNumId="25" w15:restartNumberingAfterBreak="0">
+  <w:abstractNum w:abstractNumId="26" w15:restartNumberingAfterBreak="0">
     <w:nsid w:val="65BE7D95"/>
     <w:multiLevelType w:val="hybridMultilevel"/>
     <w:tmpl w:val="A91AE324"/>
@@ -8095,7 +8441,119 @@
       </w:rPr>
     </w:lvl>
   </w:abstractNum>
-  <w:abstractNum w:abstractNumId="26" w15:restartNumberingAfterBreak="0">
+  <w:abstractNum w:abstractNumId="27" w15:restartNumberingAfterBreak="0">
+    <w:nsid w:val="6FD46185"/>
+    <w:multiLevelType w:val="hybridMultilevel"/>
+    <w:tmpl w:val="13C6DF34"/>
+    <w:lvl w:ilvl="0" w:tplc="46860B82">
+      <w:numFmt w:val="bullet"/>
+      <w:lvlText w:val="-"/>
+      <w:lvlJc w:val="left"/>
+      <w:pPr>
+        <w:ind w:left="720" w:hanging="360"/>
+      </w:pPr>
+      <w:rPr>
+        <w:rFonts w:ascii="Calibri" w:eastAsiaTheme="minorHAnsi" w:hAnsi="Calibri" w:cs="Calibri" w:hint="default"/>
+      </w:rPr>
+    </w:lvl>
+    <w:lvl w:ilvl="1" w:tplc="1C090003" w:tentative="1">
+      <w:start w:val="1"/>
+      <w:numFmt w:val="bullet"/>
+      <w:lvlText w:val="o"/>
+      <w:lvlJc w:val="left"/>
+      <w:pPr>
+        <w:ind w:left="1440" w:hanging="360"/>
+      </w:pPr>
+      <w:rPr>
+        <w:rFonts w:ascii="Courier New" w:hAnsi="Courier New" w:cs="Courier New" w:hint="default"/>
+      </w:rPr>
+    </w:lvl>
+    <w:lvl w:ilvl="2" w:tplc="1C090005" w:tentative="1">
+      <w:start w:val="1"/>
+      <w:numFmt w:val="bullet"/>
+      <w:lvlText w:val=""/>
+      <w:lvlJc w:val="left"/>
+      <w:pPr>
+        <w:ind w:left="2160" w:hanging="360"/>
+      </w:pPr>
+      <w:rPr>
+        <w:rFonts w:ascii="Wingdings" w:hAnsi="Wingdings" w:hint="default"/>
+      </w:rPr>
+    </w:lvl>
+    <w:lvl w:ilvl="3" w:tplc="1C090001" w:tentative="1">
+      <w:start w:val="1"/>
+      <w:numFmt w:val="bullet"/>
+      <w:lvlText w:val=""/>
+      <w:lvlJc w:val="left"/>
+      <w:pPr>
+        <w:ind w:left="2880" w:hanging="360"/>
+      </w:pPr>
+      <w:rPr>
+        <w:rFonts w:ascii="Symbol" w:hAnsi="Symbol" w:hint="default"/>
+      </w:rPr>
+    </w:lvl>
+    <w:lvl w:ilvl="4" w:tplc="1C090003" w:tentative="1">
+      <w:start w:val="1"/>
+      <w:numFmt w:val="bullet"/>
+      <w:lvlText w:val="o"/>
+      <w:lvlJc w:val="left"/>
+      <w:pPr>
+        <w:ind w:left="3600" w:hanging="360"/>
+      </w:pPr>
+      <w:rPr>
+        <w:rFonts w:ascii="Courier New" w:hAnsi="Courier New" w:cs="Courier New" w:hint="default"/>
+      </w:rPr>
+    </w:lvl>
+    <w:lvl w:ilvl="5" w:tplc="1C090005" w:tentative="1">
+      <w:start w:val="1"/>
+      <w:numFmt w:val="bullet"/>
+      <w:lvlText w:val=""/>
+      <w:lvlJc w:val="left"/>
+      <w:pPr>
+        <w:ind w:left="4320" w:hanging="360"/>
+      </w:pPr>
+      <w:rPr>
+        <w:rFonts w:ascii="Wingdings" w:hAnsi="Wingdings" w:hint="default"/>
+      </w:rPr>
+    </w:lvl>
+    <w:lvl w:ilvl="6" w:tplc="1C090001" w:tentative="1">
+      <w:start w:val="1"/>
+      <w:numFmt w:val="bullet"/>
+      <w:lvlText w:val=""/>
+      <w:lvlJc w:val="left"/>
+      <w:pPr>
+        <w:ind w:left="5040" w:hanging="360"/>
+      </w:pPr>
+      <w:rPr>
+        <w:rFonts w:ascii="Symbol" w:hAnsi="Symbol" w:hint="default"/>
+      </w:rPr>
+    </w:lvl>
+    <w:lvl w:ilvl="7" w:tplc="1C090003" w:tentative="1">
+      <w:start w:val="1"/>
+      <w:numFmt w:val="bullet"/>
+      <w:lvlText w:val="o"/>
+      <w:lvlJc w:val="left"/>
+      <w:pPr>
+        <w:ind w:left="5760" w:hanging="360"/>
+      </w:pPr>
+      <w:rPr>
+        <w:rFonts w:ascii="Courier New" w:hAnsi="Courier New" w:cs="Courier New" w:hint="default"/>
+      </w:rPr>
+    </w:lvl>
+    <w:lvl w:ilvl="8" w:tplc="1C090005" w:tentative="1">
+      <w:start w:val="1"/>
+      <w:numFmt w:val="bullet"/>
+      <w:lvlText w:val=""/>
+      <w:lvlJc w:val="left"/>
+      <w:pPr>
+        <w:ind w:left="6480" w:hanging="360"/>
+      </w:pPr>
+      <w:rPr>
+        <w:rFonts w:ascii="Wingdings" w:hAnsi="Wingdings" w:hint="default"/>
+      </w:rPr>
+    </w:lvl>
+  </w:abstractNum>
+  <w:abstractNum w:abstractNumId="28" w15:restartNumberingAfterBreak="0">
     <w:nsid w:val="71A5089A"/>
     <w:multiLevelType w:val="hybridMultilevel"/>
     <w:tmpl w:val="520C1480"/>
@@ -8207,7 +8665,7 @@
       </w:rPr>
     </w:lvl>
   </w:abstractNum>
-  <w:abstractNum w:abstractNumId="27" w15:restartNumberingAfterBreak="0">
+  <w:abstractNum w:abstractNumId="29" w15:restartNumberingAfterBreak="0">
     <w:nsid w:val="74C5779B"/>
     <w:multiLevelType w:val="hybridMultilevel"/>
     <w:tmpl w:val="9950139C"/>
@@ -8319,7 +8777,7 @@
       </w:rPr>
     </w:lvl>
   </w:abstractNum>
-  <w:abstractNum w:abstractNumId="28" w15:restartNumberingAfterBreak="0">
+  <w:abstractNum w:abstractNumId="30" w15:restartNumberingAfterBreak="0">
     <w:nsid w:val="75B57BF1"/>
     <w:multiLevelType w:val="hybridMultilevel"/>
     <w:tmpl w:val="53D2FCB8"/>
@@ -8432,7 +8890,7 @@
       </w:rPr>
     </w:lvl>
   </w:abstractNum>
-  <w:abstractNum w:abstractNumId="29" w15:restartNumberingAfterBreak="0">
+  <w:abstractNum w:abstractNumId="31" w15:restartNumberingAfterBreak="0">
     <w:nsid w:val="7E026415"/>
     <w:multiLevelType w:val="hybridMultilevel"/>
     <w:tmpl w:val="6C22C010"/>
@@ -8545,7 +9003,7 @@
     </w:lvl>
   </w:abstractNum>
   <w:num w:numId="1">
-    <w:abstractNumId w:val="28"/>
+    <w:abstractNumId w:val="30"/>
   </w:num>
   <w:num w:numId="2">
     <w:abstractNumId w:val="12"/>
@@ -8554,7 +9012,7 @@
     <w:abstractNumId w:val="5"/>
   </w:num>
   <w:num w:numId="4">
-    <w:abstractNumId w:val="25"/>
+    <w:abstractNumId w:val="26"/>
   </w:num>
   <w:num w:numId="5">
     <w:abstractNumId w:val="3"/>
@@ -8569,7 +9027,7 @@
     <w:abstractNumId w:val="7"/>
   </w:num>
   <w:num w:numId="9">
-    <w:abstractNumId w:val="19"/>
+    <w:abstractNumId w:val="20"/>
   </w:num>
   <w:num w:numId="10">
     <w:abstractNumId w:val="15"/>
@@ -8581,13 +9039,13 @@
     <w:abstractNumId w:val="0"/>
   </w:num>
   <w:num w:numId="13">
-    <w:abstractNumId w:val="22"/>
+    <w:abstractNumId w:val="23"/>
   </w:num>
   <w:num w:numId="14">
-    <w:abstractNumId w:val="24"/>
+    <w:abstractNumId w:val="25"/>
   </w:num>
   <w:num w:numId="15">
-    <w:abstractNumId w:val="26"/>
+    <w:abstractNumId w:val="28"/>
   </w:num>
   <w:num w:numId="16">
     <w:abstractNumId w:val="9"/>
@@ -8599,10 +9057,10 @@
     <w:abstractNumId w:val="4"/>
   </w:num>
   <w:num w:numId="19">
-    <w:abstractNumId w:val="29"/>
+    <w:abstractNumId w:val="31"/>
   </w:num>
   <w:num w:numId="20">
-    <w:abstractNumId w:val="23"/>
+    <w:abstractNumId w:val="24"/>
   </w:num>
   <w:num w:numId="21">
     <w:abstractNumId w:val="17"/>
@@ -8611,7 +9069,7 @@
     <w:abstractNumId w:val="10"/>
   </w:num>
   <w:num w:numId="23">
-    <w:abstractNumId w:val="21"/>
+    <w:abstractNumId w:val="22"/>
   </w:num>
   <w:num w:numId="24">
     <w:abstractNumId w:val="16"/>
@@ -8626,13 +9084,19 @@
     <w:abstractNumId w:val="13"/>
   </w:num>
   <w:num w:numId="28">
-    <w:abstractNumId w:val="20"/>
+    <w:abstractNumId w:val="21"/>
   </w:num>
   <w:num w:numId="29">
-    <w:abstractNumId w:val="27"/>
+    <w:abstractNumId w:val="29"/>
   </w:num>
   <w:num w:numId="30">
     <w:abstractNumId w:val="8"/>
+  </w:num>
+  <w:num w:numId="31">
+    <w:abstractNumId w:val="19"/>
+  </w:num>
+  <w:num w:numId="32">
+    <w:abstractNumId w:val="27"/>
   </w:num>
 </w:numbering>
 </file>

</xml_diff>

<commit_message>
TDD 4.009 Click Handling - frontend
</commit_message>
<xml_diff>
--- a/tdd-spring-react-main/Spring Frame Work_TDD_Nov2022_Notes.docx
+++ b/tdd-spring-react-main/Spring Frame Work_TDD_Nov2022_Notes.docx
@@ -1686,7 +1686,7 @@
           </mc:Choice>
           <mc:Fallback>
             <w:pict>
-              <v:rect w14:anchorId="2B6206DA" id="Rectangle 7" o:spid="_x0000_s1026" style="position:absolute;margin-left:78.75pt;margin-top:293.25pt;width:319.5pt;height:12.75pt;z-index:251659264;visibility:visible;mso-wrap-style:square;mso-wrap-distance-left:9pt;mso-wrap-distance-top:0;mso-wrap-distance-right:9pt;mso-wrap-distance-bottom:0;mso-position-horizontal:absolute;mso-position-horizontal-relative:text;mso-position-vertical:absolute;mso-position-vertical-relative:text;v-text-anchor:middle" o:gfxdata="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" filled="f" strokecolor="red" strokeweight="2.25pt"/>
+              <v:rect w14:anchorId="3504ADEE" id="Rectangle 7" o:spid="_x0000_s1026" style="position:absolute;margin-left:78.75pt;margin-top:293.25pt;width:319.5pt;height:12.75pt;z-index:251659264;visibility:visible;mso-wrap-style:square;mso-wrap-distance-left:9pt;mso-wrap-distance-top:0;mso-wrap-distance-right:9pt;mso-wrap-distance-bottom:0;mso-position-horizontal:absolute;mso-position-horizontal-relative:text;mso-position-vertical:absolute;mso-position-vertical-relative:text;v-text-anchor:middle" o:gfxdata="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" filled="f" strokecolor="red" strokeweight="2.25pt"/>
             </w:pict>
           </mc:Fallback>
         </mc:AlternateContent>
@@ -5366,8 +5366,211 @@
           <w:lang w:val="en-US"/>
         </w:rPr>
       </w:pPr>
+    </w:p>
+    <w:p>
+      <w:pPr>
+        <w:rPr>
+          <w:b/>
+          <w:u w:val="single"/>
+          <w:lang w:val="en-US"/>
+        </w:rPr>
+      </w:pPr>
+      <w:r>
+        <w:rPr>
+          <w:b/>
+          <w:u w:val="single"/>
+          <w:lang w:val="en-US"/>
+        </w:rPr>
+        <w:lastRenderedPageBreak/>
+        <w:drawing>
+          <wp:inline distT="0" distB="0" distL="0" distR="0" wp14:anchorId="599A1C88" wp14:editId="3D45679C">
+            <wp:extent cx="4648200" cy="4720297"/>
+            <wp:effectExtent l="0" t="0" r="0" b="4445"/>
+            <wp:docPr id="19" name="Picture 19"/>
+            <wp:cNvGraphicFramePr>
+              <a:graphicFrameLocks xmlns:a="http://schemas.openxmlformats.org/drawingml/2006/main" noChangeAspect="1"/>
+            </wp:cNvGraphicFramePr>
+            <a:graphic xmlns:a="http://schemas.openxmlformats.org/drawingml/2006/main">
+              <a:graphicData uri="http://schemas.openxmlformats.org/drawingml/2006/picture">
+                <pic:pic xmlns:pic="http://schemas.openxmlformats.org/drawingml/2006/picture">
+                  <pic:nvPicPr>
+                    <pic:cNvPr id="1" name=""/>
+                    <pic:cNvPicPr/>
+                  </pic:nvPicPr>
+                  <pic:blipFill>
+                    <a:blip r:embed="rId19"/>
+                    <a:stretch>
+                      <a:fillRect/>
+                    </a:stretch>
+                  </pic:blipFill>
+                  <pic:spPr>
+                    <a:xfrm>
+                      <a:off x="0" y="0"/>
+                      <a:ext cx="4655104" cy="4727309"/>
+                    </a:xfrm>
+                    <a:prstGeom prst="rect">
+                      <a:avLst/>
+                    </a:prstGeom>
+                  </pic:spPr>
+                </pic:pic>
+              </a:graphicData>
+            </a:graphic>
+          </wp:inline>
+        </w:drawing>
+      </w:r>
+    </w:p>
+    <w:p>
+      <w:pPr>
+        <w:rPr>
+          <w:b/>
+          <w:u w:val="single"/>
+          <w:lang w:val="en-US"/>
+        </w:rPr>
+      </w:pPr>
+    </w:p>
+    <w:p>
+      <w:pPr>
+        <w:rPr>
+          <w:b/>
+          <w:u w:val="single"/>
+          <w:lang w:val="en-US"/>
+        </w:rPr>
+      </w:pPr>
+      <w:r>
+        <w:rPr>
+          <w:b/>
+          <w:u w:val="single"/>
+          <w:lang w:val="en-US"/>
+        </w:rPr>
+        <w:t>9</w:t>
+      </w:r>
+      <w:r>
+        <w:rPr>
+          <w:b/>
+          <w:u w:val="single"/>
+          <w:lang w:val="en-US"/>
+        </w:rPr>
+        <w:t>.</w:t>
+      </w:r>
+      <w:r>
+        <w:rPr>
+          <w:b/>
+          <w:u w:val="single"/>
+          <w:lang w:val="en-US"/>
+        </w:rPr>
+        <w:t xml:space="preserve"> </w:t>
+      </w:r>
+      <w:r>
+        <w:rPr>
+          <w:b/>
+          <w:u w:val="single"/>
+          <w:lang w:val="en-US"/>
+        </w:rPr>
+        <w:t>Click Handling –</w:t>
+      </w:r>
+      <w:r>
+        <w:rPr>
+          <w:b/>
+          <w:u w:val="single"/>
+          <w:lang w:val="en-US"/>
+        </w:rPr>
+        <w:t xml:space="preserve"> frontend</w:t>
+      </w:r>
+    </w:p>
+    <w:p>
+      <w:pPr>
+        <w:pStyle w:val="ListParagraph"/>
+        <w:numPr>
+          <w:ilvl w:val="0"/>
+          <w:numId w:val="33"/>
+        </w:numPr>
+        <w:rPr>
+          <w:lang w:val="en-US"/>
+        </w:rPr>
+      </w:pPr>
+      <w:proofErr w:type="spellStart"/>
+      <w:r>
+        <w:rPr>
+          <w:lang w:val="en-US"/>
+        </w:rPr>
+        <w:t>Onclick</w:t>
+      </w:r>
+      <w:proofErr w:type="spellEnd"/>
+      <w:r>
+        <w:rPr>
+          <w:lang w:val="en-US"/>
+        </w:rPr>
+        <w:t xml:space="preserve"> handle for log in button actioned</w:t>
+      </w:r>
+    </w:p>
+    <w:p>
+      <w:pPr>
+        <w:rPr>
+          <w:lang w:val="en-US"/>
+        </w:rPr>
+      </w:pPr>
       <w:bookmarkStart w:id="0" w:name="_GoBack"/>
+      <w:r>
+        <w:rPr>
+          <w:lang w:val="en-US"/>
+        </w:rPr>
+        <w:lastRenderedPageBreak/>
+        <w:drawing>
+          <wp:inline distT="0" distB="0" distL="0" distR="0" wp14:anchorId="39955DFC" wp14:editId="5E0D911E">
+            <wp:extent cx="4057650" cy="3576181"/>
+            <wp:effectExtent l="0" t="0" r="0" b="5715"/>
+            <wp:docPr id="20" name="Picture 20"/>
+            <wp:cNvGraphicFramePr>
+              <a:graphicFrameLocks xmlns:a="http://schemas.openxmlformats.org/drawingml/2006/main" noChangeAspect="1"/>
+            </wp:cNvGraphicFramePr>
+            <a:graphic xmlns:a="http://schemas.openxmlformats.org/drawingml/2006/main">
+              <a:graphicData uri="http://schemas.openxmlformats.org/drawingml/2006/picture">
+                <pic:pic xmlns:pic="http://schemas.openxmlformats.org/drawingml/2006/picture">
+                  <pic:nvPicPr>
+                    <pic:cNvPr id="1" name=""/>
+                    <pic:cNvPicPr/>
+                  </pic:nvPicPr>
+                  <pic:blipFill>
+                    <a:blip r:embed="rId20"/>
+                    <a:stretch>
+                      <a:fillRect/>
+                    </a:stretch>
+                  </pic:blipFill>
+                  <pic:spPr>
+                    <a:xfrm>
+                      <a:off x="0" y="0"/>
+                      <a:ext cx="4062140" cy="3580139"/>
+                    </a:xfrm>
+                    <a:prstGeom prst="rect">
+                      <a:avLst/>
+                    </a:prstGeom>
+                  </pic:spPr>
+                </pic:pic>
+              </a:graphicData>
+            </a:graphic>
+          </wp:inline>
+        </w:drawing>
+      </w:r>
       <w:bookmarkEnd w:id="0"/>
+    </w:p>
+    <w:p>
+      <w:pPr>
+        <w:rPr>
+          <w:b/>
+          <w:u w:val="single"/>
+          <w:lang w:val="en-US"/>
+        </w:rPr>
+      </w:pPr>
+    </w:p>
+    <w:p>
+      <w:pPr>
+        <w:pStyle w:val="ListParagraph"/>
+        <w:rPr>
+          <w:b/>
+          <w:u w:val="single"/>
+          <w:lang w:val="en-US"/>
+        </w:rPr>
+      </w:pPr>
     </w:p>
     <w:p>
       <w:pPr>
@@ -7094,6 +7297,118 @@
     </w:lvl>
   </w:abstractNum>
   <w:abstractNum w:abstractNumId="15" w15:restartNumberingAfterBreak="0">
+    <w:nsid w:val="3FBB3417"/>
+    <w:multiLevelType w:val="hybridMultilevel"/>
+    <w:tmpl w:val="33583D28"/>
+    <w:lvl w:ilvl="0" w:tplc="46860B82">
+      <w:numFmt w:val="bullet"/>
+      <w:lvlText w:val="-"/>
+      <w:lvlJc w:val="left"/>
+      <w:pPr>
+        <w:ind w:left="720" w:hanging="360"/>
+      </w:pPr>
+      <w:rPr>
+        <w:rFonts w:ascii="Calibri" w:eastAsiaTheme="minorHAnsi" w:hAnsi="Calibri" w:cs="Calibri" w:hint="default"/>
+      </w:rPr>
+    </w:lvl>
+    <w:lvl w:ilvl="1" w:tplc="1C090003" w:tentative="1">
+      <w:start w:val="1"/>
+      <w:numFmt w:val="bullet"/>
+      <w:lvlText w:val="o"/>
+      <w:lvlJc w:val="left"/>
+      <w:pPr>
+        <w:ind w:left="1440" w:hanging="360"/>
+      </w:pPr>
+      <w:rPr>
+        <w:rFonts w:ascii="Courier New" w:hAnsi="Courier New" w:cs="Courier New" w:hint="default"/>
+      </w:rPr>
+    </w:lvl>
+    <w:lvl w:ilvl="2" w:tplc="1C090005" w:tentative="1">
+      <w:start w:val="1"/>
+      <w:numFmt w:val="bullet"/>
+      <w:lvlText w:val=""/>
+      <w:lvlJc w:val="left"/>
+      <w:pPr>
+        <w:ind w:left="2160" w:hanging="360"/>
+      </w:pPr>
+      <w:rPr>
+        <w:rFonts w:ascii="Wingdings" w:hAnsi="Wingdings" w:hint="default"/>
+      </w:rPr>
+    </w:lvl>
+    <w:lvl w:ilvl="3" w:tplc="1C090001" w:tentative="1">
+      <w:start w:val="1"/>
+      <w:numFmt w:val="bullet"/>
+      <w:lvlText w:val=""/>
+      <w:lvlJc w:val="left"/>
+      <w:pPr>
+        <w:ind w:left="2880" w:hanging="360"/>
+      </w:pPr>
+      <w:rPr>
+        <w:rFonts w:ascii="Symbol" w:hAnsi="Symbol" w:hint="default"/>
+      </w:rPr>
+    </w:lvl>
+    <w:lvl w:ilvl="4" w:tplc="1C090003" w:tentative="1">
+      <w:start w:val="1"/>
+      <w:numFmt w:val="bullet"/>
+      <w:lvlText w:val="o"/>
+      <w:lvlJc w:val="left"/>
+      <w:pPr>
+        <w:ind w:left="3600" w:hanging="360"/>
+      </w:pPr>
+      <w:rPr>
+        <w:rFonts w:ascii="Courier New" w:hAnsi="Courier New" w:cs="Courier New" w:hint="default"/>
+      </w:rPr>
+    </w:lvl>
+    <w:lvl w:ilvl="5" w:tplc="1C090005" w:tentative="1">
+      <w:start w:val="1"/>
+      <w:numFmt w:val="bullet"/>
+      <w:lvlText w:val=""/>
+      <w:lvlJc w:val="left"/>
+      <w:pPr>
+        <w:ind w:left="4320" w:hanging="360"/>
+      </w:pPr>
+      <w:rPr>
+        <w:rFonts w:ascii="Wingdings" w:hAnsi="Wingdings" w:hint="default"/>
+      </w:rPr>
+    </w:lvl>
+    <w:lvl w:ilvl="6" w:tplc="1C090001" w:tentative="1">
+      <w:start w:val="1"/>
+      <w:numFmt w:val="bullet"/>
+      <w:lvlText w:val=""/>
+      <w:lvlJc w:val="left"/>
+      <w:pPr>
+        <w:ind w:left="5040" w:hanging="360"/>
+      </w:pPr>
+      <w:rPr>
+        <w:rFonts w:ascii="Symbol" w:hAnsi="Symbol" w:hint="default"/>
+      </w:rPr>
+    </w:lvl>
+    <w:lvl w:ilvl="7" w:tplc="1C090003" w:tentative="1">
+      <w:start w:val="1"/>
+      <w:numFmt w:val="bullet"/>
+      <w:lvlText w:val="o"/>
+      <w:lvlJc w:val="left"/>
+      <w:pPr>
+        <w:ind w:left="5760" w:hanging="360"/>
+      </w:pPr>
+      <w:rPr>
+        <w:rFonts w:ascii="Courier New" w:hAnsi="Courier New" w:cs="Courier New" w:hint="default"/>
+      </w:rPr>
+    </w:lvl>
+    <w:lvl w:ilvl="8" w:tplc="1C090005" w:tentative="1">
+      <w:start w:val="1"/>
+      <w:numFmt w:val="bullet"/>
+      <w:lvlText w:val=""/>
+      <w:lvlJc w:val="left"/>
+      <w:pPr>
+        <w:ind w:left="6480" w:hanging="360"/>
+      </w:pPr>
+      <w:rPr>
+        <w:rFonts w:ascii="Wingdings" w:hAnsi="Wingdings" w:hint="default"/>
+      </w:rPr>
+    </w:lvl>
+  </w:abstractNum>
+  <w:abstractNum w:abstractNumId="16" w15:restartNumberingAfterBreak="0">
     <w:nsid w:val="4DF3328F"/>
     <w:multiLevelType w:val="hybridMultilevel"/>
     <w:tmpl w:val="BB1CCD66"/>
@@ -7206,7 +7521,7 @@
       </w:rPr>
     </w:lvl>
   </w:abstractNum>
-  <w:abstractNum w:abstractNumId="16" w15:restartNumberingAfterBreak="0">
+  <w:abstractNum w:abstractNumId="17" w15:restartNumberingAfterBreak="0">
     <w:nsid w:val="4F6527B2"/>
     <w:multiLevelType w:val="hybridMultilevel"/>
     <w:tmpl w:val="46BAD9BC"/>
@@ -7318,7 +7633,7 @@
       </w:rPr>
     </w:lvl>
   </w:abstractNum>
-  <w:abstractNum w:abstractNumId="17" w15:restartNumberingAfterBreak="0">
+  <w:abstractNum w:abstractNumId="18" w15:restartNumberingAfterBreak="0">
     <w:nsid w:val="50F626A2"/>
     <w:multiLevelType w:val="hybridMultilevel"/>
     <w:tmpl w:val="B5CE3440"/>
@@ -7430,7 +7745,7 @@
       </w:rPr>
     </w:lvl>
   </w:abstractNum>
-  <w:abstractNum w:abstractNumId="18" w15:restartNumberingAfterBreak="0">
+  <w:abstractNum w:abstractNumId="19" w15:restartNumberingAfterBreak="0">
     <w:nsid w:val="5194629A"/>
     <w:multiLevelType w:val="hybridMultilevel"/>
     <w:tmpl w:val="07AA605A"/>
@@ -7543,7 +7858,7 @@
       </w:rPr>
     </w:lvl>
   </w:abstractNum>
-  <w:abstractNum w:abstractNumId="19" w15:restartNumberingAfterBreak="0">
+  <w:abstractNum w:abstractNumId="20" w15:restartNumberingAfterBreak="0">
     <w:nsid w:val="52166AEF"/>
     <w:multiLevelType w:val="hybridMultilevel"/>
     <w:tmpl w:val="6138063A"/>
@@ -7655,7 +7970,7 @@
       </w:rPr>
     </w:lvl>
   </w:abstractNum>
-  <w:abstractNum w:abstractNumId="20" w15:restartNumberingAfterBreak="0">
+  <w:abstractNum w:abstractNumId="21" w15:restartNumberingAfterBreak="0">
     <w:nsid w:val="548543AB"/>
     <w:multiLevelType w:val="hybridMultilevel"/>
     <w:tmpl w:val="5D2855C4"/>
@@ -7768,7 +8083,7 @@
       </w:rPr>
     </w:lvl>
   </w:abstractNum>
-  <w:abstractNum w:abstractNumId="21" w15:restartNumberingAfterBreak="0">
+  <w:abstractNum w:abstractNumId="22" w15:restartNumberingAfterBreak="0">
     <w:nsid w:val="55D352B7"/>
     <w:multiLevelType w:val="hybridMultilevel"/>
     <w:tmpl w:val="E6B8D6FA"/>
@@ -7880,7 +8195,7 @@
       </w:rPr>
     </w:lvl>
   </w:abstractNum>
-  <w:abstractNum w:abstractNumId="22" w15:restartNumberingAfterBreak="0">
+  <w:abstractNum w:abstractNumId="23" w15:restartNumberingAfterBreak="0">
     <w:nsid w:val="560F4787"/>
     <w:multiLevelType w:val="hybridMultilevel"/>
     <w:tmpl w:val="AB020B1A"/>
@@ -7992,7 +8307,7 @@
       </w:rPr>
     </w:lvl>
   </w:abstractNum>
-  <w:abstractNum w:abstractNumId="23" w15:restartNumberingAfterBreak="0">
+  <w:abstractNum w:abstractNumId="24" w15:restartNumberingAfterBreak="0">
     <w:nsid w:val="5E8E2AC5"/>
     <w:multiLevelType w:val="hybridMultilevel"/>
     <w:tmpl w:val="E8406EC0"/>
@@ -8104,7 +8419,7 @@
       </w:rPr>
     </w:lvl>
   </w:abstractNum>
-  <w:abstractNum w:abstractNumId="24" w15:restartNumberingAfterBreak="0">
+  <w:abstractNum w:abstractNumId="25" w15:restartNumberingAfterBreak="0">
     <w:nsid w:val="6261658E"/>
     <w:multiLevelType w:val="hybridMultilevel"/>
     <w:tmpl w:val="6F20B7CE"/>
@@ -8216,7 +8531,7 @@
       </w:rPr>
     </w:lvl>
   </w:abstractNum>
-  <w:abstractNum w:abstractNumId="25" w15:restartNumberingAfterBreak="0">
+  <w:abstractNum w:abstractNumId="26" w15:restartNumberingAfterBreak="0">
     <w:nsid w:val="65B239B4"/>
     <w:multiLevelType w:val="hybridMultilevel"/>
     <w:tmpl w:val="CBE81EB8"/>
@@ -8328,7 +8643,7 @@
       </w:rPr>
     </w:lvl>
   </w:abstractNum>
-  <w:abstractNum w:abstractNumId="26" w15:restartNumberingAfterBreak="0">
+  <w:abstractNum w:abstractNumId="27" w15:restartNumberingAfterBreak="0">
     <w:nsid w:val="65BE7D95"/>
     <w:multiLevelType w:val="hybridMultilevel"/>
     <w:tmpl w:val="A91AE324"/>
@@ -8441,7 +8756,7 @@
       </w:rPr>
     </w:lvl>
   </w:abstractNum>
-  <w:abstractNum w:abstractNumId="27" w15:restartNumberingAfterBreak="0">
+  <w:abstractNum w:abstractNumId="28" w15:restartNumberingAfterBreak="0">
     <w:nsid w:val="6FD46185"/>
     <w:multiLevelType w:val="hybridMultilevel"/>
     <w:tmpl w:val="13C6DF34"/>
@@ -8553,7 +8868,7 @@
       </w:rPr>
     </w:lvl>
   </w:abstractNum>
-  <w:abstractNum w:abstractNumId="28" w15:restartNumberingAfterBreak="0">
+  <w:abstractNum w:abstractNumId="29" w15:restartNumberingAfterBreak="0">
     <w:nsid w:val="71A5089A"/>
     <w:multiLevelType w:val="hybridMultilevel"/>
     <w:tmpl w:val="520C1480"/>
@@ -8665,7 +8980,7 @@
       </w:rPr>
     </w:lvl>
   </w:abstractNum>
-  <w:abstractNum w:abstractNumId="29" w15:restartNumberingAfterBreak="0">
+  <w:abstractNum w:abstractNumId="30" w15:restartNumberingAfterBreak="0">
     <w:nsid w:val="74C5779B"/>
     <w:multiLevelType w:val="hybridMultilevel"/>
     <w:tmpl w:val="9950139C"/>
@@ -8777,7 +9092,7 @@
       </w:rPr>
     </w:lvl>
   </w:abstractNum>
-  <w:abstractNum w:abstractNumId="30" w15:restartNumberingAfterBreak="0">
+  <w:abstractNum w:abstractNumId="31" w15:restartNumberingAfterBreak="0">
     <w:nsid w:val="75B57BF1"/>
     <w:multiLevelType w:val="hybridMultilevel"/>
     <w:tmpl w:val="53D2FCB8"/>
@@ -8890,7 +9205,7 @@
       </w:rPr>
     </w:lvl>
   </w:abstractNum>
-  <w:abstractNum w:abstractNumId="31" w15:restartNumberingAfterBreak="0">
+  <w:abstractNum w:abstractNumId="32" w15:restartNumberingAfterBreak="0">
     <w:nsid w:val="7E026415"/>
     <w:multiLevelType w:val="hybridMultilevel"/>
     <w:tmpl w:val="6C22C010"/>
@@ -9003,7 +9318,7 @@
     </w:lvl>
   </w:abstractNum>
   <w:num w:numId="1">
-    <w:abstractNumId w:val="30"/>
+    <w:abstractNumId w:val="31"/>
   </w:num>
   <w:num w:numId="2">
     <w:abstractNumId w:val="12"/>
@@ -9012,7 +9327,7 @@
     <w:abstractNumId w:val="5"/>
   </w:num>
   <w:num w:numId="4">
-    <w:abstractNumId w:val="26"/>
+    <w:abstractNumId w:val="27"/>
   </w:num>
   <w:num w:numId="5">
     <w:abstractNumId w:val="3"/>
@@ -9021,16 +9336,16 @@
     <w:abstractNumId w:val="6"/>
   </w:num>
   <w:num w:numId="7">
-    <w:abstractNumId w:val="18"/>
+    <w:abstractNumId w:val="19"/>
   </w:num>
   <w:num w:numId="8">
     <w:abstractNumId w:val="7"/>
   </w:num>
   <w:num w:numId="9">
-    <w:abstractNumId w:val="20"/>
+    <w:abstractNumId w:val="21"/>
   </w:num>
   <w:num w:numId="10">
-    <w:abstractNumId w:val="15"/>
+    <w:abstractNumId w:val="16"/>
   </w:num>
   <w:num w:numId="11">
     <w:abstractNumId w:val="14"/>
@@ -9039,13 +9354,13 @@
     <w:abstractNumId w:val="0"/>
   </w:num>
   <w:num w:numId="13">
-    <w:abstractNumId w:val="23"/>
+    <w:abstractNumId w:val="24"/>
   </w:num>
   <w:num w:numId="14">
-    <w:abstractNumId w:val="25"/>
+    <w:abstractNumId w:val="26"/>
   </w:num>
   <w:num w:numId="15">
-    <w:abstractNumId w:val="28"/>
+    <w:abstractNumId w:val="29"/>
   </w:num>
   <w:num w:numId="16">
     <w:abstractNumId w:val="9"/>
@@ -9057,22 +9372,22 @@
     <w:abstractNumId w:val="4"/>
   </w:num>
   <w:num w:numId="19">
-    <w:abstractNumId w:val="31"/>
+    <w:abstractNumId w:val="32"/>
   </w:num>
   <w:num w:numId="20">
-    <w:abstractNumId w:val="24"/>
+    <w:abstractNumId w:val="25"/>
   </w:num>
   <w:num w:numId="21">
-    <w:abstractNumId w:val="17"/>
+    <w:abstractNumId w:val="18"/>
   </w:num>
   <w:num w:numId="22">
     <w:abstractNumId w:val="10"/>
   </w:num>
   <w:num w:numId="23">
-    <w:abstractNumId w:val="22"/>
+    <w:abstractNumId w:val="23"/>
   </w:num>
   <w:num w:numId="24">
-    <w:abstractNumId w:val="16"/>
+    <w:abstractNumId w:val="17"/>
   </w:num>
   <w:num w:numId="25">
     <w:abstractNumId w:val="2"/>
@@ -9084,19 +9399,22 @@
     <w:abstractNumId w:val="13"/>
   </w:num>
   <w:num w:numId="28">
-    <w:abstractNumId w:val="21"/>
+    <w:abstractNumId w:val="22"/>
   </w:num>
   <w:num w:numId="29">
-    <w:abstractNumId w:val="29"/>
+    <w:abstractNumId w:val="30"/>
   </w:num>
   <w:num w:numId="30">
     <w:abstractNumId w:val="8"/>
   </w:num>
   <w:num w:numId="31">
-    <w:abstractNumId w:val="19"/>
+    <w:abstractNumId w:val="20"/>
   </w:num>
   <w:num w:numId="32">
-    <w:abstractNumId w:val="27"/>
+    <w:abstractNumId w:val="28"/>
+  </w:num>
+  <w:num w:numId="33">
+    <w:abstractNumId w:val="15"/>
   </w:num>
 </w:numbering>
 </file>

</xml_diff>

<commit_message>
TDD 5.010 - Sending Login Request to Backend
</commit_message>
<xml_diff>
--- a/tdd-spring-react-main/Spring Frame Work_TDD_Nov2022_Notes.docx
+++ b/tdd-spring-react-main/Spring Frame Work_TDD_Nov2022_Notes.docx
@@ -1686,7 +1686,7 @@
           </mc:Choice>
           <mc:Fallback>
             <w:pict>
-              <v:rect w14:anchorId="3504ADEE" id="Rectangle 7" o:spid="_x0000_s1026" style="position:absolute;margin-left:78.75pt;margin-top:293.25pt;width:319.5pt;height:12.75pt;z-index:251659264;visibility:visible;mso-wrap-style:square;mso-wrap-distance-left:9pt;mso-wrap-distance-top:0;mso-wrap-distance-right:9pt;mso-wrap-distance-bottom:0;mso-position-horizontal:absolute;mso-position-horizontal-relative:text;mso-position-vertical:absolute;mso-position-vertical-relative:text;v-text-anchor:middle" o:gfxdata="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" filled="f" strokecolor="red" strokeweight="2.25pt"/>
+              <v:rect w14:anchorId="77FE759F" id="Rectangle 7" o:spid="_x0000_s1026" style="position:absolute;margin-left:78.75pt;margin-top:293.25pt;width:319.5pt;height:12.75pt;z-index:251659264;visibility:visible;mso-wrap-style:square;mso-wrap-distance-left:9pt;mso-wrap-distance-top:0;mso-wrap-distance-right:9pt;mso-wrap-distance-bottom:0;mso-position-horizontal:absolute;mso-position-horizontal-relative:text;mso-position-vertical:absolute;mso-position-vertical-relative:text;v-text-anchor:middle" o:gfxdata="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" filled="f" strokecolor="red" strokeweight="2.25pt"/>
             </w:pict>
           </mc:Fallback>
         </mc:AlternateContent>
@@ -5509,7 +5509,6 @@
           <w:lang w:val="en-US"/>
         </w:rPr>
       </w:pPr>
-      <w:bookmarkStart w:id="0" w:name="_GoBack"/>
       <w:r>
         <w:rPr>
           <w:lang w:val="en-US"/>
@@ -5551,35 +5550,212 @@
           </wp:inline>
         </w:drawing>
       </w:r>
+    </w:p>
+    <w:p>
+      <w:pPr>
+        <w:rPr>
+          <w:b/>
+          <w:u w:val="single"/>
+          <w:lang w:val="en-US"/>
+        </w:rPr>
+      </w:pPr>
+    </w:p>
+    <w:p>
+      <w:pPr>
+        <w:rPr>
+          <w:b/>
+          <w:u w:val="single"/>
+          <w:lang w:val="en-US"/>
+        </w:rPr>
+      </w:pPr>
+      <w:r>
+        <w:rPr>
+          <w:b/>
+          <w:u w:val="single"/>
+          <w:lang w:val="en-US"/>
+        </w:rPr>
+        <w:t xml:space="preserve">10. Sending Login Request to Backend </w:t>
+      </w:r>
+    </w:p>
+    <w:p>
+      <w:pPr>
+        <w:pStyle w:val="ListParagraph"/>
+        <w:numPr>
+          <w:ilvl w:val="0"/>
+          <w:numId w:val="33"/>
+        </w:numPr>
+        <w:rPr>
+          <w:lang w:val="en-US"/>
+        </w:rPr>
+      </w:pPr>
+      <w:proofErr w:type="spellStart"/>
+      <w:r>
+        <w:rPr>
+          <w:lang w:val="en-US"/>
+        </w:rPr>
+        <w:t>Auth</w:t>
+      </w:r>
+      <w:proofErr w:type="spellEnd"/>
+      <w:r>
+        <w:rPr>
+          <w:lang w:val="en-US"/>
+        </w:rPr>
+        <w:t xml:space="preserve"> field to be received as </w:t>
+      </w:r>
+      <w:proofErr w:type="spellStart"/>
+      <w:r>
+        <w:rPr>
+          <w:lang w:val="en-US"/>
+        </w:rPr>
+        <w:t>param</w:t>
+      </w:r>
+      <w:proofErr w:type="spellEnd"/>
+    </w:p>
+    <w:p>
+      <w:pPr>
+        <w:rPr>
+          <w:lang w:val="en-US"/>
+        </w:rPr>
+      </w:pPr>
+    </w:p>
+    <w:p>
+      <w:pPr>
+        <w:rPr>
+          <w:lang w:val="en-US"/>
+        </w:rPr>
+      </w:pPr>
+      <w:r>
+        <w:rPr>
+          <w:lang w:val="en-US"/>
+        </w:rPr>
+        <w:drawing>
+          <wp:inline distT="0" distB="0" distL="0" distR="0" wp14:anchorId="5B5F2E1E" wp14:editId="65DB821E">
+            <wp:extent cx="7047874" cy="2352675"/>
+            <wp:effectExtent l="0" t="0" r="635" b="0"/>
+            <wp:docPr id="21" name="Picture 21"/>
+            <wp:cNvGraphicFramePr>
+              <a:graphicFrameLocks xmlns:a="http://schemas.openxmlformats.org/drawingml/2006/main" noChangeAspect="1"/>
+            </wp:cNvGraphicFramePr>
+            <a:graphic xmlns:a="http://schemas.openxmlformats.org/drawingml/2006/main">
+              <a:graphicData uri="http://schemas.openxmlformats.org/drawingml/2006/picture">
+                <pic:pic xmlns:pic="http://schemas.openxmlformats.org/drawingml/2006/picture">
+                  <pic:nvPicPr>
+                    <pic:cNvPr id="1" name=""/>
+                    <pic:cNvPicPr/>
+                  </pic:nvPicPr>
+                  <pic:blipFill>
+                    <a:blip r:embed="rId21"/>
+                    <a:stretch>
+                      <a:fillRect/>
+                    </a:stretch>
+                  </pic:blipFill>
+                  <pic:spPr>
+                    <a:xfrm>
+                      <a:off x="0" y="0"/>
+                      <a:ext cx="7050613" cy="2353589"/>
+                    </a:xfrm>
+                    <a:prstGeom prst="rect">
+                      <a:avLst/>
+                    </a:prstGeom>
+                  </pic:spPr>
+                </pic:pic>
+              </a:graphicData>
+            </a:graphic>
+          </wp:inline>
+        </w:drawing>
+      </w:r>
+    </w:p>
+    <w:p>
+      <w:pPr>
+        <w:rPr>
+          <w:lang w:val="en-US"/>
+        </w:rPr>
+      </w:pPr>
+    </w:p>
+    <w:p>
+      <w:pPr>
+        <w:rPr>
+          <w:lang w:val="en-US"/>
+        </w:rPr>
+      </w:pPr>
+    </w:p>
+    <w:p>
+      <w:pPr>
+        <w:rPr>
+          <w:lang w:val="en-US"/>
+        </w:rPr>
+      </w:pPr>
+    </w:p>
+    <w:p>
+      <w:pPr>
+        <w:rPr>
+          <w:lang w:val="en-US"/>
+        </w:rPr>
+      </w:pPr>
+    </w:p>
+    <w:p>
+      <w:pPr>
+        <w:pStyle w:val="ListParagraph"/>
+        <w:rPr>
+          <w:b/>
+          <w:u w:val="single"/>
+          <w:lang w:val="en-US"/>
+        </w:rPr>
+      </w:pPr>
+    </w:p>
+    <w:p>
+      <w:pPr>
+        <w:rPr>
+          <w:b/>
+          <w:u w:val="single"/>
+          <w:lang w:val="en-US"/>
+        </w:rPr>
+      </w:pPr>
+      <w:bookmarkStart w:id="0" w:name="_GoBack"/>
+      <w:r>
+        <w:rPr>
+          <w:b/>
+          <w:u w:val="single"/>
+          <w:lang w:val="en-US"/>
+        </w:rPr>
+        <w:lastRenderedPageBreak/>
+        <w:drawing>
+          <wp:inline distT="0" distB="0" distL="0" distR="0" wp14:anchorId="6474DF33" wp14:editId="01210CA7">
+            <wp:extent cx="5731510" cy="3032125"/>
+            <wp:effectExtent l="0" t="0" r="2540" b="0"/>
+            <wp:docPr id="23" name="Picture 23"/>
+            <wp:cNvGraphicFramePr>
+              <a:graphicFrameLocks xmlns:a="http://schemas.openxmlformats.org/drawingml/2006/main" noChangeAspect="1"/>
+            </wp:cNvGraphicFramePr>
+            <a:graphic xmlns:a="http://schemas.openxmlformats.org/drawingml/2006/main">
+              <a:graphicData uri="http://schemas.openxmlformats.org/drawingml/2006/picture">
+                <pic:pic xmlns:pic="http://schemas.openxmlformats.org/drawingml/2006/picture">
+                  <pic:nvPicPr>
+                    <pic:cNvPr id="1" name=""/>
+                    <pic:cNvPicPr/>
+                  </pic:nvPicPr>
+                  <pic:blipFill>
+                    <a:blip r:embed="rId22"/>
+                    <a:stretch>
+                      <a:fillRect/>
+                    </a:stretch>
+                  </pic:blipFill>
+                  <pic:spPr>
+                    <a:xfrm>
+                      <a:off x="0" y="0"/>
+                      <a:ext cx="5731510" cy="3032125"/>
+                    </a:xfrm>
+                    <a:prstGeom prst="rect">
+                      <a:avLst/>
+                    </a:prstGeom>
+                  </pic:spPr>
+                </pic:pic>
+              </a:graphicData>
+            </a:graphic>
+          </wp:inline>
+        </w:drawing>
+      </w:r>
       <w:bookmarkEnd w:id="0"/>
-    </w:p>
-    <w:p>
-      <w:pPr>
-        <w:rPr>
-          <w:b/>
-          <w:u w:val="single"/>
-          <w:lang w:val="en-US"/>
-        </w:rPr>
-      </w:pPr>
-    </w:p>
-    <w:p>
-      <w:pPr>
-        <w:pStyle w:val="ListParagraph"/>
-        <w:rPr>
-          <w:b/>
-          <w:u w:val="single"/>
-          <w:lang w:val="en-US"/>
-        </w:rPr>
-      </w:pPr>
-    </w:p>
-    <w:p>
-      <w:pPr>
-        <w:rPr>
-          <w:b/>
-          <w:u w:val="single"/>
-          <w:lang w:val="en-US"/>
-        </w:rPr>
-      </w:pPr>
     </w:p>
     <w:p>
       <w:pPr>
@@ -7299,7 +7475,7 @@
   <w:abstractNum w:abstractNumId="15" w15:restartNumberingAfterBreak="0">
     <w:nsid w:val="3FBB3417"/>
     <w:multiLevelType w:val="hybridMultilevel"/>
-    <w:tmpl w:val="33583D28"/>
+    <w:tmpl w:val="BD18B7B0"/>
     <w:lvl w:ilvl="0" w:tplc="46860B82">
       <w:numFmt w:val="bullet"/>
       <w:lvlText w:val="-"/>

</xml_diff>

<commit_message>
TDD 6 - Client Internal Routing
</commit_message>
<xml_diff>
--- a/tdd-spring-react-main/Spring Frame Work_TDD_Nov2022_Notes.docx
+++ b/tdd-spring-react-main/Spring Frame Work_TDD_Nov2022_Notes.docx
@@ -1686,7 +1686,7 @@
           </mc:Choice>
           <mc:Fallback>
             <w:pict>
-              <v:rect w14:anchorId="77FE759F" id="Rectangle 7" o:spid="_x0000_s1026" style="position:absolute;margin-left:78.75pt;margin-top:293.25pt;width:319.5pt;height:12.75pt;z-index:251659264;visibility:visible;mso-wrap-style:square;mso-wrap-distance-left:9pt;mso-wrap-distance-top:0;mso-wrap-distance-right:9pt;mso-wrap-distance-bottom:0;mso-position-horizontal:absolute;mso-position-horizontal-relative:text;mso-position-vertical:absolute;mso-position-vertical-relative:text;v-text-anchor:middle" o:gfxdata="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" filled="f" strokecolor="red" strokeweight="2.25pt"/>
+              <v:rect w14:anchorId="27EB665C" id="Rectangle 7" o:spid="_x0000_s1026" style="position:absolute;margin-left:78.75pt;margin-top:293.25pt;width:319.5pt;height:12.75pt;z-index:251659264;visibility:visible;mso-wrap-style:square;mso-wrap-distance-left:9pt;mso-wrap-distance-top:0;mso-wrap-distance-right:9pt;mso-wrap-distance-bottom:0;mso-position-horizontal:absolute;mso-position-horizontal-relative:text;mso-position-vertical:absolute;mso-position-vertical-relative:text;v-text-anchor:middle" o:gfxdata="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" filled="f" strokecolor="red" strokeweight="2.25pt"/>
             </w:pict>
           </mc:Fallback>
         </mc:AlternateContent>
@@ -5711,7 +5711,6 @@
           <w:lang w:val="en-US"/>
         </w:rPr>
       </w:pPr>
-      <w:bookmarkStart w:id="0" w:name="_GoBack"/>
       <w:r>
         <w:rPr>
           <w:b/>
@@ -5755,13 +5754,518 @@
           </wp:inline>
         </w:drawing>
       </w:r>
+    </w:p>
+    <w:p>
+      <w:pPr>
+        <w:rPr>
+          <w:b/>
+          <w:u w:val="single"/>
+          <w:lang w:val="en-US"/>
+        </w:rPr>
+      </w:pPr>
+    </w:p>
+    <w:p>
+      <w:pPr>
+        <w:rPr>
+          <w:b/>
+          <w:u w:val="single"/>
+          <w:lang w:val="en-US"/>
+        </w:rPr>
+      </w:pPr>
+      <w:r>
+        <w:rPr>
+          <w:b/>
+          <w:u w:val="single"/>
+          <w:lang w:val="en-US"/>
+        </w:rPr>
+        <w:t>11. Progress Indicator – frontend</w:t>
+      </w:r>
+    </w:p>
+    <w:p>
+      <w:pPr>
+        <w:rPr>
+          <w:lang w:val="en-US"/>
+        </w:rPr>
+      </w:pPr>
+    </w:p>
+    <w:p>
+      <w:pPr>
+        <w:rPr>
+          <w:b/>
+          <w:u w:val="single"/>
+          <w:lang w:val="en-US"/>
+        </w:rPr>
+      </w:pPr>
+      <w:r>
+        <w:rPr>
+          <w:b/>
+          <w:u w:val="single"/>
+          <w:lang w:val="en-US"/>
+        </w:rPr>
+        <w:t>Section 6 – Client Internal Routing</w:t>
+      </w:r>
+    </w:p>
+    <w:p>
+      <w:pPr>
+        <w:pStyle w:val="ListParagraph"/>
+        <w:numPr>
+          <w:ilvl w:val="0"/>
+          <w:numId w:val="33"/>
+        </w:numPr>
+        <w:rPr>
+          <w:lang w:val="en-US"/>
+        </w:rPr>
+      </w:pPr>
+      <w:r>
+        <w:rPr>
+          <w:lang w:val="en-US"/>
+        </w:rPr>
+        <w:t xml:space="preserve">Top </w:t>
+      </w:r>
+      <w:proofErr w:type="spellStart"/>
+      <w:r>
+        <w:rPr>
+          <w:lang w:val="en-US"/>
+        </w:rPr>
+        <w:t>nav</w:t>
+      </w:r>
+      <w:proofErr w:type="spellEnd"/>
+      <w:r>
+        <w:rPr>
+          <w:lang w:val="en-US"/>
+        </w:rPr>
+        <w:t xml:space="preserve"> bar</w:t>
+      </w:r>
+    </w:p>
+    <w:p>
+      <w:pPr>
+        <w:pStyle w:val="ListParagraph"/>
+        <w:numPr>
+          <w:ilvl w:val="0"/>
+          <w:numId w:val="33"/>
+        </w:numPr>
+        <w:rPr>
+          <w:lang w:val="en-US"/>
+        </w:rPr>
+      </w:pPr>
+      <w:r>
+        <w:rPr>
+          <w:lang w:val="en-US"/>
+        </w:rPr>
+        <w:t>Home page</w:t>
+      </w:r>
+    </w:p>
+    <w:p>
+      <w:pPr>
+        <w:pStyle w:val="ListParagraph"/>
+        <w:numPr>
+          <w:ilvl w:val="0"/>
+          <w:numId w:val="33"/>
+        </w:numPr>
+        <w:rPr>
+          <w:lang w:val="en-US"/>
+        </w:rPr>
+      </w:pPr>
+      <w:r>
+        <w:rPr>
+          <w:lang w:val="en-US"/>
+        </w:rPr>
+        <w:t>User Pages</w:t>
+      </w:r>
+    </w:p>
+    <w:p>
+      <w:pPr>
+        <w:pStyle w:val="ListParagraph"/>
+        <w:numPr>
+          <w:ilvl w:val="0"/>
+          <w:numId w:val="33"/>
+        </w:numPr>
+        <w:rPr>
+          <w:lang w:val="en-US"/>
+        </w:rPr>
+      </w:pPr>
+      <w:r>
+        <w:rPr>
+          <w:lang w:val="en-US"/>
+        </w:rPr>
+        <w:t>Pagination</w:t>
+      </w:r>
+    </w:p>
+    <w:p>
+      <w:pPr>
+        <w:rPr>
+          <w:lang w:val="en-US"/>
+        </w:rPr>
+      </w:pPr>
+    </w:p>
+    <w:p>
+      <w:pPr>
+        <w:rPr>
+          <w:b/>
+          <w:u w:val="single"/>
+          <w:lang w:val="en-US"/>
+        </w:rPr>
+      </w:pPr>
+      <w:r>
+        <w:rPr>
+          <w:b/>
+          <w:u w:val="single"/>
+          <w:lang w:val="en-US"/>
+        </w:rPr>
+        <w:t>2. New Pages</w:t>
+      </w:r>
+      <w:r>
+        <w:rPr>
+          <w:b/>
+          <w:u w:val="single"/>
+          <w:lang w:val="en-US"/>
+        </w:rPr>
+        <w:t xml:space="preserve"> – front end</w:t>
+      </w:r>
+    </w:p>
+    <w:p>
+      <w:pPr>
+        <w:pStyle w:val="ListParagraph"/>
+        <w:numPr>
+          <w:ilvl w:val="0"/>
+          <w:numId w:val="34"/>
+        </w:numPr>
+        <w:rPr>
+          <w:lang w:val="en-US"/>
+        </w:rPr>
+      </w:pPr>
+      <w:r>
+        <w:rPr>
+          <w:lang w:val="en-US"/>
+        </w:rPr>
+        <w:t>Home pages</w:t>
+      </w:r>
+    </w:p>
+    <w:p>
+      <w:pPr>
+        <w:pStyle w:val="ListParagraph"/>
+        <w:numPr>
+          <w:ilvl w:val="0"/>
+          <w:numId w:val="34"/>
+        </w:numPr>
+        <w:rPr>
+          <w:lang w:val="en-US"/>
+        </w:rPr>
+      </w:pPr>
+      <w:r>
+        <w:rPr>
+          <w:lang w:val="en-US"/>
+        </w:rPr>
+        <w:t>User pages</w:t>
+      </w:r>
+    </w:p>
+    <w:p>
+      <w:pPr>
+        <w:rPr>
+          <w:b/>
+          <w:u w:val="single"/>
+          <w:lang w:val="en-US"/>
+        </w:rPr>
+      </w:pPr>
+      <w:r>
+        <w:rPr>
+          <w:b/>
+          <w:u w:val="single"/>
+          <w:lang w:val="en-US"/>
+        </w:rPr>
+        <w:t>3</w:t>
+      </w:r>
+      <w:r>
+        <w:rPr>
+          <w:b/>
+          <w:u w:val="single"/>
+          <w:lang w:val="en-US"/>
+        </w:rPr>
+        <w:t xml:space="preserve">. </w:t>
+      </w:r>
+      <w:r>
+        <w:rPr>
+          <w:b/>
+          <w:u w:val="single"/>
+          <w:lang w:val="en-US"/>
+        </w:rPr>
+        <w:t>React Router</w:t>
+      </w:r>
+      <w:r>
+        <w:rPr>
+          <w:b/>
+          <w:u w:val="single"/>
+          <w:lang w:val="en-US"/>
+        </w:rPr>
+        <w:t xml:space="preserve"> – front end</w:t>
+      </w:r>
+    </w:p>
+    <w:p>
+      <w:pPr>
+        <w:pStyle w:val="ListParagraph"/>
+        <w:numPr>
+          <w:ilvl w:val="0"/>
+          <w:numId w:val="35"/>
+        </w:numPr>
+        <w:rPr>
+          <w:lang w:val="en-US"/>
+        </w:rPr>
+      </w:pPr>
+      <w:r>
+        <w:rPr>
+          <w:lang w:val="en-US"/>
+        </w:rPr>
+        <w:t>Installation</w:t>
+      </w:r>
+    </w:p>
+    <w:p>
+      <w:pPr>
+        <w:pStyle w:val="ListParagraph"/>
+        <w:numPr>
+          <w:ilvl w:val="0"/>
+          <w:numId w:val="35"/>
+        </w:numPr>
+        <w:rPr>
+          <w:lang w:val="en-US"/>
+        </w:rPr>
+      </w:pPr>
+      <w:r>
+        <w:rPr>
+          <w:lang w:val="en-US"/>
+        </w:rPr>
+        <w:t xml:space="preserve">Browser path – memory router </w:t>
+      </w:r>
+      <w:proofErr w:type="spellStart"/>
+      <w:r>
+        <w:rPr>
+          <w:lang w:val="en-US"/>
+        </w:rPr>
+        <w:t>dom</w:t>
+      </w:r>
+      <w:proofErr w:type="spellEnd"/>
+      <w:r>
+        <w:rPr>
+          <w:lang w:val="en-US"/>
+        </w:rPr>
+        <w:t xml:space="preserve"> – allows movement between</w:t>
+      </w:r>
+      <w:r>
+        <w:rPr>
+          <w:lang w:val="en-US"/>
+        </w:rPr>
+        <w:t xml:space="preserve"> pages</w:t>
+      </w:r>
+    </w:p>
+    <w:p>
+      <w:pPr>
+        <w:rPr>
+          <w:b/>
+          <w:u w:val="single"/>
+          <w:lang w:val="en-US"/>
+        </w:rPr>
+      </w:pPr>
+      <w:r>
+        <w:rPr>
+          <w:b/>
+          <w:u w:val="single"/>
+          <w:lang w:val="en-US"/>
+        </w:rPr>
+        <w:t>4</w:t>
+      </w:r>
+      <w:r>
+        <w:rPr>
+          <w:b/>
+          <w:u w:val="single"/>
+          <w:lang w:val="en-US"/>
+        </w:rPr>
+        <w:t xml:space="preserve">. </w:t>
+      </w:r>
+      <w:r>
+        <w:rPr>
+          <w:b/>
+          <w:u w:val="single"/>
+          <w:lang w:val="en-US"/>
+        </w:rPr>
+        <w:t>Login Success Routing</w:t>
+      </w:r>
+      <w:r>
+        <w:rPr>
+          <w:b/>
+          <w:u w:val="single"/>
+          <w:lang w:val="en-US"/>
+        </w:rPr>
+        <w:t xml:space="preserve"> – front end</w:t>
+      </w:r>
+    </w:p>
+    <w:p>
+      <w:pPr>
+        <w:rPr>
+          <w:b/>
+          <w:u w:val="single"/>
+          <w:lang w:val="en-US"/>
+        </w:rPr>
+      </w:pPr>
+      <w:r>
+        <w:rPr>
+          <w:b/>
+          <w:u w:val="single"/>
+          <w:lang w:val="en-US"/>
+        </w:rPr>
+        <w:t>5</w:t>
+      </w:r>
+      <w:r>
+        <w:rPr>
+          <w:b/>
+          <w:u w:val="single"/>
+          <w:lang w:val="en-US"/>
+        </w:rPr>
+        <w:t xml:space="preserve">. </w:t>
+      </w:r>
+      <w:r>
+        <w:rPr>
+          <w:b/>
+          <w:u w:val="single"/>
+          <w:lang w:val="en-US"/>
+        </w:rPr>
+        <w:t>Sign Up Success</w:t>
+      </w:r>
+      <w:r>
+        <w:rPr>
+          <w:b/>
+          <w:u w:val="single"/>
+          <w:lang w:val="en-US"/>
+        </w:rPr>
+        <w:t xml:space="preserve"> </w:t>
+      </w:r>
+      <w:proofErr w:type="gramStart"/>
+      <w:r>
+        <w:rPr>
+          <w:b/>
+          <w:u w:val="single"/>
+          <w:lang w:val="en-US"/>
+        </w:rPr>
+        <w:t>Routing</w:t>
+      </w:r>
+      <w:r>
+        <w:rPr>
+          <w:b/>
+          <w:u w:val="single"/>
+          <w:lang w:val="en-US"/>
+        </w:rPr>
+        <w:t xml:space="preserve"> </w:t>
+      </w:r>
+      <w:r>
+        <w:rPr>
+          <w:b/>
+          <w:u w:val="single"/>
+          <w:lang w:val="en-US"/>
+        </w:rPr>
+        <w:t xml:space="preserve"> –</w:t>
+      </w:r>
+      <w:proofErr w:type="gramEnd"/>
+      <w:r>
+        <w:rPr>
+          <w:b/>
+          <w:u w:val="single"/>
+          <w:lang w:val="en-US"/>
+        </w:rPr>
+        <w:t xml:space="preserve"> front end</w:t>
+      </w:r>
+    </w:p>
+    <w:p>
+      <w:pPr>
+        <w:pStyle w:val="ListParagraph"/>
+        <w:numPr>
+          <w:ilvl w:val="0"/>
+          <w:numId w:val="37"/>
+        </w:numPr>
+        <w:rPr>
+          <w:lang w:val="en-US"/>
+        </w:rPr>
+      </w:pPr>
+      <w:r>
+        <w:rPr>
+          <w:lang w:val="en-US"/>
+        </w:rPr>
+        <w:t xml:space="preserve">Link to different tabs in </w:t>
+      </w:r>
+      <w:proofErr w:type="spellStart"/>
+      <w:r>
+        <w:rPr>
+          <w:lang w:val="en-US"/>
+        </w:rPr>
+        <w:t>nav</w:t>
+      </w:r>
+      <w:proofErr w:type="spellEnd"/>
+      <w:r>
+        <w:rPr>
+          <w:lang w:val="en-US"/>
+        </w:rPr>
+        <w:t xml:space="preserve"> bar</w:t>
+      </w:r>
+    </w:p>
+    <w:p>
+      <w:pPr>
+        <w:pStyle w:val="ListParagraph"/>
+        <w:numPr>
+          <w:ilvl w:val="0"/>
+          <w:numId w:val="37"/>
+        </w:numPr>
+        <w:rPr>
+          <w:lang w:val="en-US"/>
+        </w:rPr>
+      </w:pPr>
+      <w:r>
+        <w:rPr>
+          <w:lang w:val="en-US"/>
+        </w:rPr>
+        <w:t>Add tests to document expected behavior of application</w:t>
+      </w:r>
+    </w:p>
+    <w:p>
+      <w:pPr>
+        <w:rPr>
+          <w:b/>
+          <w:u w:val="single"/>
+          <w:lang w:val="en-US"/>
+        </w:rPr>
+      </w:pPr>
+      <w:r>
+        <w:rPr>
+          <w:b/>
+          <w:u w:val="single"/>
+          <w:lang w:val="en-US"/>
+        </w:rPr>
+        <w:t>6</w:t>
+      </w:r>
+      <w:r>
+        <w:rPr>
+          <w:b/>
+          <w:u w:val="single"/>
+          <w:lang w:val="en-US"/>
+        </w:rPr>
+        <w:t>. Top Bar – front end</w:t>
+      </w:r>
+      <w:bookmarkStart w:id="0" w:name="_GoBack"/>
       <w:bookmarkEnd w:id="0"/>
     </w:p>
     <w:p>
       <w:pPr>
         <w:rPr>
-          <w:b/>
-          <w:u w:val="single"/>
+          <w:lang w:val="en-US"/>
+        </w:rPr>
+      </w:pPr>
+    </w:p>
+    <w:p>
+      <w:pPr>
+        <w:rPr>
+          <w:lang w:val="en-US"/>
+        </w:rPr>
+      </w:pPr>
+    </w:p>
+    <w:p>
+      <w:pPr>
+        <w:rPr>
           <w:lang w:val="en-US"/>
         </w:rPr>
       </w:pPr>
@@ -6123,6 +6627,230 @@
     </w:lvl>
   </w:abstractNum>
   <w:abstractNum w:abstractNumId="3" w15:restartNumberingAfterBreak="0">
+    <w:nsid w:val="0E0B6A07"/>
+    <w:multiLevelType w:val="hybridMultilevel"/>
+    <w:tmpl w:val="BA7254B6"/>
+    <w:lvl w:ilvl="0" w:tplc="46860B82">
+      <w:numFmt w:val="bullet"/>
+      <w:lvlText w:val="-"/>
+      <w:lvlJc w:val="left"/>
+      <w:pPr>
+        <w:ind w:left="720" w:hanging="360"/>
+      </w:pPr>
+      <w:rPr>
+        <w:rFonts w:ascii="Calibri" w:eastAsiaTheme="minorHAnsi" w:hAnsi="Calibri" w:cs="Calibri" w:hint="default"/>
+      </w:rPr>
+    </w:lvl>
+    <w:lvl w:ilvl="1" w:tplc="1C090003" w:tentative="1">
+      <w:start w:val="1"/>
+      <w:numFmt w:val="bullet"/>
+      <w:lvlText w:val="o"/>
+      <w:lvlJc w:val="left"/>
+      <w:pPr>
+        <w:ind w:left="1440" w:hanging="360"/>
+      </w:pPr>
+      <w:rPr>
+        <w:rFonts w:ascii="Courier New" w:hAnsi="Courier New" w:cs="Courier New" w:hint="default"/>
+      </w:rPr>
+    </w:lvl>
+    <w:lvl w:ilvl="2" w:tplc="1C090005" w:tentative="1">
+      <w:start w:val="1"/>
+      <w:numFmt w:val="bullet"/>
+      <w:lvlText w:val=""/>
+      <w:lvlJc w:val="left"/>
+      <w:pPr>
+        <w:ind w:left="2160" w:hanging="360"/>
+      </w:pPr>
+      <w:rPr>
+        <w:rFonts w:ascii="Wingdings" w:hAnsi="Wingdings" w:hint="default"/>
+      </w:rPr>
+    </w:lvl>
+    <w:lvl w:ilvl="3" w:tplc="1C090001" w:tentative="1">
+      <w:start w:val="1"/>
+      <w:numFmt w:val="bullet"/>
+      <w:lvlText w:val=""/>
+      <w:lvlJc w:val="left"/>
+      <w:pPr>
+        <w:ind w:left="2880" w:hanging="360"/>
+      </w:pPr>
+      <w:rPr>
+        <w:rFonts w:ascii="Symbol" w:hAnsi="Symbol" w:hint="default"/>
+      </w:rPr>
+    </w:lvl>
+    <w:lvl w:ilvl="4" w:tplc="1C090003" w:tentative="1">
+      <w:start w:val="1"/>
+      <w:numFmt w:val="bullet"/>
+      <w:lvlText w:val="o"/>
+      <w:lvlJc w:val="left"/>
+      <w:pPr>
+        <w:ind w:left="3600" w:hanging="360"/>
+      </w:pPr>
+      <w:rPr>
+        <w:rFonts w:ascii="Courier New" w:hAnsi="Courier New" w:cs="Courier New" w:hint="default"/>
+      </w:rPr>
+    </w:lvl>
+    <w:lvl w:ilvl="5" w:tplc="1C090005" w:tentative="1">
+      <w:start w:val="1"/>
+      <w:numFmt w:val="bullet"/>
+      <w:lvlText w:val=""/>
+      <w:lvlJc w:val="left"/>
+      <w:pPr>
+        <w:ind w:left="4320" w:hanging="360"/>
+      </w:pPr>
+      <w:rPr>
+        <w:rFonts w:ascii="Wingdings" w:hAnsi="Wingdings" w:hint="default"/>
+      </w:rPr>
+    </w:lvl>
+    <w:lvl w:ilvl="6" w:tplc="1C090001" w:tentative="1">
+      <w:start w:val="1"/>
+      <w:numFmt w:val="bullet"/>
+      <w:lvlText w:val=""/>
+      <w:lvlJc w:val="left"/>
+      <w:pPr>
+        <w:ind w:left="5040" w:hanging="360"/>
+      </w:pPr>
+      <w:rPr>
+        <w:rFonts w:ascii="Symbol" w:hAnsi="Symbol" w:hint="default"/>
+      </w:rPr>
+    </w:lvl>
+    <w:lvl w:ilvl="7" w:tplc="1C090003" w:tentative="1">
+      <w:start w:val="1"/>
+      <w:numFmt w:val="bullet"/>
+      <w:lvlText w:val="o"/>
+      <w:lvlJc w:val="left"/>
+      <w:pPr>
+        <w:ind w:left="5760" w:hanging="360"/>
+      </w:pPr>
+      <w:rPr>
+        <w:rFonts w:ascii="Courier New" w:hAnsi="Courier New" w:cs="Courier New" w:hint="default"/>
+      </w:rPr>
+    </w:lvl>
+    <w:lvl w:ilvl="8" w:tplc="1C090005" w:tentative="1">
+      <w:start w:val="1"/>
+      <w:numFmt w:val="bullet"/>
+      <w:lvlText w:val=""/>
+      <w:lvlJc w:val="left"/>
+      <w:pPr>
+        <w:ind w:left="6480" w:hanging="360"/>
+      </w:pPr>
+      <w:rPr>
+        <w:rFonts w:ascii="Wingdings" w:hAnsi="Wingdings" w:hint="default"/>
+      </w:rPr>
+    </w:lvl>
+  </w:abstractNum>
+  <w:abstractNum w:abstractNumId="4" w15:restartNumberingAfterBreak="0">
+    <w:nsid w:val="0E28529F"/>
+    <w:multiLevelType w:val="hybridMultilevel"/>
+    <w:tmpl w:val="AF2E24BA"/>
+    <w:lvl w:ilvl="0" w:tplc="46860B82">
+      <w:numFmt w:val="bullet"/>
+      <w:lvlText w:val="-"/>
+      <w:lvlJc w:val="left"/>
+      <w:pPr>
+        <w:ind w:left="720" w:hanging="360"/>
+      </w:pPr>
+      <w:rPr>
+        <w:rFonts w:ascii="Calibri" w:eastAsiaTheme="minorHAnsi" w:hAnsi="Calibri" w:cs="Calibri" w:hint="default"/>
+      </w:rPr>
+    </w:lvl>
+    <w:lvl w:ilvl="1" w:tplc="1C090003" w:tentative="1">
+      <w:start w:val="1"/>
+      <w:numFmt w:val="bullet"/>
+      <w:lvlText w:val="o"/>
+      <w:lvlJc w:val="left"/>
+      <w:pPr>
+        <w:ind w:left="1440" w:hanging="360"/>
+      </w:pPr>
+      <w:rPr>
+        <w:rFonts w:ascii="Courier New" w:hAnsi="Courier New" w:cs="Courier New" w:hint="default"/>
+      </w:rPr>
+    </w:lvl>
+    <w:lvl w:ilvl="2" w:tplc="1C090005" w:tentative="1">
+      <w:start w:val="1"/>
+      <w:numFmt w:val="bullet"/>
+      <w:lvlText w:val=""/>
+      <w:lvlJc w:val="left"/>
+      <w:pPr>
+        <w:ind w:left="2160" w:hanging="360"/>
+      </w:pPr>
+      <w:rPr>
+        <w:rFonts w:ascii="Wingdings" w:hAnsi="Wingdings" w:hint="default"/>
+      </w:rPr>
+    </w:lvl>
+    <w:lvl w:ilvl="3" w:tplc="1C090001" w:tentative="1">
+      <w:start w:val="1"/>
+      <w:numFmt w:val="bullet"/>
+      <w:lvlText w:val=""/>
+      <w:lvlJc w:val="left"/>
+      <w:pPr>
+        <w:ind w:left="2880" w:hanging="360"/>
+      </w:pPr>
+      <w:rPr>
+        <w:rFonts w:ascii="Symbol" w:hAnsi="Symbol" w:hint="default"/>
+      </w:rPr>
+    </w:lvl>
+    <w:lvl w:ilvl="4" w:tplc="1C090003" w:tentative="1">
+      <w:start w:val="1"/>
+      <w:numFmt w:val="bullet"/>
+      <w:lvlText w:val="o"/>
+      <w:lvlJc w:val="left"/>
+      <w:pPr>
+        <w:ind w:left="3600" w:hanging="360"/>
+      </w:pPr>
+      <w:rPr>
+        <w:rFonts w:ascii="Courier New" w:hAnsi="Courier New" w:cs="Courier New" w:hint="default"/>
+      </w:rPr>
+    </w:lvl>
+    <w:lvl w:ilvl="5" w:tplc="1C090005" w:tentative="1">
+      <w:start w:val="1"/>
+      <w:numFmt w:val="bullet"/>
+      <w:lvlText w:val=""/>
+      <w:lvlJc w:val="left"/>
+      <w:pPr>
+        <w:ind w:left="4320" w:hanging="360"/>
+      </w:pPr>
+      <w:rPr>
+        <w:rFonts w:ascii="Wingdings" w:hAnsi="Wingdings" w:hint="default"/>
+      </w:rPr>
+    </w:lvl>
+    <w:lvl w:ilvl="6" w:tplc="1C090001" w:tentative="1">
+      <w:start w:val="1"/>
+      <w:numFmt w:val="bullet"/>
+      <w:lvlText w:val=""/>
+      <w:lvlJc w:val="left"/>
+      <w:pPr>
+        <w:ind w:left="5040" w:hanging="360"/>
+      </w:pPr>
+      <w:rPr>
+        <w:rFonts w:ascii="Symbol" w:hAnsi="Symbol" w:hint="default"/>
+      </w:rPr>
+    </w:lvl>
+    <w:lvl w:ilvl="7" w:tplc="1C090003" w:tentative="1">
+      <w:start w:val="1"/>
+      <w:numFmt w:val="bullet"/>
+      <w:lvlText w:val="o"/>
+      <w:lvlJc w:val="left"/>
+      <w:pPr>
+        <w:ind w:left="5760" w:hanging="360"/>
+      </w:pPr>
+      <w:rPr>
+        <w:rFonts w:ascii="Courier New" w:hAnsi="Courier New" w:cs="Courier New" w:hint="default"/>
+      </w:rPr>
+    </w:lvl>
+    <w:lvl w:ilvl="8" w:tplc="1C090005" w:tentative="1">
+      <w:start w:val="1"/>
+      <w:numFmt w:val="bullet"/>
+      <w:lvlText w:val=""/>
+      <w:lvlJc w:val="left"/>
+      <w:pPr>
+        <w:ind w:left="6480" w:hanging="360"/>
+      </w:pPr>
+      <w:rPr>
+        <w:rFonts w:ascii="Wingdings" w:hAnsi="Wingdings" w:hint="default"/>
+      </w:rPr>
+    </w:lvl>
+  </w:abstractNum>
+  <w:abstractNum w:abstractNumId="5" w15:restartNumberingAfterBreak="0">
     <w:nsid w:val="0FBE2487"/>
     <w:multiLevelType w:val="hybridMultilevel"/>
     <w:tmpl w:val="25D0177A"/>
@@ -6235,7 +6963,7 @@
       </w:rPr>
     </w:lvl>
   </w:abstractNum>
-  <w:abstractNum w:abstractNumId="4" w15:restartNumberingAfterBreak="0">
+  <w:abstractNum w:abstractNumId="6" w15:restartNumberingAfterBreak="0">
     <w:nsid w:val="11616D02"/>
     <w:multiLevelType w:val="hybridMultilevel"/>
     <w:tmpl w:val="861A13D6"/>
@@ -6347,7 +7075,7 @@
       </w:rPr>
     </w:lvl>
   </w:abstractNum>
-  <w:abstractNum w:abstractNumId="5" w15:restartNumberingAfterBreak="0">
+  <w:abstractNum w:abstractNumId="7" w15:restartNumberingAfterBreak="0">
     <w:nsid w:val="11AC3564"/>
     <w:multiLevelType w:val="hybridMultilevel"/>
     <w:tmpl w:val="E0E07868"/>
@@ -6460,7 +7188,119 @@
       </w:rPr>
     </w:lvl>
   </w:abstractNum>
-  <w:abstractNum w:abstractNumId="6" w15:restartNumberingAfterBreak="0">
+  <w:abstractNum w:abstractNumId="8" w15:restartNumberingAfterBreak="0">
+    <w:nsid w:val="1EA25859"/>
+    <w:multiLevelType w:val="hybridMultilevel"/>
+    <w:tmpl w:val="44480A1A"/>
+    <w:lvl w:ilvl="0" w:tplc="46860B82">
+      <w:numFmt w:val="bullet"/>
+      <w:lvlText w:val="-"/>
+      <w:lvlJc w:val="left"/>
+      <w:pPr>
+        <w:ind w:left="720" w:hanging="360"/>
+      </w:pPr>
+      <w:rPr>
+        <w:rFonts w:ascii="Calibri" w:eastAsiaTheme="minorHAnsi" w:hAnsi="Calibri" w:cs="Calibri" w:hint="default"/>
+      </w:rPr>
+    </w:lvl>
+    <w:lvl w:ilvl="1" w:tplc="1C090003" w:tentative="1">
+      <w:start w:val="1"/>
+      <w:numFmt w:val="bullet"/>
+      <w:lvlText w:val="o"/>
+      <w:lvlJc w:val="left"/>
+      <w:pPr>
+        <w:ind w:left="1440" w:hanging="360"/>
+      </w:pPr>
+      <w:rPr>
+        <w:rFonts w:ascii="Courier New" w:hAnsi="Courier New" w:cs="Courier New" w:hint="default"/>
+      </w:rPr>
+    </w:lvl>
+    <w:lvl w:ilvl="2" w:tplc="1C090005" w:tentative="1">
+      <w:start w:val="1"/>
+      <w:numFmt w:val="bullet"/>
+      <w:lvlText w:val=""/>
+      <w:lvlJc w:val="left"/>
+      <w:pPr>
+        <w:ind w:left="2160" w:hanging="360"/>
+      </w:pPr>
+      <w:rPr>
+        <w:rFonts w:ascii="Wingdings" w:hAnsi="Wingdings" w:hint="default"/>
+      </w:rPr>
+    </w:lvl>
+    <w:lvl w:ilvl="3" w:tplc="1C090001" w:tentative="1">
+      <w:start w:val="1"/>
+      <w:numFmt w:val="bullet"/>
+      <w:lvlText w:val=""/>
+      <w:lvlJc w:val="left"/>
+      <w:pPr>
+        <w:ind w:left="2880" w:hanging="360"/>
+      </w:pPr>
+      <w:rPr>
+        <w:rFonts w:ascii="Symbol" w:hAnsi="Symbol" w:hint="default"/>
+      </w:rPr>
+    </w:lvl>
+    <w:lvl w:ilvl="4" w:tplc="1C090003" w:tentative="1">
+      <w:start w:val="1"/>
+      <w:numFmt w:val="bullet"/>
+      <w:lvlText w:val="o"/>
+      <w:lvlJc w:val="left"/>
+      <w:pPr>
+        <w:ind w:left="3600" w:hanging="360"/>
+      </w:pPr>
+      <w:rPr>
+        <w:rFonts w:ascii="Courier New" w:hAnsi="Courier New" w:cs="Courier New" w:hint="default"/>
+      </w:rPr>
+    </w:lvl>
+    <w:lvl w:ilvl="5" w:tplc="1C090005" w:tentative="1">
+      <w:start w:val="1"/>
+      <w:numFmt w:val="bullet"/>
+      <w:lvlText w:val=""/>
+      <w:lvlJc w:val="left"/>
+      <w:pPr>
+        <w:ind w:left="4320" w:hanging="360"/>
+      </w:pPr>
+      <w:rPr>
+        <w:rFonts w:ascii="Wingdings" w:hAnsi="Wingdings" w:hint="default"/>
+      </w:rPr>
+    </w:lvl>
+    <w:lvl w:ilvl="6" w:tplc="1C090001" w:tentative="1">
+      <w:start w:val="1"/>
+      <w:numFmt w:val="bullet"/>
+      <w:lvlText w:val=""/>
+      <w:lvlJc w:val="left"/>
+      <w:pPr>
+        <w:ind w:left="5040" w:hanging="360"/>
+      </w:pPr>
+      <w:rPr>
+        <w:rFonts w:ascii="Symbol" w:hAnsi="Symbol" w:hint="default"/>
+      </w:rPr>
+    </w:lvl>
+    <w:lvl w:ilvl="7" w:tplc="1C090003" w:tentative="1">
+      <w:start w:val="1"/>
+      <w:numFmt w:val="bullet"/>
+      <w:lvlText w:val="o"/>
+      <w:lvlJc w:val="left"/>
+      <w:pPr>
+        <w:ind w:left="5760" w:hanging="360"/>
+      </w:pPr>
+      <w:rPr>
+        <w:rFonts w:ascii="Courier New" w:hAnsi="Courier New" w:cs="Courier New" w:hint="default"/>
+      </w:rPr>
+    </w:lvl>
+    <w:lvl w:ilvl="8" w:tplc="1C090005" w:tentative="1">
+      <w:start w:val="1"/>
+      <w:numFmt w:val="bullet"/>
+      <w:lvlText w:val=""/>
+      <w:lvlJc w:val="left"/>
+      <w:pPr>
+        <w:ind w:left="6480" w:hanging="360"/>
+      </w:pPr>
+      <w:rPr>
+        <w:rFonts w:ascii="Wingdings" w:hAnsi="Wingdings" w:hint="default"/>
+      </w:rPr>
+    </w:lvl>
+  </w:abstractNum>
+  <w:abstractNum w:abstractNumId="9" w15:restartNumberingAfterBreak="0">
     <w:nsid w:val="1ED34C67"/>
     <w:multiLevelType w:val="hybridMultilevel"/>
     <w:tmpl w:val="9E56B65E"/>
@@ -6573,7 +7413,7 @@
       </w:rPr>
     </w:lvl>
   </w:abstractNum>
-  <w:abstractNum w:abstractNumId="7" w15:restartNumberingAfterBreak="0">
+  <w:abstractNum w:abstractNumId="10" w15:restartNumberingAfterBreak="0">
     <w:nsid w:val="2387279D"/>
     <w:multiLevelType w:val="hybridMultilevel"/>
     <w:tmpl w:val="DF5427D4"/>
@@ -6686,7 +7526,7 @@
       </w:rPr>
     </w:lvl>
   </w:abstractNum>
-  <w:abstractNum w:abstractNumId="8" w15:restartNumberingAfterBreak="0">
+  <w:abstractNum w:abstractNumId="11" w15:restartNumberingAfterBreak="0">
     <w:nsid w:val="29DE5DB2"/>
     <w:multiLevelType w:val="hybridMultilevel"/>
     <w:tmpl w:val="9398B2FE"/>
@@ -6798,7 +7638,7 @@
       </w:rPr>
     </w:lvl>
   </w:abstractNum>
-  <w:abstractNum w:abstractNumId="9" w15:restartNumberingAfterBreak="0">
+  <w:abstractNum w:abstractNumId="12" w15:restartNumberingAfterBreak="0">
     <w:nsid w:val="2CE207F9"/>
     <w:multiLevelType w:val="hybridMultilevel"/>
     <w:tmpl w:val="1B1EC59C"/>
@@ -6910,7 +7750,7 @@
       </w:rPr>
     </w:lvl>
   </w:abstractNum>
-  <w:abstractNum w:abstractNumId="10" w15:restartNumberingAfterBreak="0">
+  <w:abstractNum w:abstractNumId="13" w15:restartNumberingAfterBreak="0">
     <w:nsid w:val="31B22A33"/>
     <w:multiLevelType w:val="hybridMultilevel"/>
     <w:tmpl w:val="68B2E2B8"/>
@@ -7022,7 +7862,7 @@
       </w:rPr>
     </w:lvl>
   </w:abstractNum>
-  <w:abstractNum w:abstractNumId="11" w15:restartNumberingAfterBreak="0">
+  <w:abstractNum w:abstractNumId="14" w15:restartNumberingAfterBreak="0">
     <w:nsid w:val="32E52713"/>
     <w:multiLevelType w:val="hybridMultilevel"/>
     <w:tmpl w:val="8FA2DFFE"/>
@@ -7134,7 +7974,7 @@
       </w:rPr>
     </w:lvl>
   </w:abstractNum>
-  <w:abstractNum w:abstractNumId="12" w15:restartNumberingAfterBreak="0">
+  <w:abstractNum w:abstractNumId="15" w15:restartNumberingAfterBreak="0">
     <w:nsid w:val="368E1AAF"/>
     <w:multiLevelType w:val="hybridMultilevel"/>
     <w:tmpl w:val="CA28F138"/>
@@ -7247,7 +8087,7 @@
       </w:rPr>
     </w:lvl>
   </w:abstractNum>
-  <w:abstractNum w:abstractNumId="13" w15:restartNumberingAfterBreak="0">
+  <w:abstractNum w:abstractNumId="16" w15:restartNumberingAfterBreak="0">
     <w:nsid w:val="3A115B7B"/>
     <w:multiLevelType w:val="hybridMultilevel"/>
     <w:tmpl w:val="69BE280C"/>
@@ -7359,7 +8199,7 @@
       </w:rPr>
     </w:lvl>
   </w:abstractNum>
-  <w:abstractNum w:abstractNumId="14" w15:restartNumberingAfterBreak="0">
+  <w:abstractNum w:abstractNumId="17" w15:restartNumberingAfterBreak="0">
     <w:nsid w:val="3F270D3D"/>
     <w:multiLevelType w:val="hybridMultilevel"/>
     <w:tmpl w:val="40A69C86"/>
@@ -7472,10 +8312,10 @@
       </w:rPr>
     </w:lvl>
   </w:abstractNum>
-  <w:abstractNum w:abstractNumId="15" w15:restartNumberingAfterBreak="0">
+  <w:abstractNum w:abstractNumId="18" w15:restartNumberingAfterBreak="0">
     <w:nsid w:val="3FBB3417"/>
     <w:multiLevelType w:val="hybridMultilevel"/>
-    <w:tmpl w:val="BD18B7B0"/>
+    <w:tmpl w:val="532E967E"/>
     <w:lvl w:ilvl="0" w:tplc="46860B82">
       <w:numFmt w:val="bullet"/>
       <w:lvlText w:val="-"/>
@@ -7584,7 +8424,119 @@
       </w:rPr>
     </w:lvl>
   </w:abstractNum>
-  <w:abstractNum w:abstractNumId="16" w15:restartNumberingAfterBreak="0">
+  <w:abstractNum w:abstractNumId="19" w15:restartNumberingAfterBreak="0">
+    <w:nsid w:val="40E84D54"/>
+    <w:multiLevelType w:val="hybridMultilevel"/>
+    <w:tmpl w:val="B1E2C56E"/>
+    <w:lvl w:ilvl="0" w:tplc="46860B82">
+      <w:numFmt w:val="bullet"/>
+      <w:lvlText w:val="-"/>
+      <w:lvlJc w:val="left"/>
+      <w:pPr>
+        <w:ind w:left="720" w:hanging="360"/>
+      </w:pPr>
+      <w:rPr>
+        <w:rFonts w:ascii="Calibri" w:eastAsiaTheme="minorHAnsi" w:hAnsi="Calibri" w:cs="Calibri" w:hint="default"/>
+      </w:rPr>
+    </w:lvl>
+    <w:lvl w:ilvl="1" w:tplc="1C090003" w:tentative="1">
+      <w:start w:val="1"/>
+      <w:numFmt w:val="bullet"/>
+      <w:lvlText w:val="o"/>
+      <w:lvlJc w:val="left"/>
+      <w:pPr>
+        <w:ind w:left="1440" w:hanging="360"/>
+      </w:pPr>
+      <w:rPr>
+        <w:rFonts w:ascii="Courier New" w:hAnsi="Courier New" w:cs="Courier New" w:hint="default"/>
+      </w:rPr>
+    </w:lvl>
+    <w:lvl w:ilvl="2" w:tplc="1C090005" w:tentative="1">
+      <w:start w:val="1"/>
+      <w:numFmt w:val="bullet"/>
+      <w:lvlText w:val=""/>
+      <w:lvlJc w:val="left"/>
+      <w:pPr>
+        <w:ind w:left="2160" w:hanging="360"/>
+      </w:pPr>
+      <w:rPr>
+        <w:rFonts w:ascii="Wingdings" w:hAnsi="Wingdings" w:hint="default"/>
+      </w:rPr>
+    </w:lvl>
+    <w:lvl w:ilvl="3" w:tplc="1C090001" w:tentative="1">
+      <w:start w:val="1"/>
+      <w:numFmt w:val="bullet"/>
+      <w:lvlText w:val=""/>
+      <w:lvlJc w:val="left"/>
+      <w:pPr>
+        <w:ind w:left="2880" w:hanging="360"/>
+      </w:pPr>
+      <w:rPr>
+        <w:rFonts w:ascii="Symbol" w:hAnsi="Symbol" w:hint="default"/>
+      </w:rPr>
+    </w:lvl>
+    <w:lvl w:ilvl="4" w:tplc="1C090003" w:tentative="1">
+      <w:start w:val="1"/>
+      <w:numFmt w:val="bullet"/>
+      <w:lvlText w:val="o"/>
+      <w:lvlJc w:val="left"/>
+      <w:pPr>
+        <w:ind w:left="3600" w:hanging="360"/>
+      </w:pPr>
+      <w:rPr>
+        <w:rFonts w:ascii="Courier New" w:hAnsi="Courier New" w:cs="Courier New" w:hint="default"/>
+      </w:rPr>
+    </w:lvl>
+    <w:lvl w:ilvl="5" w:tplc="1C090005" w:tentative="1">
+      <w:start w:val="1"/>
+      <w:numFmt w:val="bullet"/>
+      <w:lvlText w:val=""/>
+      <w:lvlJc w:val="left"/>
+      <w:pPr>
+        <w:ind w:left="4320" w:hanging="360"/>
+      </w:pPr>
+      <w:rPr>
+        <w:rFonts w:ascii="Wingdings" w:hAnsi="Wingdings" w:hint="default"/>
+      </w:rPr>
+    </w:lvl>
+    <w:lvl w:ilvl="6" w:tplc="1C090001" w:tentative="1">
+      <w:start w:val="1"/>
+      <w:numFmt w:val="bullet"/>
+      <w:lvlText w:val=""/>
+      <w:lvlJc w:val="left"/>
+      <w:pPr>
+        <w:ind w:left="5040" w:hanging="360"/>
+      </w:pPr>
+      <w:rPr>
+        <w:rFonts w:ascii="Symbol" w:hAnsi="Symbol" w:hint="default"/>
+      </w:rPr>
+    </w:lvl>
+    <w:lvl w:ilvl="7" w:tplc="1C090003" w:tentative="1">
+      <w:start w:val="1"/>
+      <w:numFmt w:val="bullet"/>
+      <w:lvlText w:val="o"/>
+      <w:lvlJc w:val="left"/>
+      <w:pPr>
+        <w:ind w:left="5760" w:hanging="360"/>
+      </w:pPr>
+      <w:rPr>
+        <w:rFonts w:ascii="Courier New" w:hAnsi="Courier New" w:cs="Courier New" w:hint="default"/>
+      </w:rPr>
+    </w:lvl>
+    <w:lvl w:ilvl="8" w:tplc="1C090005" w:tentative="1">
+      <w:start w:val="1"/>
+      <w:numFmt w:val="bullet"/>
+      <w:lvlText w:val=""/>
+      <w:lvlJc w:val="left"/>
+      <w:pPr>
+        <w:ind w:left="6480" w:hanging="360"/>
+      </w:pPr>
+      <w:rPr>
+        <w:rFonts w:ascii="Wingdings" w:hAnsi="Wingdings" w:hint="default"/>
+      </w:rPr>
+    </w:lvl>
+  </w:abstractNum>
+  <w:abstractNum w:abstractNumId="20" w15:restartNumberingAfterBreak="0">
     <w:nsid w:val="4DF3328F"/>
     <w:multiLevelType w:val="hybridMultilevel"/>
     <w:tmpl w:val="BB1CCD66"/>
@@ -7697,7 +8649,7 @@
       </w:rPr>
     </w:lvl>
   </w:abstractNum>
-  <w:abstractNum w:abstractNumId="17" w15:restartNumberingAfterBreak="0">
+  <w:abstractNum w:abstractNumId="21" w15:restartNumberingAfterBreak="0">
     <w:nsid w:val="4F6527B2"/>
     <w:multiLevelType w:val="hybridMultilevel"/>
     <w:tmpl w:val="46BAD9BC"/>
@@ -7809,7 +8761,7 @@
       </w:rPr>
     </w:lvl>
   </w:abstractNum>
-  <w:abstractNum w:abstractNumId="18" w15:restartNumberingAfterBreak="0">
+  <w:abstractNum w:abstractNumId="22" w15:restartNumberingAfterBreak="0">
     <w:nsid w:val="50F626A2"/>
     <w:multiLevelType w:val="hybridMultilevel"/>
     <w:tmpl w:val="B5CE3440"/>
@@ -7921,7 +8873,7 @@
       </w:rPr>
     </w:lvl>
   </w:abstractNum>
-  <w:abstractNum w:abstractNumId="19" w15:restartNumberingAfterBreak="0">
+  <w:abstractNum w:abstractNumId="23" w15:restartNumberingAfterBreak="0">
     <w:nsid w:val="5194629A"/>
     <w:multiLevelType w:val="hybridMultilevel"/>
     <w:tmpl w:val="07AA605A"/>
@@ -8034,7 +8986,7 @@
       </w:rPr>
     </w:lvl>
   </w:abstractNum>
-  <w:abstractNum w:abstractNumId="20" w15:restartNumberingAfterBreak="0">
+  <w:abstractNum w:abstractNumId="24" w15:restartNumberingAfterBreak="0">
     <w:nsid w:val="52166AEF"/>
     <w:multiLevelType w:val="hybridMultilevel"/>
     <w:tmpl w:val="6138063A"/>
@@ -8146,7 +9098,7 @@
       </w:rPr>
     </w:lvl>
   </w:abstractNum>
-  <w:abstractNum w:abstractNumId="21" w15:restartNumberingAfterBreak="0">
+  <w:abstractNum w:abstractNumId="25" w15:restartNumberingAfterBreak="0">
     <w:nsid w:val="548543AB"/>
     <w:multiLevelType w:val="hybridMultilevel"/>
     <w:tmpl w:val="5D2855C4"/>
@@ -8259,7 +9211,7 @@
       </w:rPr>
     </w:lvl>
   </w:abstractNum>
-  <w:abstractNum w:abstractNumId="22" w15:restartNumberingAfterBreak="0">
+  <w:abstractNum w:abstractNumId="26" w15:restartNumberingAfterBreak="0">
     <w:nsid w:val="55D352B7"/>
     <w:multiLevelType w:val="hybridMultilevel"/>
     <w:tmpl w:val="E6B8D6FA"/>
@@ -8371,7 +9323,7 @@
       </w:rPr>
     </w:lvl>
   </w:abstractNum>
-  <w:abstractNum w:abstractNumId="23" w15:restartNumberingAfterBreak="0">
+  <w:abstractNum w:abstractNumId="27" w15:restartNumberingAfterBreak="0">
     <w:nsid w:val="560F4787"/>
     <w:multiLevelType w:val="hybridMultilevel"/>
     <w:tmpl w:val="AB020B1A"/>
@@ -8483,7 +9435,7 @@
       </w:rPr>
     </w:lvl>
   </w:abstractNum>
-  <w:abstractNum w:abstractNumId="24" w15:restartNumberingAfterBreak="0">
+  <w:abstractNum w:abstractNumId="28" w15:restartNumberingAfterBreak="0">
     <w:nsid w:val="5E8E2AC5"/>
     <w:multiLevelType w:val="hybridMultilevel"/>
     <w:tmpl w:val="E8406EC0"/>
@@ -8595,7 +9547,7 @@
       </w:rPr>
     </w:lvl>
   </w:abstractNum>
-  <w:abstractNum w:abstractNumId="25" w15:restartNumberingAfterBreak="0">
+  <w:abstractNum w:abstractNumId="29" w15:restartNumberingAfterBreak="0">
     <w:nsid w:val="6261658E"/>
     <w:multiLevelType w:val="hybridMultilevel"/>
     <w:tmpl w:val="6F20B7CE"/>
@@ -8707,7 +9659,7 @@
       </w:rPr>
     </w:lvl>
   </w:abstractNum>
-  <w:abstractNum w:abstractNumId="26" w15:restartNumberingAfterBreak="0">
+  <w:abstractNum w:abstractNumId="30" w15:restartNumberingAfterBreak="0">
     <w:nsid w:val="65B239B4"/>
     <w:multiLevelType w:val="hybridMultilevel"/>
     <w:tmpl w:val="CBE81EB8"/>
@@ -8819,7 +9771,7 @@
       </w:rPr>
     </w:lvl>
   </w:abstractNum>
-  <w:abstractNum w:abstractNumId="27" w15:restartNumberingAfterBreak="0">
+  <w:abstractNum w:abstractNumId="31" w15:restartNumberingAfterBreak="0">
     <w:nsid w:val="65BE7D95"/>
     <w:multiLevelType w:val="hybridMultilevel"/>
     <w:tmpl w:val="A91AE324"/>
@@ -8932,7 +9884,7 @@
       </w:rPr>
     </w:lvl>
   </w:abstractNum>
-  <w:abstractNum w:abstractNumId="28" w15:restartNumberingAfterBreak="0">
+  <w:abstractNum w:abstractNumId="32" w15:restartNumberingAfterBreak="0">
     <w:nsid w:val="6FD46185"/>
     <w:multiLevelType w:val="hybridMultilevel"/>
     <w:tmpl w:val="13C6DF34"/>
@@ -9044,7 +9996,7 @@
       </w:rPr>
     </w:lvl>
   </w:abstractNum>
-  <w:abstractNum w:abstractNumId="29" w15:restartNumberingAfterBreak="0">
+  <w:abstractNum w:abstractNumId="33" w15:restartNumberingAfterBreak="0">
     <w:nsid w:val="71A5089A"/>
     <w:multiLevelType w:val="hybridMultilevel"/>
     <w:tmpl w:val="520C1480"/>
@@ -9156,7 +10108,7 @@
       </w:rPr>
     </w:lvl>
   </w:abstractNum>
-  <w:abstractNum w:abstractNumId="30" w15:restartNumberingAfterBreak="0">
+  <w:abstractNum w:abstractNumId="34" w15:restartNumberingAfterBreak="0">
     <w:nsid w:val="74C5779B"/>
     <w:multiLevelType w:val="hybridMultilevel"/>
     <w:tmpl w:val="9950139C"/>
@@ -9268,7 +10220,7 @@
       </w:rPr>
     </w:lvl>
   </w:abstractNum>
-  <w:abstractNum w:abstractNumId="31" w15:restartNumberingAfterBreak="0">
+  <w:abstractNum w:abstractNumId="35" w15:restartNumberingAfterBreak="0">
     <w:nsid w:val="75B57BF1"/>
     <w:multiLevelType w:val="hybridMultilevel"/>
     <w:tmpl w:val="53D2FCB8"/>
@@ -9381,7 +10333,7 @@
       </w:rPr>
     </w:lvl>
   </w:abstractNum>
-  <w:abstractNum w:abstractNumId="32" w15:restartNumberingAfterBreak="0">
+  <w:abstractNum w:abstractNumId="36" w15:restartNumberingAfterBreak="0">
     <w:nsid w:val="7E026415"/>
     <w:multiLevelType w:val="hybridMultilevel"/>
     <w:tmpl w:val="6C22C010"/>
@@ -9494,76 +10446,76 @@
     </w:lvl>
   </w:abstractNum>
   <w:num w:numId="1">
+    <w:abstractNumId w:val="35"/>
+  </w:num>
+  <w:num w:numId="2">
+    <w:abstractNumId w:val="15"/>
+  </w:num>
+  <w:num w:numId="3">
+    <w:abstractNumId w:val="7"/>
+  </w:num>
+  <w:num w:numId="4">
     <w:abstractNumId w:val="31"/>
   </w:num>
-  <w:num w:numId="2">
-    <w:abstractNumId w:val="12"/>
-  </w:num>
-  <w:num w:numId="3">
+  <w:num w:numId="5">
     <w:abstractNumId w:val="5"/>
   </w:num>
-  <w:num w:numId="4">
-    <w:abstractNumId w:val="27"/>
-  </w:num>
-  <w:num w:numId="5">
-    <w:abstractNumId w:val="3"/>
-  </w:num>
   <w:num w:numId="6">
-    <w:abstractNumId w:val="6"/>
+    <w:abstractNumId w:val="9"/>
   </w:num>
   <w:num w:numId="7">
-    <w:abstractNumId w:val="19"/>
+    <w:abstractNumId w:val="23"/>
   </w:num>
   <w:num w:numId="8">
-    <w:abstractNumId w:val="7"/>
+    <w:abstractNumId w:val="10"/>
   </w:num>
   <w:num w:numId="9">
-    <w:abstractNumId w:val="21"/>
+    <w:abstractNumId w:val="25"/>
   </w:num>
   <w:num w:numId="10">
-    <w:abstractNumId w:val="16"/>
+    <w:abstractNumId w:val="20"/>
   </w:num>
   <w:num w:numId="11">
-    <w:abstractNumId w:val="14"/>
+    <w:abstractNumId w:val="17"/>
   </w:num>
   <w:num w:numId="12">
     <w:abstractNumId w:val="0"/>
   </w:num>
   <w:num w:numId="13">
-    <w:abstractNumId w:val="24"/>
+    <w:abstractNumId w:val="28"/>
   </w:num>
   <w:num w:numId="14">
-    <w:abstractNumId w:val="26"/>
+    <w:abstractNumId w:val="30"/>
   </w:num>
   <w:num w:numId="15">
+    <w:abstractNumId w:val="33"/>
+  </w:num>
+  <w:num w:numId="16">
+    <w:abstractNumId w:val="12"/>
+  </w:num>
+  <w:num w:numId="17">
+    <w:abstractNumId w:val="14"/>
+  </w:num>
+  <w:num w:numId="18">
+    <w:abstractNumId w:val="6"/>
+  </w:num>
+  <w:num w:numId="19">
+    <w:abstractNumId w:val="36"/>
+  </w:num>
+  <w:num w:numId="20">
     <w:abstractNumId w:val="29"/>
   </w:num>
-  <w:num w:numId="16">
-    <w:abstractNumId w:val="9"/>
-  </w:num>
-  <w:num w:numId="17">
-    <w:abstractNumId w:val="11"/>
-  </w:num>
-  <w:num w:numId="18">
-    <w:abstractNumId w:val="4"/>
-  </w:num>
-  <w:num w:numId="19">
-    <w:abstractNumId w:val="32"/>
-  </w:num>
-  <w:num w:numId="20">
-    <w:abstractNumId w:val="25"/>
-  </w:num>
   <w:num w:numId="21">
-    <w:abstractNumId w:val="18"/>
+    <w:abstractNumId w:val="22"/>
   </w:num>
   <w:num w:numId="22">
-    <w:abstractNumId w:val="10"/>
+    <w:abstractNumId w:val="13"/>
   </w:num>
   <w:num w:numId="23">
-    <w:abstractNumId w:val="23"/>
+    <w:abstractNumId w:val="27"/>
   </w:num>
   <w:num w:numId="24">
-    <w:abstractNumId w:val="17"/>
+    <w:abstractNumId w:val="21"/>
   </w:num>
   <w:num w:numId="25">
     <w:abstractNumId w:val="2"/>
@@ -9572,25 +10524,37 @@
     <w:abstractNumId w:val="1"/>
   </w:num>
   <w:num w:numId="27">
-    <w:abstractNumId w:val="13"/>
+    <w:abstractNumId w:val="16"/>
   </w:num>
   <w:num w:numId="28">
-    <w:abstractNumId w:val="22"/>
+    <w:abstractNumId w:val="26"/>
   </w:num>
   <w:num w:numId="29">
-    <w:abstractNumId w:val="30"/>
+    <w:abstractNumId w:val="34"/>
   </w:num>
   <w:num w:numId="30">
+    <w:abstractNumId w:val="11"/>
+  </w:num>
+  <w:num w:numId="31">
+    <w:abstractNumId w:val="24"/>
+  </w:num>
+  <w:num w:numId="32">
+    <w:abstractNumId w:val="32"/>
+  </w:num>
+  <w:num w:numId="33">
+    <w:abstractNumId w:val="18"/>
+  </w:num>
+  <w:num w:numId="34">
+    <w:abstractNumId w:val="19"/>
+  </w:num>
+  <w:num w:numId="35">
+    <w:abstractNumId w:val="4"/>
+  </w:num>
+  <w:num w:numId="36">
     <w:abstractNumId w:val="8"/>
   </w:num>
-  <w:num w:numId="31">
-    <w:abstractNumId w:val="20"/>
-  </w:num>
-  <w:num w:numId="32">
-    <w:abstractNumId w:val="28"/>
-  </w:num>
-  <w:num w:numId="33">
-    <w:abstractNumId w:val="15"/>
+  <w:num w:numId="37">
+    <w:abstractNumId w:val="3"/>
   </w:num>
 </w:numbering>
 </file>

</xml_diff>

<commit_message>
TDD7.5 Dispatching Action - frontend
</commit_message>
<xml_diff>
--- a/tdd-spring-react-main/Spring Frame Work_TDD_Nov2022_Notes.docx
+++ b/tdd-spring-react-main/Spring Frame Work_TDD_Nov2022_Notes.docx
@@ -1686,7 +1686,7 @@
           </mc:Choice>
           <mc:Fallback>
             <w:pict>
-              <v:rect w14:anchorId="27EB665C" id="Rectangle 7" o:spid="_x0000_s1026" style="position:absolute;margin-left:78.75pt;margin-top:293.25pt;width:319.5pt;height:12.75pt;z-index:251659264;visibility:visible;mso-wrap-style:square;mso-wrap-distance-left:9pt;mso-wrap-distance-top:0;mso-wrap-distance-right:9pt;mso-wrap-distance-bottom:0;mso-position-horizontal:absolute;mso-position-horizontal-relative:text;mso-position-vertical:absolute;mso-position-vertical-relative:text;v-text-anchor:middle" o:gfxdata="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" filled="f" strokecolor="red" strokeweight="2.25pt"/>
+              <v:rect w14:anchorId="7E81F1FA" id="Rectangle 7" o:spid="_x0000_s1026" style="position:absolute;margin-left:78.75pt;margin-top:293.25pt;width:319.5pt;height:12.75pt;z-index:251659264;visibility:visible;mso-wrap-style:square;mso-wrap-distance-left:9pt;mso-wrap-distance-top:0;mso-wrap-distance-right:9pt;mso-wrap-distance-bottom:0;mso-position-horizontal:absolute;mso-position-horizontal-relative:text;mso-position-vertical:absolute;mso-position-vertical-relative:text;v-text-anchor:middle" o:gfxdata="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" filled="f" strokecolor="red" strokeweight="2.25pt"/>
             </w:pict>
           </mc:Fallback>
         </mc:AlternateContent>
@@ -6246,6 +6246,536 @@
         </w:rPr>
         <w:t>. Top Bar – front end</w:t>
       </w:r>
+    </w:p>
+    <w:p>
+      <w:pPr>
+        <w:rPr>
+          <w:lang w:val="en-US"/>
+        </w:rPr>
+      </w:pPr>
+    </w:p>
+    <w:p>
+      <w:pPr>
+        <w:rPr>
+          <w:b/>
+          <w:u w:val="single"/>
+          <w:lang w:val="en-US"/>
+        </w:rPr>
+      </w:pPr>
+    </w:p>
+    <w:p>
+      <w:pPr>
+        <w:rPr>
+          <w:b/>
+          <w:u w:val="single"/>
+          <w:lang w:val="en-US"/>
+        </w:rPr>
+      </w:pPr>
+      <w:r>
+        <w:rPr>
+          <w:b/>
+          <w:u w:val="single"/>
+          <w:lang w:val="en-US"/>
+        </w:rPr>
+        <w:lastRenderedPageBreak/>
+        <w:t>Section 7 – Client State Management</w:t>
+      </w:r>
+    </w:p>
+    <w:p>
+      <w:pPr>
+        <w:rPr>
+          <w:b/>
+          <w:u w:val="single"/>
+          <w:lang w:val="en-US"/>
+        </w:rPr>
+      </w:pPr>
+      <w:r>
+        <w:rPr>
+          <w:b/>
+          <w:u w:val="single"/>
+          <w:lang w:val="en-US"/>
+        </w:rPr>
+        <w:t xml:space="preserve">3. </w:t>
+      </w:r>
+      <w:proofErr w:type="spellStart"/>
+      <w:r>
+        <w:rPr>
+          <w:b/>
+          <w:u w:val="single"/>
+          <w:lang w:val="en-US"/>
+        </w:rPr>
+        <w:t>Redux</w:t>
+      </w:r>
+      <w:proofErr w:type="spellEnd"/>
+      <w:r>
+        <w:rPr>
+          <w:b/>
+          <w:u w:val="single"/>
+          <w:lang w:val="en-US"/>
+        </w:rPr>
+        <w:t xml:space="preserve"> Initial Configuration – frontend</w:t>
+      </w:r>
+    </w:p>
+    <w:p>
+      <w:pPr>
+        <w:pStyle w:val="ListParagraph"/>
+        <w:numPr>
+          <w:ilvl w:val="0"/>
+          <w:numId w:val="40"/>
+        </w:numPr>
+        <w:rPr>
+          <w:lang w:val="en-US"/>
+        </w:rPr>
+      </w:pPr>
+      <w:proofErr w:type="spellStart"/>
+      <w:r>
+        <w:rPr>
+          <w:lang w:val="en-US"/>
+        </w:rPr>
+        <w:t>createStore</w:t>
+      </w:r>
+      <w:proofErr w:type="spellEnd"/>
+      <w:r>
+        <w:rPr>
+          <w:lang w:val="en-US"/>
+        </w:rPr>
+        <w:t xml:space="preserve"> </w:t>
+      </w:r>
+    </w:p>
+    <w:p>
+      <w:pPr>
+        <w:pStyle w:val="ListParagraph"/>
+        <w:numPr>
+          <w:ilvl w:val="0"/>
+          <w:numId w:val="40"/>
+        </w:numPr>
+        <w:rPr>
+          <w:lang w:val="en-US"/>
+        </w:rPr>
+      </w:pPr>
+      <w:proofErr w:type="spellStart"/>
+      <w:r>
+        <w:rPr>
+          <w:lang w:val="en-US"/>
+        </w:rPr>
+        <w:t>authReducer</w:t>
+      </w:r>
+      <w:proofErr w:type="spellEnd"/>
+      <w:r>
+        <w:rPr>
+          <w:lang w:val="en-US"/>
+        </w:rPr>
+        <w:t xml:space="preserve"> </w:t>
+      </w:r>
+    </w:p>
+    <w:p>
+      <w:pPr>
+        <w:pStyle w:val="ListParagraph"/>
+        <w:numPr>
+          <w:ilvl w:val="0"/>
+          <w:numId w:val="40"/>
+        </w:numPr>
+        <w:rPr>
+          <w:lang w:val="en-US"/>
+        </w:rPr>
+      </w:pPr>
+    </w:p>
+    <w:p>
+      <w:pPr>
+        <w:rPr>
+          <w:b/>
+          <w:u w:val="single"/>
+          <w:lang w:val="en-US"/>
+        </w:rPr>
+      </w:pPr>
+      <w:r>
+        <w:rPr>
+          <w:b/>
+          <w:u w:val="single"/>
+          <w:lang w:val="en-US"/>
+        </w:rPr>
+        <w:t xml:space="preserve">4. Connecting to </w:t>
+      </w:r>
+      <w:proofErr w:type="spellStart"/>
+      <w:r>
+        <w:rPr>
+          <w:b/>
+          <w:u w:val="single"/>
+          <w:lang w:val="en-US"/>
+        </w:rPr>
+        <w:t>Redux</w:t>
+      </w:r>
+      <w:proofErr w:type="spellEnd"/>
+      <w:r>
+        <w:rPr>
+          <w:b/>
+          <w:u w:val="single"/>
+          <w:lang w:val="en-US"/>
+        </w:rPr>
+        <w:t xml:space="preserve"> – frontend</w:t>
+      </w:r>
+    </w:p>
+    <w:p>
+      <w:pPr>
+        <w:pStyle w:val="ListParagraph"/>
+        <w:numPr>
+          <w:ilvl w:val="0"/>
+          <w:numId w:val="39"/>
+        </w:numPr>
+        <w:rPr>
+          <w:lang w:val="en-US"/>
+        </w:rPr>
+      </w:pPr>
+      <w:proofErr w:type="spellStart"/>
+      <w:r>
+        <w:rPr>
+          <w:lang w:val="en-US"/>
+        </w:rPr>
+        <w:t>createStore</w:t>
+      </w:r>
+      <w:proofErr w:type="spellEnd"/>
+      <w:r>
+        <w:rPr>
+          <w:lang w:val="en-US"/>
+        </w:rPr>
+        <w:t xml:space="preserve"> </w:t>
+      </w:r>
+    </w:p>
+    <w:p>
+      <w:pPr>
+        <w:pStyle w:val="ListParagraph"/>
+        <w:numPr>
+          <w:ilvl w:val="0"/>
+          <w:numId w:val="39"/>
+        </w:numPr>
+        <w:rPr>
+          <w:lang w:val="en-US"/>
+        </w:rPr>
+      </w:pPr>
+      <w:proofErr w:type="spellStart"/>
+      <w:r>
+        <w:rPr>
+          <w:lang w:val="en-US"/>
+        </w:rPr>
+        <w:t>authReducer</w:t>
+      </w:r>
+      <w:proofErr w:type="spellEnd"/>
+      <w:r>
+        <w:rPr>
+          <w:lang w:val="en-US"/>
+        </w:rPr>
+        <w:t xml:space="preserve"> </w:t>
+      </w:r>
+    </w:p>
+    <w:p>
+      <w:pPr>
+        <w:pStyle w:val="ListParagraph"/>
+        <w:numPr>
+          <w:ilvl w:val="0"/>
+          <w:numId w:val="39"/>
+        </w:numPr>
+        <w:rPr>
+          <w:b/>
+          <w:u w:val="single"/>
+          <w:lang w:val="en-US"/>
+        </w:rPr>
+      </w:pPr>
+      <w:r>
+        <w:rPr>
+          <w:lang w:val="en-US"/>
+        </w:rPr>
+        <w:t>login state</w:t>
+      </w:r>
+    </w:p>
+    <w:p>
+      <w:pPr>
+        <w:pStyle w:val="ListParagraph"/>
+        <w:numPr>
+          <w:ilvl w:val="0"/>
+          <w:numId w:val="39"/>
+        </w:numPr>
+        <w:rPr>
+          <w:b/>
+          <w:u w:val="single"/>
+          <w:lang w:val="en-US"/>
+        </w:rPr>
+      </w:pPr>
+      <w:proofErr w:type="spellStart"/>
+      <w:r>
+        <w:rPr>
+          <w:lang w:val="en-US"/>
+        </w:rPr>
+        <w:t>defaultState</w:t>
+      </w:r>
+      <w:proofErr w:type="spellEnd"/>
+    </w:p>
+    <w:p>
+      <w:pPr>
+        <w:pStyle w:val="ListParagraph"/>
+        <w:numPr>
+          <w:ilvl w:val="0"/>
+          <w:numId w:val="39"/>
+        </w:numPr>
+        <w:rPr>
+          <w:b/>
+          <w:u w:val="single"/>
+          <w:lang w:val="en-US"/>
+        </w:rPr>
+      </w:pPr>
+      <w:r>
+        <w:rPr>
+          <w:lang w:val="en-US"/>
+        </w:rPr>
+        <w:t>use Jest in console – hit w in console</w:t>
+      </w:r>
+    </w:p>
+    <w:p>
+      <w:pPr>
+        <w:pStyle w:val="ListParagraph"/>
+        <w:numPr>
+          <w:ilvl w:val="0"/>
+          <w:numId w:val="39"/>
+        </w:numPr>
+        <w:rPr>
+          <w:b/>
+          <w:u w:val="single"/>
+          <w:lang w:val="en-US"/>
+        </w:rPr>
+      </w:pPr>
+      <w:r>
+        <w:rPr>
+          <w:lang w:val="en-US"/>
+        </w:rPr>
+        <w:t>p – filter by filename</w:t>
+      </w:r>
+    </w:p>
+    <w:p>
+      <w:pPr>
+        <w:pStyle w:val="ListParagraph"/>
+        <w:numPr>
+          <w:ilvl w:val="0"/>
+          <w:numId w:val="39"/>
+        </w:numPr>
+        <w:rPr>
+          <w:b/>
+          <w:u w:val="single"/>
+          <w:lang w:val="en-US"/>
+        </w:rPr>
+      </w:pPr>
+      <w:r>
+        <w:rPr>
+          <w:lang w:val="en-US"/>
+        </w:rPr>
+        <w:t>setup function</w:t>
+      </w:r>
+    </w:p>
+    <w:p>
+      <w:pPr>
+        <w:pStyle w:val="ListParagraph"/>
+        <w:numPr>
+          <w:ilvl w:val="0"/>
+          <w:numId w:val="39"/>
+        </w:numPr>
+        <w:rPr>
+          <w:b/>
+          <w:u w:val="single"/>
+          <w:lang w:val="en-US"/>
+        </w:rPr>
+      </w:pPr>
+      <w:r>
+        <w:rPr>
+          <w:lang w:val="en-US"/>
+        </w:rPr>
+        <w:t>connect function returns another function</w:t>
+      </w:r>
+    </w:p>
+    <w:p>
+      <w:pPr>
+        <w:rPr>
+          <w:b/>
+          <w:u w:val="single"/>
+          <w:lang w:val="en-US"/>
+        </w:rPr>
+      </w:pPr>
+      <w:r>
+        <w:rPr>
+          <w:b/>
+          <w:u w:val="single"/>
+          <w:lang w:val="en-US"/>
+        </w:rPr>
+        <w:t>5</w:t>
+      </w:r>
+      <w:r>
+        <w:rPr>
+          <w:b/>
+          <w:u w:val="single"/>
+          <w:lang w:val="en-US"/>
+        </w:rPr>
+        <w:t xml:space="preserve">. </w:t>
+      </w:r>
+      <w:r>
+        <w:rPr>
+          <w:b/>
+          <w:u w:val="single"/>
+          <w:lang w:val="en-US"/>
+        </w:rPr>
+        <w:t>Dispatching Action</w:t>
+      </w:r>
+      <w:r>
+        <w:rPr>
+          <w:b/>
+          <w:u w:val="single"/>
+          <w:lang w:val="en-US"/>
+        </w:rPr>
+        <w:t xml:space="preserve"> – frontend</w:t>
+      </w:r>
+    </w:p>
+    <w:p>
+      <w:pPr>
+        <w:rPr>
+          <w:b/>
+          <w:u w:val="single"/>
+          <w:lang w:val="en-US"/>
+        </w:rPr>
+      </w:pPr>
+    </w:p>
+    <w:p>
+      <w:pPr>
+        <w:rPr>
+          <w:b/>
+          <w:u w:val="single"/>
+          <w:lang w:val="en-US"/>
+        </w:rPr>
+      </w:pPr>
+      <w:r>
+        <w:rPr>
+          <w:b/>
+          <w:noProof/>
+          <w:u w:val="single"/>
+          <w:lang w:eastAsia="en-ZA"/>
+        </w:rPr>
+        <w:drawing>
+          <wp:inline distT="0" distB="0" distL="0" distR="0" wp14:anchorId="5081F601">
+            <wp:extent cx="6336000" cy="3368728"/>
+            <wp:effectExtent l="0" t="0" r="8255" b="3175"/>
+            <wp:docPr id="26" name="Picture 26"/>
+            <wp:cNvGraphicFramePr>
+              <a:graphicFrameLocks xmlns:a="http://schemas.openxmlformats.org/drawingml/2006/main" noChangeAspect="1"/>
+            </wp:cNvGraphicFramePr>
+            <a:graphic xmlns:a="http://schemas.openxmlformats.org/drawingml/2006/main">
+              <a:graphicData uri="http://schemas.openxmlformats.org/drawingml/2006/picture">
+                <pic:pic xmlns:pic="http://schemas.openxmlformats.org/drawingml/2006/picture">
+                  <pic:nvPicPr>
+                    <pic:cNvPr id="0" name="Picture 13"/>
+                    <pic:cNvPicPr>
+                      <a:picLocks noChangeAspect="1" noChangeArrowheads="1"/>
+                    </pic:cNvPicPr>
+                  </pic:nvPicPr>
+                  <pic:blipFill>
+                    <a:blip r:embed="rId23">
+                      <a:extLst>
+                        <a:ext uri="{28A0092B-C50C-407E-A947-70E740481C1C}">
+                          <a14:useLocalDpi xmlns:a14="http://schemas.microsoft.com/office/drawing/2010/main" val="0"/>
+                        </a:ext>
+                      </a:extLst>
+                    </a:blip>
+                    <a:srcRect/>
+                    <a:stretch>
+                      <a:fillRect/>
+                    </a:stretch>
+                  </pic:blipFill>
+                  <pic:spPr bwMode="auto">
+                    <a:xfrm>
+                      <a:off x="0" y="0"/>
+                      <a:ext cx="6336000" cy="3368728"/>
+                    </a:xfrm>
+                    <a:prstGeom prst="rect">
+                      <a:avLst/>
+                    </a:prstGeom>
+                    <a:noFill/>
+                  </pic:spPr>
+                </pic:pic>
+              </a:graphicData>
+            </a:graphic>
+          </wp:inline>
+        </w:drawing>
+      </w:r>
+    </w:p>
+    <w:p>
+      <w:pPr>
+        <w:rPr>
+          <w:lang w:val="en-US"/>
+        </w:rPr>
+      </w:pPr>
+      <w:r>
+        <w:rPr>
+          <w:lang w:val="en-US"/>
+        </w:rPr>
+        <w:t>Links changed to sign up and log in</w:t>
+      </w:r>
+    </w:p>
+    <w:p>
+      <w:pPr>
+        <w:rPr>
+          <w:b/>
+          <w:u w:val="single"/>
+          <w:lang w:val="en-US"/>
+        </w:rPr>
+      </w:pPr>
+    </w:p>
+    <w:p>
+      <w:pPr>
+        <w:rPr>
+          <w:b/>
+          <w:u w:val="single"/>
+          <w:lang w:val="en-US"/>
+        </w:rPr>
+      </w:pPr>
+      <w:r>
+        <w:rPr>
+          <w:b/>
+          <w:u w:val="single"/>
+          <w:lang w:val="en-US"/>
+        </w:rPr>
+        <w:t xml:space="preserve">6. Connecting Login Page to </w:t>
+      </w:r>
+      <w:proofErr w:type="spellStart"/>
+      <w:proofErr w:type="gramStart"/>
+      <w:r>
+        <w:rPr>
+          <w:b/>
+          <w:u w:val="single"/>
+          <w:lang w:val="en-US"/>
+        </w:rPr>
+        <w:t>Redux</w:t>
+      </w:r>
+      <w:proofErr w:type="spellEnd"/>
+      <w:r>
+        <w:rPr>
+          <w:b/>
+          <w:u w:val="single"/>
+          <w:lang w:val="en-US"/>
+        </w:rPr>
+        <w:t>(</w:t>
+      </w:r>
+      <w:proofErr w:type="gramEnd"/>
+      <w:r>
+        <w:rPr>
+          <w:b/>
+          <w:u w:val="single"/>
+          <w:lang w:val="en-US"/>
+        </w:rPr>
+        <w:t>frontend)</w:t>
+      </w:r>
+    </w:p>
+    <w:p>
+      <w:pPr>
+        <w:rPr>
+          <w:b/>
+          <w:u w:val="single"/>
+          <w:lang w:val="en-US"/>
+        </w:rPr>
+      </w:pPr>
       <w:bookmarkStart w:id="0" w:name="_GoBack"/>
       <w:bookmarkEnd w:id="0"/>
     </w:p>
@@ -6403,6 +6933,118 @@
     </w:lvl>
   </w:abstractNum>
   <w:abstractNum w:abstractNumId="1" w15:restartNumberingAfterBreak="0">
+    <w:nsid w:val="00FF6BB2"/>
+    <w:multiLevelType w:val="hybridMultilevel"/>
+    <w:tmpl w:val="D9DA3EA0"/>
+    <w:lvl w:ilvl="0" w:tplc="46860B82">
+      <w:numFmt w:val="bullet"/>
+      <w:lvlText w:val="-"/>
+      <w:lvlJc w:val="left"/>
+      <w:pPr>
+        <w:ind w:left="720" w:hanging="360"/>
+      </w:pPr>
+      <w:rPr>
+        <w:rFonts w:ascii="Calibri" w:eastAsiaTheme="minorHAnsi" w:hAnsi="Calibri" w:cs="Calibri" w:hint="default"/>
+      </w:rPr>
+    </w:lvl>
+    <w:lvl w:ilvl="1" w:tplc="1C090003" w:tentative="1">
+      <w:start w:val="1"/>
+      <w:numFmt w:val="bullet"/>
+      <w:lvlText w:val="o"/>
+      <w:lvlJc w:val="left"/>
+      <w:pPr>
+        <w:ind w:left="1440" w:hanging="360"/>
+      </w:pPr>
+      <w:rPr>
+        <w:rFonts w:ascii="Courier New" w:hAnsi="Courier New" w:cs="Courier New" w:hint="default"/>
+      </w:rPr>
+    </w:lvl>
+    <w:lvl w:ilvl="2" w:tplc="1C090005" w:tentative="1">
+      <w:start w:val="1"/>
+      <w:numFmt w:val="bullet"/>
+      <w:lvlText w:val=""/>
+      <w:lvlJc w:val="left"/>
+      <w:pPr>
+        <w:ind w:left="2160" w:hanging="360"/>
+      </w:pPr>
+      <w:rPr>
+        <w:rFonts w:ascii="Wingdings" w:hAnsi="Wingdings" w:hint="default"/>
+      </w:rPr>
+    </w:lvl>
+    <w:lvl w:ilvl="3" w:tplc="1C090001" w:tentative="1">
+      <w:start w:val="1"/>
+      <w:numFmt w:val="bullet"/>
+      <w:lvlText w:val=""/>
+      <w:lvlJc w:val="left"/>
+      <w:pPr>
+        <w:ind w:left="2880" w:hanging="360"/>
+      </w:pPr>
+      <w:rPr>
+        <w:rFonts w:ascii="Symbol" w:hAnsi="Symbol" w:hint="default"/>
+      </w:rPr>
+    </w:lvl>
+    <w:lvl w:ilvl="4" w:tplc="1C090003" w:tentative="1">
+      <w:start w:val="1"/>
+      <w:numFmt w:val="bullet"/>
+      <w:lvlText w:val="o"/>
+      <w:lvlJc w:val="left"/>
+      <w:pPr>
+        <w:ind w:left="3600" w:hanging="360"/>
+      </w:pPr>
+      <w:rPr>
+        <w:rFonts w:ascii="Courier New" w:hAnsi="Courier New" w:cs="Courier New" w:hint="default"/>
+      </w:rPr>
+    </w:lvl>
+    <w:lvl w:ilvl="5" w:tplc="1C090005" w:tentative="1">
+      <w:start w:val="1"/>
+      <w:numFmt w:val="bullet"/>
+      <w:lvlText w:val=""/>
+      <w:lvlJc w:val="left"/>
+      <w:pPr>
+        <w:ind w:left="4320" w:hanging="360"/>
+      </w:pPr>
+      <w:rPr>
+        <w:rFonts w:ascii="Wingdings" w:hAnsi="Wingdings" w:hint="default"/>
+      </w:rPr>
+    </w:lvl>
+    <w:lvl w:ilvl="6" w:tplc="1C090001" w:tentative="1">
+      <w:start w:val="1"/>
+      <w:numFmt w:val="bullet"/>
+      <w:lvlText w:val=""/>
+      <w:lvlJc w:val="left"/>
+      <w:pPr>
+        <w:ind w:left="5040" w:hanging="360"/>
+      </w:pPr>
+      <w:rPr>
+        <w:rFonts w:ascii="Symbol" w:hAnsi="Symbol" w:hint="default"/>
+      </w:rPr>
+    </w:lvl>
+    <w:lvl w:ilvl="7" w:tplc="1C090003" w:tentative="1">
+      <w:start w:val="1"/>
+      <w:numFmt w:val="bullet"/>
+      <w:lvlText w:val="o"/>
+      <w:lvlJc w:val="left"/>
+      <w:pPr>
+        <w:ind w:left="5760" w:hanging="360"/>
+      </w:pPr>
+      <w:rPr>
+        <w:rFonts w:ascii="Courier New" w:hAnsi="Courier New" w:cs="Courier New" w:hint="default"/>
+      </w:rPr>
+    </w:lvl>
+    <w:lvl w:ilvl="8" w:tplc="1C090005" w:tentative="1">
+      <w:start w:val="1"/>
+      <w:numFmt w:val="bullet"/>
+      <w:lvlText w:val=""/>
+      <w:lvlJc w:val="left"/>
+      <w:pPr>
+        <w:ind w:left="6480" w:hanging="360"/>
+      </w:pPr>
+      <w:rPr>
+        <w:rFonts w:ascii="Wingdings" w:hAnsi="Wingdings" w:hint="default"/>
+      </w:rPr>
+    </w:lvl>
+  </w:abstractNum>
+  <w:abstractNum w:abstractNumId="2" w15:restartNumberingAfterBreak="0">
     <w:nsid w:val="03DE1A33"/>
     <w:multiLevelType w:val="hybridMultilevel"/>
     <w:tmpl w:val="B6A8EF22"/>
@@ -6514,7 +7156,7 @@
       </w:rPr>
     </w:lvl>
   </w:abstractNum>
-  <w:abstractNum w:abstractNumId="2" w15:restartNumberingAfterBreak="0">
+  <w:abstractNum w:abstractNumId="3" w15:restartNumberingAfterBreak="0">
     <w:nsid w:val="09FD6DA2"/>
     <w:multiLevelType w:val="hybridMultilevel"/>
     <w:tmpl w:val="6FBA8BA4"/>
@@ -6626,7 +7268,7 @@
       </w:rPr>
     </w:lvl>
   </w:abstractNum>
-  <w:abstractNum w:abstractNumId="3" w15:restartNumberingAfterBreak="0">
+  <w:abstractNum w:abstractNumId="4" w15:restartNumberingAfterBreak="0">
     <w:nsid w:val="0E0B6A07"/>
     <w:multiLevelType w:val="hybridMultilevel"/>
     <w:tmpl w:val="BA7254B6"/>
@@ -6738,7 +7380,7 @@
       </w:rPr>
     </w:lvl>
   </w:abstractNum>
-  <w:abstractNum w:abstractNumId="4" w15:restartNumberingAfterBreak="0">
+  <w:abstractNum w:abstractNumId="5" w15:restartNumberingAfterBreak="0">
     <w:nsid w:val="0E28529F"/>
     <w:multiLevelType w:val="hybridMultilevel"/>
     <w:tmpl w:val="AF2E24BA"/>
@@ -6850,7 +7492,7 @@
       </w:rPr>
     </w:lvl>
   </w:abstractNum>
-  <w:abstractNum w:abstractNumId="5" w15:restartNumberingAfterBreak="0">
+  <w:abstractNum w:abstractNumId="6" w15:restartNumberingAfterBreak="0">
     <w:nsid w:val="0FBE2487"/>
     <w:multiLevelType w:val="hybridMultilevel"/>
     <w:tmpl w:val="25D0177A"/>
@@ -6963,7 +7605,7 @@
       </w:rPr>
     </w:lvl>
   </w:abstractNum>
-  <w:abstractNum w:abstractNumId="6" w15:restartNumberingAfterBreak="0">
+  <w:abstractNum w:abstractNumId="7" w15:restartNumberingAfterBreak="0">
     <w:nsid w:val="11616D02"/>
     <w:multiLevelType w:val="hybridMultilevel"/>
     <w:tmpl w:val="861A13D6"/>
@@ -7075,7 +7717,7 @@
       </w:rPr>
     </w:lvl>
   </w:abstractNum>
-  <w:abstractNum w:abstractNumId="7" w15:restartNumberingAfterBreak="0">
+  <w:abstractNum w:abstractNumId="8" w15:restartNumberingAfterBreak="0">
     <w:nsid w:val="11AC3564"/>
     <w:multiLevelType w:val="hybridMultilevel"/>
     <w:tmpl w:val="E0E07868"/>
@@ -7188,7 +7830,7 @@
       </w:rPr>
     </w:lvl>
   </w:abstractNum>
-  <w:abstractNum w:abstractNumId="8" w15:restartNumberingAfterBreak="0">
+  <w:abstractNum w:abstractNumId="9" w15:restartNumberingAfterBreak="0">
     <w:nsid w:val="1EA25859"/>
     <w:multiLevelType w:val="hybridMultilevel"/>
     <w:tmpl w:val="44480A1A"/>
@@ -7300,7 +7942,7 @@
       </w:rPr>
     </w:lvl>
   </w:abstractNum>
-  <w:abstractNum w:abstractNumId="9" w15:restartNumberingAfterBreak="0">
+  <w:abstractNum w:abstractNumId="10" w15:restartNumberingAfterBreak="0">
     <w:nsid w:val="1ED34C67"/>
     <w:multiLevelType w:val="hybridMultilevel"/>
     <w:tmpl w:val="9E56B65E"/>
@@ -7413,7 +8055,7 @@
       </w:rPr>
     </w:lvl>
   </w:abstractNum>
-  <w:abstractNum w:abstractNumId="10" w15:restartNumberingAfterBreak="0">
+  <w:abstractNum w:abstractNumId="11" w15:restartNumberingAfterBreak="0">
     <w:nsid w:val="2387279D"/>
     <w:multiLevelType w:val="hybridMultilevel"/>
     <w:tmpl w:val="DF5427D4"/>
@@ -7526,7 +8168,7 @@
       </w:rPr>
     </w:lvl>
   </w:abstractNum>
-  <w:abstractNum w:abstractNumId="11" w15:restartNumberingAfterBreak="0">
+  <w:abstractNum w:abstractNumId="12" w15:restartNumberingAfterBreak="0">
     <w:nsid w:val="29DE5DB2"/>
     <w:multiLevelType w:val="hybridMultilevel"/>
     <w:tmpl w:val="9398B2FE"/>
@@ -7638,7 +8280,7 @@
       </w:rPr>
     </w:lvl>
   </w:abstractNum>
-  <w:abstractNum w:abstractNumId="12" w15:restartNumberingAfterBreak="0">
+  <w:abstractNum w:abstractNumId="13" w15:restartNumberingAfterBreak="0">
     <w:nsid w:val="2CE207F9"/>
     <w:multiLevelType w:val="hybridMultilevel"/>
     <w:tmpl w:val="1B1EC59C"/>
@@ -7750,7 +8392,7 @@
       </w:rPr>
     </w:lvl>
   </w:abstractNum>
-  <w:abstractNum w:abstractNumId="13" w15:restartNumberingAfterBreak="0">
+  <w:abstractNum w:abstractNumId="14" w15:restartNumberingAfterBreak="0">
     <w:nsid w:val="31B22A33"/>
     <w:multiLevelType w:val="hybridMultilevel"/>
     <w:tmpl w:val="68B2E2B8"/>
@@ -7862,7 +8504,7 @@
       </w:rPr>
     </w:lvl>
   </w:abstractNum>
-  <w:abstractNum w:abstractNumId="14" w15:restartNumberingAfterBreak="0">
+  <w:abstractNum w:abstractNumId="15" w15:restartNumberingAfterBreak="0">
     <w:nsid w:val="32E52713"/>
     <w:multiLevelType w:val="hybridMultilevel"/>
     <w:tmpl w:val="8FA2DFFE"/>
@@ -7974,7 +8616,7 @@
       </w:rPr>
     </w:lvl>
   </w:abstractNum>
-  <w:abstractNum w:abstractNumId="15" w15:restartNumberingAfterBreak="0">
+  <w:abstractNum w:abstractNumId="16" w15:restartNumberingAfterBreak="0">
     <w:nsid w:val="368E1AAF"/>
     <w:multiLevelType w:val="hybridMultilevel"/>
     <w:tmpl w:val="CA28F138"/>
@@ -8087,7 +8729,7 @@
       </w:rPr>
     </w:lvl>
   </w:abstractNum>
-  <w:abstractNum w:abstractNumId="16" w15:restartNumberingAfterBreak="0">
+  <w:abstractNum w:abstractNumId="17" w15:restartNumberingAfterBreak="0">
     <w:nsid w:val="3A115B7B"/>
     <w:multiLevelType w:val="hybridMultilevel"/>
     <w:tmpl w:val="69BE280C"/>
@@ -8199,7 +8841,7 @@
       </w:rPr>
     </w:lvl>
   </w:abstractNum>
-  <w:abstractNum w:abstractNumId="17" w15:restartNumberingAfterBreak="0">
+  <w:abstractNum w:abstractNumId="18" w15:restartNumberingAfterBreak="0">
     <w:nsid w:val="3F270D3D"/>
     <w:multiLevelType w:val="hybridMultilevel"/>
     <w:tmpl w:val="40A69C86"/>
@@ -8312,7 +8954,7 @@
       </w:rPr>
     </w:lvl>
   </w:abstractNum>
-  <w:abstractNum w:abstractNumId="18" w15:restartNumberingAfterBreak="0">
+  <w:abstractNum w:abstractNumId="19" w15:restartNumberingAfterBreak="0">
     <w:nsid w:val="3FBB3417"/>
     <w:multiLevelType w:val="hybridMultilevel"/>
     <w:tmpl w:val="532E967E"/>
@@ -8424,7 +9066,7 @@
       </w:rPr>
     </w:lvl>
   </w:abstractNum>
-  <w:abstractNum w:abstractNumId="19" w15:restartNumberingAfterBreak="0">
+  <w:abstractNum w:abstractNumId="20" w15:restartNumberingAfterBreak="0">
     <w:nsid w:val="40E84D54"/>
     <w:multiLevelType w:val="hybridMultilevel"/>
     <w:tmpl w:val="B1E2C56E"/>
@@ -8536,7 +9178,7 @@
       </w:rPr>
     </w:lvl>
   </w:abstractNum>
-  <w:abstractNum w:abstractNumId="20" w15:restartNumberingAfterBreak="0">
+  <w:abstractNum w:abstractNumId="21" w15:restartNumberingAfterBreak="0">
     <w:nsid w:val="4DF3328F"/>
     <w:multiLevelType w:val="hybridMultilevel"/>
     <w:tmpl w:val="BB1CCD66"/>
@@ -8649,7 +9291,7 @@
       </w:rPr>
     </w:lvl>
   </w:abstractNum>
-  <w:abstractNum w:abstractNumId="21" w15:restartNumberingAfterBreak="0">
+  <w:abstractNum w:abstractNumId="22" w15:restartNumberingAfterBreak="0">
     <w:nsid w:val="4F6527B2"/>
     <w:multiLevelType w:val="hybridMultilevel"/>
     <w:tmpl w:val="46BAD9BC"/>
@@ -8761,7 +9403,7 @@
       </w:rPr>
     </w:lvl>
   </w:abstractNum>
-  <w:abstractNum w:abstractNumId="22" w15:restartNumberingAfterBreak="0">
+  <w:abstractNum w:abstractNumId="23" w15:restartNumberingAfterBreak="0">
     <w:nsid w:val="50F626A2"/>
     <w:multiLevelType w:val="hybridMultilevel"/>
     <w:tmpl w:val="B5CE3440"/>
@@ -8873,7 +9515,7 @@
       </w:rPr>
     </w:lvl>
   </w:abstractNum>
-  <w:abstractNum w:abstractNumId="23" w15:restartNumberingAfterBreak="0">
+  <w:abstractNum w:abstractNumId="24" w15:restartNumberingAfterBreak="0">
     <w:nsid w:val="5194629A"/>
     <w:multiLevelType w:val="hybridMultilevel"/>
     <w:tmpl w:val="07AA605A"/>
@@ -8986,7 +9628,7 @@
       </w:rPr>
     </w:lvl>
   </w:abstractNum>
-  <w:abstractNum w:abstractNumId="24" w15:restartNumberingAfterBreak="0">
+  <w:abstractNum w:abstractNumId="25" w15:restartNumberingAfterBreak="0">
     <w:nsid w:val="52166AEF"/>
     <w:multiLevelType w:val="hybridMultilevel"/>
     <w:tmpl w:val="6138063A"/>
@@ -9098,7 +9740,7 @@
       </w:rPr>
     </w:lvl>
   </w:abstractNum>
-  <w:abstractNum w:abstractNumId="25" w15:restartNumberingAfterBreak="0">
+  <w:abstractNum w:abstractNumId="26" w15:restartNumberingAfterBreak="0">
     <w:nsid w:val="548543AB"/>
     <w:multiLevelType w:val="hybridMultilevel"/>
     <w:tmpl w:val="5D2855C4"/>
@@ -9211,7 +9853,7 @@
       </w:rPr>
     </w:lvl>
   </w:abstractNum>
-  <w:abstractNum w:abstractNumId="26" w15:restartNumberingAfterBreak="0">
+  <w:abstractNum w:abstractNumId="27" w15:restartNumberingAfterBreak="0">
     <w:nsid w:val="55D352B7"/>
     <w:multiLevelType w:val="hybridMultilevel"/>
     <w:tmpl w:val="E6B8D6FA"/>
@@ -9323,7 +9965,7 @@
       </w:rPr>
     </w:lvl>
   </w:abstractNum>
-  <w:abstractNum w:abstractNumId="27" w15:restartNumberingAfterBreak="0">
+  <w:abstractNum w:abstractNumId="28" w15:restartNumberingAfterBreak="0">
     <w:nsid w:val="560F4787"/>
     <w:multiLevelType w:val="hybridMultilevel"/>
     <w:tmpl w:val="AB020B1A"/>
@@ -9435,7 +10077,231 @@
       </w:rPr>
     </w:lvl>
   </w:abstractNum>
-  <w:abstractNum w:abstractNumId="28" w15:restartNumberingAfterBreak="0">
+  <w:abstractNum w:abstractNumId="29" w15:restartNumberingAfterBreak="0">
+    <w:nsid w:val="597B01DB"/>
+    <w:multiLevelType w:val="hybridMultilevel"/>
+    <w:tmpl w:val="D19E1FEC"/>
+    <w:lvl w:ilvl="0" w:tplc="46860B82">
+      <w:numFmt w:val="bullet"/>
+      <w:lvlText w:val="-"/>
+      <w:lvlJc w:val="left"/>
+      <w:pPr>
+        <w:ind w:left="720" w:hanging="360"/>
+      </w:pPr>
+      <w:rPr>
+        <w:rFonts w:ascii="Calibri" w:eastAsiaTheme="minorHAnsi" w:hAnsi="Calibri" w:cs="Calibri" w:hint="default"/>
+      </w:rPr>
+    </w:lvl>
+    <w:lvl w:ilvl="1" w:tplc="1C090003" w:tentative="1">
+      <w:start w:val="1"/>
+      <w:numFmt w:val="bullet"/>
+      <w:lvlText w:val="o"/>
+      <w:lvlJc w:val="left"/>
+      <w:pPr>
+        <w:ind w:left="1440" w:hanging="360"/>
+      </w:pPr>
+      <w:rPr>
+        <w:rFonts w:ascii="Courier New" w:hAnsi="Courier New" w:cs="Courier New" w:hint="default"/>
+      </w:rPr>
+    </w:lvl>
+    <w:lvl w:ilvl="2" w:tplc="1C090005" w:tentative="1">
+      <w:start w:val="1"/>
+      <w:numFmt w:val="bullet"/>
+      <w:lvlText w:val=""/>
+      <w:lvlJc w:val="left"/>
+      <w:pPr>
+        <w:ind w:left="2160" w:hanging="360"/>
+      </w:pPr>
+      <w:rPr>
+        <w:rFonts w:ascii="Wingdings" w:hAnsi="Wingdings" w:hint="default"/>
+      </w:rPr>
+    </w:lvl>
+    <w:lvl w:ilvl="3" w:tplc="1C090001" w:tentative="1">
+      <w:start w:val="1"/>
+      <w:numFmt w:val="bullet"/>
+      <w:lvlText w:val=""/>
+      <w:lvlJc w:val="left"/>
+      <w:pPr>
+        <w:ind w:left="2880" w:hanging="360"/>
+      </w:pPr>
+      <w:rPr>
+        <w:rFonts w:ascii="Symbol" w:hAnsi="Symbol" w:hint="default"/>
+      </w:rPr>
+    </w:lvl>
+    <w:lvl w:ilvl="4" w:tplc="1C090003" w:tentative="1">
+      <w:start w:val="1"/>
+      <w:numFmt w:val="bullet"/>
+      <w:lvlText w:val="o"/>
+      <w:lvlJc w:val="left"/>
+      <w:pPr>
+        <w:ind w:left="3600" w:hanging="360"/>
+      </w:pPr>
+      <w:rPr>
+        <w:rFonts w:ascii="Courier New" w:hAnsi="Courier New" w:cs="Courier New" w:hint="default"/>
+      </w:rPr>
+    </w:lvl>
+    <w:lvl w:ilvl="5" w:tplc="1C090005" w:tentative="1">
+      <w:start w:val="1"/>
+      <w:numFmt w:val="bullet"/>
+      <w:lvlText w:val=""/>
+      <w:lvlJc w:val="left"/>
+      <w:pPr>
+        <w:ind w:left="4320" w:hanging="360"/>
+      </w:pPr>
+      <w:rPr>
+        <w:rFonts w:ascii="Wingdings" w:hAnsi="Wingdings" w:hint="default"/>
+      </w:rPr>
+    </w:lvl>
+    <w:lvl w:ilvl="6" w:tplc="1C090001" w:tentative="1">
+      <w:start w:val="1"/>
+      <w:numFmt w:val="bullet"/>
+      <w:lvlText w:val=""/>
+      <w:lvlJc w:val="left"/>
+      <w:pPr>
+        <w:ind w:left="5040" w:hanging="360"/>
+      </w:pPr>
+      <w:rPr>
+        <w:rFonts w:ascii="Symbol" w:hAnsi="Symbol" w:hint="default"/>
+      </w:rPr>
+    </w:lvl>
+    <w:lvl w:ilvl="7" w:tplc="1C090003" w:tentative="1">
+      <w:start w:val="1"/>
+      <w:numFmt w:val="bullet"/>
+      <w:lvlText w:val="o"/>
+      <w:lvlJc w:val="left"/>
+      <w:pPr>
+        <w:ind w:left="5760" w:hanging="360"/>
+      </w:pPr>
+      <w:rPr>
+        <w:rFonts w:ascii="Courier New" w:hAnsi="Courier New" w:cs="Courier New" w:hint="default"/>
+      </w:rPr>
+    </w:lvl>
+    <w:lvl w:ilvl="8" w:tplc="1C090005" w:tentative="1">
+      <w:start w:val="1"/>
+      <w:numFmt w:val="bullet"/>
+      <w:lvlText w:val=""/>
+      <w:lvlJc w:val="left"/>
+      <w:pPr>
+        <w:ind w:left="6480" w:hanging="360"/>
+      </w:pPr>
+      <w:rPr>
+        <w:rFonts w:ascii="Wingdings" w:hAnsi="Wingdings" w:hint="default"/>
+      </w:rPr>
+    </w:lvl>
+  </w:abstractNum>
+  <w:abstractNum w:abstractNumId="30" w15:restartNumberingAfterBreak="0">
+    <w:nsid w:val="5ABC2065"/>
+    <w:multiLevelType w:val="hybridMultilevel"/>
+    <w:tmpl w:val="D8AE36D4"/>
+    <w:lvl w:ilvl="0" w:tplc="46860B82">
+      <w:numFmt w:val="bullet"/>
+      <w:lvlText w:val="-"/>
+      <w:lvlJc w:val="left"/>
+      <w:pPr>
+        <w:ind w:left="765" w:hanging="360"/>
+      </w:pPr>
+      <w:rPr>
+        <w:rFonts w:ascii="Calibri" w:eastAsiaTheme="minorHAnsi" w:hAnsi="Calibri" w:cs="Calibri" w:hint="default"/>
+      </w:rPr>
+    </w:lvl>
+    <w:lvl w:ilvl="1" w:tplc="1C090003" w:tentative="1">
+      <w:start w:val="1"/>
+      <w:numFmt w:val="bullet"/>
+      <w:lvlText w:val="o"/>
+      <w:lvlJc w:val="left"/>
+      <w:pPr>
+        <w:ind w:left="1485" w:hanging="360"/>
+      </w:pPr>
+      <w:rPr>
+        <w:rFonts w:ascii="Courier New" w:hAnsi="Courier New" w:cs="Courier New" w:hint="default"/>
+      </w:rPr>
+    </w:lvl>
+    <w:lvl w:ilvl="2" w:tplc="1C090005" w:tentative="1">
+      <w:start w:val="1"/>
+      <w:numFmt w:val="bullet"/>
+      <w:lvlText w:val=""/>
+      <w:lvlJc w:val="left"/>
+      <w:pPr>
+        <w:ind w:left="2205" w:hanging="360"/>
+      </w:pPr>
+      <w:rPr>
+        <w:rFonts w:ascii="Wingdings" w:hAnsi="Wingdings" w:hint="default"/>
+      </w:rPr>
+    </w:lvl>
+    <w:lvl w:ilvl="3" w:tplc="1C090001" w:tentative="1">
+      <w:start w:val="1"/>
+      <w:numFmt w:val="bullet"/>
+      <w:lvlText w:val=""/>
+      <w:lvlJc w:val="left"/>
+      <w:pPr>
+        <w:ind w:left="2925" w:hanging="360"/>
+      </w:pPr>
+      <w:rPr>
+        <w:rFonts w:ascii="Symbol" w:hAnsi="Symbol" w:hint="default"/>
+      </w:rPr>
+    </w:lvl>
+    <w:lvl w:ilvl="4" w:tplc="1C090003" w:tentative="1">
+      <w:start w:val="1"/>
+      <w:numFmt w:val="bullet"/>
+      <w:lvlText w:val="o"/>
+      <w:lvlJc w:val="left"/>
+      <w:pPr>
+        <w:ind w:left="3645" w:hanging="360"/>
+      </w:pPr>
+      <w:rPr>
+        <w:rFonts w:ascii="Courier New" w:hAnsi="Courier New" w:cs="Courier New" w:hint="default"/>
+      </w:rPr>
+    </w:lvl>
+    <w:lvl w:ilvl="5" w:tplc="1C090005" w:tentative="1">
+      <w:start w:val="1"/>
+      <w:numFmt w:val="bullet"/>
+      <w:lvlText w:val=""/>
+      <w:lvlJc w:val="left"/>
+      <w:pPr>
+        <w:ind w:left="4365" w:hanging="360"/>
+      </w:pPr>
+      <w:rPr>
+        <w:rFonts w:ascii="Wingdings" w:hAnsi="Wingdings" w:hint="default"/>
+      </w:rPr>
+    </w:lvl>
+    <w:lvl w:ilvl="6" w:tplc="1C090001" w:tentative="1">
+      <w:start w:val="1"/>
+      <w:numFmt w:val="bullet"/>
+      <w:lvlText w:val=""/>
+      <w:lvlJc w:val="left"/>
+      <w:pPr>
+        <w:ind w:left="5085" w:hanging="360"/>
+      </w:pPr>
+      <w:rPr>
+        <w:rFonts w:ascii="Symbol" w:hAnsi="Symbol" w:hint="default"/>
+      </w:rPr>
+    </w:lvl>
+    <w:lvl w:ilvl="7" w:tplc="1C090003" w:tentative="1">
+      <w:start w:val="1"/>
+      <w:numFmt w:val="bullet"/>
+      <w:lvlText w:val="o"/>
+      <w:lvlJc w:val="left"/>
+      <w:pPr>
+        <w:ind w:left="5805" w:hanging="360"/>
+      </w:pPr>
+      <w:rPr>
+        <w:rFonts w:ascii="Courier New" w:hAnsi="Courier New" w:cs="Courier New" w:hint="default"/>
+      </w:rPr>
+    </w:lvl>
+    <w:lvl w:ilvl="8" w:tplc="1C090005" w:tentative="1">
+      <w:start w:val="1"/>
+      <w:numFmt w:val="bullet"/>
+      <w:lvlText w:val=""/>
+      <w:lvlJc w:val="left"/>
+      <w:pPr>
+        <w:ind w:left="6525" w:hanging="360"/>
+      </w:pPr>
+      <w:rPr>
+        <w:rFonts w:ascii="Wingdings" w:hAnsi="Wingdings" w:hint="default"/>
+      </w:rPr>
+    </w:lvl>
+  </w:abstractNum>
+  <w:abstractNum w:abstractNumId="31" w15:restartNumberingAfterBreak="0">
     <w:nsid w:val="5E8E2AC5"/>
     <w:multiLevelType w:val="hybridMultilevel"/>
     <w:tmpl w:val="E8406EC0"/>
@@ -9547,7 +10413,7 @@
       </w:rPr>
     </w:lvl>
   </w:abstractNum>
-  <w:abstractNum w:abstractNumId="29" w15:restartNumberingAfterBreak="0">
+  <w:abstractNum w:abstractNumId="32" w15:restartNumberingAfterBreak="0">
     <w:nsid w:val="6261658E"/>
     <w:multiLevelType w:val="hybridMultilevel"/>
     <w:tmpl w:val="6F20B7CE"/>
@@ -9659,7 +10525,7 @@
       </w:rPr>
     </w:lvl>
   </w:abstractNum>
-  <w:abstractNum w:abstractNumId="30" w15:restartNumberingAfterBreak="0">
+  <w:abstractNum w:abstractNumId="33" w15:restartNumberingAfterBreak="0">
     <w:nsid w:val="65B239B4"/>
     <w:multiLevelType w:val="hybridMultilevel"/>
     <w:tmpl w:val="CBE81EB8"/>
@@ -9771,7 +10637,7 @@
       </w:rPr>
     </w:lvl>
   </w:abstractNum>
-  <w:abstractNum w:abstractNumId="31" w15:restartNumberingAfterBreak="0">
+  <w:abstractNum w:abstractNumId="34" w15:restartNumberingAfterBreak="0">
     <w:nsid w:val="65BE7D95"/>
     <w:multiLevelType w:val="hybridMultilevel"/>
     <w:tmpl w:val="A91AE324"/>
@@ -9884,7 +10750,7 @@
       </w:rPr>
     </w:lvl>
   </w:abstractNum>
-  <w:abstractNum w:abstractNumId="32" w15:restartNumberingAfterBreak="0">
+  <w:abstractNum w:abstractNumId="35" w15:restartNumberingAfterBreak="0">
     <w:nsid w:val="6FD46185"/>
     <w:multiLevelType w:val="hybridMultilevel"/>
     <w:tmpl w:val="13C6DF34"/>
@@ -9996,7 +10862,7 @@
       </w:rPr>
     </w:lvl>
   </w:abstractNum>
-  <w:abstractNum w:abstractNumId="33" w15:restartNumberingAfterBreak="0">
+  <w:abstractNum w:abstractNumId="36" w15:restartNumberingAfterBreak="0">
     <w:nsid w:val="71A5089A"/>
     <w:multiLevelType w:val="hybridMultilevel"/>
     <w:tmpl w:val="520C1480"/>
@@ -10108,7 +10974,7 @@
       </w:rPr>
     </w:lvl>
   </w:abstractNum>
-  <w:abstractNum w:abstractNumId="34" w15:restartNumberingAfterBreak="0">
+  <w:abstractNum w:abstractNumId="37" w15:restartNumberingAfterBreak="0">
     <w:nsid w:val="74C5779B"/>
     <w:multiLevelType w:val="hybridMultilevel"/>
     <w:tmpl w:val="9950139C"/>
@@ -10220,7 +11086,119 @@
       </w:rPr>
     </w:lvl>
   </w:abstractNum>
-  <w:abstractNum w:abstractNumId="35" w15:restartNumberingAfterBreak="0">
+  <w:abstractNum w:abstractNumId="38" w15:restartNumberingAfterBreak="0">
+    <w:nsid w:val="75656552"/>
+    <w:multiLevelType w:val="hybridMultilevel"/>
+    <w:tmpl w:val="753CF0A2"/>
+    <w:lvl w:ilvl="0" w:tplc="46860B82">
+      <w:numFmt w:val="bullet"/>
+      <w:lvlText w:val="-"/>
+      <w:lvlJc w:val="left"/>
+      <w:pPr>
+        <w:ind w:left="720" w:hanging="360"/>
+      </w:pPr>
+      <w:rPr>
+        <w:rFonts w:ascii="Calibri" w:eastAsiaTheme="minorHAnsi" w:hAnsi="Calibri" w:cs="Calibri" w:hint="default"/>
+      </w:rPr>
+    </w:lvl>
+    <w:lvl w:ilvl="1" w:tplc="1C090003" w:tentative="1">
+      <w:start w:val="1"/>
+      <w:numFmt w:val="bullet"/>
+      <w:lvlText w:val="o"/>
+      <w:lvlJc w:val="left"/>
+      <w:pPr>
+        <w:ind w:left="1440" w:hanging="360"/>
+      </w:pPr>
+      <w:rPr>
+        <w:rFonts w:ascii="Courier New" w:hAnsi="Courier New" w:cs="Courier New" w:hint="default"/>
+      </w:rPr>
+    </w:lvl>
+    <w:lvl w:ilvl="2" w:tplc="1C090005" w:tentative="1">
+      <w:start w:val="1"/>
+      <w:numFmt w:val="bullet"/>
+      <w:lvlText w:val=""/>
+      <w:lvlJc w:val="left"/>
+      <w:pPr>
+        <w:ind w:left="2160" w:hanging="360"/>
+      </w:pPr>
+      <w:rPr>
+        <w:rFonts w:ascii="Wingdings" w:hAnsi="Wingdings" w:hint="default"/>
+      </w:rPr>
+    </w:lvl>
+    <w:lvl w:ilvl="3" w:tplc="1C090001" w:tentative="1">
+      <w:start w:val="1"/>
+      <w:numFmt w:val="bullet"/>
+      <w:lvlText w:val=""/>
+      <w:lvlJc w:val="left"/>
+      <w:pPr>
+        <w:ind w:left="2880" w:hanging="360"/>
+      </w:pPr>
+      <w:rPr>
+        <w:rFonts w:ascii="Symbol" w:hAnsi="Symbol" w:hint="default"/>
+      </w:rPr>
+    </w:lvl>
+    <w:lvl w:ilvl="4" w:tplc="1C090003" w:tentative="1">
+      <w:start w:val="1"/>
+      <w:numFmt w:val="bullet"/>
+      <w:lvlText w:val="o"/>
+      <w:lvlJc w:val="left"/>
+      <w:pPr>
+        <w:ind w:left="3600" w:hanging="360"/>
+      </w:pPr>
+      <w:rPr>
+        <w:rFonts w:ascii="Courier New" w:hAnsi="Courier New" w:cs="Courier New" w:hint="default"/>
+      </w:rPr>
+    </w:lvl>
+    <w:lvl w:ilvl="5" w:tplc="1C090005" w:tentative="1">
+      <w:start w:val="1"/>
+      <w:numFmt w:val="bullet"/>
+      <w:lvlText w:val=""/>
+      <w:lvlJc w:val="left"/>
+      <w:pPr>
+        <w:ind w:left="4320" w:hanging="360"/>
+      </w:pPr>
+      <w:rPr>
+        <w:rFonts w:ascii="Wingdings" w:hAnsi="Wingdings" w:hint="default"/>
+      </w:rPr>
+    </w:lvl>
+    <w:lvl w:ilvl="6" w:tplc="1C090001" w:tentative="1">
+      <w:start w:val="1"/>
+      <w:numFmt w:val="bullet"/>
+      <w:lvlText w:val=""/>
+      <w:lvlJc w:val="left"/>
+      <w:pPr>
+        <w:ind w:left="5040" w:hanging="360"/>
+      </w:pPr>
+      <w:rPr>
+        <w:rFonts w:ascii="Symbol" w:hAnsi="Symbol" w:hint="default"/>
+      </w:rPr>
+    </w:lvl>
+    <w:lvl w:ilvl="7" w:tplc="1C090003" w:tentative="1">
+      <w:start w:val="1"/>
+      <w:numFmt w:val="bullet"/>
+      <w:lvlText w:val="o"/>
+      <w:lvlJc w:val="left"/>
+      <w:pPr>
+        <w:ind w:left="5760" w:hanging="360"/>
+      </w:pPr>
+      <w:rPr>
+        <w:rFonts w:ascii="Courier New" w:hAnsi="Courier New" w:cs="Courier New" w:hint="default"/>
+      </w:rPr>
+    </w:lvl>
+    <w:lvl w:ilvl="8" w:tplc="1C090005" w:tentative="1">
+      <w:start w:val="1"/>
+      <w:numFmt w:val="bullet"/>
+      <w:lvlText w:val=""/>
+      <w:lvlJc w:val="left"/>
+      <w:pPr>
+        <w:ind w:left="6480" w:hanging="360"/>
+      </w:pPr>
+      <w:rPr>
+        <w:rFonts w:ascii="Wingdings" w:hAnsi="Wingdings" w:hint="default"/>
+      </w:rPr>
+    </w:lvl>
+  </w:abstractNum>
+  <w:abstractNum w:abstractNumId="39" w15:restartNumberingAfterBreak="0">
     <w:nsid w:val="75B57BF1"/>
     <w:multiLevelType w:val="hybridMultilevel"/>
     <w:tmpl w:val="53D2FCB8"/>
@@ -10333,7 +11311,7 @@
       </w:rPr>
     </w:lvl>
   </w:abstractNum>
-  <w:abstractNum w:abstractNumId="36" w15:restartNumberingAfterBreak="0">
+  <w:abstractNum w:abstractNumId="40" w15:restartNumberingAfterBreak="0">
     <w:nsid w:val="7E026415"/>
     <w:multiLevelType w:val="hybridMultilevel"/>
     <w:tmpl w:val="6C22C010"/>
@@ -10446,115 +11424,127 @@
     </w:lvl>
   </w:abstractNum>
   <w:num w:numId="1">
-    <w:abstractNumId w:val="35"/>
+    <w:abstractNumId w:val="39"/>
   </w:num>
   <w:num w:numId="2">
-    <w:abstractNumId w:val="15"/>
+    <w:abstractNumId w:val="16"/>
   </w:num>
   <w:num w:numId="3">
-    <w:abstractNumId w:val="7"/>
+    <w:abstractNumId w:val="8"/>
   </w:num>
   <w:num w:numId="4">
-    <w:abstractNumId w:val="31"/>
+    <w:abstractNumId w:val="34"/>
   </w:num>
   <w:num w:numId="5">
-    <w:abstractNumId w:val="5"/>
+    <w:abstractNumId w:val="6"/>
   </w:num>
   <w:num w:numId="6">
-    <w:abstractNumId w:val="9"/>
+    <w:abstractNumId w:val="10"/>
   </w:num>
   <w:num w:numId="7">
-    <w:abstractNumId w:val="23"/>
+    <w:abstractNumId w:val="24"/>
   </w:num>
   <w:num w:numId="8">
-    <w:abstractNumId w:val="10"/>
+    <w:abstractNumId w:val="11"/>
   </w:num>
   <w:num w:numId="9">
-    <w:abstractNumId w:val="25"/>
+    <w:abstractNumId w:val="26"/>
   </w:num>
   <w:num w:numId="10">
-    <w:abstractNumId w:val="20"/>
+    <w:abstractNumId w:val="21"/>
   </w:num>
   <w:num w:numId="11">
-    <w:abstractNumId w:val="17"/>
+    <w:abstractNumId w:val="18"/>
   </w:num>
   <w:num w:numId="12">
     <w:abstractNumId w:val="0"/>
   </w:num>
   <w:num w:numId="13">
+    <w:abstractNumId w:val="31"/>
+  </w:num>
+  <w:num w:numId="14">
+    <w:abstractNumId w:val="33"/>
+  </w:num>
+  <w:num w:numId="15">
+    <w:abstractNumId w:val="36"/>
+  </w:num>
+  <w:num w:numId="16">
+    <w:abstractNumId w:val="13"/>
+  </w:num>
+  <w:num w:numId="17">
+    <w:abstractNumId w:val="15"/>
+  </w:num>
+  <w:num w:numId="18">
+    <w:abstractNumId w:val="7"/>
+  </w:num>
+  <w:num w:numId="19">
+    <w:abstractNumId w:val="40"/>
+  </w:num>
+  <w:num w:numId="20">
+    <w:abstractNumId w:val="32"/>
+  </w:num>
+  <w:num w:numId="21">
+    <w:abstractNumId w:val="23"/>
+  </w:num>
+  <w:num w:numId="22">
+    <w:abstractNumId w:val="14"/>
+  </w:num>
+  <w:num w:numId="23">
     <w:abstractNumId w:val="28"/>
   </w:num>
-  <w:num w:numId="14">
+  <w:num w:numId="24">
+    <w:abstractNumId w:val="22"/>
+  </w:num>
+  <w:num w:numId="25">
+    <w:abstractNumId w:val="3"/>
+  </w:num>
+  <w:num w:numId="26">
+    <w:abstractNumId w:val="2"/>
+  </w:num>
+  <w:num w:numId="27">
+    <w:abstractNumId w:val="17"/>
+  </w:num>
+  <w:num w:numId="28">
+    <w:abstractNumId w:val="27"/>
+  </w:num>
+  <w:num w:numId="29">
+    <w:abstractNumId w:val="37"/>
+  </w:num>
+  <w:num w:numId="30">
+    <w:abstractNumId w:val="12"/>
+  </w:num>
+  <w:num w:numId="31">
+    <w:abstractNumId w:val="25"/>
+  </w:num>
+  <w:num w:numId="32">
+    <w:abstractNumId w:val="35"/>
+  </w:num>
+  <w:num w:numId="33">
+    <w:abstractNumId w:val="19"/>
+  </w:num>
+  <w:num w:numId="34">
+    <w:abstractNumId w:val="20"/>
+  </w:num>
+  <w:num w:numId="35">
+    <w:abstractNumId w:val="5"/>
+  </w:num>
+  <w:num w:numId="36">
+    <w:abstractNumId w:val="9"/>
+  </w:num>
+  <w:num w:numId="37">
+    <w:abstractNumId w:val="4"/>
+  </w:num>
+  <w:num w:numId="38">
+    <w:abstractNumId w:val="29"/>
+  </w:num>
+  <w:num w:numId="39">
     <w:abstractNumId w:val="30"/>
   </w:num>
-  <w:num w:numId="15">
-    <w:abstractNumId w:val="33"/>
+  <w:num w:numId="40">
+    <w:abstractNumId w:val="38"/>
   </w:num>
-  <w:num w:numId="16">
-    <w:abstractNumId w:val="12"/>
-  </w:num>
-  <w:num w:numId="17">
-    <w:abstractNumId w:val="14"/>
-  </w:num>
-  <w:num w:numId="18">
-    <w:abstractNumId w:val="6"/>
-  </w:num>
-  <w:num w:numId="19">
-    <w:abstractNumId w:val="36"/>
-  </w:num>
-  <w:num w:numId="20">
-    <w:abstractNumId w:val="29"/>
-  </w:num>
-  <w:num w:numId="21">
-    <w:abstractNumId w:val="22"/>
-  </w:num>
-  <w:num w:numId="22">
-    <w:abstractNumId w:val="13"/>
-  </w:num>
-  <w:num w:numId="23">
-    <w:abstractNumId w:val="27"/>
-  </w:num>
-  <w:num w:numId="24">
-    <w:abstractNumId w:val="21"/>
-  </w:num>
-  <w:num w:numId="25">
-    <w:abstractNumId w:val="2"/>
-  </w:num>
-  <w:num w:numId="26">
+  <w:num w:numId="41">
     <w:abstractNumId w:val="1"/>
-  </w:num>
-  <w:num w:numId="27">
-    <w:abstractNumId w:val="16"/>
-  </w:num>
-  <w:num w:numId="28">
-    <w:abstractNumId w:val="26"/>
-  </w:num>
-  <w:num w:numId="29">
-    <w:abstractNumId w:val="34"/>
-  </w:num>
-  <w:num w:numId="30">
-    <w:abstractNumId w:val="11"/>
-  </w:num>
-  <w:num w:numId="31">
-    <w:abstractNumId w:val="24"/>
-  </w:num>
-  <w:num w:numId="32">
-    <w:abstractNumId w:val="32"/>
-  </w:num>
-  <w:num w:numId="33">
-    <w:abstractNumId w:val="18"/>
-  </w:num>
-  <w:num w:numId="34">
-    <w:abstractNumId w:val="19"/>
-  </w:num>
-  <w:num w:numId="35">
-    <w:abstractNumId w:val="4"/>
-  </w:num>
-  <w:num w:numId="36">
-    <w:abstractNumId w:val="8"/>
-  </w:num>
-  <w:num w:numId="37">
-    <w:abstractNumId w:val="3"/>
   </w:num>
 </w:numbering>
 </file>

</xml_diff>

<commit_message>
TDD 7.7. Connecting User Sign Up to Redux(frontend)
</commit_message>
<xml_diff>
--- a/tdd-spring-react-main/Spring Frame Work_TDD_Nov2022_Notes.docx
+++ b/tdd-spring-react-main/Spring Frame Work_TDD_Nov2022_Notes.docx
@@ -1686,7 +1686,7 @@
           </mc:Choice>
           <mc:Fallback>
             <w:pict>
-              <v:rect w14:anchorId="7E81F1FA" id="Rectangle 7" o:spid="_x0000_s1026" style="position:absolute;margin-left:78.75pt;margin-top:293.25pt;width:319.5pt;height:12.75pt;z-index:251659264;visibility:visible;mso-wrap-style:square;mso-wrap-distance-left:9pt;mso-wrap-distance-top:0;mso-wrap-distance-right:9pt;mso-wrap-distance-bottom:0;mso-position-horizontal:absolute;mso-position-horizontal-relative:text;mso-position-vertical:absolute;mso-position-vertical-relative:text;v-text-anchor:middle" o:gfxdata="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" filled="f" strokecolor="red" strokeweight="2.25pt"/>
+              <v:rect w14:anchorId="1BE4446E" id="Rectangle 7" o:spid="_x0000_s1026" style="position:absolute;margin-left:78.75pt;margin-top:293.25pt;width:319.5pt;height:12.75pt;z-index:251659264;visibility:visible;mso-wrap-style:square;mso-wrap-distance-left:9pt;mso-wrap-distance-top:0;mso-wrap-distance-right:9pt;mso-wrap-distance-bottom:0;mso-position-horizontal:absolute;mso-position-horizontal-relative:text;mso-position-vertical:absolute;mso-position-vertical-relative:text;v-text-anchor:middle" o:gfxdata="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" filled="f" strokecolor="red" strokeweight="2.25pt"/>
             </w:pict>
           </mc:Fallback>
         </mc:AlternateContent>
@@ -6776,8 +6776,268 @@
           <w:lang w:val="en-US"/>
         </w:rPr>
       </w:pPr>
+      <w:r>
+        <w:rPr>
+          <w:b/>
+          <w:u w:val="single"/>
+          <w:lang w:val="en-US"/>
+        </w:rPr>
+        <w:t>7</w:t>
+      </w:r>
+      <w:r>
+        <w:rPr>
+          <w:b/>
+          <w:u w:val="single"/>
+          <w:lang w:val="en-US"/>
+        </w:rPr>
+        <w:t xml:space="preserve">. Connecting </w:t>
+      </w:r>
+      <w:r>
+        <w:rPr>
+          <w:b/>
+          <w:u w:val="single"/>
+          <w:lang w:val="en-US"/>
+        </w:rPr>
+        <w:t>U</w:t>
+      </w:r>
+      <w:r>
+        <w:rPr>
+          <w:b/>
+          <w:u w:val="single"/>
+          <w:lang w:val="en-US"/>
+        </w:rPr>
+        <w:tab/>
+      </w:r>
+      <w:proofErr w:type="spellStart"/>
+      <w:r>
+        <w:rPr>
+          <w:b/>
+          <w:u w:val="single"/>
+          <w:lang w:val="en-US"/>
+        </w:rPr>
+        <w:t>ser</w:t>
+      </w:r>
+      <w:proofErr w:type="spellEnd"/>
+      <w:r>
+        <w:rPr>
+          <w:b/>
+          <w:u w:val="single"/>
+          <w:lang w:val="en-US"/>
+        </w:rPr>
+        <w:t xml:space="preserve"> Sign Up</w:t>
+      </w:r>
+      <w:r>
+        <w:rPr>
+          <w:b/>
+          <w:u w:val="single"/>
+          <w:lang w:val="en-US"/>
+        </w:rPr>
+        <w:t xml:space="preserve"> to </w:t>
+      </w:r>
+      <w:proofErr w:type="spellStart"/>
+      <w:proofErr w:type="gramStart"/>
+      <w:r>
+        <w:rPr>
+          <w:b/>
+          <w:u w:val="single"/>
+          <w:lang w:val="en-US"/>
+        </w:rPr>
+        <w:t>Redux</w:t>
+      </w:r>
+      <w:proofErr w:type="spellEnd"/>
+      <w:r>
+        <w:rPr>
+          <w:b/>
+          <w:u w:val="single"/>
+          <w:lang w:val="en-US"/>
+        </w:rPr>
+        <w:t>(</w:t>
+      </w:r>
+      <w:proofErr w:type="gramEnd"/>
+      <w:r>
+        <w:rPr>
+          <w:b/>
+          <w:u w:val="single"/>
+          <w:lang w:val="en-US"/>
+        </w:rPr>
+        <w:t>frontend)</w:t>
+      </w:r>
+    </w:p>
+    <w:p>
+      <w:pPr>
+        <w:pStyle w:val="ListParagraph"/>
+        <w:numPr>
+          <w:ilvl w:val="0"/>
+          <w:numId w:val="42"/>
+        </w:numPr>
+        <w:rPr>
+          <w:lang w:val="en-US"/>
+        </w:rPr>
+      </w:pPr>
+      <w:r>
+        <w:rPr>
+          <w:lang w:val="en-US"/>
+        </w:rPr>
+        <w:t>Log in request called to automatically add user in</w:t>
+      </w:r>
+    </w:p>
+    <w:p>
+      <w:pPr>
+        <w:pStyle w:val="ListParagraph"/>
+        <w:numPr>
+          <w:ilvl w:val="0"/>
+          <w:numId w:val="42"/>
+        </w:numPr>
+        <w:rPr>
+          <w:lang w:val="en-US"/>
+        </w:rPr>
+      </w:pPr>
+      <w:r>
+        <w:rPr>
+          <w:lang w:val="en-US"/>
+        </w:rPr>
+        <w:t>Login success with new user sign up</w:t>
+      </w:r>
       <w:bookmarkStart w:id="0" w:name="_GoBack"/>
       <w:bookmarkEnd w:id="0"/>
+    </w:p>
+    <w:p>
+      <w:pPr>
+        <w:pStyle w:val="ListParagraph"/>
+        <w:rPr>
+          <w:lang w:val="en-US"/>
+        </w:rPr>
+      </w:pPr>
+    </w:p>
+    <w:p>
+      <w:pPr>
+        <w:rPr>
+          <w:b/>
+          <w:u w:val="single"/>
+          <w:lang w:val="en-US"/>
+        </w:rPr>
+      </w:pPr>
+      <w:r>
+        <w:rPr>
+          <w:b/>
+          <w:u w:val="single"/>
+          <w:lang w:val="en-US"/>
+        </w:rPr>
+        <w:lastRenderedPageBreak/>
+        <w:drawing>
+          <wp:inline distT="0" distB="0" distL="0" distR="0" wp14:anchorId="41DFBEA4" wp14:editId="36F4A337">
+            <wp:extent cx="5934795" cy="3336925"/>
+            <wp:effectExtent l="0" t="0" r="8890" b="0"/>
+            <wp:docPr id="27" name="Picture 27"/>
+            <wp:cNvGraphicFramePr>
+              <a:graphicFrameLocks xmlns:a="http://schemas.openxmlformats.org/drawingml/2006/main" noChangeAspect="1"/>
+            </wp:cNvGraphicFramePr>
+            <a:graphic xmlns:a="http://schemas.openxmlformats.org/drawingml/2006/main">
+              <a:graphicData uri="http://schemas.openxmlformats.org/drawingml/2006/picture">
+                <pic:pic xmlns:pic="http://schemas.openxmlformats.org/drawingml/2006/picture">
+                  <pic:nvPicPr>
+                    <pic:cNvPr id="1" name=""/>
+                    <pic:cNvPicPr/>
+                  </pic:nvPicPr>
+                  <pic:blipFill>
+                    <a:blip r:embed="rId24"/>
+                    <a:stretch>
+                      <a:fillRect/>
+                    </a:stretch>
+                  </pic:blipFill>
+                  <pic:spPr>
+                    <a:xfrm>
+                      <a:off x="0" y="0"/>
+                      <a:ext cx="5935736" cy="3337454"/>
+                    </a:xfrm>
+                    <a:prstGeom prst="rect">
+                      <a:avLst/>
+                    </a:prstGeom>
+                  </pic:spPr>
+                </pic:pic>
+              </a:graphicData>
+            </a:graphic>
+          </wp:inline>
+        </w:drawing>
+      </w:r>
+    </w:p>
+    <w:p>
+      <w:pPr>
+        <w:rPr>
+          <w:b/>
+          <w:u w:val="single"/>
+          <w:lang w:val="en-US"/>
+        </w:rPr>
+      </w:pPr>
+    </w:p>
+    <w:p>
+      <w:pPr>
+        <w:rPr>
+          <w:b/>
+          <w:u w:val="single"/>
+          <w:lang w:val="en-US"/>
+        </w:rPr>
+      </w:pPr>
+      <w:r>
+        <w:rPr>
+          <w:b/>
+          <w:u w:val="single"/>
+          <w:lang w:val="en-US"/>
+        </w:rPr>
+        <w:drawing>
+          <wp:inline distT="0" distB="0" distL="0" distR="0" wp14:anchorId="325BD906" wp14:editId="7F4F68F8">
+            <wp:extent cx="5731510" cy="3222625"/>
+            <wp:effectExtent l="0" t="0" r="2540" b="0"/>
+            <wp:docPr id="28" name="Picture 28"/>
+            <wp:cNvGraphicFramePr>
+              <a:graphicFrameLocks xmlns:a="http://schemas.openxmlformats.org/drawingml/2006/main" noChangeAspect="1"/>
+            </wp:cNvGraphicFramePr>
+            <a:graphic xmlns:a="http://schemas.openxmlformats.org/drawingml/2006/main">
+              <a:graphicData uri="http://schemas.openxmlformats.org/drawingml/2006/picture">
+                <pic:pic xmlns:pic="http://schemas.openxmlformats.org/drawingml/2006/picture">
+                  <pic:nvPicPr>
+                    <pic:cNvPr id="1" name=""/>
+                    <pic:cNvPicPr/>
+                  </pic:nvPicPr>
+                  <pic:blipFill>
+                    <a:blip r:embed="rId25"/>
+                    <a:stretch>
+                      <a:fillRect/>
+                    </a:stretch>
+                  </pic:blipFill>
+                  <pic:spPr>
+                    <a:xfrm>
+                      <a:off x="0" y="0"/>
+                      <a:ext cx="5731510" cy="3222625"/>
+                    </a:xfrm>
+                    <a:prstGeom prst="rect">
+                      <a:avLst/>
+                    </a:prstGeom>
+                  </pic:spPr>
+                </pic:pic>
+              </a:graphicData>
+            </a:graphic>
+          </wp:inline>
+        </w:drawing>
+      </w:r>
+    </w:p>
+    <w:p>
+      <w:pPr>
+        <w:rPr>
+          <w:b/>
+          <w:u w:val="single"/>
+          <w:lang w:val="en-US"/>
+        </w:rPr>
+      </w:pPr>
+    </w:p>
+    <w:p>
+      <w:pPr>
+        <w:rPr>
+          <w:b/>
+          <w:u w:val="single"/>
+          <w:lang w:val="en-US"/>
+        </w:rPr>
+      </w:pPr>
     </w:p>
     <w:p>
       <w:pPr>
@@ -7045,6 +7305,118 @@
     </w:lvl>
   </w:abstractNum>
   <w:abstractNum w:abstractNumId="2" w15:restartNumberingAfterBreak="0">
+    <w:nsid w:val="01DF03A9"/>
+    <w:multiLevelType w:val="hybridMultilevel"/>
+    <w:tmpl w:val="4E6E447C"/>
+    <w:lvl w:ilvl="0" w:tplc="46860B82">
+      <w:numFmt w:val="bullet"/>
+      <w:lvlText w:val="-"/>
+      <w:lvlJc w:val="left"/>
+      <w:pPr>
+        <w:ind w:left="720" w:hanging="360"/>
+      </w:pPr>
+      <w:rPr>
+        <w:rFonts w:ascii="Calibri" w:eastAsiaTheme="minorHAnsi" w:hAnsi="Calibri" w:cs="Calibri" w:hint="default"/>
+      </w:rPr>
+    </w:lvl>
+    <w:lvl w:ilvl="1" w:tplc="1C090003" w:tentative="1">
+      <w:start w:val="1"/>
+      <w:numFmt w:val="bullet"/>
+      <w:lvlText w:val="o"/>
+      <w:lvlJc w:val="left"/>
+      <w:pPr>
+        <w:ind w:left="1440" w:hanging="360"/>
+      </w:pPr>
+      <w:rPr>
+        <w:rFonts w:ascii="Courier New" w:hAnsi="Courier New" w:cs="Courier New" w:hint="default"/>
+      </w:rPr>
+    </w:lvl>
+    <w:lvl w:ilvl="2" w:tplc="1C090005" w:tentative="1">
+      <w:start w:val="1"/>
+      <w:numFmt w:val="bullet"/>
+      <w:lvlText w:val=""/>
+      <w:lvlJc w:val="left"/>
+      <w:pPr>
+        <w:ind w:left="2160" w:hanging="360"/>
+      </w:pPr>
+      <w:rPr>
+        <w:rFonts w:ascii="Wingdings" w:hAnsi="Wingdings" w:hint="default"/>
+      </w:rPr>
+    </w:lvl>
+    <w:lvl w:ilvl="3" w:tplc="1C090001" w:tentative="1">
+      <w:start w:val="1"/>
+      <w:numFmt w:val="bullet"/>
+      <w:lvlText w:val=""/>
+      <w:lvlJc w:val="left"/>
+      <w:pPr>
+        <w:ind w:left="2880" w:hanging="360"/>
+      </w:pPr>
+      <w:rPr>
+        <w:rFonts w:ascii="Symbol" w:hAnsi="Symbol" w:hint="default"/>
+      </w:rPr>
+    </w:lvl>
+    <w:lvl w:ilvl="4" w:tplc="1C090003" w:tentative="1">
+      <w:start w:val="1"/>
+      <w:numFmt w:val="bullet"/>
+      <w:lvlText w:val="o"/>
+      <w:lvlJc w:val="left"/>
+      <w:pPr>
+        <w:ind w:left="3600" w:hanging="360"/>
+      </w:pPr>
+      <w:rPr>
+        <w:rFonts w:ascii="Courier New" w:hAnsi="Courier New" w:cs="Courier New" w:hint="default"/>
+      </w:rPr>
+    </w:lvl>
+    <w:lvl w:ilvl="5" w:tplc="1C090005" w:tentative="1">
+      <w:start w:val="1"/>
+      <w:numFmt w:val="bullet"/>
+      <w:lvlText w:val=""/>
+      <w:lvlJc w:val="left"/>
+      <w:pPr>
+        <w:ind w:left="4320" w:hanging="360"/>
+      </w:pPr>
+      <w:rPr>
+        <w:rFonts w:ascii="Wingdings" w:hAnsi="Wingdings" w:hint="default"/>
+      </w:rPr>
+    </w:lvl>
+    <w:lvl w:ilvl="6" w:tplc="1C090001" w:tentative="1">
+      <w:start w:val="1"/>
+      <w:numFmt w:val="bullet"/>
+      <w:lvlText w:val=""/>
+      <w:lvlJc w:val="left"/>
+      <w:pPr>
+        <w:ind w:left="5040" w:hanging="360"/>
+      </w:pPr>
+      <w:rPr>
+        <w:rFonts w:ascii="Symbol" w:hAnsi="Symbol" w:hint="default"/>
+      </w:rPr>
+    </w:lvl>
+    <w:lvl w:ilvl="7" w:tplc="1C090003" w:tentative="1">
+      <w:start w:val="1"/>
+      <w:numFmt w:val="bullet"/>
+      <w:lvlText w:val="o"/>
+      <w:lvlJc w:val="left"/>
+      <w:pPr>
+        <w:ind w:left="5760" w:hanging="360"/>
+      </w:pPr>
+      <w:rPr>
+        <w:rFonts w:ascii="Courier New" w:hAnsi="Courier New" w:cs="Courier New" w:hint="default"/>
+      </w:rPr>
+    </w:lvl>
+    <w:lvl w:ilvl="8" w:tplc="1C090005" w:tentative="1">
+      <w:start w:val="1"/>
+      <w:numFmt w:val="bullet"/>
+      <w:lvlText w:val=""/>
+      <w:lvlJc w:val="left"/>
+      <w:pPr>
+        <w:ind w:left="6480" w:hanging="360"/>
+      </w:pPr>
+      <w:rPr>
+        <w:rFonts w:ascii="Wingdings" w:hAnsi="Wingdings" w:hint="default"/>
+      </w:rPr>
+    </w:lvl>
+  </w:abstractNum>
+  <w:abstractNum w:abstractNumId="3" w15:restartNumberingAfterBreak="0">
     <w:nsid w:val="03DE1A33"/>
     <w:multiLevelType w:val="hybridMultilevel"/>
     <w:tmpl w:val="B6A8EF22"/>
@@ -7156,7 +7528,7 @@
       </w:rPr>
     </w:lvl>
   </w:abstractNum>
-  <w:abstractNum w:abstractNumId="3" w15:restartNumberingAfterBreak="0">
+  <w:abstractNum w:abstractNumId="4" w15:restartNumberingAfterBreak="0">
     <w:nsid w:val="09FD6DA2"/>
     <w:multiLevelType w:val="hybridMultilevel"/>
     <w:tmpl w:val="6FBA8BA4"/>
@@ -7268,7 +7640,7 @@
       </w:rPr>
     </w:lvl>
   </w:abstractNum>
-  <w:abstractNum w:abstractNumId="4" w15:restartNumberingAfterBreak="0">
+  <w:abstractNum w:abstractNumId="5" w15:restartNumberingAfterBreak="0">
     <w:nsid w:val="0E0B6A07"/>
     <w:multiLevelType w:val="hybridMultilevel"/>
     <w:tmpl w:val="BA7254B6"/>
@@ -7380,7 +7752,7 @@
       </w:rPr>
     </w:lvl>
   </w:abstractNum>
-  <w:abstractNum w:abstractNumId="5" w15:restartNumberingAfterBreak="0">
+  <w:abstractNum w:abstractNumId="6" w15:restartNumberingAfterBreak="0">
     <w:nsid w:val="0E28529F"/>
     <w:multiLevelType w:val="hybridMultilevel"/>
     <w:tmpl w:val="AF2E24BA"/>
@@ -7492,7 +7864,7 @@
       </w:rPr>
     </w:lvl>
   </w:abstractNum>
-  <w:abstractNum w:abstractNumId="6" w15:restartNumberingAfterBreak="0">
+  <w:abstractNum w:abstractNumId="7" w15:restartNumberingAfterBreak="0">
     <w:nsid w:val="0FBE2487"/>
     <w:multiLevelType w:val="hybridMultilevel"/>
     <w:tmpl w:val="25D0177A"/>
@@ -7605,7 +7977,7 @@
       </w:rPr>
     </w:lvl>
   </w:abstractNum>
-  <w:abstractNum w:abstractNumId="7" w15:restartNumberingAfterBreak="0">
+  <w:abstractNum w:abstractNumId="8" w15:restartNumberingAfterBreak="0">
     <w:nsid w:val="11616D02"/>
     <w:multiLevelType w:val="hybridMultilevel"/>
     <w:tmpl w:val="861A13D6"/>
@@ -7717,7 +8089,7 @@
       </w:rPr>
     </w:lvl>
   </w:abstractNum>
-  <w:abstractNum w:abstractNumId="8" w15:restartNumberingAfterBreak="0">
+  <w:abstractNum w:abstractNumId="9" w15:restartNumberingAfterBreak="0">
     <w:nsid w:val="11AC3564"/>
     <w:multiLevelType w:val="hybridMultilevel"/>
     <w:tmpl w:val="E0E07868"/>
@@ -7830,7 +8202,7 @@
       </w:rPr>
     </w:lvl>
   </w:abstractNum>
-  <w:abstractNum w:abstractNumId="9" w15:restartNumberingAfterBreak="0">
+  <w:abstractNum w:abstractNumId="10" w15:restartNumberingAfterBreak="0">
     <w:nsid w:val="1EA25859"/>
     <w:multiLevelType w:val="hybridMultilevel"/>
     <w:tmpl w:val="44480A1A"/>
@@ -7942,7 +8314,7 @@
       </w:rPr>
     </w:lvl>
   </w:abstractNum>
-  <w:abstractNum w:abstractNumId="10" w15:restartNumberingAfterBreak="0">
+  <w:abstractNum w:abstractNumId="11" w15:restartNumberingAfterBreak="0">
     <w:nsid w:val="1ED34C67"/>
     <w:multiLevelType w:val="hybridMultilevel"/>
     <w:tmpl w:val="9E56B65E"/>
@@ -8055,7 +8427,7 @@
       </w:rPr>
     </w:lvl>
   </w:abstractNum>
-  <w:abstractNum w:abstractNumId="11" w15:restartNumberingAfterBreak="0">
+  <w:abstractNum w:abstractNumId="12" w15:restartNumberingAfterBreak="0">
     <w:nsid w:val="2387279D"/>
     <w:multiLevelType w:val="hybridMultilevel"/>
     <w:tmpl w:val="DF5427D4"/>
@@ -8168,7 +8540,7 @@
       </w:rPr>
     </w:lvl>
   </w:abstractNum>
-  <w:abstractNum w:abstractNumId="12" w15:restartNumberingAfterBreak="0">
+  <w:abstractNum w:abstractNumId="13" w15:restartNumberingAfterBreak="0">
     <w:nsid w:val="29DE5DB2"/>
     <w:multiLevelType w:val="hybridMultilevel"/>
     <w:tmpl w:val="9398B2FE"/>
@@ -8280,7 +8652,7 @@
       </w:rPr>
     </w:lvl>
   </w:abstractNum>
-  <w:abstractNum w:abstractNumId="13" w15:restartNumberingAfterBreak="0">
+  <w:abstractNum w:abstractNumId="14" w15:restartNumberingAfterBreak="0">
     <w:nsid w:val="2CE207F9"/>
     <w:multiLevelType w:val="hybridMultilevel"/>
     <w:tmpl w:val="1B1EC59C"/>
@@ -8392,7 +8764,7 @@
       </w:rPr>
     </w:lvl>
   </w:abstractNum>
-  <w:abstractNum w:abstractNumId="14" w15:restartNumberingAfterBreak="0">
+  <w:abstractNum w:abstractNumId="15" w15:restartNumberingAfterBreak="0">
     <w:nsid w:val="31B22A33"/>
     <w:multiLevelType w:val="hybridMultilevel"/>
     <w:tmpl w:val="68B2E2B8"/>
@@ -8504,7 +8876,7 @@
       </w:rPr>
     </w:lvl>
   </w:abstractNum>
-  <w:abstractNum w:abstractNumId="15" w15:restartNumberingAfterBreak="0">
+  <w:abstractNum w:abstractNumId="16" w15:restartNumberingAfterBreak="0">
     <w:nsid w:val="32E52713"/>
     <w:multiLevelType w:val="hybridMultilevel"/>
     <w:tmpl w:val="8FA2DFFE"/>
@@ -8616,7 +8988,7 @@
       </w:rPr>
     </w:lvl>
   </w:abstractNum>
-  <w:abstractNum w:abstractNumId="16" w15:restartNumberingAfterBreak="0">
+  <w:abstractNum w:abstractNumId="17" w15:restartNumberingAfterBreak="0">
     <w:nsid w:val="368E1AAF"/>
     <w:multiLevelType w:val="hybridMultilevel"/>
     <w:tmpl w:val="CA28F138"/>
@@ -8729,7 +9101,7 @@
       </w:rPr>
     </w:lvl>
   </w:abstractNum>
-  <w:abstractNum w:abstractNumId="17" w15:restartNumberingAfterBreak="0">
+  <w:abstractNum w:abstractNumId="18" w15:restartNumberingAfterBreak="0">
     <w:nsid w:val="3A115B7B"/>
     <w:multiLevelType w:val="hybridMultilevel"/>
     <w:tmpl w:val="69BE280C"/>
@@ -8841,7 +9213,7 @@
       </w:rPr>
     </w:lvl>
   </w:abstractNum>
-  <w:abstractNum w:abstractNumId="18" w15:restartNumberingAfterBreak="0">
+  <w:abstractNum w:abstractNumId="19" w15:restartNumberingAfterBreak="0">
     <w:nsid w:val="3F270D3D"/>
     <w:multiLevelType w:val="hybridMultilevel"/>
     <w:tmpl w:val="40A69C86"/>
@@ -8954,7 +9326,7 @@
       </w:rPr>
     </w:lvl>
   </w:abstractNum>
-  <w:abstractNum w:abstractNumId="19" w15:restartNumberingAfterBreak="0">
+  <w:abstractNum w:abstractNumId="20" w15:restartNumberingAfterBreak="0">
     <w:nsid w:val="3FBB3417"/>
     <w:multiLevelType w:val="hybridMultilevel"/>
     <w:tmpl w:val="532E967E"/>
@@ -9066,7 +9438,7 @@
       </w:rPr>
     </w:lvl>
   </w:abstractNum>
-  <w:abstractNum w:abstractNumId="20" w15:restartNumberingAfterBreak="0">
+  <w:abstractNum w:abstractNumId="21" w15:restartNumberingAfterBreak="0">
     <w:nsid w:val="40E84D54"/>
     <w:multiLevelType w:val="hybridMultilevel"/>
     <w:tmpl w:val="B1E2C56E"/>
@@ -9178,7 +9550,7 @@
       </w:rPr>
     </w:lvl>
   </w:abstractNum>
-  <w:abstractNum w:abstractNumId="21" w15:restartNumberingAfterBreak="0">
+  <w:abstractNum w:abstractNumId="22" w15:restartNumberingAfterBreak="0">
     <w:nsid w:val="4DF3328F"/>
     <w:multiLevelType w:val="hybridMultilevel"/>
     <w:tmpl w:val="BB1CCD66"/>
@@ -9291,7 +9663,7 @@
       </w:rPr>
     </w:lvl>
   </w:abstractNum>
-  <w:abstractNum w:abstractNumId="22" w15:restartNumberingAfterBreak="0">
+  <w:abstractNum w:abstractNumId="23" w15:restartNumberingAfterBreak="0">
     <w:nsid w:val="4F6527B2"/>
     <w:multiLevelType w:val="hybridMultilevel"/>
     <w:tmpl w:val="46BAD9BC"/>
@@ -9403,7 +9775,7 @@
       </w:rPr>
     </w:lvl>
   </w:abstractNum>
-  <w:abstractNum w:abstractNumId="23" w15:restartNumberingAfterBreak="0">
+  <w:abstractNum w:abstractNumId="24" w15:restartNumberingAfterBreak="0">
     <w:nsid w:val="50F626A2"/>
     <w:multiLevelType w:val="hybridMultilevel"/>
     <w:tmpl w:val="B5CE3440"/>
@@ -9515,7 +9887,7 @@
       </w:rPr>
     </w:lvl>
   </w:abstractNum>
-  <w:abstractNum w:abstractNumId="24" w15:restartNumberingAfterBreak="0">
+  <w:abstractNum w:abstractNumId="25" w15:restartNumberingAfterBreak="0">
     <w:nsid w:val="5194629A"/>
     <w:multiLevelType w:val="hybridMultilevel"/>
     <w:tmpl w:val="07AA605A"/>
@@ -9628,7 +10000,7 @@
       </w:rPr>
     </w:lvl>
   </w:abstractNum>
-  <w:abstractNum w:abstractNumId="25" w15:restartNumberingAfterBreak="0">
+  <w:abstractNum w:abstractNumId="26" w15:restartNumberingAfterBreak="0">
     <w:nsid w:val="52166AEF"/>
     <w:multiLevelType w:val="hybridMultilevel"/>
     <w:tmpl w:val="6138063A"/>
@@ -9740,7 +10112,7 @@
       </w:rPr>
     </w:lvl>
   </w:abstractNum>
-  <w:abstractNum w:abstractNumId="26" w15:restartNumberingAfterBreak="0">
+  <w:abstractNum w:abstractNumId="27" w15:restartNumberingAfterBreak="0">
     <w:nsid w:val="548543AB"/>
     <w:multiLevelType w:val="hybridMultilevel"/>
     <w:tmpl w:val="5D2855C4"/>
@@ -9853,7 +10225,7 @@
       </w:rPr>
     </w:lvl>
   </w:abstractNum>
-  <w:abstractNum w:abstractNumId="27" w15:restartNumberingAfterBreak="0">
+  <w:abstractNum w:abstractNumId="28" w15:restartNumberingAfterBreak="0">
     <w:nsid w:val="55D352B7"/>
     <w:multiLevelType w:val="hybridMultilevel"/>
     <w:tmpl w:val="E6B8D6FA"/>
@@ -9965,7 +10337,7 @@
       </w:rPr>
     </w:lvl>
   </w:abstractNum>
-  <w:abstractNum w:abstractNumId="28" w15:restartNumberingAfterBreak="0">
+  <w:abstractNum w:abstractNumId="29" w15:restartNumberingAfterBreak="0">
     <w:nsid w:val="560F4787"/>
     <w:multiLevelType w:val="hybridMultilevel"/>
     <w:tmpl w:val="AB020B1A"/>
@@ -10077,7 +10449,7 @@
       </w:rPr>
     </w:lvl>
   </w:abstractNum>
-  <w:abstractNum w:abstractNumId="29" w15:restartNumberingAfterBreak="0">
+  <w:abstractNum w:abstractNumId="30" w15:restartNumberingAfterBreak="0">
     <w:nsid w:val="597B01DB"/>
     <w:multiLevelType w:val="hybridMultilevel"/>
     <w:tmpl w:val="D19E1FEC"/>
@@ -10189,7 +10561,7 @@
       </w:rPr>
     </w:lvl>
   </w:abstractNum>
-  <w:abstractNum w:abstractNumId="30" w15:restartNumberingAfterBreak="0">
+  <w:abstractNum w:abstractNumId="31" w15:restartNumberingAfterBreak="0">
     <w:nsid w:val="5ABC2065"/>
     <w:multiLevelType w:val="hybridMultilevel"/>
     <w:tmpl w:val="D8AE36D4"/>
@@ -10301,7 +10673,7 @@
       </w:rPr>
     </w:lvl>
   </w:abstractNum>
-  <w:abstractNum w:abstractNumId="31" w15:restartNumberingAfterBreak="0">
+  <w:abstractNum w:abstractNumId="32" w15:restartNumberingAfterBreak="0">
     <w:nsid w:val="5E8E2AC5"/>
     <w:multiLevelType w:val="hybridMultilevel"/>
     <w:tmpl w:val="E8406EC0"/>
@@ -10413,7 +10785,7 @@
       </w:rPr>
     </w:lvl>
   </w:abstractNum>
-  <w:abstractNum w:abstractNumId="32" w15:restartNumberingAfterBreak="0">
+  <w:abstractNum w:abstractNumId="33" w15:restartNumberingAfterBreak="0">
     <w:nsid w:val="6261658E"/>
     <w:multiLevelType w:val="hybridMultilevel"/>
     <w:tmpl w:val="6F20B7CE"/>
@@ -10525,7 +10897,7 @@
       </w:rPr>
     </w:lvl>
   </w:abstractNum>
-  <w:abstractNum w:abstractNumId="33" w15:restartNumberingAfterBreak="0">
+  <w:abstractNum w:abstractNumId="34" w15:restartNumberingAfterBreak="0">
     <w:nsid w:val="65B239B4"/>
     <w:multiLevelType w:val="hybridMultilevel"/>
     <w:tmpl w:val="CBE81EB8"/>
@@ -10637,7 +11009,7 @@
       </w:rPr>
     </w:lvl>
   </w:abstractNum>
-  <w:abstractNum w:abstractNumId="34" w15:restartNumberingAfterBreak="0">
+  <w:abstractNum w:abstractNumId="35" w15:restartNumberingAfterBreak="0">
     <w:nsid w:val="65BE7D95"/>
     <w:multiLevelType w:val="hybridMultilevel"/>
     <w:tmpl w:val="A91AE324"/>
@@ -10750,7 +11122,7 @@
       </w:rPr>
     </w:lvl>
   </w:abstractNum>
-  <w:abstractNum w:abstractNumId="35" w15:restartNumberingAfterBreak="0">
+  <w:abstractNum w:abstractNumId="36" w15:restartNumberingAfterBreak="0">
     <w:nsid w:val="6FD46185"/>
     <w:multiLevelType w:val="hybridMultilevel"/>
     <w:tmpl w:val="13C6DF34"/>
@@ -10862,7 +11234,7 @@
       </w:rPr>
     </w:lvl>
   </w:abstractNum>
-  <w:abstractNum w:abstractNumId="36" w15:restartNumberingAfterBreak="0">
+  <w:abstractNum w:abstractNumId="37" w15:restartNumberingAfterBreak="0">
     <w:nsid w:val="71A5089A"/>
     <w:multiLevelType w:val="hybridMultilevel"/>
     <w:tmpl w:val="520C1480"/>
@@ -10974,7 +11346,7 @@
       </w:rPr>
     </w:lvl>
   </w:abstractNum>
-  <w:abstractNum w:abstractNumId="37" w15:restartNumberingAfterBreak="0">
+  <w:abstractNum w:abstractNumId="38" w15:restartNumberingAfterBreak="0">
     <w:nsid w:val="74C5779B"/>
     <w:multiLevelType w:val="hybridMultilevel"/>
     <w:tmpl w:val="9950139C"/>
@@ -11086,7 +11458,7 @@
       </w:rPr>
     </w:lvl>
   </w:abstractNum>
-  <w:abstractNum w:abstractNumId="38" w15:restartNumberingAfterBreak="0">
+  <w:abstractNum w:abstractNumId="39" w15:restartNumberingAfterBreak="0">
     <w:nsid w:val="75656552"/>
     <w:multiLevelType w:val="hybridMultilevel"/>
     <w:tmpl w:val="753CF0A2"/>
@@ -11198,7 +11570,7 @@
       </w:rPr>
     </w:lvl>
   </w:abstractNum>
-  <w:abstractNum w:abstractNumId="39" w15:restartNumberingAfterBreak="0">
+  <w:abstractNum w:abstractNumId="40" w15:restartNumberingAfterBreak="0">
     <w:nsid w:val="75B57BF1"/>
     <w:multiLevelType w:val="hybridMultilevel"/>
     <w:tmpl w:val="53D2FCB8"/>
@@ -11311,7 +11683,7 @@
       </w:rPr>
     </w:lvl>
   </w:abstractNum>
-  <w:abstractNum w:abstractNumId="40" w15:restartNumberingAfterBreak="0">
+  <w:abstractNum w:abstractNumId="41" w15:restartNumberingAfterBreak="0">
     <w:nsid w:val="7E026415"/>
     <w:multiLevelType w:val="hybridMultilevel"/>
     <w:tmpl w:val="6C22C010"/>
@@ -11424,127 +11796,130 @@
     </w:lvl>
   </w:abstractNum>
   <w:num w:numId="1">
-    <w:abstractNumId w:val="39"/>
+    <w:abstractNumId w:val="40"/>
   </w:num>
   <w:num w:numId="2">
-    <w:abstractNumId w:val="16"/>
+    <w:abstractNumId w:val="17"/>
   </w:num>
   <w:num w:numId="3">
-    <w:abstractNumId w:val="8"/>
+    <w:abstractNumId w:val="9"/>
   </w:num>
   <w:num w:numId="4">
-    <w:abstractNumId w:val="34"/>
+    <w:abstractNumId w:val="35"/>
   </w:num>
   <w:num w:numId="5">
-    <w:abstractNumId w:val="6"/>
+    <w:abstractNumId w:val="7"/>
   </w:num>
   <w:num w:numId="6">
-    <w:abstractNumId w:val="10"/>
+    <w:abstractNumId w:val="11"/>
   </w:num>
   <w:num w:numId="7">
-    <w:abstractNumId w:val="24"/>
+    <w:abstractNumId w:val="25"/>
   </w:num>
   <w:num w:numId="8">
-    <w:abstractNumId w:val="11"/>
+    <w:abstractNumId w:val="12"/>
   </w:num>
   <w:num w:numId="9">
-    <w:abstractNumId w:val="26"/>
+    <w:abstractNumId w:val="27"/>
   </w:num>
   <w:num w:numId="10">
-    <w:abstractNumId w:val="21"/>
+    <w:abstractNumId w:val="22"/>
   </w:num>
   <w:num w:numId="11">
-    <w:abstractNumId w:val="18"/>
+    <w:abstractNumId w:val="19"/>
   </w:num>
   <w:num w:numId="12">
     <w:abstractNumId w:val="0"/>
   </w:num>
   <w:num w:numId="13">
+    <w:abstractNumId w:val="32"/>
+  </w:num>
+  <w:num w:numId="14">
+    <w:abstractNumId w:val="34"/>
+  </w:num>
+  <w:num w:numId="15">
+    <w:abstractNumId w:val="37"/>
+  </w:num>
+  <w:num w:numId="16">
+    <w:abstractNumId w:val="14"/>
+  </w:num>
+  <w:num w:numId="17">
+    <w:abstractNumId w:val="16"/>
+  </w:num>
+  <w:num w:numId="18">
+    <w:abstractNumId w:val="8"/>
+  </w:num>
+  <w:num w:numId="19">
+    <w:abstractNumId w:val="41"/>
+  </w:num>
+  <w:num w:numId="20">
+    <w:abstractNumId w:val="33"/>
+  </w:num>
+  <w:num w:numId="21">
+    <w:abstractNumId w:val="24"/>
+  </w:num>
+  <w:num w:numId="22">
+    <w:abstractNumId w:val="15"/>
+  </w:num>
+  <w:num w:numId="23">
+    <w:abstractNumId w:val="29"/>
+  </w:num>
+  <w:num w:numId="24">
+    <w:abstractNumId w:val="23"/>
+  </w:num>
+  <w:num w:numId="25">
+    <w:abstractNumId w:val="4"/>
+  </w:num>
+  <w:num w:numId="26">
+    <w:abstractNumId w:val="3"/>
+  </w:num>
+  <w:num w:numId="27">
+    <w:abstractNumId w:val="18"/>
+  </w:num>
+  <w:num w:numId="28">
+    <w:abstractNumId w:val="28"/>
+  </w:num>
+  <w:num w:numId="29">
+    <w:abstractNumId w:val="38"/>
+  </w:num>
+  <w:num w:numId="30">
+    <w:abstractNumId w:val="13"/>
+  </w:num>
+  <w:num w:numId="31">
+    <w:abstractNumId w:val="26"/>
+  </w:num>
+  <w:num w:numId="32">
+    <w:abstractNumId w:val="36"/>
+  </w:num>
+  <w:num w:numId="33">
+    <w:abstractNumId w:val="20"/>
+  </w:num>
+  <w:num w:numId="34">
+    <w:abstractNumId w:val="21"/>
+  </w:num>
+  <w:num w:numId="35">
+    <w:abstractNumId w:val="6"/>
+  </w:num>
+  <w:num w:numId="36">
+    <w:abstractNumId w:val="10"/>
+  </w:num>
+  <w:num w:numId="37">
+    <w:abstractNumId w:val="5"/>
+  </w:num>
+  <w:num w:numId="38">
+    <w:abstractNumId w:val="30"/>
+  </w:num>
+  <w:num w:numId="39">
     <w:abstractNumId w:val="31"/>
   </w:num>
-  <w:num w:numId="14">
-    <w:abstractNumId w:val="33"/>
-  </w:num>
-  <w:num w:numId="15">
-    <w:abstractNumId w:val="36"/>
-  </w:num>
-  <w:num w:numId="16">
-    <w:abstractNumId w:val="13"/>
-  </w:num>
-  <w:num w:numId="17">
-    <w:abstractNumId w:val="15"/>
-  </w:num>
-  <w:num w:numId="18">
-    <w:abstractNumId w:val="7"/>
-  </w:num>
-  <w:num w:numId="19">
-    <w:abstractNumId w:val="40"/>
-  </w:num>
-  <w:num w:numId="20">
-    <w:abstractNumId w:val="32"/>
-  </w:num>
-  <w:num w:numId="21">
-    <w:abstractNumId w:val="23"/>
-  </w:num>
-  <w:num w:numId="22">
-    <w:abstractNumId w:val="14"/>
-  </w:num>
-  <w:num w:numId="23">
-    <w:abstractNumId w:val="28"/>
-  </w:num>
-  <w:num w:numId="24">
-    <w:abstractNumId w:val="22"/>
-  </w:num>
-  <w:num w:numId="25">
-    <w:abstractNumId w:val="3"/>
-  </w:num>
-  <w:num w:numId="26">
-    <w:abstractNumId w:val="2"/>
-  </w:num>
-  <w:num w:numId="27">
-    <w:abstractNumId w:val="17"/>
-  </w:num>
-  <w:num w:numId="28">
-    <w:abstractNumId w:val="27"/>
-  </w:num>
-  <w:num w:numId="29">
-    <w:abstractNumId w:val="37"/>
-  </w:num>
-  <w:num w:numId="30">
-    <w:abstractNumId w:val="12"/>
-  </w:num>
-  <w:num w:numId="31">
-    <w:abstractNumId w:val="25"/>
-  </w:num>
-  <w:num w:numId="32">
-    <w:abstractNumId w:val="35"/>
-  </w:num>
-  <w:num w:numId="33">
-    <w:abstractNumId w:val="19"/>
-  </w:num>
-  <w:num w:numId="34">
-    <w:abstractNumId w:val="20"/>
-  </w:num>
-  <w:num w:numId="35">
-    <w:abstractNumId w:val="5"/>
-  </w:num>
-  <w:num w:numId="36">
-    <w:abstractNumId w:val="9"/>
-  </w:num>
-  <w:num w:numId="37">
-    <w:abstractNumId w:val="4"/>
-  </w:num>
-  <w:num w:numId="38">
-    <w:abstractNumId w:val="29"/>
-  </w:num>
-  <w:num w:numId="39">
-    <w:abstractNumId w:val="30"/>
-  </w:num>
   <w:num w:numId="40">
-    <w:abstractNumId w:val="38"/>
+    <w:abstractNumId w:val="39"/>
   </w:num>
   <w:num w:numId="41">
     <w:abstractNumId w:val="1"/>
+  </w:num>
+  <w:num w:numId="42">
+    <w:abstractNumId w:val="2"/>
   </w:num>
 </w:numbering>
 </file>

</xml_diff>

<commit_message>
Section 7 - Redux Rerouting completed
</commit_message>
<xml_diff>
--- a/tdd-spring-react-main/Spring Frame Work_TDD_Nov2022_Notes.docx
+++ b/tdd-spring-react-main/Spring Frame Work_TDD_Nov2022_Notes.docx
@@ -1686,7 +1686,7 @@
           </mc:Choice>
           <mc:Fallback>
             <w:pict>
-              <v:rect w14:anchorId="1BE4446E" id="Rectangle 7" o:spid="_x0000_s1026" style="position:absolute;margin-left:78.75pt;margin-top:293.25pt;width:319.5pt;height:12.75pt;z-index:251659264;visibility:visible;mso-wrap-style:square;mso-wrap-distance-left:9pt;mso-wrap-distance-top:0;mso-wrap-distance-right:9pt;mso-wrap-distance-bottom:0;mso-position-horizontal:absolute;mso-position-horizontal-relative:text;mso-position-vertical:absolute;mso-position-vertical-relative:text;v-text-anchor:middle" o:gfxdata="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" filled="f" strokecolor="red" strokeweight="2.25pt"/>
+              <v:rect w14:anchorId="46EE2F6F" id="Rectangle 7" o:spid="_x0000_s1026" style="position:absolute;margin-left:78.75pt;margin-top:293.25pt;width:319.5pt;height:12.75pt;z-index:251659264;visibility:visible;mso-wrap-style:square;mso-wrap-distance-left:9pt;mso-wrap-distance-top:0;mso-wrap-distance-right:9pt;mso-wrap-distance-bottom:0;mso-position-horizontal:absolute;mso-position-horizontal-relative:text;mso-position-vertical:absolute;mso-position-vertical-relative:text;v-text-anchor:middle" o:gfxdata="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" filled="f" strokecolor="red" strokeweight="2.25pt"/>
             </w:pict>
           </mc:Fallback>
         </mc:AlternateContent>
@@ -6898,8 +6898,6 @@
         </w:rPr>
         <w:t>Login success with new user sign up</w:t>
       </w:r>
-      <w:bookmarkStart w:id="0" w:name="_GoBack"/>
-      <w:bookmarkEnd w:id="0"/>
     </w:p>
     <w:p>
       <w:pPr>
@@ -7038,6 +7036,328 @@
           <w:lang w:val="en-US"/>
         </w:rPr>
       </w:pPr>
+      <w:r>
+        <w:rPr>
+          <w:b/>
+          <w:u w:val="single"/>
+          <w:lang w:val="en-US"/>
+        </w:rPr>
+        <w:t xml:space="preserve">8. </w:t>
+      </w:r>
+      <w:proofErr w:type="spellStart"/>
+      <w:r>
+        <w:rPr>
+          <w:b/>
+          <w:u w:val="single"/>
+          <w:lang w:val="en-US"/>
+        </w:rPr>
+        <w:t>Redux</w:t>
+      </w:r>
+      <w:proofErr w:type="spellEnd"/>
+      <w:r>
+        <w:rPr>
+          <w:b/>
+          <w:u w:val="single"/>
+          <w:lang w:val="en-US"/>
+        </w:rPr>
+        <w:t xml:space="preserve"> Middleware – frontend</w:t>
+      </w:r>
+    </w:p>
+    <w:p>
+      <w:pPr>
+        <w:pStyle w:val="ListParagraph"/>
+        <w:numPr>
+          <w:ilvl w:val="0"/>
+          <w:numId w:val="43"/>
+        </w:numPr>
+        <w:rPr>
+          <w:lang w:val="en-US"/>
+        </w:rPr>
+      </w:pPr>
+      <w:r>
+        <w:rPr>
+          <w:lang w:val="en-US"/>
+        </w:rPr>
+        <w:t>Action creators</w:t>
+      </w:r>
+    </w:p>
+    <w:p>
+      <w:pPr>
+        <w:pStyle w:val="ListParagraph"/>
+        <w:rPr>
+          <w:lang w:val="en-US"/>
+        </w:rPr>
+      </w:pPr>
+    </w:p>
+    <w:p>
+      <w:pPr>
+        <w:rPr>
+          <w:b/>
+          <w:u w:val="single"/>
+          <w:lang w:val="en-US"/>
+        </w:rPr>
+      </w:pPr>
+      <w:r>
+        <w:rPr>
+          <w:b/>
+          <w:u w:val="single"/>
+          <w:lang w:val="en-US"/>
+        </w:rPr>
+        <w:t xml:space="preserve">9. Combining Sign Up and Login Actions – </w:t>
+      </w:r>
+      <w:r>
+        <w:rPr>
+          <w:b/>
+          <w:u w:val="single"/>
+          <w:lang w:val="en-US"/>
+        </w:rPr>
+        <w:t>frontend</w:t>
+      </w:r>
+    </w:p>
+    <w:p>
+      <w:pPr>
+        <w:rPr>
+          <w:b/>
+          <w:u w:val="single"/>
+          <w:lang w:val="en-US"/>
+        </w:rPr>
+      </w:pPr>
+    </w:p>
+    <w:p>
+      <w:pPr>
+        <w:rPr>
+          <w:b/>
+          <w:u w:val="single"/>
+          <w:lang w:val="en-US"/>
+        </w:rPr>
+      </w:pPr>
+      <w:r>
+        <w:rPr>
+          <w:b/>
+          <w:u w:val="single"/>
+          <w:lang w:val="en-US"/>
+        </w:rPr>
+        <w:lastRenderedPageBreak/>
+        <w:t>10</w:t>
+      </w:r>
+      <w:r>
+        <w:rPr>
+          <w:b/>
+          <w:u w:val="single"/>
+          <w:lang w:val="en-US"/>
+        </w:rPr>
+        <w:t xml:space="preserve">. </w:t>
+      </w:r>
+      <w:r>
+        <w:rPr>
+          <w:b/>
+          <w:u w:val="single"/>
+          <w:lang w:val="en-US"/>
+        </w:rPr>
+        <w:t xml:space="preserve">Storing State in </w:t>
+      </w:r>
+      <w:proofErr w:type="spellStart"/>
+      <w:r>
+        <w:rPr>
+          <w:b/>
+          <w:u w:val="single"/>
+          <w:lang w:val="en-US"/>
+        </w:rPr>
+        <w:t>LocalStorage</w:t>
+      </w:r>
+      <w:proofErr w:type="spellEnd"/>
+      <w:r>
+        <w:rPr>
+          <w:b/>
+          <w:u w:val="single"/>
+          <w:lang w:val="en-US"/>
+        </w:rPr>
+        <w:t xml:space="preserve"> – frontend</w:t>
+      </w:r>
+    </w:p>
+    <w:p>
+      <w:pPr>
+        <w:ind w:left="720"/>
+        <w:rPr>
+          <w:lang w:val="en-US"/>
+        </w:rPr>
+      </w:pPr>
+      <w:r>
+        <w:rPr>
+          <w:lang w:val="en-US"/>
+        </w:rPr>
+        <w:t xml:space="preserve">- add </w:t>
+      </w:r>
+      <w:proofErr w:type="spellStart"/>
+      <w:r>
+        <w:rPr>
+          <w:lang w:val="en-US"/>
+        </w:rPr>
+        <w:t>beforeEach</w:t>
+      </w:r>
+      <w:proofErr w:type="spellEnd"/>
+      <w:r>
+        <w:rPr>
+          <w:lang w:val="en-US"/>
+        </w:rPr>
+        <w:t xml:space="preserve"> to clear previous data as currently storing</w:t>
+      </w:r>
+    </w:p>
+    <w:p>
+      <w:pPr>
+        <w:ind w:left="720"/>
+        <w:rPr>
+          <w:lang w:val="en-US"/>
+        </w:rPr>
+      </w:pPr>
+    </w:p>
+    <w:p>
+      <w:pPr>
+        <w:rPr>
+          <w:b/>
+          <w:u w:val="single"/>
+          <w:lang w:val="en-US"/>
+        </w:rPr>
+      </w:pPr>
+    </w:p>
+    <w:p>
+      <w:pPr>
+        <w:rPr>
+          <w:b/>
+          <w:u w:val="single"/>
+          <w:lang w:val="en-US"/>
+        </w:rPr>
+      </w:pPr>
+      <w:r>
+        <w:rPr>
+          <w:b/>
+          <w:u w:val="single"/>
+          <w:lang w:val="en-US"/>
+        </w:rPr>
+        <w:drawing>
+          <wp:inline distT="0" distB="0" distL="0" distR="0" wp14:anchorId="1DC2AB66" wp14:editId="7A48E00E">
+            <wp:extent cx="5731510" cy="3222625"/>
+            <wp:effectExtent l="0" t="0" r="2540" b="0"/>
+            <wp:docPr id="29" name="Picture 29"/>
+            <wp:cNvGraphicFramePr>
+              <a:graphicFrameLocks xmlns:a="http://schemas.openxmlformats.org/drawingml/2006/main" noChangeAspect="1"/>
+            </wp:cNvGraphicFramePr>
+            <a:graphic xmlns:a="http://schemas.openxmlformats.org/drawingml/2006/main">
+              <a:graphicData uri="http://schemas.openxmlformats.org/drawingml/2006/picture">
+                <pic:pic xmlns:pic="http://schemas.openxmlformats.org/drawingml/2006/picture">
+                  <pic:nvPicPr>
+                    <pic:cNvPr id="1" name=""/>
+                    <pic:cNvPicPr/>
+                  </pic:nvPicPr>
+                  <pic:blipFill>
+                    <a:blip r:embed="rId26"/>
+                    <a:stretch>
+                      <a:fillRect/>
+                    </a:stretch>
+                  </pic:blipFill>
+                  <pic:spPr>
+                    <a:xfrm>
+                      <a:off x="0" y="0"/>
+                      <a:ext cx="5731510" cy="3222625"/>
+                    </a:xfrm>
+                    <a:prstGeom prst="rect">
+                      <a:avLst/>
+                    </a:prstGeom>
+                  </pic:spPr>
+                </pic:pic>
+              </a:graphicData>
+            </a:graphic>
+          </wp:inline>
+        </w:drawing>
+      </w:r>
+    </w:p>
+    <w:p>
+      <w:pPr>
+        <w:pStyle w:val="ListParagraph"/>
+        <w:rPr>
+          <w:lang w:val="en-US"/>
+        </w:rPr>
+      </w:pPr>
+    </w:p>
+    <w:p>
+      <w:pPr>
+        <w:rPr>
+          <w:b/>
+          <w:u w:val="single"/>
+          <w:lang w:val="en-US"/>
+        </w:rPr>
+      </w:pPr>
+      <w:r>
+        <w:rPr>
+          <w:b/>
+          <w:u w:val="single"/>
+          <w:lang w:val="en-US"/>
+        </w:rPr>
+        <w:t>11</w:t>
+      </w:r>
+      <w:r>
+        <w:rPr>
+          <w:b/>
+          <w:u w:val="single"/>
+          <w:lang w:val="en-US"/>
+        </w:rPr>
+        <w:t xml:space="preserve">. </w:t>
+      </w:r>
+      <w:proofErr w:type="spellStart"/>
+      <w:r>
+        <w:rPr>
+          <w:b/>
+          <w:u w:val="single"/>
+          <w:lang w:val="en-US"/>
+        </w:rPr>
+        <w:t>Axios</w:t>
+      </w:r>
+      <w:proofErr w:type="spellEnd"/>
+      <w:r>
+        <w:rPr>
+          <w:b/>
+          <w:u w:val="single"/>
+          <w:lang w:val="en-US"/>
+        </w:rPr>
+        <w:t xml:space="preserve"> Authorization Configuration</w:t>
+      </w:r>
+      <w:r>
+        <w:rPr>
+          <w:b/>
+          <w:u w:val="single"/>
+          <w:lang w:val="en-US"/>
+        </w:rPr>
+        <w:t xml:space="preserve"> – frontend</w:t>
+      </w:r>
+    </w:p>
+    <w:p>
+      <w:pPr>
+        <w:rPr>
+          <w:b/>
+          <w:u w:val="single"/>
+          <w:lang w:val="en-US"/>
+        </w:rPr>
+      </w:pPr>
+      <w:bookmarkStart w:id="0" w:name="_GoBack"/>
+      <w:bookmarkEnd w:id="0"/>
+    </w:p>
+    <w:p>
+      <w:pPr>
+        <w:rPr>
+          <w:b/>
+          <w:u w:val="single"/>
+          <w:lang w:val="en-US"/>
+        </w:rPr>
+      </w:pPr>
+    </w:p>
+    <w:p>
+      <w:pPr>
+        <w:rPr>
+          <w:b/>
+          <w:u w:val="single"/>
+          <w:lang w:val="en-US"/>
+        </w:rPr>
+      </w:pPr>
     </w:p>
     <w:p>
       <w:pPr>
@@ -11684,6 +12004,118 @@
     </w:lvl>
   </w:abstractNum>
   <w:abstractNum w:abstractNumId="41" w15:restartNumberingAfterBreak="0">
+    <w:nsid w:val="78BC110F"/>
+    <w:multiLevelType w:val="hybridMultilevel"/>
+    <w:tmpl w:val="DE808C6C"/>
+    <w:lvl w:ilvl="0" w:tplc="46860B82">
+      <w:numFmt w:val="bullet"/>
+      <w:lvlText w:val="-"/>
+      <w:lvlJc w:val="left"/>
+      <w:pPr>
+        <w:ind w:left="720" w:hanging="360"/>
+      </w:pPr>
+      <w:rPr>
+        <w:rFonts w:ascii="Calibri" w:eastAsiaTheme="minorHAnsi" w:hAnsi="Calibri" w:cs="Calibri" w:hint="default"/>
+      </w:rPr>
+    </w:lvl>
+    <w:lvl w:ilvl="1" w:tplc="1C090003" w:tentative="1">
+      <w:start w:val="1"/>
+      <w:numFmt w:val="bullet"/>
+      <w:lvlText w:val="o"/>
+      <w:lvlJc w:val="left"/>
+      <w:pPr>
+        <w:ind w:left="1440" w:hanging="360"/>
+      </w:pPr>
+      <w:rPr>
+        <w:rFonts w:ascii="Courier New" w:hAnsi="Courier New" w:cs="Courier New" w:hint="default"/>
+      </w:rPr>
+    </w:lvl>
+    <w:lvl w:ilvl="2" w:tplc="1C090005" w:tentative="1">
+      <w:start w:val="1"/>
+      <w:numFmt w:val="bullet"/>
+      <w:lvlText w:val=""/>
+      <w:lvlJc w:val="left"/>
+      <w:pPr>
+        <w:ind w:left="2160" w:hanging="360"/>
+      </w:pPr>
+      <w:rPr>
+        <w:rFonts w:ascii="Wingdings" w:hAnsi="Wingdings" w:hint="default"/>
+      </w:rPr>
+    </w:lvl>
+    <w:lvl w:ilvl="3" w:tplc="1C090001" w:tentative="1">
+      <w:start w:val="1"/>
+      <w:numFmt w:val="bullet"/>
+      <w:lvlText w:val=""/>
+      <w:lvlJc w:val="left"/>
+      <w:pPr>
+        <w:ind w:left="2880" w:hanging="360"/>
+      </w:pPr>
+      <w:rPr>
+        <w:rFonts w:ascii="Symbol" w:hAnsi="Symbol" w:hint="default"/>
+      </w:rPr>
+    </w:lvl>
+    <w:lvl w:ilvl="4" w:tplc="1C090003" w:tentative="1">
+      <w:start w:val="1"/>
+      <w:numFmt w:val="bullet"/>
+      <w:lvlText w:val="o"/>
+      <w:lvlJc w:val="left"/>
+      <w:pPr>
+        <w:ind w:left="3600" w:hanging="360"/>
+      </w:pPr>
+      <w:rPr>
+        <w:rFonts w:ascii="Courier New" w:hAnsi="Courier New" w:cs="Courier New" w:hint="default"/>
+      </w:rPr>
+    </w:lvl>
+    <w:lvl w:ilvl="5" w:tplc="1C090005" w:tentative="1">
+      <w:start w:val="1"/>
+      <w:numFmt w:val="bullet"/>
+      <w:lvlText w:val=""/>
+      <w:lvlJc w:val="left"/>
+      <w:pPr>
+        <w:ind w:left="4320" w:hanging="360"/>
+      </w:pPr>
+      <w:rPr>
+        <w:rFonts w:ascii="Wingdings" w:hAnsi="Wingdings" w:hint="default"/>
+      </w:rPr>
+    </w:lvl>
+    <w:lvl w:ilvl="6" w:tplc="1C090001" w:tentative="1">
+      <w:start w:val="1"/>
+      <w:numFmt w:val="bullet"/>
+      <w:lvlText w:val=""/>
+      <w:lvlJc w:val="left"/>
+      <w:pPr>
+        <w:ind w:left="5040" w:hanging="360"/>
+      </w:pPr>
+      <w:rPr>
+        <w:rFonts w:ascii="Symbol" w:hAnsi="Symbol" w:hint="default"/>
+      </w:rPr>
+    </w:lvl>
+    <w:lvl w:ilvl="7" w:tplc="1C090003" w:tentative="1">
+      <w:start w:val="1"/>
+      <w:numFmt w:val="bullet"/>
+      <w:lvlText w:val="o"/>
+      <w:lvlJc w:val="left"/>
+      <w:pPr>
+        <w:ind w:left="5760" w:hanging="360"/>
+      </w:pPr>
+      <w:rPr>
+        <w:rFonts w:ascii="Courier New" w:hAnsi="Courier New" w:cs="Courier New" w:hint="default"/>
+      </w:rPr>
+    </w:lvl>
+    <w:lvl w:ilvl="8" w:tplc="1C090005" w:tentative="1">
+      <w:start w:val="1"/>
+      <w:numFmt w:val="bullet"/>
+      <w:lvlText w:val=""/>
+      <w:lvlJc w:val="left"/>
+      <w:pPr>
+        <w:ind w:left="6480" w:hanging="360"/>
+      </w:pPr>
+      <w:rPr>
+        <w:rFonts w:ascii="Wingdings" w:hAnsi="Wingdings" w:hint="default"/>
+      </w:rPr>
+    </w:lvl>
+  </w:abstractNum>
+  <w:abstractNum w:abstractNumId="42" w15:restartNumberingAfterBreak="0">
     <w:nsid w:val="7E026415"/>
     <w:multiLevelType w:val="hybridMultilevel"/>
     <w:tmpl w:val="6C22C010"/>
@@ -11850,7 +12282,7 @@
     <w:abstractNumId w:val="8"/>
   </w:num>
   <w:num w:numId="19">
-    <w:abstractNumId w:val="41"/>
+    <w:abstractNumId w:val="42"/>
   </w:num>
   <w:num w:numId="20">
     <w:abstractNumId w:val="33"/>
@@ -11920,6 +12352,9 @@
   </w:num>
   <w:num w:numId="42">
     <w:abstractNumId w:val="2"/>
+  </w:num>
+  <w:num w:numId="43">
+    <w:abstractNumId w:val="41"/>
   </w:num>
 </w:numbering>
 </file>

</xml_diff>

<commit_message>
TDD Section 8 complete
</commit_message>
<xml_diff>
--- a/tdd-spring-react-main/Spring Frame Work_TDD_Nov2022_Notes.docx
+++ b/tdd-spring-react-main/Spring Frame Work_TDD_Nov2022_Notes.docx
@@ -1686,7 +1686,7 @@
           </mc:Choice>
           <mc:Fallback>
             <w:pict>
-              <v:rect w14:anchorId="46EE2F6F" id="Rectangle 7" o:spid="_x0000_s1026" style="position:absolute;margin-left:78.75pt;margin-top:293.25pt;width:319.5pt;height:12.75pt;z-index:251659264;visibility:visible;mso-wrap-style:square;mso-wrap-distance-left:9pt;mso-wrap-distance-top:0;mso-wrap-distance-right:9pt;mso-wrap-distance-bottom:0;mso-position-horizontal:absolute;mso-position-horizontal-relative:text;mso-position-vertical:absolute;mso-position-vertical-relative:text;v-text-anchor:middle" o:gfxdata="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" filled="f" strokecolor="red" strokeweight="2.25pt"/>
+              <v:rect w14:anchorId="6F62D18D" id="Rectangle 7" o:spid="_x0000_s1026" style="position:absolute;margin-left:78.75pt;margin-top:293.25pt;width:319.5pt;height:12.75pt;z-index:251659264;visibility:visible;mso-wrap-style:square;mso-wrap-distance-left:9pt;mso-wrap-distance-top:0;mso-wrap-distance-right:9pt;mso-wrap-distance-bottom:0;mso-position-horizontal:absolute;mso-position-horizontal-relative:text;mso-position-vertical:absolute;mso-position-vertical-relative:text;v-text-anchor:middle" o:gfxdata="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" filled="f" strokecolor="red" strokeweight="2.25pt"/>
             </w:pict>
           </mc:Fallback>
         </mc:AlternateContent>
@@ -7338,33 +7338,563 @@
           <w:lang w:val="en-US"/>
         </w:rPr>
       </w:pPr>
+    </w:p>
+    <w:p>
+      <w:pPr>
+        <w:rPr>
+          <w:b/>
+          <w:u w:val="single"/>
+          <w:lang w:val="en-US"/>
+        </w:rPr>
+      </w:pPr>
+      <w:r>
+        <w:rPr>
+          <w:b/>
+          <w:u w:val="single"/>
+          <w:lang w:val="en-US"/>
+        </w:rPr>
+        <w:t>Section 8 – Listing Users</w:t>
+      </w:r>
+    </w:p>
+    <w:p>
+      <w:pPr>
+        <w:pStyle w:val="ListParagraph"/>
+        <w:numPr>
+          <w:ilvl w:val="0"/>
+          <w:numId w:val="45"/>
+        </w:numPr>
+        <w:rPr>
+          <w:b/>
+          <w:color w:val="BFBFBF" w:themeColor="background1" w:themeShade="BF"/>
+          <w:u w:val="single"/>
+          <w:lang w:val="en-US"/>
+        </w:rPr>
+      </w:pPr>
+      <w:r>
+        <w:rPr>
+          <w:b/>
+          <w:color w:val="BFBFBF" w:themeColor="background1" w:themeShade="BF"/>
+          <w:u w:val="single"/>
+          <w:lang w:val="en-US"/>
+        </w:rPr>
+        <w:t>Listing Users</w:t>
+      </w:r>
+      <w:r>
+        <w:rPr>
+          <w:b/>
+          <w:color w:val="BFBFBF" w:themeColor="background1" w:themeShade="BF"/>
+          <w:u w:val="single"/>
+          <w:lang w:val="en-US"/>
+        </w:rPr>
+        <w:t xml:space="preserve"> - backend</w:t>
+      </w:r>
+    </w:p>
+    <w:p>
+      <w:pPr>
+        <w:pStyle w:val="ListParagraph"/>
+        <w:numPr>
+          <w:ilvl w:val="0"/>
+          <w:numId w:val="45"/>
+        </w:numPr>
+        <w:rPr>
+          <w:b/>
+          <w:color w:val="BFBFBF" w:themeColor="background1" w:themeShade="BF"/>
+          <w:u w:val="single"/>
+          <w:lang w:val="en-US"/>
+        </w:rPr>
+      </w:pPr>
+      <w:r>
+        <w:rPr>
+          <w:b/>
+          <w:color w:val="BFBFBF" w:themeColor="background1" w:themeShade="BF"/>
+          <w:u w:val="single"/>
+          <w:lang w:val="en-US"/>
+        </w:rPr>
+        <w:t>Get Users</w:t>
+      </w:r>
+      <w:r>
+        <w:rPr>
+          <w:b/>
+          <w:color w:val="BFBFBF" w:themeColor="background1" w:themeShade="BF"/>
+          <w:u w:val="single"/>
+          <w:lang w:val="en-US"/>
+        </w:rPr>
+        <w:t xml:space="preserve"> - backend</w:t>
+      </w:r>
+    </w:p>
+    <w:p>
+      <w:pPr>
+        <w:pStyle w:val="ListParagraph"/>
+        <w:numPr>
+          <w:ilvl w:val="0"/>
+          <w:numId w:val="45"/>
+        </w:numPr>
+        <w:rPr>
+          <w:b/>
+          <w:color w:val="BFBFBF" w:themeColor="background1" w:themeShade="BF"/>
+          <w:u w:val="single"/>
+          <w:lang w:val="en-US"/>
+        </w:rPr>
+      </w:pPr>
+      <w:r>
+        <w:rPr>
+          <w:b/>
+          <w:color w:val="BFBFBF" w:themeColor="background1" w:themeShade="BF"/>
+          <w:u w:val="single"/>
+          <w:lang w:val="en-US"/>
+        </w:rPr>
+        <w:t xml:space="preserve">User Modelling </w:t>
+      </w:r>
+      <w:proofErr w:type="spellStart"/>
+      <w:r>
+        <w:rPr>
+          <w:b/>
+          <w:color w:val="BFBFBF" w:themeColor="background1" w:themeShade="BF"/>
+          <w:u w:val="single"/>
+          <w:lang w:val="en-US"/>
+        </w:rPr>
+        <w:t>JSONView</w:t>
+      </w:r>
+      <w:proofErr w:type="spellEnd"/>
+      <w:r>
+        <w:rPr>
+          <w:b/>
+          <w:color w:val="BFBFBF" w:themeColor="background1" w:themeShade="BF"/>
+          <w:u w:val="single"/>
+          <w:lang w:val="en-US"/>
+        </w:rPr>
+        <w:t xml:space="preserve"> – </w:t>
+      </w:r>
+      <w:r>
+        <w:rPr>
+          <w:b/>
+          <w:color w:val="BFBFBF" w:themeColor="background1" w:themeShade="BF"/>
+          <w:u w:val="single"/>
+          <w:lang w:val="en-US"/>
+        </w:rPr>
+        <w:t>backend</w:t>
+      </w:r>
+    </w:p>
+    <w:p>
+      <w:pPr>
+        <w:pStyle w:val="ListParagraph"/>
+        <w:numPr>
+          <w:ilvl w:val="1"/>
+          <w:numId w:val="45"/>
+        </w:numPr>
+        <w:rPr>
+          <w:color w:val="BFBFBF" w:themeColor="background1" w:themeShade="BF"/>
+          <w:lang w:val="en-US"/>
+        </w:rPr>
+      </w:pPr>
+      <w:r>
+        <w:rPr>
+          <w:color w:val="BFBFBF" w:themeColor="background1" w:themeShade="BF"/>
+          <w:lang w:val="en-US"/>
+        </w:rPr>
+        <w:t xml:space="preserve">Implement </w:t>
+      </w:r>
+      <w:proofErr w:type="spellStart"/>
+      <w:r>
+        <w:rPr>
+          <w:color w:val="BFBFBF" w:themeColor="background1" w:themeShade="BF"/>
+          <w:lang w:val="en-US"/>
+        </w:rPr>
+        <w:t>serializer</w:t>
+      </w:r>
+      <w:proofErr w:type="spellEnd"/>
+    </w:p>
+    <w:p>
+      <w:pPr>
+        <w:pStyle w:val="ListParagraph"/>
+        <w:numPr>
+          <w:ilvl w:val="1"/>
+          <w:numId w:val="45"/>
+        </w:numPr>
+        <w:rPr>
+          <w:color w:val="BFBFBF" w:themeColor="background1" w:themeShade="BF"/>
+          <w:lang w:val="en-US"/>
+        </w:rPr>
+      </w:pPr>
+      <w:r>
+        <w:rPr>
+          <w:color w:val="BFBFBF" w:themeColor="background1" w:themeShade="BF"/>
+          <w:lang w:val="en-US"/>
+        </w:rPr>
+        <w:t>Works with page classes</w:t>
+      </w:r>
+    </w:p>
+    <w:p>
+      <w:pPr>
+        <w:pStyle w:val="ListParagraph"/>
+        <w:ind w:left="1440"/>
+        <w:rPr>
+          <w:color w:val="BFBFBF" w:themeColor="background1" w:themeShade="BF"/>
+          <w:lang w:val="en-US"/>
+        </w:rPr>
+      </w:pPr>
+    </w:p>
+    <w:p>
+      <w:pPr>
+        <w:pStyle w:val="ListParagraph"/>
+        <w:numPr>
+          <w:ilvl w:val="0"/>
+          <w:numId w:val="45"/>
+        </w:numPr>
+        <w:rPr>
+          <w:b/>
+          <w:color w:val="BFBFBF" w:themeColor="background1" w:themeShade="BF"/>
+          <w:u w:val="single"/>
+          <w:lang w:val="en-US"/>
+        </w:rPr>
+      </w:pPr>
+      <w:r>
+        <w:rPr>
+          <w:b/>
+          <w:color w:val="BFBFBF" w:themeColor="background1" w:themeShade="BF"/>
+          <w:u w:val="single"/>
+          <w:lang w:val="en-US"/>
+        </w:rPr>
+        <w:t>User Modelling Projection</w:t>
+      </w:r>
+      <w:r>
+        <w:rPr>
+          <w:b/>
+          <w:color w:val="BFBFBF" w:themeColor="background1" w:themeShade="BF"/>
+          <w:u w:val="single"/>
+          <w:lang w:val="en-US"/>
+        </w:rPr>
+        <w:t xml:space="preserve"> – backend</w:t>
+      </w:r>
+    </w:p>
+    <w:p>
+      <w:pPr>
+        <w:pStyle w:val="ListParagraph"/>
+        <w:numPr>
+          <w:ilvl w:val="0"/>
+          <w:numId w:val="45"/>
+        </w:numPr>
+        <w:rPr>
+          <w:b/>
+          <w:color w:val="BFBFBF" w:themeColor="background1" w:themeShade="BF"/>
+          <w:u w:val="single"/>
+          <w:lang w:val="en-US"/>
+        </w:rPr>
+      </w:pPr>
+      <w:r>
+        <w:rPr>
+          <w:b/>
+          <w:color w:val="BFBFBF" w:themeColor="background1" w:themeShade="BF"/>
+          <w:u w:val="single"/>
+          <w:lang w:val="en-US"/>
+        </w:rPr>
+        <w:t>User Modelling</w:t>
+      </w:r>
+      <w:r>
+        <w:rPr>
+          <w:b/>
+          <w:color w:val="BFBFBF" w:themeColor="background1" w:themeShade="BF"/>
+          <w:u w:val="single"/>
+          <w:lang w:val="en-US"/>
+        </w:rPr>
+        <w:t xml:space="preserve"> </w:t>
+      </w:r>
+      <w:proofErr w:type="spellStart"/>
+      <w:r>
+        <w:rPr>
+          <w:b/>
+          <w:color w:val="BFBFBF" w:themeColor="background1" w:themeShade="BF"/>
+          <w:u w:val="single"/>
+          <w:lang w:val="en-US"/>
+        </w:rPr>
+        <w:t>UserVM</w:t>
+      </w:r>
+      <w:proofErr w:type="spellEnd"/>
+    </w:p>
+    <w:p>
+      <w:pPr>
+        <w:pStyle w:val="ListParagraph"/>
+        <w:numPr>
+          <w:ilvl w:val="0"/>
+          <w:numId w:val="45"/>
+        </w:numPr>
+        <w:rPr>
+          <w:b/>
+          <w:color w:val="BFBFBF" w:themeColor="background1" w:themeShade="BF"/>
+          <w:u w:val="single"/>
+          <w:lang w:val="en-US"/>
+        </w:rPr>
+      </w:pPr>
+      <w:r>
+        <w:rPr>
+          <w:b/>
+          <w:color w:val="BFBFBF" w:themeColor="background1" w:themeShade="BF"/>
+          <w:u w:val="single"/>
+          <w:lang w:val="en-US"/>
+        </w:rPr>
+        <w:t>Pagination</w:t>
+      </w:r>
+    </w:p>
+    <w:p>
+      <w:pPr>
+        <w:pStyle w:val="ListParagraph"/>
+        <w:numPr>
+          <w:ilvl w:val="0"/>
+          <w:numId w:val="45"/>
+        </w:numPr>
+        <w:rPr>
+          <w:b/>
+          <w:color w:val="BFBFBF" w:themeColor="background1" w:themeShade="BF"/>
+          <w:u w:val="single"/>
+          <w:lang w:val="en-US"/>
+        </w:rPr>
+      </w:pPr>
+      <w:r>
+        <w:rPr>
+          <w:b/>
+          <w:color w:val="BFBFBF" w:themeColor="background1" w:themeShade="BF"/>
+          <w:u w:val="single"/>
+          <w:lang w:val="en-US"/>
+        </w:rPr>
+        <w:t xml:space="preserve">Excluding </w:t>
+      </w:r>
+      <w:proofErr w:type="spellStart"/>
+      <w:r>
+        <w:rPr>
+          <w:b/>
+          <w:color w:val="BFBFBF" w:themeColor="background1" w:themeShade="BF"/>
+          <w:u w:val="single"/>
+          <w:lang w:val="en-US"/>
+        </w:rPr>
+        <w:t>Loggged</w:t>
+      </w:r>
+      <w:proofErr w:type="spellEnd"/>
+      <w:r>
+        <w:rPr>
+          <w:b/>
+          <w:color w:val="BFBFBF" w:themeColor="background1" w:themeShade="BF"/>
+          <w:u w:val="single"/>
+          <w:lang w:val="en-US"/>
+        </w:rPr>
+        <w:t xml:space="preserve"> in User</w:t>
+      </w:r>
+    </w:p>
+    <w:p>
+      <w:pPr>
+        <w:pStyle w:val="ListParagraph"/>
+        <w:numPr>
+          <w:ilvl w:val="0"/>
+          <w:numId w:val="45"/>
+        </w:numPr>
+        <w:rPr>
+          <w:b/>
+          <w:color w:val="BFBFBF" w:themeColor="background1" w:themeShade="BF"/>
+          <w:u w:val="single"/>
+          <w:lang w:val="en-US"/>
+        </w:rPr>
+      </w:pPr>
+      <w:r>
+        <w:rPr>
+          <w:b/>
+          <w:color w:val="BFBFBF" w:themeColor="background1" w:themeShade="BF"/>
+          <w:u w:val="single"/>
+          <w:lang w:val="en-US"/>
+        </w:rPr>
+        <w:t>Creating Random Users</w:t>
+      </w:r>
+    </w:p>
+    <w:p>
+      <w:pPr>
+        <w:pStyle w:val="ListParagraph"/>
+        <w:numPr>
+          <w:ilvl w:val="0"/>
+          <w:numId w:val="45"/>
+        </w:numPr>
+        <w:rPr>
+          <w:b/>
+          <w:color w:val="BFBFBF" w:themeColor="background1" w:themeShade="BF"/>
+          <w:u w:val="single"/>
+          <w:lang w:val="en-US"/>
+        </w:rPr>
+      </w:pPr>
+      <w:r>
+        <w:rPr>
+          <w:b/>
+          <w:color w:val="BFBFBF" w:themeColor="background1" w:themeShade="BF"/>
+          <w:u w:val="single"/>
+          <w:lang w:val="en-US"/>
+        </w:rPr>
+        <w:t>User List API</w:t>
+      </w:r>
+      <w:r>
+        <w:rPr>
+          <w:b/>
+          <w:color w:val="BFBFBF" w:themeColor="background1" w:themeShade="BF"/>
+          <w:u w:val="single"/>
+          <w:lang w:val="en-US"/>
+        </w:rPr>
+        <w:t xml:space="preserve"> – frontend</w:t>
+      </w:r>
+    </w:p>
+    <w:p>
+      <w:pPr>
+        <w:pStyle w:val="ListParagraph"/>
+        <w:numPr>
+          <w:ilvl w:val="0"/>
+          <w:numId w:val="45"/>
+        </w:numPr>
+        <w:rPr>
+          <w:b/>
+          <w:color w:val="BFBFBF" w:themeColor="background1" w:themeShade="BF"/>
+          <w:u w:val="single"/>
+          <w:lang w:val="en-US"/>
+        </w:rPr>
+      </w:pPr>
+      <w:r>
+        <w:rPr>
+          <w:b/>
+          <w:color w:val="BFBFBF" w:themeColor="background1" w:themeShade="BF"/>
+          <w:u w:val="single"/>
+          <w:lang w:val="en-US"/>
+        </w:rPr>
+        <w:t>User List</w:t>
+      </w:r>
+    </w:p>
+    <w:p>
+      <w:pPr>
+        <w:pStyle w:val="ListParagraph"/>
+        <w:numPr>
+          <w:ilvl w:val="0"/>
+          <w:numId w:val="45"/>
+        </w:numPr>
+        <w:rPr>
+          <w:b/>
+          <w:color w:val="BFBFBF" w:themeColor="background1" w:themeShade="BF"/>
+          <w:u w:val="single"/>
+          <w:lang w:val="en-US"/>
+        </w:rPr>
+      </w:pPr>
+      <w:r>
+        <w:rPr>
+          <w:b/>
+          <w:color w:val="BFBFBF" w:themeColor="background1" w:themeShade="BF"/>
+          <w:u w:val="single"/>
+          <w:lang w:val="en-US"/>
+        </w:rPr>
+        <w:t>User List Item</w:t>
+      </w:r>
+    </w:p>
+    <w:p>
+      <w:pPr>
+        <w:pStyle w:val="ListParagraph"/>
+        <w:numPr>
+          <w:ilvl w:val="0"/>
+          <w:numId w:val="45"/>
+        </w:numPr>
+        <w:rPr>
+          <w:b/>
+          <w:color w:val="BFBFBF" w:themeColor="background1" w:themeShade="BF"/>
+          <w:u w:val="single"/>
+          <w:lang w:val="en-US"/>
+        </w:rPr>
+      </w:pPr>
+      <w:r>
+        <w:rPr>
+          <w:b/>
+          <w:color w:val="BFBFBF" w:themeColor="background1" w:themeShade="BF"/>
+          <w:u w:val="single"/>
+          <w:lang w:val="en-US"/>
+        </w:rPr>
+        <w:t>User List Page</w:t>
+      </w:r>
+    </w:p>
+    <w:p>
+      <w:pPr>
+        <w:pStyle w:val="ListParagraph"/>
+        <w:numPr>
+          <w:ilvl w:val="0"/>
+          <w:numId w:val="45"/>
+        </w:numPr>
+        <w:rPr>
+          <w:b/>
+          <w:color w:val="BFBFBF" w:themeColor="background1" w:themeShade="BF"/>
+          <w:u w:val="single"/>
+          <w:lang w:val="en-US"/>
+        </w:rPr>
+      </w:pPr>
+      <w:r>
+        <w:rPr>
+          <w:b/>
+          <w:color w:val="BFBFBF" w:themeColor="background1" w:themeShade="BF"/>
+          <w:u w:val="single"/>
+          <w:lang w:val="en-US"/>
+        </w:rPr>
+        <w:t>Load Errors</w:t>
+      </w:r>
+    </w:p>
+    <w:p>
+      <w:pPr>
+        <w:pStyle w:val="ListParagraph"/>
+        <w:numPr>
+          <w:ilvl w:val="0"/>
+          <w:numId w:val="45"/>
+        </w:numPr>
+        <w:rPr>
+          <w:b/>
+          <w:color w:val="BFBFBF" w:themeColor="background1" w:themeShade="BF"/>
+          <w:u w:val="single"/>
+          <w:lang w:val="en-US"/>
+        </w:rPr>
+      </w:pPr>
+      <w:r>
+        <w:rPr>
+          <w:b/>
+          <w:color w:val="BFBFBF" w:themeColor="background1" w:themeShade="BF"/>
+          <w:u w:val="single"/>
+          <w:lang w:val="en-US"/>
+        </w:rPr>
+        <w:t>Navigation</w:t>
+      </w:r>
+    </w:p>
+    <w:p>
+      <w:pPr>
+        <w:ind w:left="360"/>
+        <w:rPr>
+          <w:b/>
+          <w:u w:val="single"/>
+          <w:lang w:val="en-US"/>
+        </w:rPr>
+      </w:pPr>
+      <w:r>
+        <w:rPr>
+          <w:b/>
+          <w:u w:val="single"/>
+          <w:lang w:val="en-US"/>
+        </w:rPr>
+        <w:lastRenderedPageBreak/>
+        <w:t>Section 9 – User Profile</w:t>
+      </w:r>
+    </w:p>
+    <w:p>
+      <w:pPr>
+        <w:ind w:left="360"/>
+        <w:rPr>
+          <w:b/>
+          <w:u w:val="single"/>
+          <w:lang w:val="en-US"/>
+        </w:rPr>
+      </w:pPr>
+    </w:p>
+    <w:p>
+      <w:pPr>
+        <w:pStyle w:val="ListParagraph"/>
+        <w:ind w:left="1080"/>
+        <w:rPr>
+          <w:lang w:val="en-US"/>
+        </w:rPr>
+      </w:pPr>
       <w:bookmarkStart w:id="0" w:name="_GoBack"/>
       <w:bookmarkEnd w:id="0"/>
-    </w:p>
-    <w:p>
-      <w:pPr>
-        <w:rPr>
-          <w:b/>
-          <w:u w:val="single"/>
-          <w:lang w:val="en-US"/>
-        </w:rPr>
-      </w:pPr>
-    </w:p>
-    <w:p>
-      <w:pPr>
-        <w:rPr>
-          <w:b/>
-          <w:u w:val="single"/>
-          <w:lang w:val="en-US"/>
-        </w:rPr>
-      </w:pPr>
-    </w:p>
-    <w:p>
-      <w:pPr>
-        <w:rPr>
-          <w:lang w:val="en-US"/>
-        </w:rPr>
-      </w:pPr>
     </w:p>
     <w:p>
       <w:pPr>
@@ -7961,6 +8491,97 @@
     </w:lvl>
   </w:abstractNum>
   <w:abstractNum w:abstractNumId="5" w15:restartNumberingAfterBreak="0">
+    <w:nsid w:val="0AFE53B8"/>
+    <w:multiLevelType w:val="hybridMultilevel"/>
+    <w:tmpl w:val="62888F2E"/>
+    <w:lvl w:ilvl="0" w:tplc="48FEA452">
+      <w:start w:val="1"/>
+      <w:numFmt w:val="decimal"/>
+      <w:lvlText w:val="%1."/>
+      <w:lvlJc w:val="left"/>
+      <w:pPr>
+        <w:ind w:left="720" w:hanging="360"/>
+      </w:pPr>
+      <w:rPr>
+        <w:rFonts w:hint="default"/>
+        <w:b/>
+        <w:u w:val="single"/>
+      </w:rPr>
+    </w:lvl>
+    <w:lvl w:ilvl="1" w:tplc="1C090019" w:tentative="1">
+      <w:start w:val="1"/>
+      <w:numFmt w:val="lowerLetter"/>
+      <w:lvlText w:val="%2."/>
+      <w:lvlJc w:val="left"/>
+      <w:pPr>
+        <w:ind w:left="1440" w:hanging="360"/>
+      </w:pPr>
+    </w:lvl>
+    <w:lvl w:ilvl="2" w:tplc="1C09001B" w:tentative="1">
+      <w:start w:val="1"/>
+      <w:numFmt w:val="lowerRoman"/>
+      <w:lvlText w:val="%3."/>
+      <w:lvlJc w:val="right"/>
+      <w:pPr>
+        <w:ind w:left="2160" w:hanging="180"/>
+      </w:pPr>
+    </w:lvl>
+    <w:lvl w:ilvl="3" w:tplc="1C09000F" w:tentative="1">
+      <w:start w:val="1"/>
+      <w:numFmt w:val="decimal"/>
+      <w:lvlText w:val="%4."/>
+      <w:lvlJc w:val="left"/>
+      <w:pPr>
+        <w:ind w:left="2880" w:hanging="360"/>
+      </w:pPr>
+    </w:lvl>
+    <w:lvl w:ilvl="4" w:tplc="1C090019" w:tentative="1">
+      <w:start w:val="1"/>
+      <w:numFmt w:val="lowerLetter"/>
+      <w:lvlText w:val="%5."/>
+      <w:lvlJc w:val="left"/>
+      <w:pPr>
+        <w:ind w:left="3600" w:hanging="360"/>
+      </w:pPr>
+    </w:lvl>
+    <w:lvl w:ilvl="5" w:tplc="1C09001B" w:tentative="1">
+      <w:start w:val="1"/>
+      <w:numFmt w:val="lowerRoman"/>
+      <w:lvlText w:val="%6."/>
+      <w:lvlJc w:val="right"/>
+      <w:pPr>
+        <w:ind w:left="4320" w:hanging="180"/>
+      </w:pPr>
+    </w:lvl>
+    <w:lvl w:ilvl="6" w:tplc="1C09000F" w:tentative="1">
+      <w:start w:val="1"/>
+      <w:numFmt w:val="decimal"/>
+      <w:lvlText w:val="%7."/>
+      <w:lvlJc w:val="left"/>
+      <w:pPr>
+        <w:ind w:left="5040" w:hanging="360"/>
+      </w:pPr>
+    </w:lvl>
+    <w:lvl w:ilvl="7" w:tplc="1C090019" w:tentative="1">
+      <w:start w:val="1"/>
+      <w:numFmt w:val="lowerLetter"/>
+      <w:lvlText w:val="%8."/>
+      <w:lvlJc w:val="left"/>
+      <w:pPr>
+        <w:ind w:left="5760" w:hanging="360"/>
+      </w:pPr>
+    </w:lvl>
+    <w:lvl w:ilvl="8" w:tplc="1C09001B" w:tentative="1">
+      <w:start w:val="1"/>
+      <w:numFmt w:val="lowerRoman"/>
+      <w:lvlText w:val="%9."/>
+      <w:lvlJc w:val="right"/>
+      <w:pPr>
+        <w:ind w:left="6480" w:hanging="180"/>
+      </w:pPr>
+    </w:lvl>
+  </w:abstractNum>
+  <w:abstractNum w:abstractNumId="6" w15:restartNumberingAfterBreak="0">
     <w:nsid w:val="0E0B6A07"/>
     <w:multiLevelType w:val="hybridMultilevel"/>
     <w:tmpl w:val="BA7254B6"/>
@@ -8072,7 +8693,7 @@
       </w:rPr>
     </w:lvl>
   </w:abstractNum>
-  <w:abstractNum w:abstractNumId="6" w15:restartNumberingAfterBreak="0">
+  <w:abstractNum w:abstractNumId="7" w15:restartNumberingAfterBreak="0">
     <w:nsid w:val="0E28529F"/>
     <w:multiLevelType w:val="hybridMultilevel"/>
     <w:tmpl w:val="AF2E24BA"/>
@@ -8184,7 +8805,7 @@
       </w:rPr>
     </w:lvl>
   </w:abstractNum>
-  <w:abstractNum w:abstractNumId="7" w15:restartNumberingAfterBreak="0">
+  <w:abstractNum w:abstractNumId="8" w15:restartNumberingAfterBreak="0">
     <w:nsid w:val="0FBE2487"/>
     <w:multiLevelType w:val="hybridMultilevel"/>
     <w:tmpl w:val="25D0177A"/>
@@ -8297,7 +8918,7 @@
       </w:rPr>
     </w:lvl>
   </w:abstractNum>
-  <w:abstractNum w:abstractNumId="8" w15:restartNumberingAfterBreak="0">
+  <w:abstractNum w:abstractNumId="9" w15:restartNumberingAfterBreak="0">
     <w:nsid w:val="11616D02"/>
     <w:multiLevelType w:val="hybridMultilevel"/>
     <w:tmpl w:val="861A13D6"/>
@@ -8409,7 +9030,7 @@
       </w:rPr>
     </w:lvl>
   </w:abstractNum>
-  <w:abstractNum w:abstractNumId="9" w15:restartNumberingAfterBreak="0">
+  <w:abstractNum w:abstractNumId="10" w15:restartNumberingAfterBreak="0">
     <w:nsid w:val="11AC3564"/>
     <w:multiLevelType w:val="hybridMultilevel"/>
     <w:tmpl w:val="E0E07868"/>
@@ -8522,7 +9143,7 @@
       </w:rPr>
     </w:lvl>
   </w:abstractNum>
-  <w:abstractNum w:abstractNumId="10" w15:restartNumberingAfterBreak="0">
+  <w:abstractNum w:abstractNumId="11" w15:restartNumberingAfterBreak="0">
     <w:nsid w:val="1EA25859"/>
     <w:multiLevelType w:val="hybridMultilevel"/>
     <w:tmpl w:val="44480A1A"/>
@@ -8634,7 +9255,7 @@
       </w:rPr>
     </w:lvl>
   </w:abstractNum>
-  <w:abstractNum w:abstractNumId="11" w15:restartNumberingAfterBreak="0">
+  <w:abstractNum w:abstractNumId="12" w15:restartNumberingAfterBreak="0">
     <w:nsid w:val="1ED34C67"/>
     <w:multiLevelType w:val="hybridMultilevel"/>
     <w:tmpl w:val="9E56B65E"/>
@@ -8747,7 +9368,7 @@
       </w:rPr>
     </w:lvl>
   </w:abstractNum>
-  <w:abstractNum w:abstractNumId="12" w15:restartNumberingAfterBreak="0">
+  <w:abstractNum w:abstractNumId="13" w15:restartNumberingAfterBreak="0">
     <w:nsid w:val="2387279D"/>
     <w:multiLevelType w:val="hybridMultilevel"/>
     <w:tmpl w:val="DF5427D4"/>
@@ -8860,7 +9481,7 @@
       </w:rPr>
     </w:lvl>
   </w:abstractNum>
-  <w:abstractNum w:abstractNumId="13" w15:restartNumberingAfterBreak="0">
+  <w:abstractNum w:abstractNumId="14" w15:restartNumberingAfterBreak="0">
     <w:nsid w:val="29DE5DB2"/>
     <w:multiLevelType w:val="hybridMultilevel"/>
     <w:tmpl w:val="9398B2FE"/>
@@ -8972,7 +9593,120 @@
       </w:rPr>
     </w:lvl>
   </w:abstractNum>
-  <w:abstractNum w:abstractNumId="14" w15:restartNumberingAfterBreak="0">
+  <w:abstractNum w:abstractNumId="15" w15:restartNumberingAfterBreak="0">
+    <w:nsid w:val="2C2960BA"/>
+    <w:multiLevelType w:val="hybridMultilevel"/>
+    <w:tmpl w:val="06F428BE"/>
+    <w:lvl w:ilvl="0" w:tplc="1C090001">
+      <w:start w:val="1"/>
+      <w:numFmt w:val="bullet"/>
+      <w:lvlText w:val=""/>
+      <w:lvlJc w:val="left"/>
+      <w:pPr>
+        <w:ind w:left="1080" w:hanging="360"/>
+      </w:pPr>
+      <w:rPr>
+        <w:rFonts w:ascii="Symbol" w:hAnsi="Symbol" w:hint="default"/>
+      </w:rPr>
+    </w:lvl>
+    <w:lvl w:ilvl="1" w:tplc="1C090003" w:tentative="1">
+      <w:start w:val="1"/>
+      <w:numFmt w:val="bullet"/>
+      <w:lvlText w:val="o"/>
+      <w:lvlJc w:val="left"/>
+      <w:pPr>
+        <w:ind w:left="1800" w:hanging="360"/>
+      </w:pPr>
+      <w:rPr>
+        <w:rFonts w:ascii="Courier New" w:hAnsi="Courier New" w:cs="Courier New" w:hint="default"/>
+      </w:rPr>
+    </w:lvl>
+    <w:lvl w:ilvl="2" w:tplc="1C090005" w:tentative="1">
+      <w:start w:val="1"/>
+      <w:numFmt w:val="bullet"/>
+      <w:lvlText w:val=""/>
+      <w:lvlJc w:val="left"/>
+      <w:pPr>
+        <w:ind w:left="2520" w:hanging="360"/>
+      </w:pPr>
+      <w:rPr>
+        <w:rFonts w:ascii="Wingdings" w:hAnsi="Wingdings" w:hint="default"/>
+      </w:rPr>
+    </w:lvl>
+    <w:lvl w:ilvl="3" w:tplc="1C090001" w:tentative="1">
+      <w:start w:val="1"/>
+      <w:numFmt w:val="bullet"/>
+      <w:lvlText w:val=""/>
+      <w:lvlJc w:val="left"/>
+      <w:pPr>
+        <w:ind w:left="3240" w:hanging="360"/>
+      </w:pPr>
+      <w:rPr>
+        <w:rFonts w:ascii="Symbol" w:hAnsi="Symbol" w:hint="default"/>
+      </w:rPr>
+    </w:lvl>
+    <w:lvl w:ilvl="4" w:tplc="1C090003" w:tentative="1">
+      <w:start w:val="1"/>
+      <w:numFmt w:val="bullet"/>
+      <w:lvlText w:val="o"/>
+      <w:lvlJc w:val="left"/>
+      <w:pPr>
+        <w:ind w:left="3960" w:hanging="360"/>
+      </w:pPr>
+      <w:rPr>
+        <w:rFonts w:ascii="Courier New" w:hAnsi="Courier New" w:cs="Courier New" w:hint="default"/>
+      </w:rPr>
+    </w:lvl>
+    <w:lvl w:ilvl="5" w:tplc="1C090005" w:tentative="1">
+      <w:start w:val="1"/>
+      <w:numFmt w:val="bullet"/>
+      <w:lvlText w:val=""/>
+      <w:lvlJc w:val="left"/>
+      <w:pPr>
+        <w:ind w:left="4680" w:hanging="360"/>
+      </w:pPr>
+      <w:rPr>
+        <w:rFonts w:ascii="Wingdings" w:hAnsi="Wingdings" w:hint="default"/>
+      </w:rPr>
+    </w:lvl>
+    <w:lvl w:ilvl="6" w:tplc="1C090001" w:tentative="1">
+      <w:start w:val="1"/>
+      <w:numFmt w:val="bullet"/>
+      <w:lvlText w:val=""/>
+      <w:lvlJc w:val="left"/>
+      <w:pPr>
+        <w:ind w:left="5400" w:hanging="360"/>
+      </w:pPr>
+      <w:rPr>
+        <w:rFonts w:ascii="Symbol" w:hAnsi="Symbol" w:hint="default"/>
+      </w:rPr>
+    </w:lvl>
+    <w:lvl w:ilvl="7" w:tplc="1C090003" w:tentative="1">
+      <w:start w:val="1"/>
+      <w:numFmt w:val="bullet"/>
+      <w:lvlText w:val="o"/>
+      <w:lvlJc w:val="left"/>
+      <w:pPr>
+        <w:ind w:left="6120" w:hanging="360"/>
+      </w:pPr>
+      <w:rPr>
+        <w:rFonts w:ascii="Courier New" w:hAnsi="Courier New" w:cs="Courier New" w:hint="default"/>
+      </w:rPr>
+    </w:lvl>
+    <w:lvl w:ilvl="8" w:tplc="1C090005" w:tentative="1">
+      <w:start w:val="1"/>
+      <w:numFmt w:val="bullet"/>
+      <w:lvlText w:val=""/>
+      <w:lvlJc w:val="left"/>
+      <w:pPr>
+        <w:ind w:left="6840" w:hanging="360"/>
+      </w:pPr>
+      <w:rPr>
+        <w:rFonts w:ascii="Wingdings" w:hAnsi="Wingdings" w:hint="default"/>
+      </w:rPr>
+    </w:lvl>
+  </w:abstractNum>
+  <w:abstractNum w:abstractNumId="16" w15:restartNumberingAfterBreak="0">
     <w:nsid w:val="2CE207F9"/>
     <w:multiLevelType w:val="hybridMultilevel"/>
     <w:tmpl w:val="1B1EC59C"/>
@@ -9084,7 +9818,7 @@
       </w:rPr>
     </w:lvl>
   </w:abstractNum>
-  <w:abstractNum w:abstractNumId="15" w15:restartNumberingAfterBreak="0">
+  <w:abstractNum w:abstractNumId="17" w15:restartNumberingAfterBreak="0">
     <w:nsid w:val="31B22A33"/>
     <w:multiLevelType w:val="hybridMultilevel"/>
     <w:tmpl w:val="68B2E2B8"/>
@@ -9196,7 +9930,7 @@
       </w:rPr>
     </w:lvl>
   </w:abstractNum>
-  <w:abstractNum w:abstractNumId="16" w15:restartNumberingAfterBreak="0">
+  <w:abstractNum w:abstractNumId="18" w15:restartNumberingAfterBreak="0">
     <w:nsid w:val="32E52713"/>
     <w:multiLevelType w:val="hybridMultilevel"/>
     <w:tmpl w:val="8FA2DFFE"/>
@@ -9308,7 +10042,7 @@
       </w:rPr>
     </w:lvl>
   </w:abstractNum>
-  <w:abstractNum w:abstractNumId="17" w15:restartNumberingAfterBreak="0">
+  <w:abstractNum w:abstractNumId="19" w15:restartNumberingAfterBreak="0">
     <w:nsid w:val="368E1AAF"/>
     <w:multiLevelType w:val="hybridMultilevel"/>
     <w:tmpl w:val="CA28F138"/>
@@ -9421,7 +10155,7 @@
       </w:rPr>
     </w:lvl>
   </w:abstractNum>
-  <w:abstractNum w:abstractNumId="18" w15:restartNumberingAfterBreak="0">
+  <w:abstractNum w:abstractNumId="20" w15:restartNumberingAfterBreak="0">
     <w:nsid w:val="3A115B7B"/>
     <w:multiLevelType w:val="hybridMultilevel"/>
     <w:tmpl w:val="69BE280C"/>
@@ -9533,7 +10267,7 @@
       </w:rPr>
     </w:lvl>
   </w:abstractNum>
-  <w:abstractNum w:abstractNumId="19" w15:restartNumberingAfterBreak="0">
+  <w:abstractNum w:abstractNumId="21" w15:restartNumberingAfterBreak="0">
     <w:nsid w:val="3F270D3D"/>
     <w:multiLevelType w:val="hybridMultilevel"/>
     <w:tmpl w:val="40A69C86"/>
@@ -9646,7 +10380,7 @@
       </w:rPr>
     </w:lvl>
   </w:abstractNum>
-  <w:abstractNum w:abstractNumId="20" w15:restartNumberingAfterBreak="0">
+  <w:abstractNum w:abstractNumId="22" w15:restartNumberingAfterBreak="0">
     <w:nsid w:val="3FBB3417"/>
     <w:multiLevelType w:val="hybridMultilevel"/>
     <w:tmpl w:val="532E967E"/>
@@ -9758,7 +10492,7 @@
       </w:rPr>
     </w:lvl>
   </w:abstractNum>
-  <w:abstractNum w:abstractNumId="21" w15:restartNumberingAfterBreak="0">
+  <w:abstractNum w:abstractNumId="23" w15:restartNumberingAfterBreak="0">
     <w:nsid w:val="40E84D54"/>
     <w:multiLevelType w:val="hybridMultilevel"/>
     <w:tmpl w:val="B1E2C56E"/>
@@ -9870,7 +10604,7 @@
       </w:rPr>
     </w:lvl>
   </w:abstractNum>
-  <w:abstractNum w:abstractNumId="22" w15:restartNumberingAfterBreak="0">
+  <w:abstractNum w:abstractNumId="24" w15:restartNumberingAfterBreak="0">
     <w:nsid w:val="4DF3328F"/>
     <w:multiLevelType w:val="hybridMultilevel"/>
     <w:tmpl w:val="BB1CCD66"/>
@@ -9983,7 +10717,7 @@
       </w:rPr>
     </w:lvl>
   </w:abstractNum>
-  <w:abstractNum w:abstractNumId="23" w15:restartNumberingAfterBreak="0">
+  <w:abstractNum w:abstractNumId="25" w15:restartNumberingAfterBreak="0">
     <w:nsid w:val="4F6527B2"/>
     <w:multiLevelType w:val="hybridMultilevel"/>
     <w:tmpl w:val="46BAD9BC"/>
@@ -10095,7 +10829,7 @@
       </w:rPr>
     </w:lvl>
   </w:abstractNum>
-  <w:abstractNum w:abstractNumId="24" w15:restartNumberingAfterBreak="0">
+  <w:abstractNum w:abstractNumId="26" w15:restartNumberingAfterBreak="0">
     <w:nsid w:val="50F626A2"/>
     <w:multiLevelType w:val="hybridMultilevel"/>
     <w:tmpl w:val="B5CE3440"/>
@@ -10207,7 +10941,7 @@
       </w:rPr>
     </w:lvl>
   </w:abstractNum>
-  <w:abstractNum w:abstractNumId="25" w15:restartNumberingAfterBreak="0">
+  <w:abstractNum w:abstractNumId="27" w15:restartNumberingAfterBreak="0">
     <w:nsid w:val="5194629A"/>
     <w:multiLevelType w:val="hybridMultilevel"/>
     <w:tmpl w:val="07AA605A"/>
@@ -10320,7 +11054,7 @@
       </w:rPr>
     </w:lvl>
   </w:abstractNum>
-  <w:abstractNum w:abstractNumId="26" w15:restartNumberingAfterBreak="0">
+  <w:abstractNum w:abstractNumId="28" w15:restartNumberingAfterBreak="0">
     <w:nsid w:val="52166AEF"/>
     <w:multiLevelType w:val="hybridMultilevel"/>
     <w:tmpl w:val="6138063A"/>
@@ -10432,7 +11166,7 @@
       </w:rPr>
     </w:lvl>
   </w:abstractNum>
-  <w:abstractNum w:abstractNumId="27" w15:restartNumberingAfterBreak="0">
+  <w:abstractNum w:abstractNumId="29" w15:restartNumberingAfterBreak="0">
     <w:nsid w:val="548543AB"/>
     <w:multiLevelType w:val="hybridMultilevel"/>
     <w:tmpl w:val="5D2855C4"/>
@@ -10545,7 +11279,7 @@
       </w:rPr>
     </w:lvl>
   </w:abstractNum>
-  <w:abstractNum w:abstractNumId="28" w15:restartNumberingAfterBreak="0">
+  <w:abstractNum w:abstractNumId="30" w15:restartNumberingAfterBreak="0">
     <w:nsid w:val="55D352B7"/>
     <w:multiLevelType w:val="hybridMultilevel"/>
     <w:tmpl w:val="E6B8D6FA"/>
@@ -10657,7 +11391,7 @@
       </w:rPr>
     </w:lvl>
   </w:abstractNum>
-  <w:abstractNum w:abstractNumId="29" w15:restartNumberingAfterBreak="0">
+  <w:abstractNum w:abstractNumId="31" w15:restartNumberingAfterBreak="0">
     <w:nsid w:val="560F4787"/>
     <w:multiLevelType w:val="hybridMultilevel"/>
     <w:tmpl w:val="AB020B1A"/>
@@ -10769,7 +11503,7 @@
       </w:rPr>
     </w:lvl>
   </w:abstractNum>
-  <w:abstractNum w:abstractNumId="30" w15:restartNumberingAfterBreak="0">
+  <w:abstractNum w:abstractNumId="32" w15:restartNumberingAfterBreak="0">
     <w:nsid w:val="597B01DB"/>
     <w:multiLevelType w:val="hybridMultilevel"/>
     <w:tmpl w:val="D19E1FEC"/>
@@ -10881,7 +11615,7 @@
       </w:rPr>
     </w:lvl>
   </w:abstractNum>
-  <w:abstractNum w:abstractNumId="31" w15:restartNumberingAfterBreak="0">
+  <w:abstractNum w:abstractNumId="33" w15:restartNumberingAfterBreak="0">
     <w:nsid w:val="5ABC2065"/>
     <w:multiLevelType w:val="hybridMultilevel"/>
     <w:tmpl w:val="D8AE36D4"/>
@@ -10993,7 +11727,96 @@
       </w:rPr>
     </w:lvl>
   </w:abstractNum>
-  <w:abstractNum w:abstractNumId="32" w15:restartNumberingAfterBreak="0">
+  <w:abstractNum w:abstractNumId="34" w15:restartNumberingAfterBreak="0">
+    <w:nsid w:val="5B5E5C6D"/>
+    <w:multiLevelType w:val="hybridMultilevel"/>
+    <w:tmpl w:val="C484B300"/>
+    <w:lvl w:ilvl="0" w:tplc="1C09000F">
+      <w:start w:val="1"/>
+      <w:numFmt w:val="decimal"/>
+      <w:lvlText w:val="%1."/>
+      <w:lvlJc w:val="left"/>
+      <w:pPr>
+        <w:ind w:left="720" w:hanging="360"/>
+      </w:pPr>
+      <w:rPr>
+        <w:rFonts w:hint="default"/>
+      </w:rPr>
+    </w:lvl>
+    <w:lvl w:ilvl="1" w:tplc="1C090019">
+      <w:start w:val="1"/>
+      <w:numFmt w:val="lowerLetter"/>
+      <w:lvlText w:val="%2."/>
+      <w:lvlJc w:val="left"/>
+      <w:pPr>
+        <w:ind w:left="1440" w:hanging="360"/>
+      </w:pPr>
+    </w:lvl>
+    <w:lvl w:ilvl="2" w:tplc="1C09001B" w:tentative="1">
+      <w:start w:val="1"/>
+      <w:numFmt w:val="lowerRoman"/>
+      <w:lvlText w:val="%3."/>
+      <w:lvlJc w:val="right"/>
+      <w:pPr>
+        <w:ind w:left="2160" w:hanging="180"/>
+      </w:pPr>
+    </w:lvl>
+    <w:lvl w:ilvl="3" w:tplc="1C09000F" w:tentative="1">
+      <w:start w:val="1"/>
+      <w:numFmt w:val="decimal"/>
+      <w:lvlText w:val="%4."/>
+      <w:lvlJc w:val="left"/>
+      <w:pPr>
+        <w:ind w:left="2880" w:hanging="360"/>
+      </w:pPr>
+    </w:lvl>
+    <w:lvl w:ilvl="4" w:tplc="1C090019" w:tentative="1">
+      <w:start w:val="1"/>
+      <w:numFmt w:val="lowerLetter"/>
+      <w:lvlText w:val="%5."/>
+      <w:lvlJc w:val="left"/>
+      <w:pPr>
+        <w:ind w:left="3600" w:hanging="360"/>
+      </w:pPr>
+    </w:lvl>
+    <w:lvl w:ilvl="5" w:tplc="1C09001B" w:tentative="1">
+      <w:start w:val="1"/>
+      <w:numFmt w:val="lowerRoman"/>
+      <w:lvlText w:val="%6."/>
+      <w:lvlJc w:val="right"/>
+      <w:pPr>
+        <w:ind w:left="4320" w:hanging="180"/>
+      </w:pPr>
+    </w:lvl>
+    <w:lvl w:ilvl="6" w:tplc="1C09000F" w:tentative="1">
+      <w:start w:val="1"/>
+      <w:numFmt w:val="decimal"/>
+      <w:lvlText w:val="%7."/>
+      <w:lvlJc w:val="left"/>
+      <w:pPr>
+        <w:ind w:left="5040" w:hanging="360"/>
+      </w:pPr>
+    </w:lvl>
+    <w:lvl w:ilvl="7" w:tplc="1C090019" w:tentative="1">
+      <w:start w:val="1"/>
+      <w:numFmt w:val="lowerLetter"/>
+      <w:lvlText w:val="%8."/>
+      <w:lvlJc w:val="left"/>
+      <w:pPr>
+        <w:ind w:left="5760" w:hanging="360"/>
+      </w:pPr>
+    </w:lvl>
+    <w:lvl w:ilvl="8" w:tplc="1C09001B" w:tentative="1">
+      <w:start w:val="1"/>
+      <w:numFmt w:val="lowerRoman"/>
+      <w:lvlText w:val="%9."/>
+      <w:lvlJc w:val="right"/>
+      <w:pPr>
+        <w:ind w:left="6480" w:hanging="180"/>
+      </w:pPr>
+    </w:lvl>
+  </w:abstractNum>
+  <w:abstractNum w:abstractNumId="35" w15:restartNumberingAfterBreak="0">
     <w:nsid w:val="5E8E2AC5"/>
     <w:multiLevelType w:val="hybridMultilevel"/>
     <w:tmpl w:val="E8406EC0"/>
@@ -11105,7 +11928,7 @@
       </w:rPr>
     </w:lvl>
   </w:abstractNum>
-  <w:abstractNum w:abstractNumId="33" w15:restartNumberingAfterBreak="0">
+  <w:abstractNum w:abstractNumId="36" w15:restartNumberingAfterBreak="0">
     <w:nsid w:val="6261658E"/>
     <w:multiLevelType w:val="hybridMultilevel"/>
     <w:tmpl w:val="6F20B7CE"/>
@@ -11217,7 +12040,7 @@
       </w:rPr>
     </w:lvl>
   </w:abstractNum>
-  <w:abstractNum w:abstractNumId="34" w15:restartNumberingAfterBreak="0">
+  <w:abstractNum w:abstractNumId="37" w15:restartNumberingAfterBreak="0">
     <w:nsid w:val="65B239B4"/>
     <w:multiLevelType w:val="hybridMultilevel"/>
     <w:tmpl w:val="CBE81EB8"/>
@@ -11329,7 +12152,7 @@
       </w:rPr>
     </w:lvl>
   </w:abstractNum>
-  <w:abstractNum w:abstractNumId="35" w15:restartNumberingAfterBreak="0">
+  <w:abstractNum w:abstractNumId="38" w15:restartNumberingAfterBreak="0">
     <w:nsid w:val="65BE7D95"/>
     <w:multiLevelType w:val="hybridMultilevel"/>
     <w:tmpl w:val="A91AE324"/>
@@ -11442,7 +12265,7 @@
       </w:rPr>
     </w:lvl>
   </w:abstractNum>
-  <w:abstractNum w:abstractNumId="36" w15:restartNumberingAfterBreak="0">
+  <w:abstractNum w:abstractNumId="39" w15:restartNumberingAfterBreak="0">
     <w:nsid w:val="6FD46185"/>
     <w:multiLevelType w:val="hybridMultilevel"/>
     <w:tmpl w:val="13C6DF34"/>
@@ -11554,7 +12377,7 @@
       </w:rPr>
     </w:lvl>
   </w:abstractNum>
-  <w:abstractNum w:abstractNumId="37" w15:restartNumberingAfterBreak="0">
+  <w:abstractNum w:abstractNumId="40" w15:restartNumberingAfterBreak="0">
     <w:nsid w:val="71A5089A"/>
     <w:multiLevelType w:val="hybridMultilevel"/>
     <w:tmpl w:val="520C1480"/>
@@ -11666,7 +12489,7 @@
       </w:rPr>
     </w:lvl>
   </w:abstractNum>
-  <w:abstractNum w:abstractNumId="38" w15:restartNumberingAfterBreak="0">
+  <w:abstractNum w:abstractNumId="41" w15:restartNumberingAfterBreak="0">
     <w:nsid w:val="74C5779B"/>
     <w:multiLevelType w:val="hybridMultilevel"/>
     <w:tmpl w:val="9950139C"/>
@@ -11778,7 +12601,7 @@
       </w:rPr>
     </w:lvl>
   </w:abstractNum>
-  <w:abstractNum w:abstractNumId="39" w15:restartNumberingAfterBreak="0">
+  <w:abstractNum w:abstractNumId="42" w15:restartNumberingAfterBreak="0">
     <w:nsid w:val="75656552"/>
     <w:multiLevelType w:val="hybridMultilevel"/>
     <w:tmpl w:val="753CF0A2"/>
@@ -11890,7 +12713,7 @@
       </w:rPr>
     </w:lvl>
   </w:abstractNum>
-  <w:abstractNum w:abstractNumId="40" w15:restartNumberingAfterBreak="0">
+  <w:abstractNum w:abstractNumId="43" w15:restartNumberingAfterBreak="0">
     <w:nsid w:val="75B57BF1"/>
     <w:multiLevelType w:val="hybridMultilevel"/>
     <w:tmpl w:val="53D2FCB8"/>
@@ -12003,7 +12826,7 @@
       </w:rPr>
     </w:lvl>
   </w:abstractNum>
-  <w:abstractNum w:abstractNumId="41" w15:restartNumberingAfterBreak="0">
+  <w:abstractNum w:abstractNumId="44" w15:restartNumberingAfterBreak="0">
     <w:nsid w:val="78BC110F"/>
     <w:multiLevelType w:val="hybridMultilevel"/>
     <w:tmpl w:val="DE808C6C"/>
@@ -12115,7 +12938,7 @@
       </w:rPr>
     </w:lvl>
   </w:abstractNum>
-  <w:abstractNum w:abstractNumId="42" w15:restartNumberingAfterBreak="0">
+  <w:abstractNum w:abstractNumId="45" w15:restartNumberingAfterBreak="0">
     <w:nsid w:val="7E026415"/>
     <w:multiLevelType w:val="hybridMultilevel"/>
     <w:tmpl w:val="6C22C010"/>
@@ -12228,76 +13051,76 @@
     </w:lvl>
   </w:abstractNum>
   <w:num w:numId="1">
-    <w:abstractNumId w:val="40"/>
+    <w:abstractNumId w:val="43"/>
   </w:num>
   <w:num w:numId="2">
-    <w:abstractNumId w:val="17"/>
+    <w:abstractNumId w:val="19"/>
   </w:num>
   <w:num w:numId="3">
-    <w:abstractNumId w:val="9"/>
+    <w:abstractNumId w:val="10"/>
   </w:num>
   <w:num w:numId="4">
-    <w:abstractNumId w:val="35"/>
+    <w:abstractNumId w:val="38"/>
   </w:num>
   <w:num w:numId="5">
-    <w:abstractNumId w:val="7"/>
+    <w:abstractNumId w:val="8"/>
   </w:num>
   <w:num w:numId="6">
-    <w:abstractNumId w:val="11"/>
+    <w:abstractNumId w:val="12"/>
   </w:num>
   <w:num w:numId="7">
-    <w:abstractNumId w:val="25"/>
+    <w:abstractNumId w:val="27"/>
   </w:num>
   <w:num w:numId="8">
-    <w:abstractNumId w:val="12"/>
+    <w:abstractNumId w:val="13"/>
   </w:num>
   <w:num w:numId="9">
-    <w:abstractNumId w:val="27"/>
+    <w:abstractNumId w:val="29"/>
   </w:num>
   <w:num w:numId="10">
-    <w:abstractNumId w:val="22"/>
+    <w:abstractNumId w:val="24"/>
   </w:num>
   <w:num w:numId="11">
-    <w:abstractNumId w:val="19"/>
+    <w:abstractNumId w:val="21"/>
   </w:num>
   <w:num w:numId="12">
     <w:abstractNumId w:val="0"/>
   </w:num>
   <w:num w:numId="13">
-    <w:abstractNumId w:val="32"/>
+    <w:abstractNumId w:val="35"/>
   </w:num>
   <w:num w:numId="14">
-    <w:abstractNumId w:val="34"/>
+    <w:abstractNumId w:val="37"/>
   </w:num>
   <w:num w:numId="15">
-    <w:abstractNumId w:val="37"/>
+    <w:abstractNumId w:val="40"/>
   </w:num>
   <w:num w:numId="16">
-    <w:abstractNumId w:val="14"/>
+    <w:abstractNumId w:val="16"/>
   </w:num>
   <w:num w:numId="17">
-    <w:abstractNumId w:val="16"/>
+    <w:abstractNumId w:val="18"/>
   </w:num>
   <w:num w:numId="18">
-    <w:abstractNumId w:val="8"/>
+    <w:abstractNumId w:val="9"/>
   </w:num>
   <w:num w:numId="19">
-    <w:abstractNumId w:val="42"/>
+    <w:abstractNumId w:val="45"/>
   </w:num>
   <w:num w:numId="20">
-    <w:abstractNumId w:val="33"/>
+    <w:abstractNumId w:val="36"/>
   </w:num>
   <w:num w:numId="21">
-    <w:abstractNumId w:val="24"/>
+    <w:abstractNumId w:val="26"/>
   </w:num>
   <w:num w:numId="22">
-    <w:abstractNumId w:val="15"/>
+    <w:abstractNumId w:val="17"/>
   </w:num>
   <w:num w:numId="23">
-    <w:abstractNumId w:val="29"/>
+    <w:abstractNumId w:val="31"/>
   </w:num>
   <w:num w:numId="24">
-    <w:abstractNumId w:val="23"/>
+    <w:abstractNumId w:val="25"/>
   </w:num>
   <w:num w:numId="25">
     <w:abstractNumId w:val="4"/>
@@ -12306,46 +13129,46 @@
     <w:abstractNumId w:val="3"/>
   </w:num>
   <w:num w:numId="27">
-    <w:abstractNumId w:val="18"/>
+    <w:abstractNumId w:val="20"/>
   </w:num>
   <w:num w:numId="28">
+    <w:abstractNumId w:val="30"/>
+  </w:num>
+  <w:num w:numId="29">
+    <w:abstractNumId w:val="41"/>
+  </w:num>
+  <w:num w:numId="30">
+    <w:abstractNumId w:val="14"/>
+  </w:num>
+  <w:num w:numId="31">
     <w:abstractNumId w:val="28"/>
   </w:num>
-  <w:num w:numId="29">
-    <w:abstractNumId w:val="38"/>
-  </w:num>
-  <w:num w:numId="30">
-    <w:abstractNumId w:val="13"/>
-  </w:num>
-  <w:num w:numId="31">
-    <w:abstractNumId w:val="26"/>
-  </w:num>
   <w:num w:numId="32">
-    <w:abstractNumId w:val="36"/>
+    <w:abstractNumId w:val="39"/>
   </w:num>
   <w:num w:numId="33">
-    <w:abstractNumId w:val="20"/>
+    <w:abstractNumId w:val="22"/>
   </w:num>
   <w:num w:numId="34">
-    <w:abstractNumId w:val="21"/>
+    <w:abstractNumId w:val="23"/>
   </w:num>
   <w:num w:numId="35">
+    <w:abstractNumId w:val="7"/>
+  </w:num>
+  <w:num w:numId="36">
+    <w:abstractNumId w:val="11"/>
+  </w:num>
+  <w:num w:numId="37">
     <w:abstractNumId w:val="6"/>
   </w:num>
-  <w:num w:numId="36">
-    <w:abstractNumId w:val="10"/>
-  </w:num>
-  <w:num w:numId="37">
-    <w:abstractNumId w:val="5"/>
-  </w:num>
   <w:num w:numId="38">
-    <w:abstractNumId w:val="30"/>
+    <w:abstractNumId w:val="32"/>
   </w:num>
   <w:num w:numId="39">
-    <w:abstractNumId w:val="31"/>
+    <w:abstractNumId w:val="33"/>
   </w:num>
   <w:num w:numId="40">
-    <w:abstractNumId w:val="39"/>
+    <w:abstractNumId w:val="42"/>
   </w:num>
   <w:num w:numId="41">
     <w:abstractNumId w:val="1"/>
@@ -12354,7 +13177,16 @@
     <w:abstractNumId w:val="2"/>
   </w:num>
   <w:num w:numId="43">
-    <w:abstractNumId w:val="41"/>
+    <w:abstractNumId w:val="44"/>
+  </w:num>
+  <w:num w:numId="44">
+    <w:abstractNumId w:val="5"/>
+  </w:num>
+  <w:num w:numId="45">
+    <w:abstractNumId w:val="34"/>
+  </w:num>
+  <w:num w:numId="46">
+    <w:abstractNumId w:val="15"/>
   </w:num>
 </w:numbering>
 </file>

</xml_diff>